<commit_message>
hashing out the paper outline
</commit_message>
<xml_diff>
--- a/analysis/paper/paper.docx
+++ b/analysis/paper/paper.docx
@@ -1158,6 +1158,18 @@
     </w:p>
     <w:p>
       <w:pPr>
+        <w:pStyle w:val="FirstParagraph"/>
+      </w:pPr>
+      <w:r>
+        <w:rPr>
+          <w:i/>
+          <w:b/>
+        </w:rPr>
+        <w:t xml:space="preserve">Paragraph 1</w:t>
+      </w:r>
+    </w:p>
+    <w:p>
+      <w:pPr>
         <w:pStyle w:val="Compact"/>
         <w:numPr>
           <w:numId w:val="1001"/>
@@ -1165,7 +1177,31 @@
         </w:numPr>
       </w:pPr>
       <w:r>
-        <w:t xml:space="preserve">Lemhi River supports ESA listed Chinook salmon, steelhead and bull trout, making it a prime candidate for protection/recovery.</w:t>
+        <w:t xml:space="preserve">The Lemhi River supports an ESA-listed Chinook salmon population with substantial cultural and recreational value and is a candidate for protection and/or recovery.</w:t>
+      </w:r>
+    </w:p>
+    <w:p>
+      <w:pPr>
+        <w:pStyle w:val="Compact"/>
+        <w:numPr>
+          <w:numId w:val="1001"/>
+          <w:ilvl w:val="0"/>
+        </w:numPr>
+      </w:pPr>
+      <w:r>
+        <w:t xml:space="preserve">The population has become depleted with lower adult returns in recent years.</w:t>
+      </w:r>
+    </w:p>
+    <w:p>
+      <w:pPr>
+        <w:pStyle w:val="Compact"/>
+        <w:numPr>
+          <w:numId w:val="1001"/>
+          <w:ilvl w:val="0"/>
+        </w:numPr>
+      </w:pPr>
+      <w:r>
+        <w:t xml:space="preserve">Decreased returns and/or increased mortality of the population have often been attributed to (in chronological order by life stage):</w:t>
       </w:r>
     </w:p>
     <w:p>
@@ -1177,7 +1213,7 @@
         </w:numPr>
       </w:pPr>
       <w:r>
-        <w:t xml:space="preserve">ESA listed species helps motivate the research, why it is important to study not only the Lemhi fish, but also the corridor that impacts all fish upstream of the Deadwater Reach.</w:t>
+        <w:t xml:space="preserve">Degraded natal tributary habitat (e.g., high amount of agriculture)</w:t>
       </w:r>
     </w:p>
     <w:p>
@@ -1189,43 +1225,55 @@
         </w:numPr>
       </w:pPr>
       <w:r>
-        <w:t xml:space="preserve">Heavy anthropogenic influence, but little to no hatchery influence or supplementation.</w:t>
-      </w:r>
-    </w:p>
-    <w:p>
-      <w:pPr>
-        <w:pStyle w:val="Compact"/>
-        <w:numPr>
-          <w:numId w:val="1001"/>
+        <w:t xml:space="preserve">Reduced survival in the mainstem corridor e.g., Snake and Columbia rivers</w:t>
+      </w:r>
+    </w:p>
+    <w:p>
+      <w:pPr>
+        <w:pStyle w:val="Compact"/>
+        <w:numPr>
+          <w:numId w:val="1002"/>
+          <w:ilvl w:val="1"/>
+        </w:numPr>
+      </w:pPr>
+      <w:r>
+        <w:t xml:space="preserve">Poor ocean conditions</w:t>
+      </w:r>
+    </w:p>
+    <w:p>
+      <w:pPr>
+        <w:pStyle w:val="Compact"/>
+        <w:numPr>
+          <w:numId w:val="1002"/>
+          <w:ilvl w:val="1"/>
+        </w:numPr>
+      </w:pPr>
+      <w:r>
+        <w:t xml:space="preserve">Others worth mentioning? Perhaps adult harvest in ocean and/or in-river returns?</w:t>
+      </w:r>
+    </w:p>
+    <w:p>
+      <w:pPr>
+        <w:pStyle w:val="FirstParagraph"/>
+      </w:pPr>
+      <w:r>
+        <w:rPr>
+          <w:i/>
+          <w:b/>
+        </w:rPr>
+        <w:t xml:space="preserve">Paragraph 2</w:t>
+      </w:r>
+    </w:p>
+    <w:p>
+      <w:pPr>
+        <w:pStyle w:val="Compact"/>
+        <w:numPr>
+          <w:numId w:val="1003"/>
           <w:ilvl w:val="0"/>
         </w:numPr>
       </w:pPr>
       <w:r>
-        <w:t xml:space="preserve">Little is known about the movements and survival of juveniles as they exit the Lemhi River.</w:t>
-      </w:r>
-    </w:p>
-    <w:p>
-      <w:pPr>
-        <w:pStyle w:val="Compact"/>
-        <w:numPr>
-          <w:numId w:val="1003"/>
-          <w:ilvl w:val="1"/>
-        </w:numPr>
-      </w:pPr>
-      <w:r>
-        <w:t xml:space="preserve">Why is this? No PIT tag infrastructure, remote hard to access areas, large river system.</w:t>
-      </w:r>
-    </w:p>
-    <w:p>
-      <w:pPr>
-        <w:pStyle w:val="Compact"/>
-        <w:numPr>
-          <w:numId w:val="1001"/>
-          <w:ilvl w:val="0"/>
-        </w:numPr>
-      </w:pPr>
-      <w:r>
-        <w:t xml:space="preserve">A lot is known about movement and survival through the hydropower system, however little is known about survival through sections of the salmon river (Axel et al Sockeye Study, Copeland et al NRR DRR).</w:t>
+        <w:t xml:space="preserve">One potentially under-appreciated source of mortality on juvenile Chinook salmon is predation from piscivorous fishes.</w:t>
       </w:r>
     </w:p>
     <w:p>
@@ -1237,19 +1285,31 @@
         </w:numPr>
       </w:pPr>
       <w:r>
-        <w:t xml:space="preserve">Discuss the two life histories NRR vs DRR?</w:t>
-      </w:r>
-    </w:p>
-    <w:p>
-      <w:pPr>
-        <w:pStyle w:val="Compact"/>
-        <w:numPr>
-          <w:numId w:val="1001"/>
+        <w:t xml:space="preserve">At this point, I’m thinking leave avian predation out of the equation, but instead include in Discussion</w:t>
+      </w:r>
+    </w:p>
+    <w:p>
+      <w:pPr>
+        <w:pStyle w:val="Compact"/>
+        <w:numPr>
+          <w:numId w:val="1004"/>
+          <w:ilvl w:val="1"/>
+        </w:numPr>
+      </w:pPr>
+      <w:r>
+        <w:t xml:space="preserve">and keep focus on the freshwater environment</w:t>
+      </w:r>
+    </w:p>
+    <w:p>
+      <w:pPr>
+        <w:pStyle w:val="Compact"/>
+        <w:numPr>
+          <w:numId w:val="1003"/>
           <w:ilvl w:val="0"/>
         </w:numPr>
       </w:pPr>
       <w:r>
-        <w:t xml:space="preserve">A previous study showed that the lowest transitional probabilities of Red Fish Lake Sockeye occurred in the Dead Water reach.</w:t>
+        <w:t xml:space="preserve">What is known about downriver (Columbia/Snake) piscivorous fish populations and potential predation on juvenile Chinook salmon?</w:t>
       </w:r>
     </w:p>
     <w:p>
@@ -1261,19 +1321,73 @@
         </w:numPr>
       </w:pPr>
       <w:r>
-        <w:t xml:space="preserve">Information about the dead water reach. Where is it? What is it? Any publications that mention it?</w:t>
-      </w:r>
-    </w:p>
-    <w:p>
-      <w:pPr>
-        <w:pStyle w:val="Compact"/>
-        <w:numPr>
-          <w:numId w:val="1001"/>
+        <w:t xml:space="preserve">literature review of northern pikeminnow, smallmouth bass, other? predation on juvenile Chinook salmon</w:t>
+      </w:r>
+    </w:p>
+    <w:p>
+      <w:pPr>
+        <w:pStyle w:val="Compact"/>
+        <w:numPr>
+          <w:numId w:val="1005"/>
+          <w:ilvl w:val="1"/>
+        </w:numPr>
+      </w:pPr>
+      <w:r>
+        <w:t xml:space="preserve">still stay away from avian predation</w:t>
+      </w:r>
+    </w:p>
+    <w:p>
+      <w:pPr>
+        <w:pStyle w:val="FirstParagraph"/>
+      </w:pPr>
+      <w:r>
+        <w:rPr>
+          <w:i/>
+          <w:b/>
+        </w:rPr>
+        <w:t xml:space="preserve">Paragraph 3</w:t>
+      </w:r>
+    </w:p>
+    <w:p>
+      <w:pPr>
+        <w:pStyle w:val="Compact"/>
+        <w:numPr>
+          <w:numId w:val="1006"/>
           <w:ilvl w:val="0"/>
         </w:numPr>
       </w:pPr>
       <w:r>
-        <w:t xml:space="preserve">Paragraph on pike minnow and small mouth bass? populations in the Columbia and Salmon River and implications of predation.</w:t>
+        <w:t xml:space="preserve">Summary of findings from Axel et al. and early RT reports and papers (Ackerman et al. 2019, Porter et al. 2020, 2021, See et al. RT manuscript) in Deadwater slough. Recent studies have demonstrated decreased movement and survival of juvenile salmonids emigrating through the Deadwater Slough. Axel et al. (2015) demonstrated decreased rates of emigration and survival for sockeye salmon</w:t>
+      </w:r>
+      <w:r>
+        <w:t xml:space="preserve"> </w:t>
+      </w:r>
+      <w:r>
+        <w:rPr>
+          <w:i/>
+        </w:rPr>
+        <w:t xml:space="preserve">Oncorhynchus nerka</w:t>
+      </w:r>
+      <w:r>
+        <w:t xml:space="preserve"> </w:t>
+      </w:r>
+      <w:r>
+        <w:t xml:space="preserve">from Redfish Lake emigrating during the spring and recent winter telemetry studies have indicated decreased transition probabilities (approximately 10% less than nearby reaches) of juvenile Chinook salmon</w:t>
+      </w:r>
+      <w:r>
+        <w:t xml:space="preserve"> </w:t>
+      </w:r>
+      <w:r>
+        <w:rPr>
+          <w:i/>
+        </w:rPr>
+        <w:t xml:space="preserve">Oncorhynchus tschawytscha</w:t>
+      </w:r>
+      <w:r>
+        <w:t xml:space="preserve"> </w:t>
+      </w:r>
+      <w:r>
+        <w:t xml:space="preserve">through Deadwater Slough during fall and winter months (Ackerman et al. 2018; Porter et al. 2019).</w:t>
       </w:r>
     </w:p>
     <w:p>
@@ -1281,35 +1395,11 @@
         <w:pStyle w:val="Compact"/>
         <w:numPr>
           <w:numId w:val="1006"/>
-          <w:ilvl w:val="1"/>
-        </w:numPr>
-      </w:pPr>
-      <w:r>
-        <w:t xml:space="preserve">Are there any studies that have assess predation, movement, populations of predatory fish (piscivorous) within the Columbia, Snake, or Salmon River?</w:t>
-      </w:r>
-    </w:p>
-    <w:p>
-      <w:pPr>
-        <w:pStyle w:val="Compact"/>
-        <w:numPr>
-          <w:numId w:val="1001"/>
           <w:ilvl w:val="0"/>
         </w:numPr>
       </w:pPr>
       <w:r>
-        <w:t xml:space="preserve">Any other background information to help motivate the study that I might be missing?</w:t>
-      </w:r>
-    </w:p>
-    <w:p>
-      <w:pPr>
-        <w:pStyle w:val="Compact"/>
-        <w:numPr>
-          <w:numId w:val="1001"/>
-          <w:ilvl w:val="0"/>
-        </w:numPr>
-      </w:pPr>
-      <w:r>
-        <w:t xml:space="preserve">Paragraph on what we did to address the knowledge gap.</w:t>
+        <w:t xml:space="preserve">Axel et al. (2015) found increased mortality in a particular reach spanning location x to location y in the mainstem Salmon River on a study of juvenile (hatchery?) sockeye salmon released near Redfish Lake and actively migrating downriver.</w:t>
       </w:r>
     </w:p>
     <w:p>
@@ -1321,65 +1411,88 @@
         </w:numPr>
       </w:pPr>
       <w:r>
-        <w:t xml:space="preserve">Pike minnow population estimate. Bioenergetics model. Utilized previously established SARs to answer the questions about how this anthropogenically altered reach is impacting the recovery of adults back to the Lemhi and overall on the system.</w:t>
-      </w:r>
-    </w:p>
-    <w:p>
-      <w:pPr>
-        <w:pStyle w:val="Heading1"/>
-      </w:pPr>
-      <w:bookmarkStart w:id="22" w:name="methods"/>
-      <w:r>
-        <w:t xml:space="preserve">Methods</w:t>
-      </w:r>
-      <w:bookmarkEnd w:id="22"/>
+        <w:t xml:space="preserve">in their case, these were actively migrating juveniles, and so transitional probabilities can likely be interpreted (almost) directly as survival</w:t>
+      </w:r>
+    </w:p>
+    <w:p>
+      <w:pPr>
+        <w:pStyle w:val="Compact"/>
+        <w:numPr>
+          <w:numId w:val="1007"/>
+          <w:ilvl w:val="1"/>
+        </w:numPr>
+      </w:pPr>
+      <w:r>
+        <w:t xml:space="preserve">A previous study showed that the lowest transitional probabilities of Red Fish Lake Sockeye occurred in the Dead Water reach.</w:t>
+      </w:r>
+    </w:p>
+    <w:p>
+      <w:pPr>
+        <w:pStyle w:val="Compact"/>
+        <w:numPr>
+          <w:numId w:val="1006"/>
+          <w:ilvl w:val="0"/>
+        </w:numPr>
+      </w:pPr>
+      <w:r>
+        <w:t xml:space="preserve">Ackerman et al. and Porter et al. found reduced (apparent) survival in a reach spanning near the town of North Fork to just downstream of Deadwater Slough.</w:t>
+      </w:r>
     </w:p>
     <w:p>
       <w:pPr>
         <w:pStyle w:val="Compact"/>
         <w:numPr>
           <w:numId w:val="1008"/>
+          <w:ilvl w:val="1"/>
+        </w:numPr>
+      </w:pPr>
+      <w:r>
+        <w:t xml:space="preserve">in these cases, there’s a chance that juvenile Chinook could exhibit concealment behavior prior to winter and so transition probability is interpreted as the probability of a fish surviving AND moving</w:t>
+      </w:r>
+    </w:p>
+    <w:p>
+      <w:pPr>
+        <w:pStyle w:val="Compact"/>
+        <w:numPr>
+          <w:numId w:val="1006"/>
           <w:ilvl w:val="0"/>
         </w:numPr>
       </w:pPr>
       <w:r>
-        <w:t xml:space="preserve">Briefly touch on radio telemetry methods and cite the RT publication if it is out at this point? (might not be) or that goes in intro and discussion.</w:t>
-      </w:r>
-    </w:p>
-    <w:p>
-      <w:pPr>
-        <w:pStyle w:val="Compact"/>
-        <w:numPr>
-          <w:numId w:val="1008"/>
+        <w:t xml:space="preserve">Anecdotally, locals (and others? maybe NOAA?) informed us that northern pikeminno and perhaps other species are prevalent in Deadwater Slough.</w:t>
+      </w:r>
+    </w:p>
+    <w:p>
+      <w:pPr>
+        <w:pStyle w:val="FirstParagraph"/>
+      </w:pPr>
+      <w:r>
+        <w:rPr>
+          <w:i/>
+          <w:b/>
+        </w:rPr>
+        <w:t xml:space="preserve">Paragraph 4</w:t>
+      </w:r>
+    </w:p>
+    <w:p>
+      <w:pPr>
+        <w:pStyle w:val="Compact"/>
+        <w:numPr>
+          <w:numId w:val="1009"/>
           <w:ilvl w:val="0"/>
         </w:numPr>
       </w:pPr>
       <w:r>
-        <w:t xml:space="preserve">Hook and line sampling mark recapture to estimate predator population in November 2019, April 2020, September/October 2020 (these dates may be wrong).</w:t>
-      </w:r>
-    </w:p>
-    <w:p>
-      <w:pPr>
-        <w:pStyle w:val="Compact"/>
-        <w:numPr>
-          <w:numId w:val="1009"/>
-          <w:ilvl w:val="1"/>
-        </w:numPr>
-      </w:pPr>
-      <w:r>
-        <w:t xml:space="preserve">Provide calculations for total pop abundance estimate with uncertainty.</w:t>
-      </w:r>
-    </w:p>
-    <w:p>
-      <w:pPr>
-        <w:pStyle w:val="Compact"/>
-        <w:numPr>
-          <w:numId w:val="1008"/>
-          <w:ilvl w:val="0"/>
-        </w:numPr>
-      </w:pPr>
-      <w:r>
-        <w:t xml:space="preserve">Conducted gastric lavage sampling at multiple occasions to try and estimate the percent of the diet that is juvenile chinook salmon.</w:t>
+        <w:t xml:space="preserve">Chinook salmon in the Lemhi River exhibit 2 juvenile migration tactics (site Copeland and Venditti [2014] and See et al. </w:t>
+      </w:r>
+      <w:r>
+        <w:rPr>
+          <w:i/>
+        </w:rPr>
+        <w:t xml:space="preserve">in prep</w:t>
+      </w:r>
+      <w:r>
+        <w:t xml:space="preserve">).</w:t>
       </w:r>
     </w:p>
     <w:p>
@@ -1391,7 +1504,7 @@
         </w:numPr>
       </w:pPr>
       <w:r>
-        <w:t xml:space="preserve">Wet weight after dividing by prey type</w:t>
+        <w:t xml:space="preserve">downstream rearing (DSR)</w:t>
       </w:r>
     </w:p>
     <w:p>
@@ -1403,19 +1516,31 @@
         </w:numPr>
       </w:pPr>
       <w:r>
-        <w:t xml:space="preserve">Are there any reference in the literature about this? Or any other studies?</w:t>
-      </w:r>
-    </w:p>
-    <w:p>
-      <w:pPr>
-        <w:pStyle w:val="Compact"/>
-        <w:numPr>
-          <w:numId w:val="1008"/>
+        <w:t xml:space="preserve">natal reach rearing (NRR)</w:t>
+      </w:r>
+    </w:p>
+    <w:p>
+      <w:pPr>
+        <w:pStyle w:val="Compact"/>
+        <w:numPr>
+          <w:numId w:val="1009"/>
           <w:ilvl w:val="0"/>
         </w:numPr>
       </w:pPr>
       <w:r>
-        <w:t xml:space="preserve">Water Temperature measurements.</w:t>
+        <w:t xml:space="preserve">Define these juvenile migration tactics for stream-type Chinook salmon</w:t>
+      </w:r>
+    </w:p>
+    <w:p>
+      <w:pPr>
+        <w:pStyle w:val="FirstParagraph"/>
+      </w:pPr>
+      <w:r>
+        <w:rPr>
+          <w:i/>
+          <w:b/>
+        </w:rPr>
+        <w:t xml:space="preserve">Paragraph 5</w:t>
       </w:r>
     </w:p>
     <w:p>
@@ -1423,11 +1548,26 @@
         <w:pStyle w:val="Compact"/>
         <w:numPr>
           <w:numId w:val="1011"/>
-          <w:ilvl w:val="1"/>
-        </w:numPr>
-      </w:pPr>
-      <w:r>
-        <w:t xml:space="preserve">Hobo tidbit placed at site.</w:t>
+          <w:ilvl w:val="0"/>
+        </w:numPr>
+      </w:pPr>
+      <w:r>
+        <w:t xml:space="preserve">Some concern arose that predation at or near Deadwater Slough was</w:t>
+      </w:r>
+      <w:r>
+        <w:t xml:space="preserve"> </w:t>
+      </w:r>
+      <w:r>
+        <w:rPr>
+          <w:i/>
+        </w:rPr>
+        <w:t xml:space="preserve">not</w:t>
+      </w:r>
+      <w:r>
+        <w:t xml:space="preserve"> </w:t>
+      </w:r>
+      <w:r>
+        <w:t xml:space="preserve">inconsequential to the Lemhi River Chinook salmon (and adjacent) population(s), impacting both DSR and NRR emigrants</w:t>
       </w:r>
     </w:p>
     <w:p>
@@ -1435,23 +1575,35 @@
         <w:pStyle w:val="Compact"/>
         <w:numPr>
           <w:numId w:val="1011"/>
-          <w:ilvl w:val="1"/>
-        </w:numPr>
-      </w:pPr>
-      <w:r>
-        <w:t xml:space="preserve">Calculated daily average water temperature for 365 days of the year.</w:t>
-      </w:r>
-    </w:p>
-    <w:p>
-      <w:pPr>
-        <w:pStyle w:val="Compact"/>
-        <w:numPr>
-          <w:numId w:val="1008"/>
           <w:ilvl w:val="0"/>
         </w:numPr>
       </w:pPr>
       <w:r>
-        <w:t xml:space="preserve">Developed a bioenergetics model for the average sized Pike Minnow observed to maintain body weight through the 365 days modelled.</w:t>
+        <w:t xml:space="preserve">We hypothesize that decreases in survival (or apparent survival) of juvenile Chinook salmon (and sockeye?) are largely, or at least partially, due to increased densities of piscivorous predators in the Deadwater Slough area resulting from anthropogenically impacted habitat after the Dump Creek alluvial fan was formed.</w:t>
+      </w:r>
+    </w:p>
+    <w:p>
+      <w:pPr>
+        <w:pStyle w:val="Compact"/>
+        <w:numPr>
+          <w:numId w:val="1011"/>
+          <w:ilvl w:val="0"/>
+        </w:numPr>
+      </w:pPr>
+      <w:r>
+        <w:t xml:space="preserve">Beginning in 2019, we set out to evaluate fish predator populations in the Deadwater Slough and their potential predation upon and impacts to juvenile emigrants from the Lemhi River population, both DSR and NRR.</w:t>
+      </w:r>
+    </w:p>
+    <w:p>
+      <w:pPr>
+        <w:pStyle w:val="Compact"/>
+        <w:numPr>
+          <w:numId w:val="1011"/>
+          <w:ilvl w:val="0"/>
+        </w:numPr>
+      </w:pPr>
+      <w:r>
+        <w:t xml:space="preserve">Our objectives are four-fold:</w:t>
       </w:r>
     </w:p>
     <w:p>
@@ -1463,7 +1615,7 @@
         </w:numPr>
       </w:pPr>
       <w:r>
-        <w:t xml:space="preserve">Incorporated daily temperature time step.</w:t>
+        <w:t xml:space="preserve">Estimate the abundance of fish predators in Deadwater Slough during the peaks of fall (DSR) and spring (NRR) juvenile emigrations from the Lemhi River.</w:t>
       </w:r>
     </w:p>
     <w:p>
@@ -1475,7 +1627,7 @@
         </w:numPr>
       </w:pPr>
       <w:r>
-        <w:t xml:space="preserve">Calculated total biomass consumed to maintain weight for an individual fish across 365 days.</w:t>
+        <w:t xml:space="preserve">Document (and perhaps quantify) predation on juvenile Chinook salmon during the sampling/emigration periods.</w:t>
       </w:r>
     </w:p>
     <w:p>
@@ -1487,19 +1639,104 @@
         </w:numPr>
       </w:pPr>
       <w:r>
-        <w:t xml:space="preserve">Multiplied by the total population estimates. (this may vary with time, but not sure yet).</w:t>
-      </w:r>
-    </w:p>
-    <w:p>
-      <w:pPr>
-        <w:pStyle w:val="Compact"/>
-        <w:numPr>
-          <w:numId w:val="1008"/>
+        <w:t xml:space="preserve">Using a bioenergetics approach, attempt to estimate the number of juvenile Chinook salmon consumed during some defined fall and/or spring sampling/emigration period.</w:t>
+      </w:r>
+    </w:p>
+    <w:p>
+      <w:pPr>
+        <w:pStyle w:val="Compact"/>
+        <w:numPr>
+          <w:numId w:val="1012"/>
+          <w:ilvl w:val="1"/>
+        </w:numPr>
+      </w:pPr>
+      <w:r>
+        <w:t xml:space="preserve">After making some assumptions (e.g., on SARs) attempt to estimate how results from objective #3 could translate into impacts on adult returns (via a thought experiment or simulation approach)</w:t>
+      </w:r>
+    </w:p>
+    <w:p>
+      <w:pPr>
+        <w:pStyle w:val="Compact"/>
+        <w:numPr>
+          <w:numId w:val="1011"/>
           <w:ilvl w:val="0"/>
         </w:numPr>
       </w:pPr>
       <w:r>
-        <w:t xml:space="preserve">Adult estimates.</w:t>
+        <w:t xml:space="preserve">Additionally, Deadwater Slough occurs in a reach of the Salmon River believed to be important for overwinter rearing of presmolts attempting to exhibit concealment behavior to survive winter prior to spring emigration to the ocean. Deadwater Slough further contains little to no hydrological or structure features (i.e., fish cover) allowing juvenile salmonids to be predated upon without being able to seek adequate refuge. This is also an extremely important reach and relevant study to the entirety of the upper Salmon River anadromous population(s), as each emigrating fish must pass through the Deadwater area.</w:t>
+      </w:r>
+    </w:p>
+    <w:p>
+      <w:pPr>
+        <w:pStyle w:val="Heading1"/>
+      </w:pPr>
+      <w:bookmarkStart w:id="22" w:name="methods"/>
+      <w:r>
+        <w:t xml:space="preserve">Methods</w:t>
+      </w:r>
+      <w:bookmarkEnd w:id="22"/>
+    </w:p>
+    <w:p>
+      <w:pPr>
+        <w:pStyle w:val="Heading2"/>
+      </w:pPr>
+      <w:bookmarkStart w:id="23" w:name="study-site"/>
+      <w:r>
+        <w:t xml:space="preserve">Study Site</w:t>
+      </w:r>
+      <w:bookmarkEnd w:id="23"/>
+    </w:p>
+    <w:p>
+      <w:pPr>
+        <w:pStyle w:val="FirstParagraph"/>
+      </w:pPr>
+      <w:r>
+        <w:t xml:space="preserve">The Deadwater Slough is an approximately two kilometer (km) section of the mainstem Salmon River located rough 5.8 river kms downstream from North Fork, Idaho (publication quality map referenced here). The downstream end of the Deadwater Slough occurs at the confluence of Dump Creek and the Salmon River. Around 1897, a small mining diversion reservoir failed in the Dump Creek drainage, creating upslope instability, causing a large erosion event that deposited large amounts of sediment at the confluence of the Salmon River and Dump Creek (Emerson 1973 ref here). The event created a large alluvial fan which backed up the Salmon River creating an approximately 25.3 acre (maybe convert to square meters or kilometers?) reservoir-like area that is unnaturally slow and deep (map reference or image here). The river in this section has slower water velocities, a deepened channel, and (anecdotally) warmer water temperatures which can favor piscivorous fishes (e.g., northern pikeminnow</w:t>
+      </w:r>
+      <w:r>
+        <w:t xml:space="preserve"> </w:t>
+      </w:r>
+      <w:r>
+        <w:rPr>
+          <w:i/>
+        </w:rPr>
+        <w:t xml:space="preserve">Ptychocheilus oregonensis</w:t>
+      </w:r>
+      <w:r>
+        <w:t xml:space="preserve">, smallmouth bass</w:t>
+      </w:r>
+      <w:r>
+        <w:t xml:space="preserve"> </w:t>
+      </w:r>
+      <w:r>
+        <w:rPr>
+          <w:i/>
+        </w:rPr>
+        <w:t xml:space="preserve">Micropterus dolomieu</w:t>
+      </w:r>
+      <w:r>
+        <w:t xml:space="preserve">).</w:t>
+      </w:r>
+    </w:p>
+    <w:p>
+      <w:pPr>
+        <w:pStyle w:val="Heading2"/>
+      </w:pPr>
+      <w:bookmarkStart w:id="24" w:name="X8f2443e877f25b97708b57f4993a8fbf241ec05"/>
+      <w:r>
+        <w:t xml:space="preserve">Abundance of Piscivorous Fishes (Objective 1)</w:t>
+      </w:r>
+      <w:bookmarkEnd w:id="24"/>
+    </w:p>
+    <w:p>
+      <w:pPr>
+        <w:pStyle w:val="FirstParagraph"/>
+      </w:pPr>
+      <w:r>
+        <w:rPr>
+          <w:b/>
+        </w:rPr>
+        <w:t xml:space="preserve">Data = C/M/R and Effort</w:t>
       </w:r>
     </w:p>
     <w:p>
@@ -1507,11 +1744,11 @@
         <w:pStyle w:val="Compact"/>
         <w:numPr>
           <w:numId w:val="1013"/>
-          <w:ilvl w:val="1"/>
-        </w:numPr>
-      </w:pPr>
-      <w:r>
-        <w:t xml:space="preserve">Calculated total mass consumed based on above. Multiplied fraction of diet that is chinook by the total mass consumed.</w:t>
+          <w:ilvl w:val="0"/>
+        </w:numPr>
+      </w:pPr>
+      <w:r>
+        <w:t xml:space="preserve">Capture methods used - We initially attempted electrofishing, snorkeling, netting, others?, but eventually settled on angling as best method for mark-recapture.</w:t>
       </w:r>
     </w:p>
     <w:p>
@@ -1519,23 +1756,47 @@
         <w:pStyle w:val="Compact"/>
         <w:numPr>
           <w:numId w:val="1013"/>
-          <w:ilvl w:val="1"/>
-        </w:numPr>
-      </w:pPr>
-      <w:r>
-        <w:t xml:space="preserve">Then we have to divide by average mass of a fish from the Lemhi screw trap? Smolt, pre-smolt, average?</w:t>
-      </w:r>
-    </w:p>
-    <w:p>
-      <w:pPr>
-        <w:pStyle w:val="Compact"/>
-        <w:numPr>
-          <w:numId w:val="1008"/>
           <w:ilvl w:val="0"/>
         </w:numPr>
       </w:pPr>
       <w:r>
-        <w:t xml:space="preserve">Used SARs (published or ours?) to then estimate the number of adults that may return if predation is reduced.</w:t>
+        <w:t xml:space="preserve">Mark-recapture - We kept the mark and recapture events close together in an attempt to use a closed population model</w:t>
+      </w:r>
+    </w:p>
+    <w:p>
+      <w:pPr>
+        <w:pStyle w:val="Compact"/>
+        <w:numPr>
+          <w:numId w:val="1013"/>
+          <w:ilvl w:val="0"/>
+        </w:numPr>
+      </w:pPr>
+      <w:r>
+        <w:t xml:space="preserve">What are the assumptions of a closed population model?</w:t>
+      </w:r>
+    </w:p>
+    <w:p>
+      <w:pPr>
+        <w:pStyle w:val="Compact"/>
+        <w:numPr>
+          <w:numId w:val="1013"/>
+          <w:ilvl w:val="0"/>
+        </w:numPr>
+      </w:pPr>
+      <w:r>
+        <w:t xml:space="preserve">How was sampling performed? What relevant information was captured for each fish? How/where were fish released? How was effort recorded to calculate CPUE?</w:t>
+      </w:r>
+    </w:p>
+    <w:p>
+      <w:pPr>
+        <w:pStyle w:val="Compact"/>
+        <w:numPr>
+          <w:numId w:val="1013"/>
+          <w:ilvl w:val="0"/>
+        </w:numPr>
+      </w:pPr>
+      <w:r>
+        <w:t xml:space="preserve">Description of sampling time frame:</w:t>
       </w:r>
     </w:p>
     <w:p>
@@ -1547,30 +1808,61 @@
         </w:numPr>
       </w:pPr>
       <w:r>
-        <w:t xml:space="preserve">Do we want to say predation is reduced to 0, or maybe a range of reduction?</w:t>
-      </w:r>
-    </w:p>
-    <w:p>
-      <w:pPr>
-        <w:pStyle w:val="Compact"/>
-        <w:numPr>
-          <w:numId w:val="1008"/>
-          <w:ilvl w:val="0"/>
-        </w:numPr>
-      </w:pPr>
-      <w:r>
-        <w:t xml:space="preserve">Anything else?</w:t>
-      </w:r>
-    </w:p>
-    <w:p>
-      <w:pPr>
-        <w:pStyle w:val="Heading1"/>
-      </w:pPr>
-      <w:bookmarkStart w:id="23" w:name="results"/>
-      <w:r>
-        <w:t xml:space="preserve">Results</w:t>
-      </w:r>
-      <w:bookmarkEnd w:id="23"/>
+        <w:t xml:space="preserve">Fall 2019: Goal was to estimate abundance during the peak of DSR emigration i.e., timing was done to coincide to be shortly after peak fall (DSR) emigration at the lower Lemhi River screw trap with the hopes of documenting predation. DSR are the more abundant juvenile emigration tactic.</w:t>
+      </w:r>
+    </w:p>
+    <w:p>
+      <w:pPr>
+        <w:pStyle w:val="Compact"/>
+        <w:numPr>
+          <w:numId w:val="1014"/>
+          <w:ilvl w:val="1"/>
+        </w:numPr>
+      </w:pPr>
+      <w:r>
+        <w:t xml:space="preserve">Fall 2020: Intent was to repeat the above, but instead during peak NRR emigration, but effort canceled due to COVID-19. Instead, sampling was re-schedule to fall when social distancing, etc. could be put in place.</w:t>
+      </w:r>
+    </w:p>
+    <w:p>
+      <w:pPr>
+        <w:pStyle w:val="Compact"/>
+        <w:numPr>
+          <w:numId w:val="1014"/>
+          <w:ilvl w:val="1"/>
+        </w:numPr>
+      </w:pPr>
+      <w:r>
+        <w:t xml:space="preserve">Spring 2021: Did a relative abundance effort during spring 2021. Had to reduce to a CPUE (single-week) effort due to funding constraints. However, goal was to 1) document presence during NRR outmigration and 2) estimate CPUE to provide a relative comparison to the fall efforts.</w:t>
+      </w:r>
+    </w:p>
+    <w:p>
+      <w:pPr>
+        <w:pStyle w:val="Heading2"/>
+      </w:pPr>
+      <w:bookmarkStart w:id="25" w:name="X737fda67ebc0e2fee62b0b9b667922066089df3"/>
+      <w:r>
+        <w:t xml:space="preserve">Predation Upon Juvenile Chinook Salmon i.e., Gastric Lavage (Objective 2)</w:t>
+      </w:r>
+      <w:bookmarkEnd w:id="25"/>
+    </w:p>
+    <w:p>
+      <w:pPr>
+        <w:pStyle w:val="FirstParagraph"/>
+      </w:pPr>
+      <w:r>
+        <w:rPr>
+          <w:b/>
+        </w:rPr>
+        <w:t xml:space="preserve">Data = Gastric Lavage Data</w:t>
+      </w:r>
+    </w:p>
+    <w:p>
+      <w:pPr>
+        <w:pStyle w:val="BodyText"/>
+      </w:pPr>
+      <w:r>
+        <w:t xml:space="preserve">The goal was to document predation upon juvenile Chinook salmon (or other targets), and ideally, estimate the proportion of their diet that consisted of juvenile Chinook salmon at the time of sampling?</w:t>
+      </w:r>
     </w:p>
     <w:p>
       <w:pPr>
@@ -1581,7 +1873,7 @@
         </w:numPr>
       </w:pPr>
       <w:r>
-        <w:t xml:space="preserve">Total population estimates of Pike Minnow. Chart or table, but likely a chart.</w:t>
+        <w:t xml:space="preserve">Which individuals was gastric lavage performed upon?</w:t>
       </w:r>
     </w:p>
     <w:p>
@@ -1593,7 +1885,7 @@
         </w:numPr>
       </w:pPr>
       <w:r>
-        <w:t xml:space="preserve">Gastric lavage sampling results. What percent of the diet is chinook salmon from each sampling event. Pie chart? Mike loves pie charts.</w:t>
+        <w:t xml:space="preserve">How was gastric lavage performed?</w:t>
       </w:r>
     </w:p>
     <w:p>
@@ -1605,112 +1897,132 @@
         </w:numPr>
       </w:pPr>
       <w:r>
-        <w:t xml:space="preserve">Water temperature plot for the 365 average.</w:t>
-      </w:r>
-    </w:p>
-    <w:p>
-      <w:pPr>
-        <w:pStyle w:val="Compact"/>
-        <w:numPr>
-          <w:numId w:val="1015"/>
+        <w:t xml:space="preserve">Intent was to quantify predation on juvenile Chinook salmon</w:t>
+      </w:r>
+    </w:p>
+    <w:p>
+      <w:pPr>
+        <w:pStyle w:val="Compact"/>
+        <w:numPr>
+          <w:numId w:val="1016"/>
+          <w:ilvl w:val="1"/>
+        </w:numPr>
+      </w:pPr>
+      <w:r>
+        <w:t xml:space="preserve">or incidentally, juvenile steelhead or sockeye salmon</w:t>
+      </w:r>
+    </w:p>
+    <w:p>
+      <w:pPr>
+        <w:pStyle w:val="Heading2"/>
+      </w:pPr>
+      <w:bookmarkStart w:id="26" w:name="bioenergetics-objective-3"/>
+      <w:r>
+        <w:t xml:space="preserve">Bioenergetics (Objective 3)</w:t>
+      </w:r>
+      <w:bookmarkEnd w:id="26"/>
+    </w:p>
+    <w:p>
+      <w:pPr>
+        <w:pStyle w:val="FirstParagraph"/>
+      </w:pPr>
+      <w:r>
+        <w:rPr>
+          <w:b/>
+        </w:rPr>
+        <w:t xml:space="preserve">Data = Temperature, Bioenergetics Inputs, Others?</w:t>
+      </w:r>
+    </w:p>
+    <w:p>
+      <w:pPr>
+        <w:pStyle w:val="BodyText"/>
+      </w:pPr>
+      <w:r>
+        <w:t xml:space="preserve">Pull material from technical report</w:t>
+      </w:r>
+    </w:p>
+    <w:p>
+      <w:pPr>
+        <w:pStyle w:val="Heading2"/>
+      </w:pPr>
+      <w:bookmarkStart w:id="27" w:name="impacts-to-adult-returns-objective-4"/>
+      <w:r>
+        <w:t xml:space="preserve">Impacts to Adult Returns (Objective 4)</w:t>
+      </w:r>
+      <w:bookmarkEnd w:id="27"/>
+    </w:p>
+    <w:p>
+      <w:pPr>
+        <w:pStyle w:val="FirstParagraph"/>
+      </w:pPr>
+      <w:r>
+        <w:rPr>
+          <w:b/>
+        </w:rPr>
+        <w:t xml:space="preserve">Data = SARs, Adult Escapements, Others?</w:t>
+      </w:r>
+    </w:p>
+    <w:p>
+      <w:pPr>
+        <w:pStyle w:val="BodyText"/>
+      </w:pPr>
+      <w:r>
+        <w:t xml:space="preserve">Pull material from technical report</w:t>
+      </w:r>
+    </w:p>
+    <w:p>
+      <w:pPr>
+        <w:pStyle w:val="Heading1"/>
+      </w:pPr>
+      <w:bookmarkStart w:id="28" w:name="results"/>
+      <w:r>
+        <w:t xml:space="preserve">Results</w:t>
+      </w:r>
+      <w:bookmarkEnd w:id="28"/>
+    </w:p>
+    <w:p>
+      <w:pPr>
+        <w:pStyle w:val="Heading2"/>
+      </w:pPr>
+      <w:bookmarkStart w:id="29" w:name="X0e591f7fa7770a51c89dcd697a192324e2a01b7"/>
+      <w:r>
+        <w:t xml:space="preserve">Abundance of Piscivorous Fishes (Objective 1)</w:t>
+      </w:r>
+      <w:bookmarkEnd w:id="29"/>
+    </w:p>
+    <w:p>
+      <w:pPr>
+        <w:pStyle w:val="Compact"/>
+        <w:numPr>
+          <w:numId w:val="1017"/>
           <w:ilvl w:val="0"/>
         </w:numPr>
       </w:pPr>
       <w:r>
-        <w:t xml:space="preserve">Bioenergetics results. Total mass consumed over a 365 day period. Plot of daily consumption with day of year on x and mass on y.</w:t>
-      </w:r>
-    </w:p>
-    <w:p>
-      <w:pPr>
-        <w:pStyle w:val="Compact"/>
-        <w:numPr>
-          <w:numId w:val="1015"/>
+        <w:t xml:space="preserve">Total population estimates of Pike Minnow. Chart or table, but likely a chart.</w:t>
+      </w:r>
+    </w:p>
+    <w:p>
+      <w:pPr>
+        <w:pStyle w:val="Compact"/>
+        <w:numPr>
+          <w:numId w:val="1017"/>
           <w:ilvl w:val="0"/>
         </w:numPr>
       </w:pPr>
       <w:r>
-        <w:t xml:space="preserve">SAR results. Maybe a plot of multiple scenarios depending on gastric lavage results? And pop estimates if they vary in time.</w:t>
-      </w:r>
-    </w:p>
-    <w:p>
-      <w:pPr>
-        <w:pStyle w:val="Compact"/>
-        <w:numPr>
-          <w:numId w:val="1015"/>
-          <w:ilvl w:val="0"/>
-        </w:numPr>
-      </w:pPr>
-      <w:r>
-        <w:t xml:space="preserve">Anything else?</w:t>
-      </w:r>
-    </w:p>
-    <w:p>
-      <w:pPr>
-        <w:pStyle w:val="Heading1"/>
-      </w:pPr>
-      <w:bookmarkStart w:id="24" w:name="discussion"/>
-      <w:r>
-        <w:t xml:space="preserve">Discussion</w:t>
-      </w:r>
-      <w:bookmarkEnd w:id="24"/>
-    </w:p>
-    <w:p>
-      <w:pPr>
-        <w:pStyle w:val="Compact"/>
-        <w:numPr>
-          <w:numId w:val="1016"/>
-          <w:ilvl w:val="0"/>
-        </w:numPr>
-      </w:pPr>
-      <w:r>
-        <w:t xml:space="preserve">Here we will need to discuss for each result above:</w:t>
-      </w:r>
-    </w:p>
-    <w:p>
-      <w:pPr>
-        <w:pStyle w:val="Compact"/>
-        <w:numPr>
-          <w:numId w:val="1017"/>
-          <w:ilvl w:val="1"/>
-        </w:numPr>
-      </w:pPr>
-      <w:r>
-        <w:t xml:space="preserve">How do our results compare to other sources within the literature?</w:t>
-      </w:r>
-    </w:p>
-    <w:p>
-      <w:pPr>
-        <w:pStyle w:val="Compact"/>
-        <w:numPr>
-          <w:numId w:val="1017"/>
-          <w:ilvl w:val="1"/>
-        </w:numPr>
-      </w:pPr>
-      <w:r>
-        <w:t xml:space="preserve">What are the broader implications of each result?</w:t>
-      </w:r>
-    </w:p>
-    <w:p>
-      <w:pPr>
-        <w:pStyle w:val="Compact"/>
-        <w:numPr>
-          <w:numId w:val="1016"/>
-          <w:ilvl w:val="0"/>
-        </w:numPr>
-      </w:pPr>
-      <w:r>
-        <w:t xml:space="preserve">Management implications and how these results, analysis, modelling framework could be applied elsewhere?</w:t>
+        <w:t xml:space="preserve">What is that equate to as a density? e.g., how many pikeminnow per 10 square meters? Is that a reasonable number?</w:t>
       </w:r>
     </w:p>
     <w:p>
       <w:pPr>
         <w:pStyle w:val="Heading2"/>
       </w:pPr>
-      <w:bookmarkStart w:id="25" w:name="conclusion"/>
-      <w:r>
-        <w:t xml:space="preserve">Conclusion</w:t>
-      </w:r>
-      <w:bookmarkEnd w:id="25"/>
+      <w:bookmarkStart w:id="30" w:name="X6250a434174714ad08dcdb8cc4b9181242208be"/>
+      <w:r>
+        <w:t xml:space="preserve">Predation Upon Juvenile Chinook Salmon i.e., Gastric Lavage (Objective 2)</w:t>
+      </w:r>
+      <w:bookmarkEnd w:id="30"/>
     </w:p>
     <w:p>
       <w:pPr>
@@ -1721,19 +2033,53 @@
         </w:numPr>
       </w:pPr>
       <w:r>
-        <w:t xml:space="preserve">What are the most important results?</w:t>
-      </w:r>
+        <w:t xml:space="preserve">Gastric lavage sampling results. What percent of the diet is chinook salmon from each sampling event. Pie chart? Mike loves pie charts.</w:t>
+      </w:r>
+    </w:p>
+    <w:p>
+      <w:pPr>
+        <w:pStyle w:val="Heading2"/>
+      </w:pPr>
+      <w:bookmarkStart w:id="31" w:name="bioenergetics-objective-3-1"/>
+      <w:r>
+        <w:t xml:space="preserve">Bioenergetics (Objective 3)</w:t>
+      </w:r>
+      <w:bookmarkEnd w:id="31"/>
     </w:p>
     <w:p>
       <w:pPr>
         <w:pStyle w:val="Compact"/>
         <w:numPr>
           <w:numId w:val="1019"/>
+          <w:ilvl w:val="0"/>
+        </w:numPr>
+      </w:pPr>
+      <w:r>
+        <w:t xml:space="preserve">Water Temperature measurements.</w:t>
+      </w:r>
+    </w:p>
+    <w:p>
+      <w:pPr>
+        <w:pStyle w:val="Compact"/>
+        <w:numPr>
+          <w:numId w:val="1020"/>
           <w:ilvl w:val="1"/>
         </w:numPr>
       </w:pPr>
       <w:r>
-        <w:t xml:space="preserve">Adult returns</w:t>
+        <w:t xml:space="preserve">Hobo tidbit placed at site.</w:t>
+      </w:r>
+    </w:p>
+    <w:p>
+      <w:pPr>
+        <w:pStyle w:val="Compact"/>
+        <w:numPr>
+          <w:numId w:val="1020"/>
+          <w:ilvl w:val="1"/>
+        </w:numPr>
+      </w:pPr>
+      <w:r>
+        <w:t xml:space="preserve">Calculated daily average water temperature for 365 days of the year.</w:t>
       </w:r>
     </w:p>
     <w:p>
@@ -1741,11 +2087,11 @@
         <w:pStyle w:val="Compact"/>
         <w:numPr>
           <w:numId w:val="1019"/>
-          <w:ilvl w:val="1"/>
-        </w:numPr>
-      </w:pPr>
-      <w:r>
-        <w:t xml:space="preserve">Pop estimate of pike minnow</w:t>
+          <w:ilvl w:val="0"/>
+        </w:numPr>
+      </w:pPr>
+      <w:r>
+        <w:t xml:space="preserve">Water temperature plot for the 365 average.</w:t>
       </w:r>
     </w:p>
     <w:p>
@@ -1753,22 +2099,206 @@
         <w:pStyle w:val="Compact"/>
         <w:numPr>
           <w:numId w:val="1019"/>
-          <w:ilvl w:val="1"/>
-        </w:numPr>
-      </w:pPr>
-      <w:r>
-        <w:t xml:space="preserve">Total predation on juveniles</w:t>
-      </w:r>
-    </w:p>
-    <w:p>
-      <w:pPr>
-        <w:pStyle w:val="Compact"/>
-        <w:numPr>
-          <w:numId w:val="1018"/>
           <w:ilvl w:val="0"/>
         </w:numPr>
       </w:pPr>
       <w:r>
+        <w:t xml:space="preserve">Bioenergetics results. Total mass consumed over a 365 day period. Plot of daily consumption with day of year on x and mass on y.</w:t>
+      </w:r>
+    </w:p>
+    <w:p>
+      <w:pPr>
+        <w:pStyle w:val="Heading2"/>
+      </w:pPr>
+      <w:bookmarkStart w:id="32" w:name="impacts-to-adult-returns-objective-4-1"/>
+      <w:r>
+        <w:t xml:space="preserve">Impacts to Adult Returns (Objective 4)</w:t>
+      </w:r>
+      <w:bookmarkEnd w:id="32"/>
+    </w:p>
+    <w:p>
+      <w:pPr>
+        <w:pStyle w:val="Compact"/>
+        <w:numPr>
+          <w:numId w:val="1021"/>
+          <w:ilvl w:val="0"/>
+        </w:numPr>
+      </w:pPr>
+      <w:r>
+        <w:t xml:space="preserve">SAR results. Maybe a plot of multiple scenarios depending on gastric lavage results? And pop estimates if they vary in time.</w:t>
+      </w:r>
+    </w:p>
+    <w:p>
+      <w:pPr>
+        <w:pStyle w:val="Heading1"/>
+      </w:pPr>
+      <w:bookmarkStart w:id="33" w:name="discussion"/>
+      <w:r>
+        <w:t xml:space="preserve">Discussion</w:t>
+      </w:r>
+      <w:bookmarkEnd w:id="33"/>
+    </w:p>
+    <w:p>
+      <w:pPr>
+        <w:pStyle w:val="FirstParagraph"/>
+      </w:pPr>
+      <w:r>
+        <w:t xml:space="preserve">Start with a summary of the most important results! How many pikeminnow are there? Did we document/quantify predation? What’s the potential impacts to adult returns?</w:t>
+      </w:r>
+    </w:p>
+    <w:p>
+      <w:pPr>
+        <w:pStyle w:val="Heading2"/>
+      </w:pPr>
+      <w:bookmarkStart w:id="34" w:name="mark-recapture-model"/>
+      <w:r>
+        <w:t xml:space="preserve">Mark-Recapture Model</w:t>
+      </w:r>
+      <w:bookmarkEnd w:id="34"/>
+    </w:p>
+    <w:p>
+      <w:pPr>
+        <w:pStyle w:val="FirstParagraph"/>
+      </w:pPr>
+      <w:r>
+        <w:t xml:space="preserve">Re-hash out our assumptions? What assumptions were most likely violated e.g., the closed population assumption? If we assumed an open population with varying immigration/emigration rates how might that affect our estimate? In the end, how good do we think our estimate is and is the bottom-line that we belive there still to be a shit-ton of pikeminnow even if our assumptions were violated?</w:t>
+      </w:r>
+    </w:p>
+    <w:p>
+      <w:pPr>
+        <w:pStyle w:val="Heading2"/>
+      </w:pPr>
+      <w:bookmarkStart w:id="35" w:name="gastric-lavage"/>
+      <w:r>
+        <w:t xml:space="preserve">Gastric Lavage</w:t>
+      </w:r>
+      <w:bookmarkEnd w:id="35"/>
+    </w:p>
+    <w:p>
+      <w:pPr>
+        <w:pStyle w:val="Heading2"/>
+      </w:pPr>
+      <w:bookmarkStart w:id="36" w:name="bioenergetics"/>
+      <w:r>
+        <w:t xml:space="preserve">Bioenergetics</w:t>
+      </w:r>
+      <w:bookmarkEnd w:id="36"/>
+    </w:p>
+    <w:p>
+      <w:pPr>
+        <w:pStyle w:val="Heading2"/>
+      </w:pPr>
+      <w:bookmarkStart w:id="37" w:name="impacts-to-adult-returns"/>
+      <w:r>
+        <w:t xml:space="preserve">Impacts to Adult Returns</w:t>
+      </w:r>
+      <w:bookmarkEnd w:id="37"/>
+    </w:p>
+    <w:p>
+      <w:pPr>
+        <w:pStyle w:val="Heading2"/>
+      </w:pPr>
+      <w:bookmarkStart w:id="38" w:name="avian-predation"/>
+      <w:r>
+        <w:t xml:space="preserve">Avian Predation</w:t>
+      </w:r>
+      <w:bookmarkEnd w:id="38"/>
+    </w:p>
+    <w:p>
+      <w:pPr>
+        <w:pStyle w:val="FirstParagraph"/>
+      </w:pPr>
+      <w:r>
+        <w:t xml:space="preserve">In the discussion, let’s also acknowledge the potential impacts from avian predation. Outside of the scope of the study, but what did we find in the first year? Other large studies that estimate impacts of avian predaton (herons in particular) on juvenile Chinook salmon, especially in altered habitats? Anecdotally, what did we see i.e., we noticed lots of herons traveling to/from the site especially in the anastomosizing section above Deadwater Slough?</w:t>
+      </w:r>
+    </w:p>
+    <w:p>
+      <w:pPr>
+        <w:pStyle w:val="Compact"/>
+        <w:numPr>
+          <w:numId w:val="1022"/>
+          <w:ilvl w:val="0"/>
+        </w:numPr>
+      </w:pPr>
+      <w:r>
+        <w:t xml:space="preserve">In addition to fish predators the Deadwater Slough is also recognized as an important bird watching and nesting area due to the riparian and backwater habitats created by the feature</w:t>
+      </w:r>
+      <w:r>
+        <w:t xml:space="preserve"> </w:t>
+      </w:r>
+      <w:hyperlink r:id="rId39">
+        <w:r>
+          <w:rPr>
+            <w:rStyle w:val="Hyperlink"/>
+          </w:rPr>
+          <w:t xml:space="preserve">(Deadwater Slough - Audubon Important Bird Areas)</w:t>
+        </w:r>
+      </w:hyperlink>
+      <w:r>
+        <w:t xml:space="preserve">.</w:t>
+      </w:r>
+    </w:p>
+    <w:p>
+      <w:pPr>
+        <w:pStyle w:val="Heading2"/>
+      </w:pPr>
+      <w:bookmarkStart w:id="40" w:name="management-implications"/>
+      <w:r>
+        <w:t xml:space="preserve">Management Implications</w:t>
+      </w:r>
+      <w:bookmarkEnd w:id="40"/>
+    </w:p>
+    <w:p>
+      <w:pPr>
+        <w:pStyle w:val="FirstParagraph"/>
+      </w:pPr>
+      <w:r>
+        <w:t xml:space="preserve">Discuss the potential for various management actions:</w:t>
+      </w:r>
+      <w:r>
+        <w:t xml:space="preserve"> </w:t>
+      </w:r>
+      <w:r>
+        <w:t xml:space="preserve">* Removing the Dump Creek alluvial fan and restoring flow. What would that look like?</w:t>
+      </w:r>
+      <w:r>
+        <w:t xml:space="preserve"> </w:t>
+      </w:r>
+      <w:r>
+        <w:t xml:space="preserve">* A local bounty program? What would that look like? Have they been successful elsewhere e.g., in the Columbia River?</w:t>
+      </w:r>
+    </w:p>
+    <w:p>
+      <w:pPr>
+        <w:pStyle w:val="Compact"/>
+        <w:numPr>
+          <w:numId w:val="1023"/>
+          <w:ilvl w:val="0"/>
+        </w:numPr>
+      </w:pPr>
+      <w:r>
+        <w:t xml:space="preserve">Also, this is an anthropogenically created dead water area, which could be a candidate for restoration (removing the impoundment). Is there anything in the literature that discusses habitat preferences for pike minnow? If we speed up velocities and add some cover potentially pike minnow predation success will be lowered. Will these fish just move elsewhere?</w:t>
+      </w:r>
+    </w:p>
+    <w:p>
+      <w:pPr>
+        <w:pStyle w:val="Heading2"/>
+      </w:pPr>
+      <w:bookmarkStart w:id="41" w:name="conclusions"/>
+      <w:r>
+        <w:t xml:space="preserve">Conclusions</w:t>
+      </w:r>
+      <w:bookmarkEnd w:id="41"/>
+    </w:p>
+    <w:p>
+      <w:pPr>
+        <w:pStyle w:val="Compact"/>
+        <w:numPr>
+          <w:numId w:val="1024"/>
+          <w:ilvl w:val="0"/>
+        </w:numPr>
+      </w:pPr>
+      <w:r>
         <w:t xml:space="preserve">We have also presented a novel modeling framework for estimating predation on native, critically endangered anadromous species which can be applied to other areas of interest. John day? Others?</w:t>
       </w:r>
     </w:p>
@@ -1776,23 +2306,11 @@
       <w:pPr>
         <w:pStyle w:val="Compact"/>
         <w:numPr>
-          <w:numId w:val="1018"/>
+          <w:numId w:val="1024"/>
           <w:ilvl w:val="0"/>
         </w:numPr>
       </w:pPr>
       <w:r>
-        <w:t xml:space="preserve">Also, this is an anthropogenically created dead water area, which could be a candidate for restoration (removing the impoundment). Is there anything in the literature that discusses habitat preferences for pike minnow? If we speed up velocities and add some cover potentially pike minnow predation success will be lowered. Will these fish just move elsewhere?</w:t>
-      </w:r>
-    </w:p>
-    <w:p>
-      <w:pPr>
-        <w:pStyle w:val="Compact"/>
-        <w:numPr>
-          <w:numId w:val="1018"/>
-          <w:ilvl w:val="0"/>
-        </w:numPr>
-      </w:pPr>
-      <w:r>
         <w:t xml:space="preserve">The end.</w:t>
       </w:r>
     </w:p>
@@ -1800,11 +2318,11 @@
       <w:pPr>
         <w:pStyle w:val="Heading1"/>
       </w:pPr>
-      <w:bookmarkStart w:id="26" w:name="acknowledgements"/>
+      <w:bookmarkStart w:id="42" w:name="acknowledgements"/>
       <w:r>
         <w:t xml:space="preserve">Acknowledgements</w:t>
       </w:r>
-      <w:bookmarkEnd w:id="26"/>
+      <w:bookmarkEnd w:id="42"/>
     </w:p>
     <w:p>
       <w:r>
@@ -1815,14 +2333,14 @@
       <w:pPr>
         <w:pStyle w:val="Heading1"/>
       </w:pPr>
-      <w:bookmarkStart w:id="27" w:name="references"/>
+      <w:bookmarkStart w:id="43" w:name="references"/>
       <w:r>
         <w:t xml:space="preserve">References</w:t>
       </w:r>
-      <w:bookmarkEnd w:id="27"/>
-    </w:p>
-    <w:bookmarkStart w:id="28" w:name="refs"/>
-    <w:bookmarkEnd w:id="28"/>
+      <w:bookmarkEnd w:id="43"/>
+    </w:p>
+    <w:bookmarkStart w:id="44" w:name="refs"/>
+    <w:bookmarkEnd w:id="44"/>
     <w:p>
       <w:r>
         <w:br w:type="page"/>
@@ -1832,18 +2350,18 @@
       <w:pPr>
         <w:pStyle w:val="Heading3"/>
       </w:pPr>
-      <w:bookmarkStart w:id="29" w:name="colophon"/>
+      <w:bookmarkStart w:id="45" w:name="colophon"/>
       <w:r>
         <w:t xml:space="preserve">Colophon</w:t>
       </w:r>
-      <w:bookmarkEnd w:id="29"/>
+      <w:bookmarkEnd w:id="45"/>
     </w:p>
     <w:p>
       <w:pPr>
         <w:pStyle w:val="FirstParagraph"/>
       </w:pPr>
       <w:r>
-        <w:t xml:space="preserve">This report was generated on 2021-06-11 14:22:49 using the following computational environment and dependencies:</w:t>
+        <w:t xml:space="preserve">This report was generated on 2021-06-11 17:15:36 using the following computational environment and dependencies:</w:t>
       </w:r>
     </w:p>
     <w:p>
@@ -2332,7 +2850,7 @@
         <w:rPr>
           <w:rStyle w:val="VerbatimChar"/>
         </w:rPr>
-        <w:t xml:space="preserve">#&gt; Remote:   main @ origin (https://github.com/BiomarkABS/DeadwaterPaper.git)</w:t>
+        <w:t xml:space="preserve">#&gt; Remote:   main @ origin (git@github.com:BiomarkABS/DeadwaterPaper.git)</w:t>
       </w:r>
       <w:r>
         <w:br/>
@@ -2341,7 +2859,7 @@
         <w:rPr>
           <w:rStyle w:val="VerbatimChar"/>
         </w:rPr>
-        <w:t xml:space="preserve">#&gt; Head:     [2a23f57] 2021-06-11: knit README.md</w:t>
+        <w:t xml:space="preserve">#&gt; Head:     [8e12b3a] 2021-06-11: removed demo plot</w:t>
       </w:r>
     </w:p>
     <w:sectPr>
@@ -3074,6 +3592,118 @@
     <w:lvl w:ilvl="8">
       <w:numFmt w:val="bullet"/>
       <w:lvlText w:val="•"/>
+      <w:lvlJc w:val="left"/>
+      <w:pPr>
+        <w:tabs>
+          <w:tab w:val="num" w:pos="5760"/>
+        </w:tabs>
+        <w:ind w:left="6240" w:hanging="480"/>
+      </w:pPr>
+    </w:lvl>
+  </w:abstractNum>
+  <w:abstractNum w:abstractNumId="99411">
+    <w:nsid w:val="71315dca"/>
+    <w:multiLevelType w:val="multilevel"/>
+    <w:lvl w:ilvl="0">
+      <w:start w:val="1"/>
+      <w:numFmt w:val="decimal"/>
+      <w:lvlText w:val="%1."/>
+      <w:lvlJc w:val="left"/>
+      <w:pPr>
+        <w:tabs>
+          <w:tab w:val="num" w:pos="0"/>
+        </w:tabs>
+        <w:ind w:left="480" w:hanging="480"/>
+      </w:pPr>
+    </w:lvl>
+    <w:lvl w:ilvl="1">
+      <w:start w:val="1"/>
+      <w:numFmt w:val="decimal"/>
+      <w:lvlText w:val="%2."/>
+      <w:lvlJc w:val="left"/>
+      <w:pPr>
+        <w:tabs>
+          <w:tab w:val="num" w:pos="720"/>
+        </w:tabs>
+        <w:ind w:left="1200" w:hanging="480"/>
+      </w:pPr>
+    </w:lvl>
+    <w:lvl w:ilvl="2">
+      <w:start w:val="1"/>
+      <w:numFmt w:val="decimal"/>
+      <w:lvlText w:val="%3."/>
+      <w:lvlJc w:val="left"/>
+      <w:pPr>
+        <w:tabs>
+          <w:tab w:val="num" w:pos="1440"/>
+        </w:tabs>
+        <w:ind w:left="1920" w:hanging="480"/>
+      </w:pPr>
+    </w:lvl>
+    <w:lvl w:ilvl="3">
+      <w:start w:val="1"/>
+      <w:numFmt w:val="decimal"/>
+      <w:lvlText w:val="%4."/>
+      <w:lvlJc w:val="left"/>
+      <w:pPr>
+        <w:tabs>
+          <w:tab w:val="num" w:pos="2160"/>
+        </w:tabs>
+        <w:ind w:left="2640" w:hanging="480"/>
+      </w:pPr>
+    </w:lvl>
+    <w:lvl w:ilvl="4">
+      <w:start w:val="1"/>
+      <w:numFmt w:val="decimal"/>
+      <w:lvlText w:val="%5."/>
+      <w:lvlJc w:val="left"/>
+      <w:pPr>
+        <w:tabs>
+          <w:tab w:val="num" w:pos="2880"/>
+        </w:tabs>
+        <w:ind w:left="3360" w:hanging="480"/>
+      </w:pPr>
+    </w:lvl>
+    <w:lvl w:ilvl="5">
+      <w:start w:val="1"/>
+      <w:numFmt w:val="decimal"/>
+      <w:lvlText w:val="%6."/>
+      <w:lvlJc w:val="left"/>
+      <w:pPr>
+        <w:tabs>
+          <w:tab w:val="num" w:pos="3600"/>
+        </w:tabs>
+        <w:ind w:left="4080" w:hanging="480"/>
+      </w:pPr>
+    </w:lvl>
+    <w:lvl w:ilvl="6">
+      <w:start w:val="1"/>
+      <w:numFmt w:val="decimal"/>
+      <w:lvlText w:val="%7."/>
+      <w:lvlJc w:val="left"/>
+      <w:pPr>
+        <w:tabs>
+          <w:tab w:val="num" w:pos="4320"/>
+        </w:tabs>
+        <w:ind w:left="4800" w:hanging="480"/>
+      </w:pPr>
+    </w:lvl>
+    <w:lvl w:ilvl="7">
+      <w:start w:val="1"/>
+      <w:numFmt w:val="decimal"/>
+      <w:lvlText w:val="%8."/>
+      <w:lvlJc w:val="left"/>
+      <w:pPr>
+        <w:tabs>
+          <w:tab w:val="num" w:pos="5040"/>
+        </w:tabs>
+        <w:ind w:left="5520" w:hanging="480"/>
+      </w:pPr>
+    </w:lvl>
+    <w:lvl w:ilvl="8">
+      <w:start w:val="1"/>
+      <w:numFmt w:val="decimal"/>
+      <w:lvlText w:val="%9."/>
       <w:lvlJc w:val="left"/>
       <w:pPr>
         <w:tabs>
@@ -3159,7 +3789,34 @@
     <w:abstractNumId w:val="991"/>
   </w:num>
   <w:num w:numId="1012">
-    <w:abstractNumId w:val="991"/>
+    <w:abstractNumId w:val="99411"/>
+    <w:lvlOverride w:ilvl="0">
+      <w:startOverride w:val="1"/>
+    </w:lvlOverride>
+    <w:lvlOverride w:ilvl="1">
+      <w:startOverride w:val="1"/>
+    </w:lvlOverride>
+    <w:lvlOverride w:ilvl="2">
+      <w:startOverride w:val="1"/>
+    </w:lvlOverride>
+    <w:lvlOverride w:ilvl="3">
+      <w:startOverride w:val="1"/>
+    </w:lvlOverride>
+    <w:lvlOverride w:ilvl="4">
+      <w:startOverride w:val="1"/>
+    </w:lvlOverride>
+    <w:lvlOverride w:ilvl="5">
+      <w:startOverride w:val="1"/>
+    </w:lvlOverride>
+    <w:lvlOverride w:ilvl="6">
+      <w:startOverride w:val="1"/>
+    </w:lvlOverride>
+    <w:lvlOverride w:ilvl="7">
+      <w:startOverride w:val="1"/>
+    </w:lvlOverride>
+    <w:lvlOverride w:ilvl="8">
+      <w:startOverride w:val="1"/>
+    </w:lvlOverride>
   </w:num>
   <w:num w:numId="1013">
     <w:abstractNumId w:val="991"/>
@@ -3180,6 +3837,21 @@
     <w:abstractNumId w:val="991"/>
   </w:num>
   <w:num w:numId="1019">
+    <w:abstractNumId w:val="991"/>
+  </w:num>
+  <w:num w:numId="1020">
+    <w:abstractNumId w:val="991"/>
+  </w:num>
+  <w:num w:numId="1021">
+    <w:abstractNumId w:val="991"/>
+  </w:num>
+  <w:num w:numId="1022">
+    <w:abstractNumId w:val="991"/>
+  </w:num>
+  <w:num w:numId="1023">
+    <w:abstractNumId w:val="991"/>
+  </w:num>
+  <w:num w:numId="1024">
     <w:abstractNumId w:val="991"/>
   </w:num>
 </w:numbering>

</xml_diff>

<commit_message>
final paper edits of the day
</commit_message>
<xml_diff>
--- a/analysis/paper/paper.docx
+++ b/analysis/paper/paper.docx
@@ -1914,6 +1914,14 @@
     </w:p>
     <w:p>
       <w:pPr>
+        <w:pStyle w:val="FirstParagraph"/>
+      </w:pPr>
+      <w:r>
+        <w:t xml:space="preserve">We collected stomach contents from most captured individuals using gastric lavage (Foster 1977) and examined contents for the presence or absence of juvenile Chinook salmon and other incidentals (e.g., steelhead, sockeye salmon) juveniles and the proportion of stomach contents containing targets versus non-targets (e.g., macroinvertebrates). Stomach contents were stored in whirl-paks, preserved with 99% isopropyl alcohol, and analyzed one week later in a controlled environment. Each sample was uniquely identified to match up with the appropriate fish record, contents were identified down to its unique composition, total weight of all content was measured in grams, and total weight of fish content, if found, was measured in grams. Throughout the sampling period a proportion of the captured individuals were sacrificed after gastric lavage to validate that the gastric lavage was successful at flushing all or most of the stomach contents from the northern pikeminnow.</w:t>
+      </w:r>
+    </w:p>
+    <w:p>
+      <w:pPr>
         <w:pStyle w:val="Heading2"/>
       </w:pPr>
       <w:bookmarkStart w:id="26" w:name="bioenergetics-objective-3"/>
@@ -2173,6 +2181,14 @@
         <w:t xml:space="preserve">Gastric Lavage</w:t>
       </w:r>
       <w:bookmarkEnd w:id="35"/>
+    </w:p>
+    <w:p>
+      <w:pPr>
+        <w:pStyle w:val="FirstParagraph"/>
+      </w:pPr>
+      <w:r>
+        <w:t xml:space="preserve">Concerns with gastric lavage. We only observed juvenile Chinook salmon (and/or other fishes) in a very small number of stomach contents. However, we don’t necessarily believe that to mean that pikeminnow in Deadwater Slough rarely consume juvenile Chinook salmon. Are there other cases where gastric lavage failed to document predation? How soon after consumption do you need to take a sample? So instead, we made some assumptions about the proportion of a pikeminnows diet consisting of Chinook salmon.</w:t>
+      </w:r>
     </w:p>
     <w:p>
       <w:pPr>
@@ -2361,7 +2377,7 @@
         <w:pStyle w:val="FirstParagraph"/>
       </w:pPr>
       <w:r>
-        <w:t xml:space="preserve">This report was generated on 2021-06-11 17:15:36 using the following computational environment and dependencies:</w:t>
+        <w:t xml:space="preserve">This report was generated on 2021-06-11 17:38:32 using the following computational environment and dependencies:</w:t>
       </w:r>
     </w:p>
     <w:p>
@@ -2859,7 +2875,7 @@
         <w:rPr>
           <w:rStyle w:val="VerbatimChar"/>
         </w:rPr>
-        <w:t xml:space="preserve">#&gt; Head:     [8e12b3a] 2021-06-11: removed demo plot</w:t>
+        <w:t xml:space="preserve">#&gt; Head:     [3781155] 2021-06-11: hashing out the paper outline</w:t>
       </w:r>
     </w:p>
     <w:sectPr>

</xml_diff>

<commit_message>
update to ms outline
</commit_message>
<xml_diff>
--- a/analysis/paper/paper.docx
+++ b/analysis/paper/paper.docx
@@ -150,7 +150,7 @@
         <w:t xml:space="preserve"> </w:t>
       </w:r>
       <w:r>
-        <w:t xml:space="preserve">Michael Hall</w:t>
+        <w:t xml:space="preserve">Michael S. Hall</w:t>
       </w:r>
       <w:r>
         <w:rPr>
@@ -185,7 +185,7 @@
         <w:pStyle w:val="Date"/>
       </w:pPr>
       <w:r>
-        <w:t xml:space="preserve">11</w:t>
+        <w:t xml:space="preserve">15</w:t>
       </w:r>
       <w:r>
         <w:t xml:space="preserve"> </w:t>
@@ -205,877 +205,19 @@
         <w:pStyle w:val="Abstract"/>
       </w:pPr>
       <w:r>
-        <w:t xml:space="preserve">Although</w:t>
-      </w:r>
-      <w:r>
-        <w:t xml:space="preserve"> </w:t>
-      </w:r>
-      <w:r>
-        <w:t xml:space="preserve">well</w:t>
-      </w:r>
-      <w:r>
-        <w:t xml:space="preserve"> </w:t>
-      </w:r>
-      <w:r>
-        <w:t xml:space="preserve">documented</w:t>
-      </w:r>
-      <w:r>
-        <w:t xml:space="preserve"> </w:t>
-      </w:r>
-      <w:r>
-        <w:t xml:space="preserve">through</w:t>
-      </w:r>
-      <w:r>
-        <w:t xml:space="preserve"> </w:t>
-      </w:r>
-      <w:r>
-        <w:t xml:space="preserve">the</w:t>
-      </w:r>
-      <w:r>
-        <w:t xml:space="preserve"> </w:t>
-      </w:r>
-      <w:r>
-        <w:t xml:space="preserve">Columbia</w:t>
-      </w:r>
-      <w:r>
-        <w:t xml:space="preserve"> </w:t>
-      </w:r>
-      <w:r>
-        <w:t xml:space="preserve">and</w:t>
-      </w:r>
-      <w:r>
-        <w:t xml:space="preserve"> </w:t>
-      </w:r>
-      <w:r>
-        <w:t xml:space="preserve">Snake</w:t>
-      </w:r>
-      <w:r>
-        <w:t xml:space="preserve"> </w:t>
-      </w:r>
-      <w:r>
-        <w:t xml:space="preserve">River</w:t>
-      </w:r>
-      <w:r>
-        <w:t xml:space="preserve"> </w:t>
-      </w:r>
-      <w:r>
-        <w:t xml:space="preserve">hydropower</w:t>
-      </w:r>
-      <w:r>
-        <w:t xml:space="preserve"> </w:t>
-      </w:r>
-      <w:r>
-        <w:t xml:space="preserve">system,</w:t>
-      </w:r>
-      <w:r>
-        <w:t xml:space="preserve"> </w:t>
-      </w:r>
-      <w:r>
-        <w:t xml:space="preserve">little</w:t>
-      </w:r>
-      <w:r>
-        <w:t xml:space="preserve"> </w:t>
-      </w:r>
-      <w:r>
-        <w:t xml:space="preserve">is</w:t>
-      </w:r>
-      <w:r>
-        <w:t xml:space="preserve"> </w:t>
-      </w:r>
-      <w:r>
-        <w:t xml:space="preserve">known</w:t>
-      </w:r>
-      <w:r>
-        <w:t xml:space="preserve"> </w:t>
-      </w:r>
-      <w:r>
-        <w:t xml:space="preserve">about</w:t>
-      </w:r>
-      <w:r>
-        <w:t xml:space="preserve"> </w:t>
-      </w:r>
-      <w:r>
-        <w:t xml:space="preserve">movement</w:t>
-      </w:r>
-      <w:r>
-        <w:t xml:space="preserve"> </w:t>
-      </w:r>
-      <w:r>
-        <w:t xml:space="preserve">and</w:t>
-      </w:r>
-      <w:r>
-        <w:t xml:space="preserve"> </w:t>
-      </w:r>
-      <w:r>
-        <w:t xml:space="preserve">survival</w:t>
-      </w:r>
-      <w:r>
-        <w:t xml:space="preserve"> </w:t>
-      </w:r>
-      <w:r>
-        <w:t xml:space="preserve">of</w:t>
-      </w:r>
-      <w:r>
-        <w:t xml:space="preserve"> </w:t>
-      </w:r>
-      <w:r>
-        <w:t xml:space="preserve">Salmon</w:t>
-      </w:r>
-      <w:r>
-        <w:t xml:space="preserve"> </w:t>
-      </w:r>
-      <w:r>
-        <w:t xml:space="preserve">River</w:t>
-      </w:r>
-      <w:r>
-        <w:t xml:space="preserve"> </w:t>
-      </w:r>
-      <w:r>
-        <w:t xml:space="preserve">juvenile</w:t>
-      </w:r>
-      <w:r>
-        <w:t xml:space="preserve"> </w:t>
-      </w:r>
-      <w:r>
-        <w:t xml:space="preserve">Chinook</w:t>
-      </w:r>
-      <w:r>
-        <w:t xml:space="preserve"> </w:t>
-      </w:r>
-      <w:r>
-        <w:t xml:space="preserve">salmon</w:t>
-      </w:r>
-      <w:r>
-        <w:t xml:space="preserve"> </w:t>
-      </w:r>
-      <w:r>
-        <w:t xml:space="preserve">through</w:t>
-      </w:r>
-      <w:r>
-        <w:t xml:space="preserve"> </w:t>
-      </w:r>
-      <w:r>
-        <w:t xml:space="preserve">their</w:t>
-      </w:r>
-      <w:r>
-        <w:t xml:space="preserve"> </w:t>
-      </w:r>
-      <w:r>
-        <w:t xml:space="preserve">migratory</w:t>
-      </w:r>
-      <w:r>
-        <w:t xml:space="preserve"> </w:t>
-      </w:r>
-      <w:r>
-        <w:t xml:space="preserve">corridors</w:t>
-      </w:r>
-      <w:r>
-        <w:t xml:space="preserve"> </w:t>
-      </w:r>
-      <w:r>
-        <w:t xml:space="preserve">above</w:t>
-      </w:r>
-      <w:r>
-        <w:t xml:space="preserve"> </w:t>
-      </w:r>
-      <w:r>
-        <w:t xml:space="preserve">the</w:t>
-      </w:r>
-      <w:r>
-        <w:t xml:space="preserve"> </w:t>
-      </w:r>
-      <w:r>
-        <w:t xml:space="preserve">hydropower</w:t>
-      </w:r>
-      <w:r>
-        <w:t xml:space="preserve"> </w:t>
-      </w:r>
-      <w:r>
-        <w:t xml:space="preserve">system.</w:t>
-      </w:r>
-      <w:r>
-        <w:t xml:space="preserve"> </w:t>
-      </w:r>
-      <w:r>
-        <w:t xml:space="preserve">With</w:t>
-      </w:r>
-      <w:r>
-        <w:t xml:space="preserve"> </w:t>
-      </w:r>
-      <w:r>
-        <w:t xml:space="preserve">increases</w:t>
-      </w:r>
-      <w:r>
-        <w:t xml:space="preserve"> </w:t>
-      </w:r>
-      <w:r>
-        <w:t xml:space="preserve">in</w:t>
-      </w:r>
-      <w:r>
-        <w:t xml:space="preserve"> </w:t>
-      </w:r>
-      <w:r>
-        <w:t xml:space="preserve">water</w:t>
-      </w:r>
-      <w:r>
-        <w:t xml:space="preserve"> </w:t>
-      </w:r>
-      <w:r>
-        <w:t xml:space="preserve">temperatures,</w:t>
-      </w:r>
-      <w:r>
-        <w:t xml:space="preserve"> </w:t>
-      </w:r>
-      <w:r>
-        <w:t xml:space="preserve">predator</w:t>
-      </w:r>
-      <w:r>
-        <w:t xml:space="preserve"> </w:t>
-      </w:r>
-      <w:r>
-        <w:t xml:space="preserve">abundance,</w:t>
-      </w:r>
-      <w:r>
-        <w:t xml:space="preserve"> </w:t>
-      </w:r>
-      <w:r>
-        <w:t xml:space="preserve">and</w:t>
-      </w:r>
-      <w:r>
-        <w:t xml:space="preserve"> </w:t>
-      </w:r>
-      <w:r>
-        <w:t xml:space="preserve">predator</w:t>
-      </w:r>
-      <w:r>
-        <w:t xml:space="preserve"> </w:t>
-      </w:r>
-      <w:r>
-        <w:t xml:space="preserve">distribution,</w:t>
-      </w:r>
-      <w:r>
-        <w:t xml:space="preserve"> </w:t>
-      </w:r>
-      <w:r>
-        <w:t xml:space="preserve">this</w:t>
-      </w:r>
-      <w:r>
-        <w:t xml:space="preserve"> </w:t>
-      </w:r>
-      <w:r>
-        <w:t xml:space="preserve">knowledge</w:t>
-      </w:r>
-      <w:r>
-        <w:t xml:space="preserve"> </w:t>
-      </w:r>
-      <w:r>
-        <w:t xml:space="preserve">is</w:t>
-      </w:r>
-      <w:r>
-        <w:t xml:space="preserve"> </w:t>
-      </w:r>
-      <w:r>
-        <w:t xml:space="preserve">evermore</w:t>
-      </w:r>
-      <w:r>
-        <w:t xml:space="preserve"> </w:t>
-      </w:r>
-      <w:r>
-        <w:t xml:space="preserve">necessary</w:t>
-      </w:r>
-      <w:r>
-        <w:t xml:space="preserve"> </w:t>
-      </w:r>
-      <w:r>
-        <w:t xml:space="preserve">to</w:t>
-      </w:r>
-      <w:r>
-        <w:t xml:space="preserve"> </w:t>
-      </w:r>
-      <w:r>
-        <w:t xml:space="preserve">characterize</w:t>
-      </w:r>
-      <w:r>
-        <w:t xml:space="preserve"> </w:t>
-      </w:r>
-      <w:r>
-        <w:t xml:space="preserve">limiting</w:t>
-      </w:r>
-      <w:r>
-        <w:t xml:space="preserve"> </w:t>
-      </w:r>
-      <w:r>
-        <w:t xml:space="preserve">factors</w:t>
-      </w:r>
-      <w:r>
-        <w:t xml:space="preserve"> </w:t>
-      </w:r>
-      <w:r>
-        <w:t xml:space="preserve">and</w:t>
-      </w:r>
-      <w:r>
-        <w:t xml:space="preserve"> </w:t>
-      </w:r>
-      <w:r>
-        <w:t xml:space="preserve">recovery</w:t>
-      </w:r>
-      <w:r>
-        <w:t xml:space="preserve"> </w:t>
-      </w:r>
-      <w:r>
-        <w:t xml:space="preserve">potential</w:t>
-      </w:r>
-      <w:r>
-        <w:t xml:space="preserve"> </w:t>
-      </w:r>
-      <w:r>
-        <w:t xml:space="preserve">of</w:t>
-      </w:r>
-      <w:r>
-        <w:t xml:space="preserve"> </w:t>
-      </w:r>
-      <w:r>
-        <w:t xml:space="preserve">this</w:t>
-      </w:r>
-      <w:r>
-        <w:t xml:space="preserve"> </w:t>
-      </w:r>
-      <w:r>
-        <w:t xml:space="preserve">imperiled</w:t>
-      </w:r>
-      <w:r>
-        <w:t xml:space="preserve"> </w:t>
-      </w:r>
-      <w:r>
-        <w:t xml:space="preserve">species.</w:t>
-      </w:r>
-      <w:r>
-        <w:t xml:space="preserve"> </w:t>
-      </w:r>
-      <w:r>
-        <w:t xml:space="preserve">To</w:t>
-      </w:r>
-      <w:r>
-        <w:t xml:space="preserve"> </w:t>
-      </w:r>
-      <w:r>
-        <w:t xml:space="preserve">further</w:t>
-      </w:r>
-      <w:r>
-        <w:t xml:space="preserve"> </w:t>
-      </w:r>
-      <w:r>
-        <w:t xml:space="preserve">understanding</w:t>
-      </w:r>
-      <w:r>
-        <w:t xml:space="preserve"> </w:t>
-      </w:r>
-      <w:r>
-        <w:t xml:space="preserve">of</w:t>
-      </w:r>
-      <w:r>
-        <w:t xml:space="preserve"> </w:t>
-      </w:r>
-      <w:r>
-        <w:t xml:space="preserve">predation</w:t>
-      </w:r>
-      <w:r>
-        <w:t xml:space="preserve"> </w:t>
-      </w:r>
-      <w:r>
-        <w:t xml:space="preserve">impacts</w:t>
-      </w:r>
-      <w:r>
-        <w:t xml:space="preserve"> </w:t>
-      </w:r>
-      <w:r>
-        <w:t xml:space="preserve">on</w:t>
-      </w:r>
-      <w:r>
-        <w:t xml:space="preserve"> </w:t>
-      </w:r>
-      <w:r>
-        <w:t xml:space="preserve">juvenile</w:t>
-      </w:r>
-      <w:r>
-        <w:t xml:space="preserve"> </w:t>
-      </w:r>
-      <w:r>
-        <w:t xml:space="preserve">Chinook</w:t>
-      </w:r>
-      <w:r>
-        <w:t xml:space="preserve"> </w:t>
-      </w:r>
-      <w:r>
-        <w:t xml:space="preserve">Salmon</w:t>
-      </w:r>
-      <w:r>
-        <w:t xml:space="preserve"> </w:t>
-      </w:r>
-      <w:r>
-        <w:t xml:space="preserve">in</w:t>
-      </w:r>
-      <w:r>
-        <w:t xml:space="preserve"> </w:t>
-      </w:r>
-      <w:r>
-        <w:t xml:space="preserve">the</w:t>
-      </w:r>
-      <w:r>
-        <w:t xml:space="preserve"> </w:t>
-      </w:r>
-      <w:r>
-        <w:t xml:space="preserve">Salmon</w:t>
-      </w:r>
-      <w:r>
-        <w:t xml:space="preserve"> </w:t>
-      </w:r>
-      <w:r>
-        <w:t xml:space="preserve">River,</w:t>
-      </w:r>
-      <w:r>
-        <w:t xml:space="preserve"> </w:t>
-      </w:r>
-      <w:r>
-        <w:t xml:space="preserve">specifically,</w:t>
-      </w:r>
-      <w:r>
-        <w:t xml:space="preserve"> </w:t>
-      </w:r>
-      <w:r>
-        <w:t xml:space="preserve">the</w:t>
-      </w:r>
-      <w:r>
-        <w:t xml:space="preserve"> </w:t>
-      </w:r>
-      <w:r>
-        <w:t xml:space="preserve">anthropogenically</w:t>
-      </w:r>
-      <w:r>
-        <w:t xml:space="preserve"> </w:t>
-      </w:r>
-      <w:r>
-        <w:t xml:space="preserve">altered</w:t>
-      </w:r>
-      <w:r>
-        <w:t xml:space="preserve"> </w:t>
-      </w:r>
-      <w:r>
-        <w:t xml:space="preserve">Deadwater</w:t>
-      </w:r>
-      <w:r>
-        <w:t xml:space="preserve"> </w:t>
-      </w:r>
-      <w:r>
-        <w:t xml:space="preserve">Reach,</w:t>
-      </w:r>
-      <w:r>
-        <w:t xml:space="preserve"> </w:t>
-      </w:r>
-      <w:r>
-        <w:t xml:space="preserve">we</w:t>
-      </w:r>
-      <w:r>
-        <w:t xml:space="preserve"> </w:t>
-      </w:r>
-      <w:r>
-        <w:t xml:space="preserve">estimated</w:t>
-      </w:r>
-      <w:r>
-        <w:t xml:space="preserve"> </w:t>
-      </w:r>
-      <w:r>
-        <w:t xml:space="preserve">the</w:t>
-      </w:r>
-      <w:r>
-        <w:t xml:space="preserve"> </w:t>
-      </w:r>
-      <w:r>
-        <w:t xml:space="preserve">population</w:t>
-      </w:r>
-      <w:r>
-        <w:t xml:space="preserve"> </w:t>
-      </w:r>
-      <w:r>
-        <w:t xml:space="preserve">of</w:t>
-      </w:r>
-      <w:r>
-        <w:t xml:space="preserve"> </w:t>
-      </w:r>
-      <w:r>
-        <w:t xml:space="preserve">predatory</w:t>
-      </w:r>
-      <w:r>
-        <w:t xml:space="preserve"> </w:t>
-      </w:r>
-      <w:r>
-        <w:t xml:space="preserve">species,</w:t>
-      </w:r>
-      <w:r>
-        <w:t xml:space="preserve"> </w:t>
-      </w:r>
-      <w:r>
-        <w:t xml:space="preserve">calculated</w:t>
-      </w:r>
-      <w:r>
-        <w:t xml:space="preserve"> </w:t>
-      </w:r>
-      <w:r>
-        <w:t xml:space="preserve">the</w:t>
-      </w:r>
-      <w:r>
-        <w:t xml:space="preserve"> </w:t>
-      </w:r>
-      <w:r>
-        <w:t xml:space="preserve">bioenergetic</w:t>
-      </w:r>
-      <w:r>
-        <w:t xml:space="preserve"> </w:t>
-      </w:r>
-      <w:r>
-        <w:t xml:space="preserve">requirement</w:t>
-      </w:r>
-      <w:r>
-        <w:t xml:space="preserve"> </w:t>
-      </w:r>
-      <w:r>
-        <w:t xml:space="preserve">of</w:t>
-      </w:r>
-      <w:r>
-        <w:t xml:space="preserve"> </w:t>
-      </w:r>
-      <w:r>
-        <w:t xml:space="preserve">predator</w:t>
-      </w:r>
-      <w:r>
-        <w:t xml:space="preserve"> </w:t>
-      </w:r>
-      <w:r>
-        <w:t xml:space="preserve">species</w:t>
-      </w:r>
-      <w:r>
-        <w:t xml:space="preserve"> </w:t>
-      </w:r>
-      <w:r>
-        <w:t xml:space="preserve">to</w:t>
-      </w:r>
-      <w:r>
-        <w:t xml:space="preserve"> </w:t>
-      </w:r>
-      <w:r>
-        <w:t xml:space="preserve">maintain</w:t>
-      </w:r>
-      <w:r>
-        <w:t xml:space="preserve"> </w:t>
-      </w:r>
-      <w:r>
-        <w:t xml:space="preserve">size,</w:t>
-      </w:r>
-      <w:r>
-        <w:t xml:space="preserve"> </w:t>
-      </w:r>
-      <w:r>
-        <w:t xml:space="preserve">and</w:t>
-      </w:r>
-      <w:r>
-        <w:t xml:space="preserve"> </w:t>
-      </w:r>
-      <w:r>
-        <w:t xml:space="preserve">estimated</w:t>
-      </w:r>
-      <w:r>
-        <w:t xml:space="preserve"> </w:t>
-      </w:r>
-      <w:r>
-        <w:t xml:space="preserve">the</w:t>
-      </w:r>
-      <w:r>
-        <w:t xml:space="preserve"> </w:t>
-      </w:r>
-      <w:r>
-        <w:t xml:space="preserve">number</w:t>
-      </w:r>
-      <w:r>
-        <w:t xml:space="preserve"> </w:t>
-      </w:r>
-      <w:r>
-        <w:t xml:space="preserve">of</w:t>
-      </w:r>
-      <w:r>
-        <w:t xml:space="preserve"> </w:t>
-      </w:r>
-      <w:r>
-        <w:t xml:space="preserve">juveniles</w:t>
-      </w:r>
-      <w:r>
-        <w:t xml:space="preserve"> </w:t>
-      </w:r>
-      <w:r>
-        <w:t xml:space="preserve">predated</w:t>
-      </w:r>
-      <w:r>
-        <w:t xml:space="preserve"> </w:t>
-      </w:r>
-      <w:r>
-        <w:t xml:space="preserve">upon</w:t>
-      </w:r>
-      <w:r>
-        <w:t xml:space="preserve"> </w:t>
-      </w:r>
-      <w:r>
-        <w:t xml:space="preserve">within</w:t>
-      </w:r>
-      <w:r>
-        <w:t xml:space="preserve"> </w:t>
-      </w:r>
-      <w:r>
-        <w:t xml:space="preserve">said</w:t>
-      </w:r>
-      <w:r>
-        <w:t xml:space="preserve"> </w:t>
-      </w:r>
-      <w:r>
-        <w:t xml:space="preserve">reach.</w:t>
-      </w:r>
-      <w:r>
-        <w:t xml:space="preserve"> </w:t>
-      </w:r>
-      <w:r>
-        <w:t xml:space="preserve">We</w:t>
-      </w:r>
-      <w:r>
-        <w:t xml:space="preserve"> </w:t>
-      </w:r>
-      <w:r>
-        <w:t xml:space="preserve">then</w:t>
-      </w:r>
-      <w:r>
-        <w:t xml:space="preserve"> </w:t>
-      </w:r>
-      <w:r>
-        <w:t xml:space="preserve">used</w:t>
-      </w:r>
-      <w:r>
-        <w:t xml:space="preserve"> </w:t>
-      </w:r>
-      <w:r>
-        <w:t xml:space="preserve">previously</w:t>
-      </w:r>
-      <w:r>
-        <w:t xml:space="preserve"> </w:t>
-      </w:r>
-      <w:r>
-        <w:t xml:space="preserve">established</w:t>
-      </w:r>
-      <w:r>
-        <w:t xml:space="preserve"> </w:t>
-      </w:r>
-      <w:r>
-        <w:t xml:space="preserve">smolt-to-adult</w:t>
-      </w:r>
-      <w:r>
-        <w:t xml:space="preserve"> </w:t>
-      </w:r>
-      <w:r>
-        <w:t xml:space="preserve">return</w:t>
-      </w:r>
-      <w:r>
-        <w:t xml:space="preserve"> </w:t>
-      </w:r>
-      <w:r>
-        <w:t xml:space="preserve">ratios</w:t>
-      </w:r>
-      <w:r>
-        <w:t xml:space="preserve"> </w:t>
-      </w:r>
-      <w:r>
-        <w:t xml:space="preserve">to</w:t>
-      </w:r>
-      <w:r>
-        <w:t xml:space="preserve"> </w:t>
-      </w:r>
-      <w:r>
-        <w:t xml:space="preserve">understand</w:t>
-      </w:r>
-      <w:r>
-        <w:t xml:space="preserve"> </w:t>
-      </w:r>
-      <w:r>
-        <w:t xml:space="preserve">the</w:t>
-      </w:r>
-      <w:r>
-        <w:t xml:space="preserve"> </w:t>
-      </w:r>
-      <w:r>
-        <w:t xml:space="preserve">impact</w:t>
-      </w:r>
-      <w:r>
-        <w:t xml:space="preserve"> </w:t>
-      </w:r>
-      <w:r>
-        <w:t xml:space="preserve">that</w:t>
-      </w:r>
-      <w:r>
-        <w:t xml:space="preserve"> </w:t>
-      </w:r>
-      <w:r>
-        <w:t xml:space="preserve">predation</w:t>
-      </w:r>
-      <w:r>
-        <w:t xml:space="preserve"> </w:t>
-      </w:r>
-      <w:r>
-        <w:t xml:space="preserve">within</w:t>
-      </w:r>
-      <w:r>
-        <w:t xml:space="preserve"> </w:t>
-      </w:r>
-      <w:r>
-        <w:t xml:space="preserve">the</w:t>
-      </w:r>
-      <w:r>
-        <w:t xml:space="preserve"> </w:t>
-      </w:r>
-      <w:r>
-        <w:t xml:space="preserve">Deadwater</w:t>
-      </w:r>
-      <w:r>
-        <w:t xml:space="preserve"> </w:t>
-      </w:r>
-      <w:r>
-        <w:t xml:space="preserve">Reach</w:t>
-      </w:r>
-      <w:r>
-        <w:t xml:space="preserve"> </w:t>
-      </w:r>
-      <w:r>
-        <w:t xml:space="preserve">has</w:t>
-      </w:r>
-      <w:r>
-        <w:t xml:space="preserve"> </w:t>
-      </w:r>
-      <w:r>
-        <w:t xml:space="preserve">on</w:t>
-      </w:r>
-      <w:r>
-        <w:t xml:space="preserve"> </w:t>
-      </w:r>
-      <w:r>
-        <w:t xml:space="preserve">adult</w:t>
-      </w:r>
-      <w:r>
-        <w:t xml:space="preserve"> </w:t>
-      </w:r>
-      <w:r>
-        <w:t xml:space="preserve">returns</w:t>
-      </w:r>
-      <w:r>
-        <w:t xml:space="preserve"> </w:t>
-      </w:r>
-      <w:r>
-        <w:t xml:space="preserve">to</w:t>
-      </w:r>
-      <w:r>
-        <w:t xml:space="preserve"> </w:t>
-      </w:r>
-      <w:r>
-        <w:t xml:space="preserve">the</w:t>
-      </w:r>
-      <w:r>
-        <w:t xml:space="preserve"> </w:t>
-      </w:r>
-      <w:r>
-        <w:t xml:space="preserve">Lemhi</w:t>
-      </w:r>
-      <w:r>
-        <w:t xml:space="preserve"> </w:t>
-      </w:r>
-      <w:r>
-        <w:t xml:space="preserve">River</w:t>
-      </w:r>
-      <w:r>
-        <w:t xml:space="preserve"> </w:t>
-      </w:r>
-      <w:r>
-        <w:t xml:space="preserve">of</w:t>
-      </w:r>
-      <w:r>
-        <w:t xml:space="preserve"> </w:t>
-      </w:r>
-      <w:r>
-        <w:t xml:space="preserve">Idaho,</w:t>
-      </w:r>
-      <w:r>
-        <w:t xml:space="preserve"> </w:t>
-      </w:r>
-      <w:r>
-        <w:t xml:space="preserve">with</w:t>
-      </w:r>
-      <w:r>
-        <w:t xml:space="preserve"> </w:t>
-      </w:r>
-      <w:r>
-        <w:t xml:space="preserve">broader</w:t>
-      </w:r>
-      <w:r>
-        <w:t xml:space="preserve"> </w:t>
-      </w:r>
-      <w:r>
-        <w:t xml:space="preserve">implications</w:t>
-      </w:r>
-      <w:r>
-        <w:t xml:space="preserve"> </w:t>
-      </w:r>
-      <w:r>
-        <w:t xml:space="preserve">for</w:t>
-      </w:r>
-      <w:r>
-        <w:t xml:space="preserve"> </w:t>
-      </w:r>
-      <w:r>
-        <w:t xml:space="preserve">anadromous</w:t>
-      </w:r>
-      <w:r>
-        <w:t xml:space="preserve"> </w:t>
-      </w:r>
-      <w:r>
-        <w:t xml:space="preserve">populations</w:t>
-      </w:r>
-      <w:r>
-        <w:t xml:space="preserve"> </w:t>
-      </w:r>
-      <w:r>
-        <w:t xml:space="preserve">outside</w:t>
-      </w:r>
-      <w:r>
-        <w:t xml:space="preserve"> </w:t>
-      </w:r>
-      <w:r>
-        <w:t xml:space="preserve">of</w:t>
-      </w:r>
-      <w:r>
-        <w:t xml:space="preserve"> </w:t>
-      </w:r>
-      <w:r>
-        <w:t xml:space="preserve">the</w:t>
-      </w:r>
-      <w:r>
-        <w:t xml:space="preserve"> </w:t>
-      </w:r>
-      <w:r>
-        <w:t xml:space="preserve">Lemhi</w:t>
-      </w:r>
-      <w:r>
-        <w:t xml:space="preserve"> </w:t>
-      </w:r>
-      <w:r>
-        <w:t xml:space="preserve">River</w:t>
-      </w:r>
-      <w:r>
-        <w:t xml:space="preserve"> </w:t>
-      </w:r>
-      <w:r>
-        <w:t xml:space="preserve">specifically.</w:t>
+        <w:t xml:space="preserve">Abstract</w:t>
+      </w:r>
+      <w:r>
+        <w:t xml:space="preserve"> </w:t>
+      </w:r>
+      <w:r>
+        <w:t xml:space="preserve">text</w:t>
+      </w:r>
+      <w:r>
+        <w:t xml:space="preserve"> </w:t>
+      </w:r>
+      <w:r>
+        <w:t xml:space="preserve">here.</w:t>
       </w:r>
     </w:p>
     <w:p>
@@ -1147,6 +289,11 @@
       </w:r>
     </w:p>
     <w:p>
+      <w:r>
+        <w:br w:type="page"/>
+      </w:r>
+    </w:p>
+    <w:p>
       <w:pPr>
         <w:pStyle w:val="Heading1"/>
       </w:pPr>
@@ -1273,7 +420,7 @@
         </w:numPr>
       </w:pPr>
       <w:r>
-        <w:t xml:space="preserve">One potentially under-appreciated source of mortality on juvenile Chinook salmon is predation from piscivorous fishes.</w:t>
+        <w:t xml:space="preserve">One potentially under-appreciated source of mortality on juvenile Chinook salmon is predation from piscivorous fishes, native and/or non-native</w:t>
       </w:r>
     </w:p>
     <w:p>
@@ -1321,7 +468,7 @@
         </w:numPr>
       </w:pPr>
       <w:r>
-        <w:t xml:space="preserve">literature review of northern pikeminnow, smallmouth bass, other? predation on juvenile Chinook salmon</w:t>
+        <w:t xml:space="preserve">literature review of northern pikeminnow, smallmouth bass, other? predation on juvenile Chinook salmon, particulary from the Snake and Columbia rivers</w:t>
       </w:r>
     </w:p>
     <w:p>
@@ -1357,7 +504,55 @@
         </w:numPr>
       </w:pPr>
       <w:r>
-        <w:t xml:space="preserve">Summary of findings from Axel et al. and early RT reports and papers (Ackerman et al. 2019, Porter et al. 2020, 2021, See et al. RT manuscript) in Deadwater slough. Recent studies have demonstrated decreased movement and survival of juvenile salmonids emigrating through the Deadwater Slough. Axel et al. (2015) demonstrated decreased rates of emigration and survival for sockeye salmon</w:t>
+        <w:t xml:space="preserve">Summary of findings from</w:t>
+      </w:r>
+      <w:r>
+        <w:t xml:space="preserve"> </w:t>
+      </w:r>
+      <w:r>
+        <w:t xml:space="preserve">Axel et al. (2015)</w:t>
+      </w:r>
+      <w:r>
+        <w:t xml:space="preserve"> </w:t>
+      </w:r>
+      <w:r>
+        <w:t xml:space="preserve">and early RT reports and papers (</w:t>
+      </w:r>
+      <w:r>
+        <w:t xml:space="preserve">Ackerman et al. (2018)</w:t>
+      </w:r>
+      <w:r>
+        <w:t xml:space="preserve">,</w:t>
+      </w:r>
+      <w:r>
+        <w:t xml:space="preserve"> </w:t>
+      </w:r>
+      <w:r>
+        <w:t xml:space="preserve">Porter et al. (2019)</w:t>
+      </w:r>
+      <w:r>
+        <w:t xml:space="preserve">,</w:t>
+      </w:r>
+      <w:r>
+        <w:t xml:space="preserve"> </w:t>
+      </w:r>
+      <w:r>
+        <w:t xml:space="preserve">Porter et al. (2020)</w:t>
+      </w:r>
+      <w:r>
+        <w:t xml:space="preserve">) in Deadwater Slough. Recent studies have demonstrated decreased movement and survival of juvenile salmonids emigrating through the Deadwater Slough.</w:t>
+      </w:r>
+      <w:r>
+        <w:t xml:space="preserve"> </w:t>
+      </w:r>
+      <w:r>
+        <w:t xml:space="preserve">Axel et al. (2015)</w:t>
+      </w:r>
+      <w:r>
+        <w:t xml:space="preserve"> </w:t>
+      </w:r>
+      <w:r>
+        <w:t xml:space="preserve">demonstrated decreased rates of emigration and survival for sockeye salmon</w:t>
       </w:r>
       <w:r>
         <w:t xml:space="preserve"> </w:t>
@@ -1387,7 +582,31 @@
         <w:t xml:space="preserve"> </w:t>
       </w:r>
       <w:r>
-        <w:t xml:space="preserve">through Deadwater Slough during fall and winter months (Ackerman et al. 2018; Porter et al. 2019).</w:t>
+        <w:t xml:space="preserve">through Deadwater Slough during fall and winter months (</w:t>
+      </w:r>
+      <w:r>
+        <w:t xml:space="preserve">Ackerman et al. (2018)</w:t>
+      </w:r>
+      <w:r>
+        <w:t xml:space="preserve">,</w:t>
+      </w:r>
+      <w:r>
+        <w:t xml:space="preserve"> </w:t>
+      </w:r>
+      <w:r>
+        <w:t xml:space="preserve">Porter et al. (2019)</w:t>
+      </w:r>
+      <w:r>
+        <w:t xml:space="preserve">,</w:t>
+      </w:r>
+      <w:r>
+        <w:t xml:space="preserve"> </w:t>
+      </w:r>
+      <w:r>
+        <w:t xml:space="preserve">Porter et al. (2020)</w:t>
+      </w:r>
+      <w:r>
+        <w:t xml:space="preserve">).</w:t>
       </w:r>
     </w:p>
     <w:p>
@@ -1399,7 +618,13 @@
         </w:numPr>
       </w:pPr>
       <w:r>
-        <w:t xml:space="preserve">Axel et al. (2015) found increased mortality in a particular reach spanning location x to location y in the mainstem Salmon River on a study of juvenile (hatchery?) sockeye salmon released near Redfish Lake and actively migrating downriver.</w:t>
+        <w:t xml:space="preserve">Axel et al. (2015)</w:t>
+      </w:r>
+      <w:r>
+        <w:t xml:space="preserve"> </w:t>
+      </w:r>
+      <w:r>
+        <w:t xml:space="preserve">found increased mortality in a particular reach spanning location x to location y in the mainstem Salmon River on a study of juvenile (hatchery?) sockeye salmon released near Redfish Lake and actively migrating downriver.</w:t>
       </w:r>
     </w:p>
     <w:p>
@@ -1435,7 +660,34 @@
         </w:numPr>
       </w:pPr>
       <w:r>
-        <w:t xml:space="preserve">Ackerman et al. and Porter et al. found reduced (apparent) survival in a reach spanning near the town of North Fork to just downstream of Deadwater Slough.</w:t>
+        <w:t xml:space="preserve">Ackerman et al. (2018)</w:t>
+      </w:r>
+      <w:r>
+        <w:t xml:space="preserve"> </w:t>
+      </w:r>
+      <w:r>
+        <w:t xml:space="preserve">and</w:t>
+      </w:r>
+      <w:r>
+        <w:t xml:space="preserve"> </w:t>
+      </w:r>
+      <w:r>
+        <w:t xml:space="preserve">Porter et al. (2019)</w:t>
+      </w:r>
+      <w:r>
+        <w:t xml:space="preserve">,</w:t>
+      </w:r>
+      <w:r>
+        <w:t xml:space="preserve"> </w:t>
+      </w:r>
+      <w:r>
+        <w:t xml:space="preserve">Porter et al. (2020)</w:t>
+      </w:r>
+      <w:r>
+        <w:t xml:space="preserve"> </w:t>
+      </w:r>
+      <w:r>
+        <w:t xml:space="preserve">found reduced (apparent) survival in a reach spanning near the town of North Fork to just downstream of Deadwater Slough.</w:t>
       </w:r>
     </w:p>
     <w:p>
@@ -1459,7 +711,7 @@
         </w:numPr>
       </w:pPr>
       <w:r>
-        <w:t xml:space="preserve">Anecdotally, locals (and others? maybe NOAA?) informed us that northern pikeminno and perhaps other species are prevalent in Deadwater Slough.</w:t>
+        <w:t xml:space="preserve">Anecdotally, locals (and others? maybe NOAA?) informed us that northern pikeminnow and perhaps other species are prevalent in Deadwater Slough.</w:t>
       </w:r>
     </w:p>
     <w:p>
@@ -1483,7 +735,16 @@
         </w:numPr>
       </w:pPr>
       <w:r>
-        <w:t xml:space="preserve">Chinook salmon in the Lemhi River exhibit 2 juvenile migration tactics (site Copeland and Venditti [2014] and See et al. </w:t>
+        <w:t xml:space="preserve">Chinook salmon in the Lemhi River exhibit two juvenile migration tactics (</w:t>
+      </w:r>
+      <w:r>
+        <w:t xml:space="preserve">Copeland et al. (2014)</w:t>
+      </w:r>
+      <w:r>
+        <w:t xml:space="preserve"> </w:t>
+      </w:r>
+      <w:r>
+        <w:t xml:space="preserve">and See et al. </w:t>
       </w:r>
       <w:r>
         <w:rPr>
@@ -1691,7 +952,13 @@
         <w:pStyle w:val="FirstParagraph"/>
       </w:pPr>
       <w:r>
-        <w:t xml:space="preserve">The Deadwater Slough is an approximately two kilometer (km) section of the mainstem Salmon River located rough 5.8 river kms downstream from North Fork, Idaho (publication quality map referenced here). The downstream end of the Deadwater Slough occurs at the confluence of Dump Creek and the Salmon River. Around 1897, a small mining diversion reservoir failed in the Dump Creek drainage, creating upslope instability, causing a large erosion event that deposited large amounts of sediment at the confluence of the Salmon River and Dump Creek (Emerson 1973 ref here). The event created a large alluvial fan which backed up the Salmon River creating an approximately 25.3 acre (maybe convert to square meters or kilometers?) reservoir-like area that is unnaturally slow and deep (map reference or image here). The river in this section has slower water velocities, a deepened channel, and (anecdotally) warmer water temperatures which can favor piscivorous fishes (e.g., northern pikeminnow</w:t>
+        <w:t xml:space="preserve">The Deadwater Slough is an approximately two kilometer (km) section of the mainstem Salmon River located rough 5.8 river kms downstream from North Fork, Idaho (publication quality map referenced here). The downstream end of the Deadwater Slough occurs at the confluence of Dump Creek and the Salmon River. Around 1897, a small mining diversion reservoir failed in the Dump Creek drainage, creating upslope instability, causing a large erosion event that deposited large amounts of sediment at the confluence of the Salmon River and Dump Creek (</w:t>
+      </w:r>
+      <w:r>
+        <w:t xml:space="preserve">Emerson (1973)</w:t>
+      </w:r>
+      <w:r>
+        <w:t xml:space="preserve">). The event created a large alluvial fan which backed up the Salmon River creating an approximately 25.3 acre (maybe convert to square meters or kilometers?) reservoir-like area that is unnaturally slow and deep (map reference or image here). The river in this section has slower water velocities, a deepened channel, and (anecdotally) warmer water temperatures which can favor piscivorous fishes (e.g., northern pikeminnow</w:t>
       </w:r>
       <w:r>
         <w:t xml:space="preserve"> </w:t>
@@ -1837,6 +1104,336 @@
     </w:p>
     <w:p>
       <w:pPr>
+        <w:pStyle w:val="FirstParagraph"/>
+      </w:pPr>
+      <w:r>
+        <w:t xml:space="preserve">The Chapman-modified Lincoln-Peterson estimator is below, where</w:t>
+      </w:r>
+      <w:r>
+        <w:t xml:space="preserve"> </w:t>
+      </w:r>
+      <m:oMath>
+        <m:r>
+          <m:t>M</m:t>
+        </m:r>
+      </m:oMath>
+      <w:r>
+        <w:t xml:space="preserve"> </w:t>
+      </w:r>
+      <w:r>
+        <w:t xml:space="preserve">is the number of fish marked and returned to the population,</w:t>
+      </w:r>
+      <w:r>
+        <w:t xml:space="preserve"> </w:t>
+      </w:r>
+      <m:oMath>
+        <m:r>
+          <m:t>n</m:t>
+        </m:r>
+      </m:oMath>
+      <w:r>
+        <w:t xml:space="preserve"> </w:t>
+      </w:r>
+      <w:r>
+        <w:t xml:space="preserve">is the number of fish caught in the second/recapture event and</w:t>
+      </w:r>
+      <w:r>
+        <w:t xml:space="preserve"> </w:t>
+      </w:r>
+      <m:oMath>
+        <m:r>
+          <m:t>m</m:t>
+        </m:r>
+      </m:oMath>
+      <w:r>
+        <w:t xml:space="preserve"> </w:t>
+      </w:r>
+      <w:r>
+        <w:t xml:space="preserve">is the number of marked fish in the second sample.</w:t>
+      </w:r>
+    </w:p>
+    <w:p>
+      <w:pPr>
+        <w:pStyle w:val="BodyText"/>
+      </w:pPr>
+      <m:oMathPara>
+        <m:oMathParaPr>
+          <m:jc m:val="center"/>
+        </m:oMathParaPr>
+        <m:oMath>
+          <m:acc>
+            <m:accPr>
+              <m:chr m:val="̂"/>
+            </m:accPr>
+            <m:e>
+              <m:r>
+                <m:t>N</m:t>
+              </m:r>
+            </m:e>
+          </m:acc>
+          <m:r>
+            <m:t>=</m:t>
+          </m:r>
+          <m:f>
+            <m:fPr>
+              <m:type m:val="bar"/>
+            </m:fPr>
+            <m:num>
+              <m:r>
+                <m:t>(</m:t>
+              </m:r>
+              <m:r>
+                <m:t>M</m:t>
+              </m:r>
+              <m:r>
+                <m:t>+</m:t>
+              </m:r>
+              <m:r>
+                <m:t>1</m:t>
+              </m:r>
+              <m:r>
+                <m:t>)</m:t>
+              </m:r>
+              <m:r>
+                <m:t>(</m:t>
+              </m:r>
+              <m:r>
+                <m:t>n</m:t>
+              </m:r>
+              <m:r>
+                <m:t>+</m:t>
+              </m:r>
+              <m:r>
+                <m:t>1</m:t>
+              </m:r>
+              <m:r>
+                <m:t>)</m:t>
+              </m:r>
+            </m:num>
+            <m:den>
+              <m:r>
+                <m:t>(</m:t>
+              </m:r>
+              <m:r>
+                <m:t>m</m:t>
+              </m:r>
+              <m:r>
+                <m:t>+</m:t>
+              </m:r>
+              <m:r>
+                <m:t>1</m:t>
+              </m:r>
+              <m:r>
+                <m:t>)</m:t>
+              </m:r>
+            </m:den>
+          </m:f>
+          <m:r>
+            <m:t>−</m:t>
+          </m:r>
+          <m:r>
+            <m:t>1</m:t>
+          </m:r>
+        </m:oMath>
+      </m:oMathPara>
+    </w:p>
+    <w:p>
+      <w:pPr>
+        <w:pStyle w:val="FirstParagraph"/>
+      </w:pPr>
+      <w:r>
+        <w:t xml:space="preserve">The Schnabel estimator is shown below, where the</w:t>
+      </w:r>
+      <w:r>
+        <w:t xml:space="preserve"> </w:t>
+      </w:r>
+      <m:oMath>
+        <m:r>
+          <m:t>M</m:t>
+        </m:r>
+      </m:oMath>
+      <w:r>
+        <w:t xml:space="preserve">,</w:t>
+      </w:r>
+      <w:r>
+        <w:t xml:space="preserve"> </w:t>
+      </w:r>
+      <m:oMath>
+        <m:r>
+          <m:t>n</m:t>
+        </m:r>
+      </m:oMath>
+      <w:r>
+        <w:t xml:space="preserve"> </w:t>
+      </w:r>
+      <w:r>
+        <w:t xml:space="preserve">and</w:t>
+      </w:r>
+      <w:r>
+        <w:t xml:space="preserve"> </w:t>
+      </w:r>
+      <m:oMath>
+        <m:r>
+          <m:t>m</m:t>
+        </m:r>
+      </m:oMath>
+      <w:r>
+        <w:t xml:space="preserve"> </w:t>
+      </w:r>
+      <w:r>
+        <w:t xml:space="preserve">are indexed by the sampling occasion,</w:t>
+      </w:r>
+      <w:r>
+        <w:t xml:space="preserve"> </w:t>
+      </w:r>
+      <m:oMath>
+        <m:r>
+          <m:t>i</m:t>
+        </m:r>
+      </m:oMath>
+      <w:r>
+        <w:t xml:space="preserve">. This estimator does not have an associate standard error, but 95% confidence intervals can be calculated.</w:t>
+      </w:r>
+    </w:p>
+    <w:p>
+      <w:pPr>
+        <w:pStyle w:val="BodyText"/>
+      </w:pPr>
+      <m:oMathPara>
+        <m:oMathParaPr>
+          <m:jc m:val="center"/>
+        </m:oMathParaPr>
+        <m:oMath>
+          <m:acc>
+            <m:accPr>
+              <m:chr m:val="̂"/>
+            </m:accPr>
+            <m:e>
+              <m:r>
+                <m:t>N</m:t>
+              </m:r>
+            </m:e>
+          </m:acc>
+          <m:r>
+            <m:t>=</m:t>
+          </m:r>
+          <m:f>
+            <m:fPr>
+              <m:type m:val="bar"/>
+            </m:fPr>
+            <m:num>
+              <m:nary>
+                <m:naryPr>
+                  <m:chr m:val="∑"/>
+                  <m:limLoc m:val="undOvr"/>
+                  <m:subHide m:val="0"/>
+                  <m:supHide m:val="0"/>
+                </m:naryPr>
+                <m:sub>
+                  <m:r>
+                    <m:t>i</m:t>
+                  </m:r>
+                  <m:r>
+                    <m:t>=</m:t>
+                  </m:r>
+                  <m:r>
+                    <m:t>1</m:t>
+                  </m:r>
+                </m:sub>
+                <m:sup>
+                  <m:r>
+                    <m:t>k</m:t>
+                  </m:r>
+                </m:sup>
+                <m:e>
+                  <m:sSub>
+                    <m:e>
+                      <m:r>
+                        <m:t>n</m:t>
+                      </m:r>
+                    </m:e>
+                    <m:sub>
+                      <m:r>
+                        <m:t>i</m:t>
+                      </m:r>
+                    </m:sub>
+                  </m:sSub>
+                </m:e>
+              </m:nary>
+              <m:sSub>
+                <m:e>
+                  <m:r>
+                    <m:t>M</m:t>
+                  </m:r>
+                </m:e>
+                <m:sub>
+                  <m:r>
+                    <m:t>i</m:t>
+                  </m:r>
+                </m:sub>
+              </m:sSub>
+            </m:num>
+            <m:den>
+              <m:d>
+                <m:dPr>
+                  <m:begChr m:val="("/>
+                  <m:endChr m:val=")"/>
+                  <m:grow/>
+                </m:dPr>
+                <m:e>
+                  <m:nary>
+                    <m:naryPr>
+                      <m:chr m:val="∑"/>
+                      <m:limLoc m:val="undOvr"/>
+                      <m:subHide m:val="0"/>
+                      <m:supHide m:val="0"/>
+                    </m:naryPr>
+                    <m:sub>
+                      <m:r>
+                        <m:t>i</m:t>
+                      </m:r>
+                      <m:r>
+                        <m:t>=</m:t>
+                      </m:r>
+                      <m:r>
+                        <m:t>1</m:t>
+                      </m:r>
+                    </m:sub>
+                    <m:sup>
+                      <m:r>
+                        <m:t>k</m:t>
+                      </m:r>
+                    </m:sup>
+                    <m:e>
+                      <m:sSub>
+                        <m:e>
+                          <m:r>
+                            <m:t>m</m:t>
+                          </m:r>
+                        </m:e>
+                        <m:sub>
+                          <m:r>
+                            <m:t>i</m:t>
+                          </m:r>
+                        </m:sub>
+                      </m:sSub>
+                    </m:e>
+                  </m:nary>
+                </m:e>
+              </m:d>
+              <m:r>
+                <m:t>+</m:t>
+              </m:r>
+              <m:r>
+                <m:t>1</m:t>
+              </m:r>
+            </m:den>
+          </m:f>
+        </m:oMath>
+      </m:oMathPara>
+    </w:p>
+    <w:p>
+      <w:pPr>
         <w:pStyle w:val="Heading2"/>
       </w:pPr>
       <w:bookmarkStart w:id="25" w:name="X737fda67ebc0e2fee62b0b9b667922066089df3"/>
@@ -1917,7 +1514,13 @@
         <w:pStyle w:val="FirstParagraph"/>
       </w:pPr>
       <w:r>
-        <w:t xml:space="preserve">We collected stomach contents from most captured individuals using gastric lavage (Foster 1977) and examined contents for the presence or absence of juvenile Chinook salmon and other incidentals (e.g., steelhead, sockeye salmon) juveniles and the proportion of stomach contents containing targets versus non-targets (e.g., macroinvertebrates). Stomach contents were stored in whirl-paks, preserved with 99% isopropyl alcohol, and analyzed one week later in a controlled environment. Each sample was uniquely identified to match up with the appropriate fish record, contents were identified down to its unique composition, total weight of all content was measured in grams, and total weight of fish content, if found, was measured in grams. Throughout the sampling period a proportion of the captured individuals were sacrificed after gastric lavage to validate that the gastric lavage was successful at flushing all or most of the stomach contents from the northern pikeminnow.</w:t>
+        <w:t xml:space="preserve">We collected stomach contents from most captured individuals using gastric lavage (</w:t>
+      </w:r>
+      <w:r>
+        <w:t xml:space="preserve">Foster (1977)</w:t>
+      </w:r>
+      <w:r>
+        <w:t xml:space="preserve">) and examined contents for the presence or absence of juvenile Chinook salmon and other incidentals (e.g., steelhead, sockeye salmon) juveniles and the proportion of stomach contents containing targets versus non-targets (e.g., macroinvertebrates). Stomach contents were stored in whirl-paks, preserved with 99% isopropyl alcohol, and analyzed one week later in a controlled environment. Each sample was uniquely identified to match up with the appropriate fish record, contents were identified down to its unique composition, total weight of all content was measured in grams, and total weight of fish content, if found, was measured in grams. Throughout the sampling period a proportion of the captured individuals were sacrificed after gastric lavage to validate that the gastric lavage was successful at flushing all or most of the stomach contents from the northern pikeminnow.</w:t>
       </w:r>
     </w:p>
     <w:p>
@@ -2286,13 +1889,23 @@
     </w:p>
     <w:p>
       <w:pPr>
-        <w:pStyle w:val="Compact"/>
         <w:numPr>
           <w:numId w:val="1023"/>
           <w:ilvl w:val="0"/>
         </w:numPr>
       </w:pPr>
       <w:r>
+        <w:t xml:space="preserve">Deadwater is an opportunity to benefit multiple (6 or 7) local populations with a single management or restoration action.</w:t>
+      </w:r>
+    </w:p>
+    <w:p>
+      <w:pPr>
+        <w:numPr>
+          <w:numId w:val="1023"/>
+          <w:ilvl w:val="0"/>
+        </w:numPr>
+      </w:pPr>
+      <w:r>
         <w:t xml:space="preserve">Also, this is an anthropogenically created dead water area, which could be a candidate for restoration (removing the impoundment). Is there anything in the literature that discusses habitat preferences for pike minnow? If we speed up velocities and add some cover potentially pike minnow predation success will be lowered. Will these fish just move elsewhere?</w:t>
       </w:r>
     </w:p>
@@ -2355,8 +1968,78 @@
       </w:r>
       <w:bookmarkEnd w:id="43"/>
     </w:p>
-    <w:bookmarkStart w:id="44" w:name="refs"/>
+    <w:bookmarkStart w:id="51" w:name="refs"/>
+    <w:bookmarkStart w:id="44" w:name="ref-Ackerman2018a"/>
+    <w:p>
+      <w:pPr>
+        <w:pStyle w:val="Bibliography"/>
+      </w:pPr>
+      <w:r>
+        <w:t xml:space="preserve">Ackerman, M. W., G. A. Axel, R. A. Carmichael, and K. See. 2018. Movement and Distribution of Sp/Sum Chinook Salmon Pre-smolts in the Mainstem Salmon River, Pilot Study. Unpublished.</w:t>
+      </w:r>
+    </w:p>
     <w:bookmarkEnd w:id="44"/>
+    <w:bookmarkStart w:id="45" w:name="ref-Axel2015"/>
+    <w:p>
+      <w:pPr>
+        <w:pStyle w:val="Bibliography"/>
+      </w:pPr>
+      <w:r>
+        <w:t xml:space="preserve">Axel, G. A., M. Peterson, C. C. Kozfkay, B. P. Sandford, M. G. Nesbit, B. J. Burke, K. E. Frick, and J. J. Lamb. 2015. Characterizing migration and survival between the Upper Salmon River Basin and Lower Granite Dam for juvenile Snake River sockeye salmon, 2014. Page 36. Fish Ecology Division, Northwest Fisheries Science Center, National Marine Fisheries Service, National Oceanic and Atmospheric Administration and Idaho Department of Fish and Game.</w:t>
+      </w:r>
+    </w:p>
+    <w:bookmarkEnd w:id="45"/>
+    <w:bookmarkStart w:id="46" w:name="ref-Copeland2014c"/>
+    <w:p>
+      <w:pPr>
+        <w:pStyle w:val="Bibliography"/>
+      </w:pPr>
+      <w:r>
+        <w:t xml:space="preserve">Copeland, T., D. A. Venditti, and B. R. Barnett. 2014. The Importance of Juvenile Migration Tactics to Adult Recruitment in Stream-Type Chinook Salmon Populations. Transactions of the American Fisheries Society 143(6):1460–1475.</w:t>
+      </w:r>
+    </w:p>
+    <w:bookmarkEnd w:id="46"/>
+    <w:bookmarkStart w:id="47" w:name="ref-Emerson1973"/>
+    <w:p>
+      <w:pPr>
+        <w:pStyle w:val="Bibliography"/>
+      </w:pPr>
+      <w:r>
+        <w:t xml:space="preserve">Emerson, J. L. 1973. A History of the Salmon National Forest. Page 194. United States Forest Service.</w:t>
+      </w:r>
+    </w:p>
+    <w:bookmarkEnd w:id="47"/>
+    <w:bookmarkStart w:id="48" w:name="ref-Foster1977"/>
+    <w:p>
+      <w:pPr>
+        <w:pStyle w:val="Bibliography"/>
+      </w:pPr>
+      <w:r>
+        <w:t xml:space="preserve">Foster, J. R. 1977. Pulsed Gastric Lavage: An Efficient Method of Removing the Stomach Contents of Live Fish. The Progressive Fish-Culturist 39(4):166–169. Taylor &amp; Francis.</w:t>
+      </w:r>
+    </w:p>
+    <w:bookmarkEnd w:id="48"/>
+    <w:bookmarkStart w:id="49" w:name="ref-Porter2019"/>
+    <w:p>
+      <w:pPr>
+        <w:pStyle w:val="Bibliography"/>
+      </w:pPr>
+      <w:r>
+        <w:t xml:space="preserve">Porter, N. J., M. W. Ackerman, T. Mackey, G. A. Axel, and K. E. See. 2019. Movement and Distribution of Chinook Salmon Presmolts in the Mainstem Salmon River, 2018/2019 Annual Report. Page 47. Biomark, Inc. - Applied Biological Services and Fish Ecology Division, Northwest Fisheries Science Center, National Marine Fisheries Service, National Oceanic and Atmospheric Administration.</w:t>
+      </w:r>
+    </w:p>
+    <w:bookmarkEnd w:id="49"/>
+    <w:bookmarkStart w:id="50" w:name="ref-Porter2020"/>
+    <w:p>
+      <w:pPr>
+        <w:pStyle w:val="Bibliography"/>
+      </w:pPr>
+      <w:r>
+        <w:t xml:space="preserve">Porter, N. J., K. E. See, M. W. Ackerman, M. Hall, R. A. Carmichael, and G. A. Axel. 2020. Movement, Distribution, and Habitat Selection of Juvenile Chinook Salmon in the Upper Salmon Basin, 2019/2020 Annual Report. Biomark, Inc. - Applied Biological Services and Fish Ecology Division, Northwest Fisheries Science Center, National Marine Fisheries Service, National Oceanic and Atmospheric Administration.</w:t>
+      </w:r>
+    </w:p>
+    <w:bookmarkEnd w:id="50"/>
+    <w:bookmarkEnd w:id="51"/>
     <w:p>
       <w:r>
         <w:br w:type="page"/>
@@ -2366,18 +2049,18 @@
       <w:pPr>
         <w:pStyle w:val="Heading3"/>
       </w:pPr>
-      <w:bookmarkStart w:id="45" w:name="colophon"/>
+      <w:bookmarkStart w:id="52" w:name="colophon"/>
       <w:r>
         <w:t xml:space="preserve">Colophon</w:t>
       </w:r>
-      <w:bookmarkEnd w:id="45"/>
+      <w:bookmarkEnd w:id="52"/>
     </w:p>
     <w:p>
       <w:pPr>
         <w:pStyle w:val="FirstParagraph"/>
       </w:pPr>
       <w:r>
-        <w:t xml:space="preserve">This report was generated on 2021-06-11 17:38:32 using the following computational environment and dependencies:</w:t>
+        <w:t xml:space="preserve">This report was generated on 2021-06-15 11:57:44 using the following computational environment and dependencies:</w:t>
       </w:r>
     </w:p>
     <w:p>
@@ -2478,7 +2161,7 @@
         <w:rPr>
           <w:rStyle w:val="VerbatimChar"/>
         </w:rPr>
-        <w:t xml:space="preserve">#&gt;  date     2021-06-11                  </w:t>
+        <w:t xml:space="preserve">#&gt;  date     2021-06-15                  </w:t>
       </w:r>
       <w:r>
         <w:br/>
@@ -2523,6 +2206,15 @@
         <w:rPr>
           <w:rStyle w:val="VerbatimChar"/>
         </w:rPr>
+        <w:t xml:space="preserve">#&gt;  backports     1.2.1   2020-12-09 [1] CRAN (R 4.0.3)</w:t>
+      </w:r>
+      <w:r>
+        <w:br/>
+      </w:r>
+      <w:r>
+        <w:rPr>
+          <w:rStyle w:val="VerbatimChar"/>
+        </w:rPr>
         <w:t xml:space="preserve">#&gt;  bookdown      0.20    2020-06-23 [1] CRAN (R 4.0.2)</w:t>
       </w:r>
       <w:r>
@@ -2532,6 +2224,15 @@
         <w:rPr>
           <w:rStyle w:val="VerbatimChar"/>
         </w:rPr>
+        <w:t xml:space="preserve">#&gt;  broom         0.7.6   2021-04-05 [1] CRAN (R 4.0.5)</w:t>
+      </w:r>
+      <w:r>
+        <w:br/>
+      </w:r>
+      <w:r>
+        <w:rPr>
+          <w:rStyle w:val="VerbatimChar"/>
+        </w:rPr>
         <w:t xml:space="preserve">#&gt;  callr         3.7.0   2021-04-20 [1] CRAN (R 4.0.5)</w:t>
       </w:r>
       <w:r>
@@ -2541,6 +2242,15 @@
         <w:rPr>
           <w:rStyle w:val="VerbatimChar"/>
         </w:rPr>
+        <w:t xml:space="preserve">#&gt;  cellranger    1.1.0   2016-07-27 [1] CRAN (R 4.0.2)</w:t>
+      </w:r>
+      <w:r>
+        <w:br/>
+      </w:r>
+      <w:r>
+        <w:rPr>
+          <w:rStyle w:val="VerbatimChar"/>
+        </w:rPr>
         <w:t xml:space="preserve">#&gt;  cli           2.5.0   2021-04-26 [1] CRAN (R 4.0.2)</w:t>
       </w:r>
       <w:r>
@@ -2550,6 +2260,15 @@
         <w:rPr>
           <w:rStyle w:val="VerbatimChar"/>
         </w:rPr>
+        <w:t xml:space="preserve">#&gt;  colorspace    2.0-1   2021-05-04 [1] CRAN (R 4.0.5)</w:t>
+      </w:r>
+      <w:r>
+        <w:br/>
+      </w:r>
+      <w:r>
+        <w:rPr>
+          <w:rStyle w:val="VerbatimChar"/>
+        </w:rPr>
         <w:t xml:space="preserve">#&gt;  crayon        1.4.1   2021-02-08 [1] CRAN (R 4.0.5)</w:t>
       </w:r>
       <w:r>
@@ -2559,6 +2278,24 @@
         <w:rPr>
           <w:rStyle w:val="VerbatimChar"/>
         </w:rPr>
+        <w:t xml:space="preserve">#&gt;  DBI           1.1.1   2021-01-15 [1] CRAN (R 4.0.5)</w:t>
+      </w:r>
+      <w:r>
+        <w:br/>
+      </w:r>
+      <w:r>
+        <w:rPr>
+          <w:rStyle w:val="VerbatimChar"/>
+        </w:rPr>
+        <w:t xml:space="preserve">#&gt;  dbplyr        2.1.1   2021-04-06 [1] CRAN (R 4.0.5)</w:t>
+      </w:r>
+      <w:r>
+        <w:br/>
+      </w:r>
+      <w:r>
+        <w:rPr>
+          <w:rStyle w:val="VerbatimChar"/>
+        </w:rPr>
         <w:t xml:space="preserve">#&gt;  desc          1.2.0   2018-05-01 [1] CRAN (R 4.0.2)</w:t>
       </w:r>
       <w:r>
@@ -2586,6 +2323,15 @@
         <w:rPr>
           <w:rStyle w:val="VerbatimChar"/>
         </w:rPr>
+        <w:t xml:space="preserve">#&gt;  dplyr       * 1.0.6   2021-05-05 [1] CRAN (R 4.0.5)</w:t>
+      </w:r>
+      <w:r>
+        <w:br/>
+      </w:r>
+      <w:r>
+        <w:rPr>
+          <w:rStyle w:val="VerbatimChar"/>
+        </w:rPr>
         <w:t xml:space="preserve">#&gt;  ellipsis      0.3.2   2021-04-29 [1] CRAN (R 4.0.2)</w:t>
       </w:r>
       <w:r>
@@ -2604,6 +2350,24 @@
         <w:rPr>
           <w:rStyle w:val="VerbatimChar"/>
         </w:rPr>
+        <w:t xml:space="preserve">#&gt;  fansi         0.4.2   2021-01-15 [1] CRAN (R 4.0.3)</w:t>
+      </w:r>
+      <w:r>
+        <w:br/>
+      </w:r>
+      <w:r>
+        <w:rPr>
+          <w:rStyle w:val="VerbatimChar"/>
+        </w:rPr>
+        <w:t xml:space="preserve">#&gt;  forcats     * 0.5.1   2021-01-27 [1] CRAN (R 4.0.5)</w:t>
+      </w:r>
+      <w:r>
+        <w:br/>
+      </w:r>
+      <w:r>
+        <w:rPr>
+          <w:rStyle w:val="VerbatimChar"/>
+        </w:rPr>
         <w:t xml:space="preserve">#&gt;  fs            1.5.0   2020-07-31 [1] CRAN (R 4.0.2)</w:t>
       </w:r>
       <w:r>
@@ -2613,6 +2377,24 @@
         <w:rPr>
           <w:rStyle w:val="VerbatimChar"/>
         </w:rPr>
+        <w:t xml:space="preserve">#&gt;  generics      0.1.0   2020-10-31 [1] CRAN (R 4.0.3)</w:t>
+      </w:r>
+      <w:r>
+        <w:br/>
+      </w:r>
+      <w:r>
+        <w:rPr>
+          <w:rStyle w:val="VerbatimChar"/>
+        </w:rPr>
+        <w:t xml:space="preserve">#&gt;  ggplot2     * 3.3.3   2020-12-30 [1] CRAN (R 4.0.5)</w:t>
+      </w:r>
+      <w:r>
+        <w:br/>
+      </w:r>
+      <w:r>
+        <w:rPr>
+          <w:rStyle w:val="VerbatimChar"/>
+        </w:rPr>
         <w:t xml:space="preserve">#&gt;  glue          1.4.2   2020-08-27 [1] CRAN (R 4.0.2)</w:t>
       </w:r>
       <w:r>
@@ -2622,6 +2404,33 @@
         <w:rPr>
           <w:rStyle w:val="VerbatimChar"/>
         </w:rPr>
+        <w:t xml:space="preserve">#&gt;  gtable        0.3.0   2019-03-25 [1] CRAN (R 4.0.2)</w:t>
+      </w:r>
+      <w:r>
+        <w:br/>
+      </w:r>
+      <w:r>
+        <w:rPr>
+          <w:rStyle w:val="VerbatimChar"/>
+        </w:rPr>
+        <w:t xml:space="preserve">#&gt;  haven         2.4.1   2021-04-23 [1] CRAN (R 4.0.5)</w:t>
+      </w:r>
+      <w:r>
+        <w:br/>
+      </w:r>
+      <w:r>
+        <w:rPr>
+          <w:rStyle w:val="VerbatimChar"/>
+        </w:rPr>
+        <w:t xml:space="preserve">#&gt;  hms           1.0.0   2021-01-13 [1] CRAN (R 4.0.3)</w:t>
+      </w:r>
+      <w:r>
+        <w:br/>
+      </w:r>
+      <w:r>
+        <w:rPr>
+          <w:rStyle w:val="VerbatimChar"/>
+        </w:rPr>
         <w:t xml:space="preserve">#&gt;  htmltools     0.5.1.1 2021-01-22 [1] CRAN (R 4.0.5)</w:t>
       </w:r>
       <w:r>
@@ -2631,6 +2440,33 @@
         <w:rPr>
           <w:rStyle w:val="VerbatimChar"/>
         </w:rPr>
+        <w:t xml:space="preserve">#&gt;  httr          1.4.2   2020-07-20 [1] CRAN (R 4.0.2)</w:t>
+      </w:r>
+      <w:r>
+        <w:br/>
+      </w:r>
+      <w:r>
+        <w:rPr>
+          <w:rStyle w:val="VerbatimChar"/>
+        </w:rPr>
+        <w:t xml:space="preserve">#&gt;  janitor     * 2.1.0   2021-01-05 [1] CRAN (R 4.0.5)</w:t>
+      </w:r>
+      <w:r>
+        <w:br/>
+      </w:r>
+      <w:r>
+        <w:rPr>
+          <w:rStyle w:val="VerbatimChar"/>
+        </w:rPr>
+        <w:t xml:space="preserve">#&gt;  jsonlite      1.7.2   2020-12-09 [1] CRAN (R 4.0.3)</w:t>
+      </w:r>
+      <w:r>
+        <w:br/>
+      </w:r>
+      <w:r>
+        <w:rPr>
+          <w:rStyle w:val="VerbatimChar"/>
+        </w:rPr>
         <w:t xml:space="preserve">#&gt;  knitr         1.33    2021-04-24 [1] CRAN (R 4.0.5)</w:t>
       </w:r>
       <w:r>
@@ -2640,6 +2476,24 @@
         <w:rPr>
           <w:rStyle w:val="VerbatimChar"/>
         </w:rPr>
+        <w:t xml:space="preserve">#&gt;  lifecycle     1.0.0   2021-02-15 [1] CRAN (R 4.0.5)</w:t>
+      </w:r>
+      <w:r>
+        <w:br/>
+      </w:r>
+      <w:r>
+        <w:rPr>
+          <w:rStyle w:val="VerbatimChar"/>
+        </w:rPr>
+        <w:t xml:space="preserve">#&gt;  lubridate     1.7.10  2021-02-26 [1] CRAN (R 4.0.5)</w:t>
+      </w:r>
+      <w:r>
+        <w:br/>
+      </w:r>
+      <w:r>
+        <w:rPr>
+          <w:rStyle w:val="VerbatimChar"/>
+        </w:rPr>
         <w:t xml:space="preserve">#&gt;  magrittr      2.0.1   2020-11-17 [1] CRAN (R 4.0.3)</w:t>
       </w:r>
       <w:r>
@@ -2658,6 +2512,33 @@
         <w:rPr>
           <w:rStyle w:val="VerbatimChar"/>
         </w:rPr>
+        <w:t xml:space="preserve">#&gt;  modelr        0.1.8   2020-05-19 [1] CRAN (R 4.0.2)</w:t>
+      </w:r>
+      <w:r>
+        <w:br/>
+      </w:r>
+      <w:r>
+        <w:rPr>
+          <w:rStyle w:val="VerbatimChar"/>
+        </w:rPr>
+        <w:t xml:space="preserve">#&gt;  munsell       0.5.0   2018-06-12 [1] CRAN (R 4.0.2)</w:t>
+      </w:r>
+      <w:r>
+        <w:br/>
+      </w:r>
+      <w:r>
+        <w:rPr>
+          <w:rStyle w:val="VerbatimChar"/>
+        </w:rPr>
+        <w:t xml:space="preserve">#&gt;  pillar        1.6.0   2021-04-13 [1] CRAN (R 4.0.5)</w:t>
+      </w:r>
+      <w:r>
+        <w:br/>
+      </w:r>
+      <w:r>
+        <w:rPr>
+          <w:rStyle w:val="VerbatimChar"/>
+        </w:rPr>
         <w:t xml:space="preserve">#&gt;  pkgbuild      1.1.0   2020-07-13 [1] CRAN (R 4.0.2)</w:t>
       </w:r>
       <w:r>
@@ -2667,6 +2548,15 @@
         <w:rPr>
           <w:rStyle w:val="VerbatimChar"/>
         </w:rPr>
+        <w:t xml:space="preserve">#&gt;  pkgconfig     2.0.3   2019-09-22 [1] CRAN (R 4.0.2)</w:t>
+      </w:r>
+      <w:r>
+        <w:br/>
+      </w:r>
+      <w:r>
+        <w:rPr>
+          <w:rStyle w:val="VerbatimChar"/>
+        </w:rPr>
         <w:t xml:space="preserve">#&gt;  pkgload       1.1.0   2020-05-29 [1] CRAN (R 4.0.2)</w:t>
       </w:r>
       <w:r>
@@ -2703,6 +2593,15 @@
         <w:rPr>
           <w:rStyle w:val="VerbatimChar"/>
         </w:rPr>
+        <w:t xml:space="preserve">#&gt;  purrr       * 0.3.4   2020-04-17 [1] CRAN (R 4.0.2)</w:t>
+      </w:r>
+      <w:r>
+        <w:br/>
+      </w:r>
+      <w:r>
+        <w:rPr>
+          <w:rStyle w:val="VerbatimChar"/>
+        </w:rPr>
         <w:t xml:space="preserve">#&gt;  R6            2.5.0   2020-10-28 [1] CRAN (R 4.0.3)</w:t>
       </w:r>
       <w:r>
@@ -2712,6 +2611,33 @@
         <w:rPr>
           <w:rStyle w:val="VerbatimChar"/>
         </w:rPr>
+        <w:t xml:space="preserve">#&gt;  Rcpp          1.0.6   2021-01-15 [1] CRAN (R 4.0.5)</w:t>
+      </w:r>
+      <w:r>
+        <w:br/>
+      </w:r>
+      <w:r>
+        <w:rPr>
+          <w:rStyle w:val="VerbatimChar"/>
+        </w:rPr>
+        <w:t xml:space="preserve">#&gt;  readr       * 1.4.0   2020-10-05 [1] CRAN (R 4.0.3)</w:t>
+      </w:r>
+      <w:r>
+        <w:br/>
+      </w:r>
+      <w:r>
+        <w:rPr>
+          <w:rStyle w:val="VerbatimChar"/>
+        </w:rPr>
+        <w:t xml:space="preserve">#&gt;  readxl        1.3.1   2019-03-13 [1] CRAN (R 4.0.2)</w:t>
+      </w:r>
+      <w:r>
+        <w:br/>
+      </w:r>
+      <w:r>
+        <w:rPr>
+          <w:rStyle w:val="VerbatimChar"/>
+        </w:rPr>
         <w:t xml:space="preserve">#&gt;  remotes       2.3.0   2021-04-01 [1] CRAN (R 4.0.5)</w:t>
       </w:r>
       <w:r>
@@ -2721,6 +2647,15 @@
         <w:rPr>
           <w:rStyle w:val="VerbatimChar"/>
         </w:rPr>
+        <w:t xml:space="preserve">#&gt;  reprex        2.0.0   2021-04-02 [1] CRAN (R 4.0.5)</w:t>
+      </w:r>
+      <w:r>
+        <w:br/>
+      </w:r>
+      <w:r>
+        <w:rPr>
+          <w:rStyle w:val="VerbatimChar"/>
+        </w:rPr>
         <w:t xml:space="preserve">#&gt;  rlang         0.4.11  2021-04-30 [1] CRAN (R 4.0.5)</w:t>
       </w:r>
       <w:r>
@@ -2748,6 +2683,33 @@
         <w:rPr>
           <w:rStyle w:val="VerbatimChar"/>
         </w:rPr>
+        <w:t xml:space="preserve">#&gt;  rstudioapi    0.13    2020-11-12 [1] CRAN (R 4.0.3)</w:t>
+      </w:r>
+      <w:r>
+        <w:br/>
+      </w:r>
+      <w:r>
+        <w:rPr>
+          <w:rStyle w:val="VerbatimChar"/>
+        </w:rPr>
+        <w:t xml:space="preserve">#&gt;  rvest         1.0.0   2021-03-09 [1] CRAN (R 4.0.5)</w:t>
+      </w:r>
+      <w:r>
+        <w:br/>
+      </w:r>
+      <w:r>
+        <w:rPr>
+          <w:rStyle w:val="VerbatimChar"/>
+        </w:rPr>
+        <w:t xml:space="preserve">#&gt;  scales        1.1.1   2020-05-11 [1] CRAN (R 4.0.2)</w:t>
+      </w:r>
+      <w:r>
+        <w:br/>
+      </w:r>
+      <w:r>
+        <w:rPr>
+          <w:rStyle w:val="VerbatimChar"/>
+        </w:rPr>
         <w:t xml:space="preserve">#&gt;  sessioninfo   1.1.1   2018-11-05 [1] CRAN (R 4.0.2)</w:t>
       </w:r>
       <w:r>
@@ -2757,6 +2719,15 @@
         <w:rPr>
           <w:rStyle w:val="VerbatimChar"/>
         </w:rPr>
+        <w:t xml:space="preserve">#&gt;  snakecase     0.11.0  2019-05-25 [1] CRAN (R 4.0.2)</w:t>
+      </w:r>
+      <w:r>
+        <w:br/>
+      </w:r>
+      <w:r>
+        <w:rPr>
+          <w:rStyle w:val="VerbatimChar"/>
+        </w:rPr>
         <w:t xml:space="preserve">#&gt;  stringi       1.6.1   2021-05-10 [1] CRAN (R 4.0.2)</w:t>
       </w:r>
       <w:r>
@@ -2766,7 +2737,7 @@
         <w:rPr>
           <w:rStyle w:val="VerbatimChar"/>
         </w:rPr>
-        <w:t xml:space="preserve">#&gt;  stringr       1.4.0   2019-02-10 [1] CRAN (R 4.0.2)</w:t>
+        <w:t xml:space="preserve">#&gt;  stringr     * 1.4.0   2019-02-10 [1] CRAN (R 4.0.2)</w:t>
       </w:r>
       <w:r>
         <w:br/>
@@ -2784,6 +2755,42 @@
         <w:rPr>
           <w:rStyle w:val="VerbatimChar"/>
         </w:rPr>
+        <w:t xml:space="preserve">#&gt;  tibble      * 3.1.1   2021-04-18 [1] CRAN (R 4.0.5)</w:t>
+      </w:r>
+      <w:r>
+        <w:br/>
+      </w:r>
+      <w:r>
+        <w:rPr>
+          <w:rStyle w:val="VerbatimChar"/>
+        </w:rPr>
+        <w:t xml:space="preserve">#&gt;  tidyr       * 1.1.3   2021-03-03 [1] CRAN (R 4.0.5)</w:t>
+      </w:r>
+      <w:r>
+        <w:br/>
+      </w:r>
+      <w:r>
+        <w:rPr>
+          <w:rStyle w:val="VerbatimChar"/>
+        </w:rPr>
+        <w:t xml:space="preserve">#&gt;  tidyselect    1.1.1   2021-04-30 [1] CRAN (R 4.0.5)</w:t>
+      </w:r>
+      <w:r>
+        <w:br/>
+      </w:r>
+      <w:r>
+        <w:rPr>
+          <w:rStyle w:val="VerbatimChar"/>
+        </w:rPr>
+        <w:t xml:space="preserve">#&gt;  tidyverse   * 1.3.1   2021-04-15 [1] CRAN (R 4.0.5)</w:t>
+      </w:r>
+      <w:r>
+        <w:br/>
+      </w:r>
+      <w:r>
+        <w:rPr>
+          <w:rStyle w:val="VerbatimChar"/>
+        </w:rPr>
         <w:t xml:space="preserve">#&gt;  usethis       1.6.3   2020-09-17 [1] CRAN (R 4.0.3)</w:t>
       </w:r>
       <w:r>
@@ -2793,6 +2800,24 @@
         <w:rPr>
           <w:rStyle w:val="VerbatimChar"/>
         </w:rPr>
+        <w:t xml:space="preserve">#&gt;  utf8          1.2.1   2021-03-12 [1] CRAN (R 4.0.5)</w:t>
+      </w:r>
+      <w:r>
+        <w:br/>
+      </w:r>
+      <w:r>
+        <w:rPr>
+          <w:rStyle w:val="VerbatimChar"/>
+        </w:rPr>
+        <w:t xml:space="preserve">#&gt;  vctrs         0.3.8   2021-04-29 [1] CRAN (R 4.0.2)</w:t>
+      </w:r>
+      <w:r>
+        <w:br/>
+      </w:r>
+      <w:r>
+        <w:rPr>
+          <w:rStyle w:val="VerbatimChar"/>
+        </w:rPr>
         <w:t xml:space="preserve">#&gt;  withr         2.4.2   2021-04-18 [1] CRAN (R 4.0.5)</w:t>
       </w:r>
       <w:r>
@@ -2811,6 +2836,15 @@
         <w:rPr>
           <w:rStyle w:val="VerbatimChar"/>
         </w:rPr>
+        <w:t xml:space="preserve">#&gt;  xml2          1.3.2   2020-04-23 [1] CRAN (R 4.0.2)</w:t>
+      </w:r>
+      <w:r>
+        <w:br/>
+      </w:r>
+      <w:r>
+        <w:rPr>
+          <w:rStyle w:val="VerbatimChar"/>
+        </w:rPr>
         <w:t xml:space="preserve">#&gt;  yaml          2.2.1   2020-02-01 [1] CRAN (R 4.0.2)</w:t>
       </w:r>
       <w:r>
@@ -2875,7 +2909,7 @@
         <w:rPr>
           <w:rStyle w:val="VerbatimChar"/>
         </w:rPr>
-        <w:t xml:space="preserve">#&gt; Head:     [3781155] 2021-06-11: hashing out the paper outline</w:t>
+        <w:t xml:space="preserve">#&gt; Head:     [755553b] 2021-06-15: cleaning up bib files</w:t>
       </w:r>
     </w:p>
     <w:sectPr>

</xml_diff>

<commit_message>
done w intro for day
</commit_message>
<xml_diff>
--- a/analysis/paper/paper.docx
+++ b/analysis/paper/paper.docx
@@ -453,6 +453,20 @@
         <w:pStyle w:val="BodyText"/>
       </w:pPr>
       <w:r>
+        <w:rPr>
+          <w:iCs/>
+          <w:i/>
+          <w:bCs/>
+          <w:b/>
+        </w:rPr>
+        <w:t xml:space="preserve">Paragraph 2</w:t>
+      </w:r>
+    </w:p>
+    <w:p>
+      <w:pPr>
+        <w:pStyle w:val="BodyText"/>
+      </w:pPr>
+      <w:r>
         <w:t xml:space="preserve">One potentially important, but perhaps under-appreciated source of mortality on Chinook salmon is predation on emigrating juveniles by piscivorious fishes, including both native and non-native species. As an example,…</w:t>
       </w:r>
     </w:p>
@@ -797,6 +811,37 @@
     </w:p>
     <w:p>
       <w:pPr>
+        <w:pStyle w:val="BodyText"/>
+      </w:pPr>
+      <w:r>
+        <w:t xml:space="preserve">Spring/summer Chinook salmon in the Upper Salmon MPG are stream-type and exhibit two distinct migration tactics, termed downstream rearing (DSR) and natal reach rearing (NRR) by</w:t>
+      </w:r>
+      <w:r>
+        <w:t xml:space="preserve"> </w:t>
+      </w:r>
+      <w:r>
+        <w:t xml:space="preserve">(Copeland et al. 2014)</w:t>
+      </w:r>
+      <w:r>
+        <w:t xml:space="preserve">. The DSR migrants leave the natal spawning area as subyearlings during June through November and typically winter in downstream, mainstem habitats prior to emigration to the ocean the following spring as smolts. Alternatively, NRR migrants remain in their natal areas for approximately one year after emergence prior to emigration to the ocean as smolts. The diversity of emigration tactics provides for increases population resiliency due to changes in the freshwater rearing and migration environments and buffers against catastrophic events.</w:t>
+      </w:r>
+    </w:p>
+    <w:p>
+      <w:pPr>
+        <w:pStyle w:val="BodyText"/>
+      </w:pPr>
+      <w:r>
+        <w:rPr>
+          <w:iCs/>
+          <w:i/>
+          <w:bCs/>
+          <w:b/>
+        </w:rPr>
+        <w:t xml:space="preserve">Paragraph 5</w:t>
+      </w:r>
+    </w:p>
+    <w:p>
+      <w:pPr>
         <w:numPr>
           <w:ilvl w:val="0"/>
           <w:numId w:val="1006"/>
@@ -804,36 +849,59 @@
         <w:pStyle w:val="Compact"/>
       </w:pPr>
       <w:r>
-        <w:t xml:space="preserve">Chinook salmon in the Lemhi River exhibit two juvenile migration tactics (</w:t>
-      </w:r>
-      <w:r>
-        <w:t xml:space="preserve">(</w:t>
-      </w:r>
-      <w:r>
-        <w:rPr>
-          <w:bCs/>
-          <w:b/>
-        </w:rPr>
-        <w:t xml:space="preserve">Copeland2014c?</w:t>
-      </w:r>
-      <w:r>
-        <w:t xml:space="preserve">)</w:t>
-      </w:r>
-      <w:r>
-        <w:t xml:space="preserve"> </w:t>
-      </w:r>
-      <w:r>
-        <w:t xml:space="preserve">and See et al. </w:t>
+        <w:t xml:space="preserve">Some concern arose that predation at or near Deadwater Slough was</w:t>
+      </w:r>
+      <w:r>
+        <w:t xml:space="preserve"> </w:t>
       </w:r>
       <w:r>
         <w:rPr>
           <w:iCs/>
           <w:i/>
         </w:rPr>
-        <w:t xml:space="preserve">in prep</w:t>
-      </w:r>
-      <w:r>
-        <w:t xml:space="preserve">).</w:t>
+        <w:t xml:space="preserve">not</w:t>
+      </w:r>
+      <w:r>
+        <w:t xml:space="preserve"> </w:t>
+      </w:r>
+      <w:r>
+        <w:t xml:space="preserve">inconsequential to the Lemhi River Chinook salmon (and adjacent) population(s), impacting both DSR and NRR emigrants</w:t>
+      </w:r>
+    </w:p>
+    <w:p>
+      <w:pPr>
+        <w:numPr>
+          <w:ilvl w:val="0"/>
+          <w:numId w:val="1006"/>
+        </w:numPr>
+        <w:pStyle w:val="Compact"/>
+      </w:pPr>
+      <w:r>
+        <w:t xml:space="preserve">We hypothesize that decreases in survival (or apparent survival) of juvenile Chinook salmon (and sockeye?) are largely, or at least partially, due to increased densities of piscivorous predators in the Deadwater Slough area resulting from anthropogenically impacted habitat after the Dump Creek alluvial fan was formed.</w:t>
+      </w:r>
+    </w:p>
+    <w:p>
+      <w:pPr>
+        <w:numPr>
+          <w:ilvl w:val="0"/>
+          <w:numId w:val="1006"/>
+        </w:numPr>
+        <w:pStyle w:val="Compact"/>
+      </w:pPr>
+      <w:r>
+        <w:t xml:space="preserve">Beginning in 2019, we set out to evaluate fish predator populations in the Deadwater Slough and their potential predation upon and impacts to juvenile emigrants from the Lemhi River population, both DSR and NRR.</w:t>
+      </w:r>
+    </w:p>
+    <w:p>
+      <w:pPr>
+        <w:numPr>
+          <w:ilvl w:val="0"/>
+          <w:numId w:val="1006"/>
+        </w:numPr>
+        <w:pStyle w:val="Compact"/>
+      </w:pPr>
+      <w:r>
+        <w:t xml:space="preserve">Our objectives are four-fold:</w:t>
       </w:r>
     </w:p>
     <w:p>
@@ -845,7 +913,7 @@
         <w:pStyle w:val="Compact"/>
       </w:pPr>
       <w:r>
-        <w:t xml:space="preserve">downstream rearing (DSR)</w:t>
+        <w:t xml:space="preserve">Estimate the abundance of fish predators in Deadwater Slough during the peaks of fall (DSR) and spring (NRR) juvenile emigrations from the Lemhi River.</w:t>
       </w:r>
     </w:p>
     <w:p>
@@ -857,7 +925,31 @@
         <w:pStyle w:val="Compact"/>
       </w:pPr>
       <w:r>
-        <w:t xml:space="preserve">natal reach rearing (NRR)</w:t>
+        <w:t xml:space="preserve">Document (and perhaps quantify) predation on juvenile Chinook salmon during the sampling/emigration periods.</w:t>
+      </w:r>
+    </w:p>
+    <w:p>
+      <w:pPr>
+        <w:numPr>
+          <w:ilvl w:val="1"/>
+          <w:numId w:val="1007"/>
+        </w:numPr>
+        <w:pStyle w:val="Compact"/>
+      </w:pPr>
+      <w:r>
+        <w:t xml:space="preserve">Using a bioenergetics approach, attempt to estimate the number of juvenile Chinook salmon consumed during some defined fall and/or spring sampling/emigration period.</w:t>
+      </w:r>
+    </w:p>
+    <w:p>
+      <w:pPr>
+        <w:numPr>
+          <w:ilvl w:val="1"/>
+          <w:numId w:val="1007"/>
+        </w:numPr>
+        <w:pStyle w:val="Compact"/>
+      </w:pPr>
+      <w:r>
+        <w:t xml:space="preserve">After making some assumptions (e.g., on SARs) attempt to estimate how results from objective #3 could translate into impacts on adult returns (via a thought experiment or simulation approach)</w:t>
       </w:r>
     </w:p>
     <w:p>
@@ -869,21 +961,88 @@
         <w:pStyle w:val="Compact"/>
       </w:pPr>
       <w:r>
-        <w:t xml:space="preserve">Define these juvenile migration tactics for stream-type Chinook salmon</w:t>
+        <w:t xml:space="preserve">Additionally, Deadwater Slough occurs in a reach of the Salmon River believed to be important for overwinter rearing of presmolts attempting to exhibit concealment behavior to survive winter prior to spring emigration to the ocean. Deadwater Slough further contains little to no hydrological or structure features (i.e., fish cover) allowing juvenile salmonids to be predated upon without being able to seek adequate refuge. This is also an extremely important reach and relevant study to the entirety of the upper Salmon River anadromous population(s), as each emigrating fish must pass through the Deadwater area.</w:t>
+      </w:r>
+    </w:p>
+    <w:bookmarkEnd w:id="21"/>
+    <w:bookmarkStart w:id="27" w:name="methods"/>
+    <w:p>
+      <w:pPr>
+        <w:pStyle w:val="Heading1"/>
+      </w:pPr>
+      <w:r>
+        <w:t xml:space="preserve">Methods</w:t>
+      </w:r>
+    </w:p>
+    <w:bookmarkStart w:id="22" w:name="study-site"/>
+    <w:p>
+      <w:pPr>
+        <w:pStyle w:val="Heading2"/>
+      </w:pPr>
+      <w:r>
+        <w:t xml:space="preserve">Study Site</w:t>
       </w:r>
     </w:p>
     <w:p>
       <w:pPr>
         <w:pStyle w:val="FirstParagraph"/>
       </w:pPr>
+      <w:r>
+        <w:t xml:space="preserve">The Deadwater Slough is an approximately two kilometer (km) section of the mainstem Salmon River located rough 5.8 river kms downstream from North Fork, Idaho (publication quality map referenced here). The downstream end of the Deadwater Slough occurs at the confluence of Dump Creek and the Salmon River. Around 1897, a small mining diversion reservoir failed in the Dump Creek drainage, creating upslope instability, causing a large erosion event that deposited large amounts of sediment at the confluence of the Salmon River and Dump Creek (</w:t>
+      </w:r>
+      <w:r>
+        <w:t xml:space="preserve">Emerson (1973)</w:t>
+      </w:r>
+      <w:r>
+        <w:t xml:space="preserve">). The event created a large alluvial fan which backed up the Salmon River creating an approximately 25.3 acre (maybe convert to square meters or kilometers?) reservoir-like area that is unnaturally slow and deep (map reference or image here). The river in this section has slower water velocities, a deepened channel, and (anecdotally) warmer water temperatures which can favor piscivorous fishes (e.g., northern pikeminnow</w:t>
+      </w:r>
+      <w:r>
+        <w:t xml:space="preserve"> </w:t>
+      </w:r>
       <w:r>
         <w:rPr>
           <w:iCs/>
           <w:i/>
+        </w:rPr>
+        <w:t xml:space="preserve">Ptychocheilus oregonensis</w:t>
+      </w:r>
+      <w:r>
+        <w:t xml:space="preserve">, smallmouth bass</w:t>
+      </w:r>
+      <w:r>
+        <w:t xml:space="preserve"> </w:t>
+      </w:r>
+      <w:r>
+        <w:rPr>
+          <w:iCs/>
+          <w:i/>
+        </w:rPr>
+        <w:t xml:space="preserve">Micropterus dolomieu</w:t>
+      </w:r>
+      <w:r>
+        <w:t xml:space="preserve">).</w:t>
+      </w:r>
+    </w:p>
+    <w:bookmarkEnd w:id="22"/>
+    <w:bookmarkStart w:id="23" w:name="X8f2443e877f25b97708b57f4993a8fbf241ec05"/>
+    <w:p>
+      <w:pPr>
+        <w:pStyle w:val="Heading2"/>
+      </w:pPr>
+      <w:r>
+        <w:t xml:space="preserve">Abundance of Piscivorous Fishes (Objective 1)</w:t>
+      </w:r>
+    </w:p>
+    <w:p>
+      <w:pPr>
+        <w:pStyle w:val="FirstParagraph"/>
+      </w:pPr>
+      <w:r>
+        <w:rPr>
           <w:bCs/>
           <w:b/>
         </w:rPr>
-        <w:t xml:space="preserve">Paragraph 5</w:t>
+        <w:t xml:space="preserve">Data = C/M/R and Effort</w:t>
       </w:r>
     </w:p>
     <w:p>
@@ -895,23 +1054,7 @@
         <w:pStyle w:val="Compact"/>
       </w:pPr>
       <w:r>
-        <w:t xml:space="preserve">Some concern arose that predation at or near Deadwater Slough was</w:t>
-      </w:r>
-      <w:r>
-        <w:t xml:space="preserve"> </w:t>
-      </w:r>
-      <w:r>
-        <w:rPr>
-          <w:iCs/>
-          <w:i/>
-        </w:rPr>
-        <w:t xml:space="preserve">not</w:t>
-      </w:r>
-      <w:r>
-        <w:t xml:space="preserve"> </w:t>
-      </w:r>
-      <w:r>
-        <w:t xml:space="preserve">inconsequential to the Lemhi River Chinook salmon (and adjacent) population(s), impacting both DSR and NRR emigrants</w:t>
+        <w:t xml:space="preserve">Capture methods used - We initially attempted electrofishing, snorkeling, netting, others?, but eventually settled on angling as best method for mark-recapture.</w:t>
       </w:r>
     </w:p>
     <w:p>
@@ -923,7 +1066,7 @@
         <w:pStyle w:val="Compact"/>
       </w:pPr>
       <w:r>
-        <w:t xml:space="preserve">We hypothesize that decreases in survival (or apparent survival) of juvenile Chinook salmon (and sockeye?) are largely, or at least partially, due to increased densities of piscivorous predators in the Deadwater Slough area resulting from anthropogenically impacted habitat after the Dump Creek alluvial fan was formed.</w:t>
+        <w:t xml:space="preserve">Mark-recapture - We kept the mark and recapture events close together in an attempt to use a closed population model</w:t>
       </w:r>
     </w:p>
     <w:p>
@@ -935,7 +1078,7 @@
         <w:pStyle w:val="Compact"/>
       </w:pPr>
       <w:r>
-        <w:t xml:space="preserve">Beginning in 2019, we set out to evaluate fish predator populations in the Deadwater Slough and their potential predation upon and impacts to juvenile emigrants from the Lemhi River population, both DSR and NRR.</w:t>
+        <w:t xml:space="preserve">What are the assumptions of a closed population model?</w:t>
       </w:r>
     </w:p>
     <w:p>
@@ -947,7 +1090,19 @@
         <w:pStyle w:val="Compact"/>
       </w:pPr>
       <w:r>
-        <w:t xml:space="preserve">Our objectives are four-fold:</w:t>
+        <w:t xml:space="preserve">How was sampling performed? What relevant information was captured for each fish? How/where were fish released? How was effort recorded to calculate CPUE?</w:t>
+      </w:r>
+    </w:p>
+    <w:p>
+      <w:pPr>
+        <w:numPr>
+          <w:ilvl w:val="0"/>
+          <w:numId w:val="1008"/>
+        </w:numPr>
+        <w:pStyle w:val="Compact"/>
+      </w:pPr>
+      <w:r>
+        <w:t xml:space="preserve">Description of sampling time frame:</w:t>
       </w:r>
     </w:p>
     <w:p>
@@ -959,7 +1114,7 @@
         <w:pStyle w:val="Compact"/>
       </w:pPr>
       <w:r>
-        <w:t xml:space="preserve">Estimate the abundance of fish predators in Deadwater Slough during the peaks of fall (DSR) and spring (NRR) juvenile emigrations from the Lemhi River.</w:t>
+        <w:t xml:space="preserve">Fall 2019: Goal was to estimate abundance during the peak of DSR emigration i.e., timing was done to coincide to be shortly after peak fall (DSR) emigration at the lower Lemhi River screw trap with the hopes of documenting predation. DSR are the more abundant juvenile emigration tactic.</w:t>
       </w:r>
     </w:p>
     <w:p>
@@ -971,7 +1126,7 @@
         <w:pStyle w:val="Compact"/>
       </w:pPr>
       <w:r>
-        <w:t xml:space="preserve">Document (and perhaps quantify) predation on juvenile Chinook salmon during the sampling/emigration periods.</w:t>
+        <w:t xml:space="preserve">Fall 2020: Intent was to repeat the above, but instead during peak NRR emigration, but effort canceled due to COVID-19. Instead, sampling was re-schedule to fall when social distancing, etc. could be put in place.</w:t>
       </w:r>
     </w:p>
     <w:p>
@@ -979,207 +1134,6 @@
         <w:numPr>
           <w:ilvl w:val="1"/>
           <w:numId w:val="1009"/>
-        </w:numPr>
-        <w:pStyle w:val="Compact"/>
-      </w:pPr>
-      <w:r>
-        <w:t xml:space="preserve">Using a bioenergetics approach, attempt to estimate the number of juvenile Chinook salmon consumed during some defined fall and/or spring sampling/emigration period.</w:t>
-      </w:r>
-    </w:p>
-    <w:p>
-      <w:pPr>
-        <w:numPr>
-          <w:ilvl w:val="1"/>
-          <w:numId w:val="1009"/>
-        </w:numPr>
-        <w:pStyle w:val="Compact"/>
-      </w:pPr>
-      <w:r>
-        <w:t xml:space="preserve">After making some assumptions (e.g., on SARs) attempt to estimate how results from objective #3 could translate into impacts on adult returns (via a thought experiment or simulation approach)</w:t>
-      </w:r>
-    </w:p>
-    <w:p>
-      <w:pPr>
-        <w:numPr>
-          <w:ilvl w:val="0"/>
-          <w:numId w:val="1008"/>
-        </w:numPr>
-        <w:pStyle w:val="Compact"/>
-      </w:pPr>
-      <w:r>
-        <w:t xml:space="preserve">Additionally, Deadwater Slough occurs in a reach of the Salmon River believed to be important for overwinter rearing of presmolts attempting to exhibit concealment behavior to survive winter prior to spring emigration to the ocean. Deadwater Slough further contains little to no hydrological or structure features (i.e., fish cover) allowing juvenile salmonids to be predated upon without being able to seek adequate refuge. This is also an extremely important reach and relevant study to the entirety of the upper Salmon River anadromous population(s), as each emigrating fish must pass through the Deadwater area.</w:t>
-      </w:r>
-    </w:p>
-    <w:bookmarkEnd w:id="21"/>
-    <w:bookmarkStart w:id="27" w:name="methods"/>
-    <w:p>
-      <w:pPr>
-        <w:pStyle w:val="Heading1"/>
-      </w:pPr>
-      <w:r>
-        <w:t xml:space="preserve">Methods</w:t>
-      </w:r>
-    </w:p>
-    <w:bookmarkStart w:id="22" w:name="study-site"/>
-    <w:p>
-      <w:pPr>
-        <w:pStyle w:val="Heading2"/>
-      </w:pPr>
-      <w:r>
-        <w:t xml:space="preserve">Study Site</w:t>
-      </w:r>
-    </w:p>
-    <w:p>
-      <w:pPr>
-        <w:pStyle w:val="FirstParagraph"/>
-      </w:pPr>
-      <w:r>
-        <w:t xml:space="preserve">The Deadwater Slough is an approximately two kilometer (km) section of the mainstem Salmon River located rough 5.8 river kms downstream from North Fork, Idaho (publication quality map referenced here). The downstream end of the Deadwater Slough occurs at the confluence of Dump Creek and the Salmon River. Around 1897, a small mining diversion reservoir failed in the Dump Creek drainage, creating upslope instability, causing a large erosion event that deposited large amounts of sediment at the confluence of the Salmon River and Dump Creek (</w:t>
-      </w:r>
-      <w:r>
-        <w:t xml:space="preserve">Emerson (1973)</w:t>
-      </w:r>
-      <w:r>
-        <w:t xml:space="preserve">). The event created a large alluvial fan which backed up the Salmon River creating an approximately 25.3 acre (maybe convert to square meters or kilometers?) reservoir-like area that is unnaturally slow and deep (map reference or image here). The river in this section has slower water velocities, a deepened channel, and (anecdotally) warmer water temperatures which can favor piscivorous fishes (e.g., northern pikeminnow</w:t>
-      </w:r>
-      <w:r>
-        <w:t xml:space="preserve"> </w:t>
-      </w:r>
-      <w:r>
-        <w:rPr>
-          <w:iCs/>
-          <w:i/>
-        </w:rPr>
-        <w:t xml:space="preserve">Ptychocheilus oregonensis</w:t>
-      </w:r>
-      <w:r>
-        <w:t xml:space="preserve">, smallmouth bass</w:t>
-      </w:r>
-      <w:r>
-        <w:t xml:space="preserve"> </w:t>
-      </w:r>
-      <w:r>
-        <w:rPr>
-          <w:iCs/>
-          <w:i/>
-        </w:rPr>
-        <w:t xml:space="preserve">Micropterus dolomieu</w:t>
-      </w:r>
-      <w:r>
-        <w:t xml:space="preserve">).</w:t>
-      </w:r>
-    </w:p>
-    <w:bookmarkEnd w:id="22"/>
-    <w:bookmarkStart w:id="23" w:name="X8f2443e877f25b97708b57f4993a8fbf241ec05"/>
-    <w:p>
-      <w:pPr>
-        <w:pStyle w:val="Heading2"/>
-      </w:pPr>
-      <w:r>
-        <w:t xml:space="preserve">Abundance of Piscivorous Fishes (Objective 1)</w:t>
-      </w:r>
-    </w:p>
-    <w:p>
-      <w:pPr>
-        <w:pStyle w:val="FirstParagraph"/>
-      </w:pPr>
-      <w:r>
-        <w:rPr>
-          <w:bCs/>
-          <w:b/>
-        </w:rPr>
-        <w:t xml:space="preserve">Data = C/M/R and Effort</w:t>
-      </w:r>
-    </w:p>
-    <w:p>
-      <w:pPr>
-        <w:numPr>
-          <w:ilvl w:val="0"/>
-          <w:numId w:val="1010"/>
-        </w:numPr>
-        <w:pStyle w:val="Compact"/>
-      </w:pPr>
-      <w:r>
-        <w:t xml:space="preserve">Capture methods used - We initially attempted electrofishing, snorkeling, netting, others?, but eventually settled on angling as best method for mark-recapture.</w:t>
-      </w:r>
-    </w:p>
-    <w:p>
-      <w:pPr>
-        <w:numPr>
-          <w:ilvl w:val="0"/>
-          <w:numId w:val="1010"/>
-        </w:numPr>
-        <w:pStyle w:val="Compact"/>
-      </w:pPr>
-      <w:r>
-        <w:t xml:space="preserve">Mark-recapture - We kept the mark and recapture events close together in an attempt to use a closed population model</w:t>
-      </w:r>
-    </w:p>
-    <w:p>
-      <w:pPr>
-        <w:numPr>
-          <w:ilvl w:val="0"/>
-          <w:numId w:val="1010"/>
-        </w:numPr>
-        <w:pStyle w:val="Compact"/>
-      </w:pPr>
-      <w:r>
-        <w:t xml:space="preserve">What are the assumptions of a closed population model?</w:t>
-      </w:r>
-    </w:p>
-    <w:p>
-      <w:pPr>
-        <w:numPr>
-          <w:ilvl w:val="0"/>
-          <w:numId w:val="1010"/>
-        </w:numPr>
-        <w:pStyle w:val="Compact"/>
-      </w:pPr>
-      <w:r>
-        <w:t xml:space="preserve">How was sampling performed? What relevant information was captured for each fish? How/where were fish released? How was effort recorded to calculate CPUE?</w:t>
-      </w:r>
-    </w:p>
-    <w:p>
-      <w:pPr>
-        <w:numPr>
-          <w:ilvl w:val="0"/>
-          <w:numId w:val="1010"/>
-        </w:numPr>
-        <w:pStyle w:val="Compact"/>
-      </w:pPr>
-      <w:r>
-        <w:t xml:space="preserve">Description of sampling time frame:</w:t>
-      </w:r>
-    </w:p>
-    <w:p>
-      <w:pPr>
-        <w:numPr>
-          <w:ilvl w:val="1"/>
-          <w:numId w:val="1011"/>
-        </w:numPr>
-        <w:pStyle w:val="Compact"/>
-      </w:pPr>
-      <w:r>
-        <w:t xml:space="preserve">Fall 2019: Goal was to estimate abundance during the peak of DSR emigration i.e., timing was done to coincide to be shortly after peak fall (DSR) emigration at the lower Lemhi River screw trap with the hopes of documenting predation. DSR are the more abundant juvenile emigration tactic.</w:t>
-      </w:r>
-    </w:p>
-    <w:p>
-      <w:pPr>
-        <w:numPr>
-          <w:ilvl w:val="1"/>
-          <w:numId w:val="1011"/>
-        </w:numPr>
-        <w:pStyle w:val="Compact"/>
-      </w:pPr>
-      <w:r>
-        <w:t xml:space="preserve">Fall 2020: Intent was to repeat the above, but instead during peak NRR emigration, but effort canceled due to COVID-19. Instead, sampling was re-schedule to fall when social distancing, etc. could be put in place.</w:t>
-      </w:r>
-    </w:p>
-    <w:p>
-      <w:pPr>
-        <w:numPr>
-          <w:ilvl w:val="1"/>
-          <w:numId w:val="1011"/>
         </w:numPr>
         <w:pStyle w:val="Compact"/>
       </w:pPr>
@@ -1591,12 +1545,142 @@
       <w:pPr>
         <w:numPr>
           <w:ilvl w:val="0"/>
-          <w:numId w:val="1012"/>
+          <w:numId w:val="1010"/>
         </w:numPr>
         <w:pStyle w:val="Compact"/>
       </w:pPr>
       <w:r>
         <w:t xml:space="preserve">Which individuals was gastric lavage performed upon?</w:t>
+      </w:r>
+    </w:p>
+    <w:p>
+      <w:pPr>
+        <w:numPr>
+          <w:ilvl w:val="0"/>
+          <w:numId w:val="1010"/>
+        </w:numPr>
+        <w:pStyle w:val="Compact"/>
+      </w:pPr>
+      <w:r>
+        <w:t xml:space="preserve">How was gastric lavage performed?</w:t>
+      </w:r>
+    </w:p>
+    <w:p>
+      <w:pPr>
+        <w:numPr>
+          <w:ilvl w:val="0"/>
+          <w:numId w:val="1010"/>
+        </w:numPr>
+        <w:pStyle w:val="Compact"/>
+      </w:pPr>
+      <w:r>
+        <w:t xml:space="preserve">Intent was to quantify predation on juvenile Chinook salmon</w:t>
+      </w:r>
+    </w:p>
+    <w:p>
+      <w:pPr>
+        <w:numPr>
+          <w:ilvl w:val="1"/>
+          <w:numId w:val="1011"/>
+        </w:numPr>
+        <w:pStyle w:val="Compact"/>
+      </w:pPr>
+      <w:r>
+        <w:t xml:space="preserve">or incidentally, juvenile steelhead or sockeye salmon</w:t>
+      </w:r>
+    </w:p>
+    <w:p>
+      <w:pPr>
+        <w:pStyle w:val="FirstParagraph"/>
+      </w:pPr>
+      <w:r>
+        <w:t xml:space="preserve">We collected stomach contents from most captured individuals using gastric lavage (</w:t>
+      </w:r>
+      <w:r>
+        <w:t xml:space="preserve">Foster (1977)</w:t>
+      </w:r>
+      <w:r>
+        <w:t xml:space="preserve">) and examined contents for the presence or absence of juvenile Chinook salmon and other incidentals (e.g., steelhead, sockeye salmon) juveniles and the proportion of stomach contents containing targets versus non-targets (e.g., macroinvertebrates). Stomach contents were stored in whirl-paks, preserved with 99% isopropyl alcohol, and analyzed one week later in a controlled environment. Each sample was uniquely identified to match up with the appropriate fish record, contents were identified down to its unique composition, total weight of all content was measured in grams, and total weight of fish content, if found, was measured in grams. Throughout the sampling period a proportion of the captured individuals were sacrificed after gastric lavage to validate that the gastric lavage was successful at flushing all or most of the stomach contents from the northern pikeminnow.</w:t>
+      </w:r>
+    </w:p>
+    <w:bookmarkEnd w:id="24"/>
+    <w:bookmarkStart w:id="25" w:name="bioenergetics-objective-3"/>
+    <w:p>
+      <w:pPr>
+        <w:pStyle w:val="Heading2"/>
+      </w:pPr>
+      <w:r>
+        <w:t xml:space="preserve">Bioenergetics (Objective 3)</w:t>
+      </w:r>
+    </w:p>
+    <w:p>
+      <w:pPr>
+        <w:pStyle w:val="FirstParagraph"/>
+      </w:pPr>
+      <w:r>
+        <w:rPr>
+          <w:bCs/>
+          <w:b/>
+        </w:rPr>
+        <w:t xml:space="preserve">Data = Temperature, Bioenergetics Inputs, Others?</w:t>
+      </w:r>
+    </w:p>
+    <w:p>
+      <w:pPr>
+        <w:pStyle w:val="BodyText"/>
+      </w:pPr>
+      <w:r>
+        <w:t xml:space="preserve">Pull material from technical report</w:t>
+      </w:r>
+    </w:p>
+    <w:bookmarkEnd w:id="25"/>
+    <w:bookmarkStart w:id="26" w:name="impacts-to-adult-returns-objective-4"/>
+    <w:p>
+      <w:pPr>
+        <w:pStyle w:val="Heading2"/>
+      </w:pPr>
+      <w:r>
+        <w:t xml:space="preserve">Impacts to Adult Returns (Objective 4)</w:t>
+      </w:r>
+    </w:p>
+    <w:p>
+      <w:pPr>
+        <w:pStyle w:val="FirstParagraph"/>
+      </w:pPr>
+      <w:r>
+        <w:rPr>
+          <w:bCs/>
+          <w:b/>
+        </w:rPr>
+        <w:t xml:space="preserve">Data = SARs, Adult Escapements, Others?</w:t>
+      </w:r>
+    </w:p>
+    <w:p>
+      <w:pPr>
+        <w:pStyle w:val="BodyText"/>
+      </w:pPr>
+      <w:r>
+        <w:t xml:space="preserve">Pull material from technical report</w:t>
+      </w:r>
+    </w:p>
+    <w:bookmarkEnd w:id="26"/>
+    <w:bookmarkEnd w:id="27"/>
+    <w:bookmarkStart w:id="32" w:name="results"/>
+    <w:p>
+      <w:pPr>
+        <w:pStyle w:val="Heading1"/>
+      </w:pPr>
+      <w:r>
+        <w:t xml:space="preserve">Results</w:t>
+      </w:r>
+    </w:p>
+    <w:bookmarkStart w:id="28" w:name="X0e591f7fa7770a51c89dcd697a192324e2a01b7"/>
+    <w:p>
+      <w:pPr>
+        <w:pStyle w:val="Heading2"/>
+      </w:pPr>
+      <w:r>
+        <w:t xml:space="preserve">Abundance of Piscivorous Fishes (Objective 1)</w:t>
       </w:r>
     </w:p>
     <w:p>
@@ -1608,7 +1692,7 @@
         <w:pStyle w:val="Compact"/>
       </w:pPr>
       <w:r>
-        <w:t xml:space="preserve">How was gastric lavage performed?</w:t>
+        <w:t xml:space="preserve">Total population estimates of Pike Minnow. Chart or table, but likely a chart.</w:t>
       </w:r>
     </w:p>
     <w:p>
@@ -1620,113 +1704,39 @@
         <w:pStyle w:val="Compact"/>
       </w:pPr>
       <w:r>
-        <w:t xml:space="preserve">Intent was to quantify predation on juvenile Chinook salmon</w:t>
+        <w:t xml:space="preserve">What is that equate to as a density? e.g., how many pikeminnow per 10 square meters? Is that a reasonable number?</w:t>
+      </w:r>
+    </w:p>
+    <w:bookmarkEnd w:id="28"/>
+    <w:bookmarkStart w:id="29" w:name="X6250a434174714ad08dcdb8cc4b9181242208be"/>
+    <w:p>
+      <w:pPr>
+        <w:pStyle w:val="Heading2"/>
+      </w:pPr>
+      <w:r>
+        <w:t xml:space="preserve">Predation Upon Juvenile Chinook Salmon i.e., Gastric Lavage (Objective 2)</w:t>
       </w:r>
     </w:p>
     <w:p>
       <w:pPr>
         <w:numPr>
-          <w:ilvl w:val="1"/>
+          <w:ilvl w:val="0"/>
           <w:numId w:val="1013"/>
         </w:numPr>
         <w:pStyle w:val="Compact"/>
       </w:pPr>
       <w:r>
-        <w:t xml:space="preserve">or incidentally, juvenile steelhead or sockeye salmon</w:t>
-      </w:r>
-    </w:p>
-    <w:p>
-      <w:pPr>
-        <w:pStyle w:val="FirstParagraph"/>
-      </w:pPr>
-      <w:r>
-        <w:t xml:space="preserve">We collected stomach contents from most captured individuals using gastric lavage (</w:t>
-      </w:r>
-      <w:r>
-        <w:t xml:space="preserve">Foster (1977)</w:t>
-      </w:r>
-      <w:r>
-        <w:t xml:space="preserve">) and examined contents for the presence or absence of juvenile Chinook salmon and other incidentals (e.g., steelhead, sockeye salmon) juveniles and the proportion of stomach contents containing targets versus non-targets (e.g., macroinvertebrates). Stomach contents were stored in whirl-paks, preserved with 99% isopropyl alcohol, and analyzed one week later in a controlled environment. Each sample was uniquely identified to match up with the appropriate fish record, contents were identified down to its unique composition, total weight of all content was measured in grams, and total weight of fish content, if found, was measured in grams. Throughout the sampling period a proportion of the captured individuals were sacrificed after gastric lavage to validate that the gastric lavage was successful at flushing all or most of the stomach contents from the northern pikeminnow.</w:t>
-      </w:r>
-    </w:p>
-    <w:bookmarkEnd w:id="24"/>
-    <w:bookmarkStart w:id="25" w:name="bioenergetics-objective-3"/>
+        <w:t xml:space="preserve">Gastric lavage sampling results. What percent of the diet is chinook salmon from each sampling event. Pie chart? Mike loves pie charts.</w:t>
+      </w:r>
+    </w:p>
+    <w:bookmarkEnd w:id="29"/>
+    <w:bookmarkStart w:id="30" w:name="bioenergetics-objective-3-1"/>
     <w:p>
       <w:pPr>
         <w:pStyle w:val="Heading2"/>
       </w:pPr>
       <w:r>
         <w:t xml:space="preserve">Bioenergetics (Objective 3)</w:t>
-      </w:r>
-    </w:p>
-    <w:p>
-      <w:pPr>
-        <w:pStyle w:val="FirstParagraph"/>
-      </w:pPr>
-      <w:r>
-        <w:rPr>
-          <w:bCs/>
-          <w:b/>
-        </w:rPr>
-        <w:t xml:space="preserve">Data = Temperature, Bioenergetics Inputs, Others?</w:t>
-      </w:r>
-    </w:p>
-    <w:p>
-      <w:pPr>
-        <w:pStyle w:val="BodyText"/>
-      </w:pPr>
-      <w:r>
-        <w:t xml:space="preserve">Pull material from technical report</w:t>
-      </w:r>
-    </w:p>
-    <w:bookmarkEnd w:id="25"/>
-    <w:bookmarkStart w:id="26" w:name="impacts-to-adult-returns-objective-4"/>
-    <w:p>
-      <w:pPr>
-        <w:pStyle w:val="Heading2"/>
-      </w:pPr>
-      <w:r>
-        <w:t xml:space="preserve">Impacts to Adult Returns (Objective 4)</w:t>
-      </w:r>
-    </w:p>
-    <w:p>
-      <w:pPr>
-        <w:pStyle w:val="FirstParagraph"/>
-      </w:pPr>
-      <w:r>
-        <w:rPr>
-          <w:bCs/>
-          <w:b/>
-        </w:rPr>
-        <w:t xml:space="preserve">Data = SARs, Adult Escapements, Others?</w:t>
-      </w:r>
-    </w:p>
-    <w:p>
-      <w:pPr>
-        <w:pStyle w:val="BodyText"/>
-      </w:pPr>
-      <w:r>
-        <w:t xml:space="preserve">Pull material from technical report</w:t>
-      </w:r>
-    </w:p>
-    <w:bookmarkEnd w:id="26"/>
-    <w:bookmarkEnd w:id="27"/>
-    <w:bookmarkStart w:id="32" w:name="results"/>
-    <w:p>
-      <w:pPr>
-        <w:pStyle w:val="Heading1"/>
-      </w:pPr>
-      <w:r>
-        <w:t xml:space="preserve">Results</w:t>
-      </w:r>
-    </w:p>
-    <w:bookmarkStart w:id="28" w:name="X0e591f7fa7770a51c89dcd697a192324e2a01b7"/>
-    <w:p>
-      <w:pPr>
-        <w:pStyle w:val="Heading2"/>
-      </w:pPr>
-      <w:r>
-        <w:t xml:space="preserve">Abundance of Piscivorous Fishes (Objective 1)</w:t>
       </w:r>
     </w:p>
     <w:p>
@@ -1738,7 +1748,31 @@
         <w:pStyle w:val="Compact"/>
       </w:pPr>
       <w:r>
-        <w:t xml:space="preserve">Total population estimates of Pike Minnow. Chart or table, but likely a chart.</w:t>
+        <w:t xml:space="preserve">Water Temperature measurements.</w:t>
+      </w:r>
+    </w:p>
+    <w:p>
+      <w:pPr>
+        <w:numPr>
+          <w:ilvl w:val="1"/>
+          <w:numId w:val="1015"/>
+        </w:numPr>
+        <w:pStyle w:val="Compact"/>
+      </w:pPr>
+      <w:r>
+        <w:t xml:space="preserve">Hobo tidbit placed at site.</w:t>
+      </w:r>
+    </w:p>
+    <w:p>
+      <w:pPr>
+        <w:numPr>
+          <w:ilvl w:val="1"/>
+          <w:numId w:val="1015"/>
+        </w:numPr>
+        <w:pStyle w:val="Compact"/>
+      </w:pPr>
+      <w:r>
+        <w:t xml:space="preserve">Calculated daily average water temperature for 365 days of the year.</w:t>
       </w:r>
     </w:p>
     <w:p>
@@ -1750,39 +1784,29 @@
         <w:pStyle w:val="Compact"/>
       </w:pPr>
       <w:r>
-        <w:t xml:space="preserve">What is that equate to as a density? e.g., how many pikeminnow per 10 square meters? Is that a reasonable number?</w:t>
-      </w:r>
-    </w:p>
-    <w:bookmarkEnd w:id="28"/>
-    <w:bookmarkStart w:id="29" w:name="X6250a434174714ad08dcdb8cc4b9181242208be"/>
-    <w:p>
-      <w:pPr>
-        <w:pStyle w:val="Heading2"/>
-      </w:pPr>
-      <w:r>
-        <w:t xml:space="preserve">Predation Upon Juvenile Chinook Salmon i.e., Gastric Lavage (Objective 2)</w:t>
+        <w:t xml:space="preserve">Water temperature plot for the 365 average.</w:t>
       </w:r>
     </w:p>
     <w:p>
       <w:pPr>
         <w:numPr>
           <w:ilvl w:val="0"/>
-          <w:numId w:val="1015"/>
+          <w:numId w:val="1014"/>
         </w:numPr>
         <w:pStyle w:val="Compact"/>
       </w:pPr>
       <w:r>
-        <w:t xml:space="preserve">Gastric lavage sampling results. What percent of the diet is chinook salmon from each sampling event. Pie chart? Mike loves pie charts.</w:t>
-      </w:r>
-    </w:p>
-    <w:bookmarkEnd w:id="29"/>
-    <w:bookmarkStart w:id="30" w:name="bioenergetics-objective-3-1"/>
+        <w:t xml:space="preserve">Bioenergetics results. Total mass consumed over a 365 day period. Plot of daily consumption with day of year on x and mass on y.</w:t>
+      </w:r>
+    </w:p>
+    <w:bookmarkEnd w:id="30"/>
+    <w:bookmarkStart w:id="31" w:name="impacts-to-adult-returns-objective-4-1"/>
     <w:p>
       <w:pPr>
         <w:pStyle w:val="Heading2"/>
       </w:pPr>
       <w:r>
-        <w:t xml:space="preserve">Bioenergetics (Objective 3)</w:t>
+        <w:t xml:space="preserve">Impacts to Adult Returns (Objective 4)</w:t>
       </w:r>
     </w:p>
     <w:p>
@@ -1794,76 +1818,6 @@
         <w:pStyle w:val="Compact"/>
       </w:pPr>
       <w:r>
-        <w:t xml:space="preserve">Water Temperature measurements.</w:t>
-      </w:r>
-    </w:p>
-    <w:p>
-      <w:pPr>
-        <w:numPr>
-          <w:ilvl w:val="1"/>
-          <w:numId w:val="1017"/>
-        </w:numPr>
-        <w:pStyle w:val="Compact"/>
-      </w:pPr>
-      <w:r>
-        <w:t xml:space="preserve">Hobo tidbit placed at site.</w:t>
-      </w:r>
-    </w:p>
-    <w:p>
-      <w:pPr>
-        <w:numPr>
-          <w:ilvl w:val="1"/>
-          <w:numId w:val="1017"/>
-        </w:numPr>
-        <w:pStyle w:val="Compact"/>
-      </w:pPr>
-      <w:r>
-        <w:t xml:space="preserve">Calculated daily average water temperature for 365 days of the year.</w:t>
-      </w:r>
-    </w:p>
-    <w:p>
-      <w:pPr>
-        <w:numPr>
-          <w:ilvl w:val="0"/>
-          <w:numId w:val="1016"/>
-        </w:numPr>
-        <w:pStyle w:val="Compact"/>
-      </w:pPr>
-      <w:r>
-        <w:t xml:space="preserve">Water temperature plot for the 365 average.</w:t>
-      </w:r>
-    </w:p>
-    <w:p>
-      <w:pPr>
-        <w:numPr>
-          <w:ilvl w:val="0"/>
-          <w:numId w:val="1016"/>
-        </w:numPr>
-        <w:pStyle w:val="Compact"/>
-      </w:pPr>
-      <w:r>
-        <w:t xml:space="preserve">Bioenergetics results. Total mass consumed over a 365 day period. Plot of daily consumption with day of year on x and mass on y.</w:t>
-      </w:r>
-    </w:p>
-    <w:bookmarkEnd w:id="30"/>
-    <w:bookmarkStart w:id="31" w:name="impacts-to-adult-returns-objective-4-1"/>
-    <w:p>
-      <w:pPr>
-        <w:pStyle w:val="Heading2"/>
-      </w:pPr>
-      <w:r>
-        <w:t xml:space="preserve">Impacts to Adult Returns (Objective 4)</w:t>
-      </w:r>
-    </w:p>
-    <w:p>
-      <w:pPr>
-        <w:numPr>
-          <w:ilvl w:val="0"/>
-          <w:numId w:val="1018"/>
-        </w:numPr>
-        <w:pStyle w:val="Compact"/>
-      </w:pPr>
-      <w:r>
         <w:t xml:space="preserve">SAR results. Maybe a plot of multiple scenarios depending on gastric lavage results? And pop estimates if they vary in time.</w:t>
       </w:r>
     </w:p>
@@ -1963,7 +1917,7 @@
       <w:pPr>
         <w:numPr>
           <w:ilvl w:val="0"/>
-          <w:numId w:val="1019"/>
+          <w:numId w:val="1017"/>
         </w:numPr>
         <w:pStyle w:val="Compact"/>
       </w:pPr>
@@ -2019,7 +1973,7 @@
       <w:pPr>
         <w:numPr>
           <w:ilvl w:val="0"/>
-          <w:numId w:val="1020"/>
+          <w:numId w:val="1018"/>
         </w:numPr>
       </w:pPr>
       <w:r>
@@ -2030,7 +1984,7 @@
       <w:pPr>
         <w:numPr>
           <w:ilvl w:val="0"/>
-          <w:numId w:val="1020"/>
+          <w:numId w:val="1018"/>
         </w:numPr>
       </w:pPr>
       <w:r>
@@ -2051,7 +2005,7 @@
       <w:pPr>
         <w:numPr>
           <w:ilvl w:val="0"/>
-          <w:numId w:val="1021"/>
+          <w:numId w:val="1019"/>
         </w:numPr>
         <w:pStyle w:val="Compact"/>
       </w:pPr>
@@ -2063,7 +2017,7 @@
       <w:pPr>
         <w:numPr>
           <w:ilvl w:val="0"/>
-          <w:numId w:val="1021"/>
+          <w:numId w:val="1019"/>
         </w:numPr>
         <w:pStyle w:val="Compact"/>
       </w:pPr>
@@ -2088,7 +2042,7 @@
       </w:r>
     </w:p>
     <w:bookmarkEnd w:id="42"/>
-    <w:bookmarkStart w:id="53" w:name="references"/>
+    <w:bookmarkStart w:id="54" w:name="references"/>
     <w:p>
       <w:pPr>
         <w:pStyle w:val="Heading1"/>
@@ -2097,7 +2051,7 @@
         <w:t xml:space="preserve">References</w:t>
       </w:r>
     </w:p>
-    <w:bookmarkStart w:id="51" w:name="refs"/>
+    <w:bookmarkStart w:id="52" w:name="refs"/>
     <w:bookmarkStart w:id="43" w:name="ref-Axel2015"/>
     <w:p>
       <w:pPr>
@@ -2153,12 +2107,88 @@
       </w:r>
     </w:p>
     <w:bookmarkEnd w:id="43"/>
-    <w:bookmarkStart w:id="44" w:name="ref-Emerson1973"/>
+    <w:bookmarkStart w:id="44" w:name="ref-Copeland2014"/>
     <w:p>
       <w:pPr>
         <w:pStyle w:val="Bibliography"/>
       </w:pPr>
       <w:r>
+        <w:t xml:space="preserve">Copeland, T., M. W. Ackerman, M. P. Corsi, P. Kennedy, K. K. Wright, M. R. Campbell, and W. C. Schrader. 2014. Wild</w:t>
+      </w:r>
+      <w:r>
+        <w:t xml:space="preserve"> </w:t>
+      </w:r>
+      <w:r>
+        <w:t xml:space="preserve">Juvenile Steelhead</w:t>
+      </w:r>
+      <w:r>
+        <w:t xml:space="preserve"> </w:t>
+      </w:r>
+      <w:r>
+        <w:t xml:space="preserve">and</w:t>
+      </w:r>
+      <w:r>
+        <w:t xml:space="preserve"> </w:t>
+      </w:r>
+      <w:r>
+        <w:t xml:space="preserve">Chinook Salmon Abundance</w:t>
+      </w:r>
+      <w:r>
+        <w:t xml:space="preserve"> </w:t>
+      </w:r>
+      <w:r>
+        <w:t xml:space="preserve">and</w:t>
+      </w:r>
+      <w:r>
+        <w:t xml:space="preserve"> </w:t>
+      </w:r>
+      <w:r>
+        <w:t xml:space="preserve">Composition</w:t>
+      </w:r>
+      <w:r>
+        <w:t xml:space="preserve"> </w:t>
+      </w:r>
+      <w:r>
+        <w:t xml:space="preserve">at</w:t>
+      </w:r>
+      <w:r>
+        <w:t xml:space="preserve"> </w:t>
+      </w:r>
+      <w:r>
+        <w:t xml:space="preserve">Lower Granite Dam</w:t>
+      </w:r>
+      <w:r>
+        <w:t xml:space="preserve">,</w:t>
+      </w:r>
+      <w:r>
+        <w:t xml:space="preserve"> </w:t>
+      </w:r>
+      <w:r>
+        <w:t xml:space="preserve">Migratory Years</w:t>
+      </w:r>
+      <w:r>
+        <w:t xml:space="preserve"> </w:t>
+      </w:r>
+      <w:r>
+        <w:t xml:space="preserve">2010 and 2011.</w:t>
+      </w:r>
+      <w:r>
+        <w:t xml:space="preserve"> </w:t>
+      </w:r>
+      <w:r>
+        <w:t xml:space="preserve">Idaho Department of Fish and Game</w:t>
+      </w:r>
+      <w:r>
+        <w:t xml:space="preserve">.</w:t>
+      </w:r>
+    </w:p>
+    <w:bookmarkEnd w:id="44"/>
+    <w:bookmarkStart w:id="45" w:name="ref-Emerson1973"/>
+    <w:p>
+      <w:pPr>
+        <w:pStyle w:val="Bibliography"/>
+      </w:pPr>
+      <w:r>
         <w:t xml:space="preserve">Emerson, J. L. 1973. A</w:t>
       </w:r>
       <w:r>
@@ -2192,8 +2222,8 @@
         <w:t xml:space="preserve">.</w:t>
       </w:r>
     </w:p>
-    <w:bookmarkEnd w:id="44"/>
-    <w:bookmarkStart w:id="45" w:name="ref-Foster1977"/>
+    <w:bookmarkEnd w:id="45"/>
+    <w:bookmarkStart w:id="46" w:name="ref-Foster1977"/>
     <w:p>
       <w:pPr>
         <w:pStyle w:val="Bibliography"/>
@@ -2265,8 +2295,8 @@
         <w:t xml:space="preserve">.</w:t>
       </w:r>
     </w:p>
-    <w:bookmarkEnd w:id="45"/>
-    <w:bookmarkStart w:id="46" w:name="ref-ICTRT2007"/>
+    <w:bookmarkEnd w:id="46"/>
+    <w:bookmarkStart w:id="47" w:name="ref-ICTRT2007"/>
     <w:p>
       <w:pPr>
         <w:pStyle w:val="Bibliography"/>
@@ -2305,8 +2335,8 @@
         <w:t xml:space="preserve">.</w:t>
       </w:r>
     </w:p>
-    <w:bookmarkEnd w:id="46"/>
-    <w:bookmarkStart w:id="47" w:name="ref-McElhany2000"/>
+    <w:bookmarkEnd w:id="47"/>
+    <w:bookmarkStart w:id="48" w:name="ref-McElhany2000"/>
     <w:p>
       <w:pPr>
         <w:pStyle w:val="Bibliography"/>
@@ -2381,8 +2411,8 @@
         <w:t xml:space="preserve">-42.:156.</w:t>
       </w:r>
     </w:p>
-    <w:bookmarkEnd w:id="47"/>
-    <w:bookmarkStart w:id="48" w:name="ref-NOAA2017"/>
+    <w:bookmarkEnd w:id="48"/>
+    <w:bookmarkStart w:id="49" w:name="ref-NOAA2017"/>
     <w:p>
       <w:pPr>
         <w:pStyle w:val="Bibliography"/>
@@ -2512,8 +2542,8 @@
         <w:t xml:space="preserve">.</w:t>
       </w:r>
     </w:p>
-    <w:bookmarkEnd w:id="48"/>
-    <w:bookmarkStart w:id="49" w:name="ref-Porter2019"/>
+    <w:bookmarkEnd w:id="49"/>
+    <w:bookmarkStart w:id="50" w:name="ref-Porter2019"/>
     <w:p>
       <w:pPr>
         <w:pStyle w:val="Bibliography"/>
@@ -2573,8 +2603,8 @@
         <w:t xml:space="preserve">.</w:t>
       </w:r>
     </w:p>
-    <w:bookmarkEnd w:id="49"/>
-    <w:bookmarkStart w:id="50" w:name="ref-Porter2020"/>
+    <w:bookmarkEnd w:id="50"/>
+    <w:bookmarkStart w:id="51" w:name="ref-Porter2020"/>
     <w:p>
       <w:pPr>
         <w:pStyle w:val="Bibliography"/>
@@ -2643,14 +2673,14 @@
         <w:t xml:space="preserve">.</w:t>
       </w:r>
     </w:p>
-    <w:bookmarkEnd w:id="50"/>
     <w:bookmarkEnd w:id="51"/>
+    <w:bookmarkEnd w:id="52"/>
     <w:p>
       <w:r>
         <w:br w:type="page"/>
       </w:r>
     </w:p>
-    <w:bookmarkStart w:id="52" w:name="colophon"/>
+    <w:bookmarkStart w:id="53" w:name="colophon"/>
     <w:p>
       <w:pPr>
         <w:pStyle w:val="Heading3"/>
@@ -2664,7 +2694,7 @@
         <w:pStyle w:val="FirstParagraph"/>
       </w:pPr>
       <w:r>
-        <w:t xml:space="preserve">This report was generated on 2021-11-04 15:52:26 using the following computational environment and dependencies:</w:t>
+        <w:t xml:space="preserve">This report was generated on 2021-11-04 18:53:54 using the following computational environment and dependencies:</w:t>
       </w:r>
     </w:p>
     <w:p>
@@ -3612,11 +3642,11 @@
         <w:rPr>
           <w:rStyle w:val="VerbatimChar"/>
         </w:rPr>
-        <w:t xml:space="preserve">#&gt; Head:     [71a99d4] 2021-11-04: changed paths to data</w:t>
-      </w:r>
-    </w:p>
-    <w:bookmarkEnd w:id="52"/>
+        <w:t xml:space="preserve">#&gt; Head:     [0836cfd] 2021-11-04: additions to Introduction</w:t>
+      </w:r>
+    </w:p>
     <w:bookmarkEnd w:id="53"/>
+    <w:bookmarkEnd w:id="54"/>
     <w:sectPr>
       <w:pgSz w:h="15840" w:w="12240"/>
       <w:pgMar w:bottom="1440" w:footer="720" w:gutter="0" w:header="720" w:left="1440" w:right="1440" w:top="1440"/>
@@ -4448,12 +4478,6 @@
     <w:abstractNumId w:val="991"/>
   </w:num>
   <w:num w:numId="1007">
-    <w:abstractNumId w:val="991"/>
-  </w:num>
-  <w:num w:numId="1008">
-    <w:abstractNumId w:val="991"/>
-  </w:num>
-  <w:num w:numId="1009">
     <w:abstractNumId w:val="99411"/>
     <w:lvlOverride w:ilvl="0">
       <w:startOverride w:val="1"/>
@@ -4483,6 +4507,12 @@
       <w:startOverride w:val="1"/>
     </w:lvlOverride>
   </w:num>
+  <w:num w:numId="1008">
+    <w:abstractNumId w:val="991"/>
+  </w:num>
+  <w:num w:numId="1009">
+    <w:abstractNumId w:val="991"/>
+  </w:num>
   <w:num w:numId="1010">
     <w:abstractNumId w:val="991"/>
   </w:num>
@@ -4511,12 +4541,6 @@
     <w:abstractNumId w:val="991"/>
   </w:num>
   <w:num w:numId="1019">
-    <w:abstractNumId w:val="991"/>
-  </w:num>
-  <w:num w:numId="1020">
-    <w:abstractNumId w:val="991"/>
-  </w:num>
-  <w:num w:numId="1021">
     <w:abstractNumId w:val="991"/>
   </w:num>
 </w:numbering>

</xml_diff>

<commit_message>
additional intro and discussion content
</commit_message>
<xml_diff>
--- a/analysis/paper/paper.docx
+++ b/analysis/paper/paper.docx
@@ -7,6 +7,18 @@
         <w:pStyle w:val="Title"/>
       </w:pPr>
       <w:r>
+        <w:t xml:space="preserve">Predation</w:t>
+      </w:r>
+      <w:r>
+        <w:t xml:space="preserve"> </w:t>
+      </w:r>
+      <w:r>
+        <w:t xml:space="preserve">of</w:t>
+      </w:r>
+      <w:r>
+        <w:t xml:space="preserve"> </w:t>
+      </w:r>
+      <w:r>
         <w:t xml:space="preserve">Northern</w:t>
       </w:r>
       <w:r>
@@ -19,25 +31,25 @@
         <w:t xml:space="preserve"> </w:t>
       </w:r>
       <w:r>
-        <w:t xml:space="preserve">Abundance</w:t>
-      </w:r>
-      <w:r>
-        <w:t xml:space="preserve"> </w:t>
-      </w:r>
-      <w:r>
-        <w:t xml:space="preserve">in</w:t>
-      </w:r>
-      <w:r>
-        <w:t xml:space="preserve"> </w:t>
-      </w:r>
-      <w:r>
-        <w:t xml:space="preserve">Deadwater</w:t>
-      </w:r>
-      <w:r>
-        <w:t xml:space="preserve"> </w:t>
-      </w:r>
-      <w:r>
-        <w:t xml:space="preserve">Slough</w:t>
+        <w:t xml:space="preserve">on</w:t>
+      </w:r>
+      <w:r>
+        <w:t xml:space="preserve"> </w:t>
+      </w:r>
+      <w:r>
+        <w:t xml:space="preserve">Juvenile</w:t>
+      </w:r>
+      <w:r>
+        <w:t xml:space="preserve"> </w:t>
+      </w:r>
+      <w:r>
+        <w:t xml:space="preserve">Chinook</w:t>
+      </w:r>
+      <w:r>
+        <w:t xml:space="preserve"> </w:t>
+      </w:r>
+      <w:r>
+        <w:t xml:space="preserve">Salmon</w:t>
       </w:r>
       <w:r>
         <w:t xml:space="preserve"> </w:t>
@@ -73,18 +85,6 @@
         <w:t xml:space="preserve"> </w:t>
       </w:r>
       <w:r>
-        <w:t xml:space="preserve">Chinook</w:t>
-      </w:r>
-      <w:r>
-        <w:t xml:space="preserve"> </w:t>
-      </w:r>
-      <w:r>
-        <w:t xml:space="preserve">Salmon</w:t>
-      </w:r>
-      <w:r>
-        <w:t xml:space="preserve"> </w:t>
-      </w:r>
-      <w:r>
         <w:t xml:space="preserve">Populations</w:t>
       </w:r>
     </w:p>
@@ -209,7 +209,7 @@
         <w:pStyle w:val="Date"/>
       </w:pPr>
       <w:r>
-        <w:t xml:space="preserve">04</w:t>
+        <w:t xml:space="preserve">05</w:t>
       </w:r>
       <w:r>
         <w:t xml:space="preserve"> </w:t>
@@ -273,17 +273,7 @@
         <w:t xml:space="preserve"> </w:t>
       </w:r>
       <w:r>
-        <w:t xml:space="preserve">Washington Department of Fish and Wildife,</w:t>
-      </w:r>
-      <w:r>
-        <w:t xml:space="preserve"> </w:t>
-      </w:r>
-      <w:r>
-        <w:rPr>
-          <w:iCs/>
-          <w:i/>
-        </w:rPr>
-        <w:t xml:space="preserve">Address Here</w:t>
+        <w:t xml:space="preserve">Washington Department of Fish and Wildife, Under A Bridge, Seattle, Washington, 00000, USA</w:t>
       </w:r>
       <w:r>
         <w:br/>
@@ -568,17 +558,7 @@
         <w:t xml:space="preserve">and early RT reports and papers (</w:t>
       </w:r>
       <w:r>
-        <w:t xml:space="preserve">(</w:t>
-      </w:r>
-      <w:r>
-        <w:rPr>
-          <w:bCs/>
-          <w:b/>
-        </w:rPr>
-        <w:t xml:space="preserve">Ackerman2018a?</w:t>
-      </w:r>
-      <w:r>
-        <w:t xml:space="preserve">)</w:t>
+        <w:t xml:space="preserve">Ackerman et al. (2018)</w:t>
       </w:r>
       <w:r>
         <w:t xml:space="preserve">,</w:t>
@@ -646,17 +626,7 @@
         <w:t xml:space="preserve">through Deadwater Slough during fall and winter months (</w:t>
       </w:r>
       <w:r>
-        <w:t xml:space="preserve">(</w:t>
-      </w:r>
-      <w:r>
-        <w:rPr>
-          <w:bCs/>
-          <w:b/>
-        </w:rPr>
-        <w:t xml:space="preserve">Ackerman2018a?</w:t>
-      </w:r>
-      <w:r>
-        <w:t xml:space="preserve">)</w:t>
+        <w:t xml:space="preserve">Ackerman et al. (2018)</w:t>
       </w:r>
       <w:r>
         <w:t xml:space="preserve">,</w:t>
@@ -731,17 +701,7 @@
         <w:pStyle w:val="Compact"/>
       </w:pPr>
       <w:r>
-        <w:t xml:space="preserve">(</w:t>
-      </w:r>
-      <w:r>
-        <w:rPr>
-          <w:bCs/>
-          <w:b/>
-        </w:rPr>
-        <w:t xml:space="preserve">Ackerman2018a?</w:t>
-      </w:r>
-      <w:r>
-        <w:t xml:space="preserve">)</w:t>
+        <w:t xml:space="preserve">Ackerman et al. (2018)</w:t>
       </w:r>
       <w:r>
         <w:t xml:space="preserve"> </w:t>
@@ -800,13 +760,16 @@
         <w:pStyle w:val="FirstParagraph"/>
       </w:pPr>
       <w:r>
-        <w:rPr>
-          <w:iCs/>
-          <w:i/>
-          <w:bCs/>
-          <w:b/>
-        </w:rPr>
-        <w:t xml:space="preserve">Paragraph 4</w:t>
+        <w:t xml:space="preserve">Spring/summer Chinook salmon in the Upper Salmon MPG are stream-type and exhibit two distinct migration tactics, termed downstream rearing (DSR) and natal reach rearing (NRR) by</w:t>
+      </w:r>
+      <w:r>
+        <w:t xml:space="preserve"> </w:t>
+      </w:r>
+      <w:r>
+        <w:t xml:space="preserve">(Copeland et al. 2014)</w:t>
+      </w:r>
+      <w:r>
+        <w:t xml:space="preserve">. The DSR migrants leave the natal spawning area as subyearlings during June through November and typically winter in downstream, mainstem habitats prior to emigration to the ocean the following spring as smolts. Alternatively, NRR migrants remain in their natal areas for approximately one year after emergence prior to emigration to the ocean as smolts. The diversity of emigration tactics provides for increases population resiliency due to changes in the freshwater rearing and migration environments and buffers against catastrophic events.</w:t>
       </w:r>
     </w:p>
     <w:p>
@@ -814,16 +777,7 @@
         <w:pStyle w:val="BodyText"/>
       </w:pPr>
       <w:r>
-        <w:t xml:space="preserve">Spring/summer Chinook salmon in the Upper Salmon MPG are stream-type and exhibit two distinct migration tactics, termed downstream rearing (DSR) and natal reach rearing (NRR) by</w:t>
-      </w:r>
-      <w:r>
-        <w:t xml:space="preserve"> </w:t>
-      </w:r>
-      <w:r>
-        <w:t xml:space="preserve">(Copeland et al. 2014)</w:t>
-      </w:r>
-      <w:r>
-        <w:t xml:space="preserve">. The DSR migrants leave the natal spawning area as subyearlings during June through November and typically winter in downstream, mainstem habitats prior to emigration to the ocean the following spring as smolts. Alternatively, NRR migrants remain in their natal areas for approximately one year after emergence prior to emigration to the ocean as smolts. The diversity of emigration tactics provides for increases population resiliency due to changes in the freshwater rearing and migration environments and buffers against catastrophic events.</w:t>
+        <w:t xml:space="preserve">The Deadwater Slough is the result of human activities and resulted from an alluvial fan that formed at the bottom of Deadwater following a storm event and resulting failure of a mining dam on Dump Creek. Additionally, the Deadwater Slough occurs in a reach of the Salmon River believed to be an important overwinter rearing area for DSR emigrants attempting to exhibit concealment behavior to survive winter prior to emigration to the ocean the following spring. Deadwater Slough contains little to no hydrological or structure features (i.e., little fish cover) and fine sediment or mud substrate; all conditions making concealment behavior difficult and providing little refuge from predation. The Deadwater reach of the Salmon River is also important in that juvenile DSR and NRR emigrant from all eight extant populations must pass through the area during ocean migration.</w:t>
       </w:r>
     </w:p>
     <w:p>
@@ -831,13 +785,25 @@
         <w:pStyle w:val="BodyText"/>
       </w:pPr>
       <w:r>
-        <w:rPr>
-          <w:iCs/>
-          <w:i/>
-          <w:bCs/>
-          <w:b/>
-        </w:rPr>
-        <w:t xml:space="preserve">Paragraph 5</w:t>
+        <w:t xml:space="preserve">In recent years, concerns arose that predation on juvenile Chinook salmon at or near the Deadwater Slough was not inconsequential to Chinook salmon populations in the Upper Salmon River MPG, impacting both DSR migrants in the fall and NRR emigrants during the following spring. We hypothesize that decreases in survival (or apparent survival) of juvenile Chinook salmon observed by</w:t>
+      </w:r>
+      <w:r>
+        <w:t xml:space="preserve"> </w:t>
+      </w:r>
+      <w:r>
+        <w:t xml:space="preserve">Ackerman et al. (2018)</w:t>
+      </w:r>
+      <w:r>
+        <w:t xml:space="preserve">, and similar for sockeye salmon by</w:t>
+      </w:r>
+      <w:r>
+        <w:t xml:space="preserve"> </w:t>
+      </w:r>
+      <w:r>
+        <w:t xml:space="preserve">Axel et al. (2015)</w:t>
+      </w:r>
+      <w:r>
+        <w:t xml:space="preserve">, are largely, or at least partially, due to increased densities of piscivorous predators in the Deadwater Slough area. =Beginning in 2019, we set out to evaluate potential piscivorous fish predator populations in the Deadwater Slough and evaluate their potential impacts to juvenile salmon emigrants, focusing on DSR and NRR Chinook salmon. Our objectives for the study were four-fold:</w:t>
       </w:r>
     </w:p>
     <w:p>
@@ -849,23 +815,7 @@
         <w:pStyle w:val="Compact"/>
       </w:pPr>
       <w:r>
-        <w:t xml:space="preserve">Some concern arose that predation at or near Deadwater Slough was</w:t>
-      </w:r>
-      <w:r>
-        <w:t xml:space="preserve"> </w:t>
-      </w:r>
-      <w:r>
-        <w:rPr>
-          <w:iCs/>
-          <w:i/>
-        </w:rPr>
-        <w:t xml:space="preserve">not</w:t>
-      </w:r>
-      <w:r>
-        <w:t xml:space="preserve"> </w:t>
-      </w:r>
-      <w:r>
-        <w:t xml:space="preserve">inconsequential to the Lemhi River Chinook salmon (and adjacent) population(s), impacting both DSR and NRR emigrants</w:t>
+        <w:t xml:space="preserve">Estimate the abundance (or relative abundance) of potential predators in the Deadwater Slough during the peaks of fall (DSR) and spring (NRR) juvenile emigrations.</w:t>
       </w:r>
     </w:p>
     <w:p>
@@ -877,7 +827,7 @@
         <w:pStyle w:val="Compact"/>
       </w:pPr>
       <w:r>
-        <w:t xml:space="preserve">We hypothesize that decreases in survival (or apparent survival) of juvenile Chinook salmon (and sockeye?) are largely, or at least partially, due to increased densities of piscivorous predators in the Deadwater Slough area resulting from anthropogenically impacted habitat after the Dump Creek alluvial fan was formed.</w:t>
+        <w:t xml:space="preserve">Document predation on juvenile Chinook salmon during the emigration periods using gastric lavage.</w:t>
       </w:r>
     </w:p>
     <w:p>
@@ -889,7 +839,7 @@
         <w:pStyle w:val="Compact"/>
       </w:pPr>
       <w:r>
-        <w:t xml:space="preserve">Beginning in 2019, we set out to evaluate fish predator populations in the Deadwater Slough and their potential predation upon and impacts to juvenile emigrants from the Lemhi River population, both DSR and NRR.</w:t>
+        <w:t xml:space="preserve">Using a bioenergetics approach, attempt to estimate the number of juvenile Chinook salmon consumed during defined emigration periods for DSR and NRR juveniles.</w:t>
       </w:r>
     </w:p>
     <w:p>
@@ -901,239 +851,179 @@
         <w:pStyle w:val="Compact"/>
       </w:pPr>
       <w:r>
-        <w:t xml:space="preserve">Our objectives are four-fold:</w:t>
+        <w:t xml:space="preserve">Estimate potential impacts to Chinook salmon adult returns based on the estimate of juvenile Chinook salmon consumed during the defined emigration periods.</w:t>
+      </w:r>
+    </w:p>
+    <w:bookmarkEnd w:id="21"/>
+    <w:bookmarkStart w:id="27" w:name="methods"/>
+    <w:p>
+      <w:pPr>
+        <w:pStyle w:val="Heading1"/>
+      </w:pPr>
+      <w:r>
+        <w:t xml:space="preserve">Methods</w:t>
+      </w:r>
+    </w:p>
+    <w:bookmarkStart w:id="22" w:name="study-site"/>
+    <w:p>
+      <w:pPr>
+        <w:pStyle w:val="Heading2"/>
+      </w:pPr>
+      <w:r>
+        <w:t xml:space="preserve">Study Site</w:t>
+      </w:r>
+    </w:p>
+    <w:p>
+      <w:pPr>
+        <w:pStyle w:val="FirstParagraph"/>
+      </w:pPr>
+      <w:r>
+        <w:t xml:space="preserve">The Deadwater Slough is an approximately two kilometer (km) section of the mainstem Salmon River located rough 5.8 river kms downstream from North Fork, Idaho (publication quality map referenced here). The downstream end of the Deadwater Slough occurs at the confluence of Dump Creek and the Salmon River. Around 1897, a small mining diversion reservoir failed in the Dump Creek drainage, creating upslope instability, causing a large erosion event that deposited large amounts of sediment at the confluence of the Salmon River and Dump Creek (</w:t>
+      </w:r>
+      <w:r>
+        <w:t xml:space="preserve">Emerson (1973)</w:t>
+      </w:r>
+      <w:r>
+        <w:t xml:space="preserve">). The event created a large alluvial fan which backed up the Salmon River creating an approximately 25.3 acre (maybe convert to square meters or kilometers?) reservoir-like area that is unnaturally slow and deep (map reference or image here). The river in this section has slower water velocities, a deepened channel, and (anecdotally) warmer water temperatures which can favor piscivorous fishes (e.g., northern pikeminnow</w:t>
+      </w:r>
+      <w:r>
+        <w:t xml:space="preserve"> </w:t>
+      </w:r>
+      <w:r>
+        <w:rPr>
+          <w:iCs/>
+          <w:i/>
+        </w:rPr>
+        <w:t xml:space="preserve">Ptychocheilus oregonensis</w:t>
+      </w:r>
+      <w:r>
+        <w:t xml:space="preserve">, smallmouth bass</w:t>
+      </w:r>
+      <w:r>
+        <w:t xml:space="preserve"> </w:t>
+      </w:r>
+      <w:r>
+        <w:rPr>
+          <w:iCs/>
+          <w:i/>
+        </w:rPr>
+        <w:t xml:space="preserve">Micropterus dolomieu</w:t>
+      </w:r>
+      <w:r>
+        <w:t xml:space="preserve">).</w:t>
+      </w:r>
+    </w:p>
+    <w:bookmarkEnd w:id="22"/>
+    <w:bookmarkStart w:id="23" w:name="X8f2443e877f25b97708b57f4993a8fbf241ec05"/>
+    <w:p>
+      <w:pPr>
+        <w:pStyle w:val="Heading2"/>
+      </w:pPr>
+      <w:r>
+        <w:t xml:space="preserve">Abundance of Piscivorous Fishes (Objective 1)</w:t>
+      </w:r>
+    </w:p>
+    <w:p>
+      <w:pPr>
+        <w:pStyle w:val="FirstParagraph"/>
+      </w:pPr>
+      <w:r>
+        <w:rPr>
+          <w:bCs/>
+          <w:b/>
+        </w:rPr>
+        <w:t xml:space="preserve">Data = C/M/R and Effort</w:t>
       </w:r>
     </w:p>
     <w:p>
       <w:pPr>
         <w:numPr>
-          <w:ilvl w:val="1"/>
+          <w:ilvl w:val="0"/>
           <w:numId w:val="1007"/>
         </w:numPr>
         <w:pStyle w:val="Compact"/>
       </w:pPr>
       <w:r>
-        <w:t xml:space="preserve">Estimate the abundance of fish predators in Deadwater Slough during the peaks of fall (DSR) and spring (NRR) juvenile emigrations from the Lemhi River.</w:t>
+        <w:t xml:space="preserve">Capture methods used - We initially attempted electrofishing, snorkeling, netting, others?, but eventually settled on angling as best method for mark-recapture.</w:t>
       </w:r>
     </w:p>
     <w:p>
       <w:pPr>
         <w:numPr>
-          <w:ilvl w:val="1"/>
+          <w:ilvl w:val="0"/>
           <w:numId w:val="1007"/>
         </w:numPr>
         <w:pStyle w:val="Compact"/>
       </w:pPr>
       <w:r>
-        <w:t xml:space="preserve">Document (and perhaps quantify) predation on juvenile Chinook salmon during the sampling/emigration periods.</w:t>
+        <w:t xml:space="preserve">Mark-recapture - We kept the mark and recapture events close together in an attempt to use a closed population model</w:t>
       </w:r>
     </w:p>
     <w:p>
       <w:pPr>
         <w:numPr>
-          <w:ilvl w:val="1"/>
+          <w:ilvl w:val="0"/>
           <w:numId w:val="1007"/>
         </w:numPr>
         <w:pStyle w:val="Compact"/>
       </w:pPr>
       <w:r>
-        <w:t xml:space="preserve">Using a bioenergetics approach, attempt to estimate the number of juvenile Chinook salmon consumed during some defined fall and/or spring sampling/emigration period.</w:t>
+        <w:t xml:space="preserve">What are the assumptions of a closed population model?</w:t>
       </w:r>
     </w:p>
     <w:p>
       <w:pPr>
         <w:numPr>
-          <w:ilvl w:val="1"/>
+          <w:ilvl w:val="0"/>
           <w:numId w:val="1007"/>
         </w:numPr>
         <w:pStyle w:val="Compact"/>
       </w:pPr>
       <w:r>
-        <w:t xml:space="preserve">After making some assumptions (e.g., on SARs) attempt to estimate how results from objective #3 could translate into impacts on adult returns (via a thought experiment or simulation approach)</w:t>
+        <w:t xml:space="preserve">How was sampling performed? What relevant information was captured for each fish? How/where were fish released? How was effort recorded to calculate CPUE?</w:t>
       </w:r>
     </w:p>
     <w:p>
       <w:pPr>
         <w:numPr>
           <w:ilvl w:val="0"/>
-          <w:numId w:val="1006"/>
+          <w:numId w:val="1007"/>
         </w:numPr>
         <w:pStyle w:val="Compact"/>
       </w:pPr>
       <w:r>
-        <w:t xml:space="preserve">Additionally, Deadwater Slough occurs in a reach of the Salmon River believed to be important for overwinter rearing of presmolts attempting to exhibit concealment behavior to survive winter prior to spring emigration to the ocean. Deadwater Slough further contains little to no hydrological or structure features (i.e., fish cover) allowing juvenile salmonids to be predated upon without being able to seek adequate refuge. This is also an extremely important reach and relevant study to the entirety of the upper Salmon River anadromous population(s), as each emigrating fish must pass through the Deadwater area.</w:t>
-      </w:r>
-    </w:p>
-    <w:bookmarkEnd w:id="21"/>
-    <w:bookmarkStart w:id="27" w:name="methods"/>
-    <w:p>
-      <w:pPr>
-        <w:pStyle w:val="Heading1"/>
-      </w:pPr>
-      <w:r>
-        <w:t xml:space="preserve">Methods</w:t>
-      </w:r>
-    </w:p>
-    <w:bookmarkStart w:id="22" w:name="study-site"/>
-    <w:p>
-      <w:pPr>
-        <w:pStyle w:val="Heading2"/>
-      </w:pPr>
-      <w:r>
-        <w:t xml:space="preserve">Study Site</w:t>
-      </w:r>
-    </w:p>
-    <w:p>
-      <w:pPr>
-        <w:pStyle w:val="FirstParagraph"/>
-      </w:pPr>
-      <w:r>
-        <w:t xml:space="preserve">The Deadwater Slough is an approximately two kilometer (km) section of the mainstem Salmon River located rough 5.8 river kms downstream from North Fork, Idaho (publication quality map referenced here). The downstream end of the Deadwater Slough occurs at the confluence of Dump Creek and the Salmon River. Around 1897, a small mining diversion reservoir failed in the Dump Creek drainage, creating upslope instability, causing a large erosion event that deposited large amounts of sediment at the confluence of the Salmon River and Dump Creek (</w:t>
-      </w:r>
-      <w:r>
-        <w:t xml:space="preserve">Emerson (1973)</w:t>
-      </w:r>
-      <w:r>
-        <w:t xml:space="preserve">). The event created a large alluvial fan which backed up the Salmon River creating an approximately 25.3 acre (maybe convert to square meters or kilometers?) reservoir-like area that is unnaturally slow and deep (map reference or image here). The river in this section has slower water velocities, a deepened channel, and (anecdotally) warmer water temperatures which can favor piscivorous fishes (e.g., northern pikeminnow</w:t>
-      </w:r>
-      <w:r>
-        <w:t xml:space="preserve"> </w:t>
-      </w:r>
-      <w:r>
-        <w:rPr>
-          <w:iCs/>
-          <w:i/>
-        </w:rPr>
-        <w:t xml:space="preserve">Ptychocheilus oregonensis</w:t>
-      </w:r>
-      <w:r>
-        <w:t xml:space="preserve">, smallmouth bass</w:t>
-      </w:r>
-      <w:r>
-        <w:t xml:space="preserve"> </w:t>
-      </w:r>
-      <w:r>
-        <w:rPr>
-          <w:iCs/>
-          <w:i/>
-        </w:rPr>
-        <w:t xml:space="preserve">Micropterus dolomieu</w:t>
-      </w:r>
-      <w:r>
-        <w:t xml:space="preserve">).</w:t>
-      </w:r>
-    </w:p>
-    <w:bookmarkEnd w:id="22"/>
-    <w:bookmarkStart w:id="23" w:name="X8f2443e877f25b97708b57f4993a8fbf241ec05"/>
-    <w:p>
-      <w:pPr>
-        <w:pStyle w:val="Heading2"/>
-      </w:pPr>
-      <w:r>
-        <w:t xml:space="preserve">Abundance of Piscivorous Fishes (Objective 1)</w:t>
-      </w:r>
-    </w:p>
-    <w:p>
-      <w:pPr>
-        <w:pStyle w:val="FirstParagraph"/>
-      </w:pPr>
-      <w:r>
-        <w:rPr>
-          <w:bCs/>
-          <w:b/>
-        </w:rPr>
-        <w:t xml:space="preserve">Data = C/M/R and Effort</w:t>
+        <w:t xml:space="preserve">Description of sampling time frame:</w:t>
       </w:r>
     </w:p>
     <w:p>
       <w:pPr>
         <w:numPr>
-          <w:ilvl w:val="0"/>
+          <w:ilvl w:val="1"/>
           <w:numId w:val="1008"/>
         </w:numPr>
         <w:pStyle w:val="Compact"/>
       </w:pPr>
       <w:r>
-        <w:t xml:space="preserve">Capture methods used - We initially attempted electrofishing, snorkeling, netting, others?, but eventually settled on angling as best method for mark-recapture.</w:t>
+        <w:t xml:space="preserve">Fall 2019: Goal was to estimate abundance during the peak of DSR emigration i.e., timing was done to coincide to be shortly after peak fall (DSR) emigration at the lower Lemhi River screw trap with the hopes of documenting predation. DSR are the more abundant juvenile emigration tactic.</w:t>
       </w:r>
     </w:p>
     <w:p>
       <w:pPr>
         <w:numPr>
-          <w:ilvl w:val="0"/>
+          <w:ilvl w:val="1"/>
           <w:numId w:val="1008"/>
         </w:numPr>
         <w:pStyle w:val="Compact"/>
       </w:pPr>
       <w:r>
-        <w:t xml:space="preserve">Mark-recapture - We kept the mark and recapture events close together in an attempt to use a closed population model</w:t>
-      </w:r>
-    </w:p>
-    <w:p>
-      <w:pPr>
-        <w:numPr>
-          <w:ilvl w:val="0"/>
-          <w:numId w:val="1008"/>
-        </w:numPr>
-        <w:pStyle w:val="Compact"/>
-      </w:pPr>
-      <w:r>
-        <w:t xml:space="preserve">What are the assumptions of a closed population model?</w:t>
-      </w:r>
-    </w:p>
-    <w:p>
-      <w:pPr>
-        <w:numPr>
-          <w:ilvl w:val="0"/>
-          <w:numId w:val="1008"/>
-        </w:numPr>
-        <w:pStyle w:val="Compact"/>
-      </w:pPr>
-      <w:r>
-        <w:t xml:space="preserve">How was sampling performed? What relevant information was captured for each fish? How/where were fish released? How was effort recorded to calculate CPUE?</w:t>
-      </w:r>
-    </w:p>
-    <w:p>
-      <w:pPr>
-        <w:numPr>
-          <w:ilvl w:val="0"/>
-          <w:numId w:val="1008"/>
-        </w:numPr>
-        <w:pStyle w:val="Compact"/>
-      </w:pPr>
-      <w:r>
-        <w:t xml:space="preserve">Description of sampling time frame:</w:t>
+        <w:t xml:space="preserve">Fall 2020: Intent was to repeat the above, but instead during peak NRR emigration, but effort canceled due to COVID-19. Instead, sampling was re-schedule to fall when social distancing, etc. could be put in place.</w:t>
       </w:r>
     </w:p>
     <w:p>
       <w:pPr>
         <w:numPr>
           <w:ilvl w:val="1"/>
-          <w:numId w:val="1009"/>
-        </w:numPr>
-        <w:pStyle w:val="Compact"/>
-      </w:pPr>
-      <w:r>
-        <w:t xml:space="preserve">Fall 2019: Goal was to estimate abundance during the peak of DSR emigration i.e., timing was done to coincide to be shortly after peak fall (DSR) emigration at the lower Lemhi River screw trap with the hopes of documenting predation. DSR are the more abundant juvenile emigration tactic.</w:t>
-      </w:r>
-    </w:p>
-    <w:p>
-      <w:pPr>
-        <w:numPr>
-          <w:ilvl w:val="1"/>
-          <w:numId w:val="1009"/>
-        </w:numPr>
-        <w:pStyle w:val="Compact"/>
-      </w:pPr>
-      <w:r>
-        <w:t xml:space="preserve">Fall 2020: Intent was to repeat the above, but instead during peak NRR emigration, but effort canceled due to COVID-19. Instead, sampling was re-schedule to fall when social distancing, etc. could be put in place.</w:t>
-      </w:r>
-    </w:p>
-    <w:p>
-      <w:pPr>
-        <w:numPr>
-          <w:ilvl w:val="1"/>
-          <w:numId w:val="1009"/>
+          <w:numId w:val="1008"/>
         </w:numPr>
         <w:pStyle w:val="Compact"/>
       </w:pPr>
@@ -1545,122 +1435,134 @@
       <w:pPr>
         <w:numPr>
           <w:ilvl w:val="0"/>
+          <w:numId w:val="1009"/>
+        </w:numPr>
+        <w:pStyle w:val="Compact"/>
+      </w:pPr>
+      <w:r>
+        <w:t xml:space="preserve">Which individuals was gastric lavage performed upon?</w:t>
+      </w:r>
+    </w:p>
+    <w:p>
+      <w:pPr>
+        <w:numPr>
+          <w:ilvl w:val="0"/>
+          <w:numId w:val="1009"/>
+        </w:numPr>
+        <w:pStyle w:val="Compact"/>
+      </w:pPr>
+      <w:r>
+        <w:t xml:space="preserve">How was gastric lavage performed?</w:t>
+      </w:r>
+    </w:p>
+    <w:p>
+      <w:pPr>
+        <w:numPr>
+          <w:ilvl w:val="0"/>
+          <w:numId w:val="1009"/>
+        </w:numPr>
+        <w:pStyle w:val="Compact"/>
+      </w:pPr>
+      <w:r>
+        <w:t xml:space="preserve">Intent was to quantify predation on juvenile Chinook salmon</w:t>
+      </w:r>
+    </w:p>
+    <w:p>
+      <w:pPr>
+        <w:numPr>
+          <w:ilvl w:val="1"/>
           <w:numId w:val="1010"/>
         </w:numPr>
         <w:pStyle w:val="Compact"/>
       </w:pPr>
       <w:r>
-        <w:t xml:space="preserve">Which individuals was gastric lavage performed upon?</w:t>
+        <w:t xml:space="preserve">or incidentally, juvenile steelhead or sockeye salmon</w:t>
+      </w:r>
+    </w:p>
+    <w:p>
+      <w:pPr>
+        <w:pStyle w:val="FirstParagraph"/>
+      </w:pPr>
+      <w:r>
+        <w:t xml:space="preserve">We collected stomach contents from most captured individuals using gastric lavage (</w:t>
+      </w:r>
+      <w:r>
+        <w:t xml:space="preserve">Foster (1977)</w:t>
+      </w:r>
+      <w:r>
+        <w:t xml:space="preserve">) and examined contents for the presence or absence of juvenile Chinook salmon and other incidentals (e.g., steelhead, sockeye salmon) juveniles and the proportion of stomach contents containing targets versus non-targets (e.g., macroinvertebrates). Stomach contents were stored in whirl-paks, preserved with 99% isopropyl alcohol, and analyzed one week later in a controlled environment. Each sample was uniquely identified to match up with the appropriate fish record, contents were identified down to its unique composition, total weight of all content was measured in grams, and total weight of fish content, if found, was measured in grams. Throughout the sampling period a proportion of the captured individuals were sacrificed after gastric lavage to validate that the gastric lavage was successful at flushing all or most of the stomach contents from the northern pikeminnow.</w:t>
+      </w:r>
+    </w:p>
+    <w:bookmarkEnd w:id="24"/>
+    <w:bookmarkStart w:id="25" w:name="bioenergetics-objective-3"/>
+    <w:p>
+      <w:pPr>
+        <w:pStyle w:val="Heading2"/>
+      </w:pPr>
+      <w:r>
+        <w:t xml:space="preserve">Bioenergetics (Objective 3)</w:t>
+      </w:r>
+    </w:p>
+    <w:p>
+      <w:pPr>
+        <w:pStyle w:val="FirstParagraph"/>
+      </w:pPr>
+      <w:r>
+        <w:rPr>
+          <w:bCs/>
+          <w:b/>
+        </w:rPr>
+        <w:t xml:space="preserve">Data = Temperature, Bioenergetics Inputs, Others?</w:t>
+      </w:r>
+    </w:p>
+    <w:p>
+      <w:pPr>
+        <w:pStyle w:val="BodyText"/>
+      </w:pPr>
+      <w:r>
+        <w:t xml:space="preserve">Pull material from technical report</w:t>
+      </w:r>
+    </w:p>
+    <w:bookmarkEnd w:id="25"/>
+    <w:bookmarkStart w:id="26" w:name="impacts-to-adult-returns-objective-4"/>
+    <w:p>
+      <w:pPr>
+        <w:pStyle w:val="Heading2"/>
+      </w:pPr>
+      <w:r>
+        <w:t xml:space="preserve">Impacts to Adult Returns (Objective 4)</w:t>
+      </w:r>
+    </w:p>
+    <w:p>
+      <w:pPr>
+        <w:pStyle w:val="FirstParagraph"/>
+      </w:pPr>
+      <w:r>
+        <w:rPr>
+          <w:bCs/>
+          <w:b/>
+        </w:rPr>
+        <w:t xml:space="preserve">Data = SARs, Adult Escapements, Others?</w:t>
+      </w:r>
+    </w:p>
+    <w:p>
+      <w:pPr>
+        <w:pStyle w:val="BodyText"/>
+      </w:pPr>
+      <w:r>
+        <w:t xml:space="preserve">Pull material from technical report</w:t>
       </w:r>
     </w:p>
     <w:p>
       <w:pPr>
         <w:numPr>
           <w:ilvl w:val="0"/>
-          <w:numId w:val="1010"/>
-        </w:numPr>
-        <w:pStyle w:val="Compact"/>
-      </w:pPr>
-      <w:r>
-        <w:t xml:space="preserve">How was gastric lavage performed?</w:t>
-      </w:r>
-    </w:p>
-    <w:p>
-      <w:pPr>
-        <w:numPr>
-          <w:ilvl w:val="0"/>
-          <w:numId w:val="1010"/>
-        </w:numPr>
-        <w:pStyle w:val="Compact"/>
-      </w:pPr>
-      <w:r>
-        <w:t xml:space="preserve">Intent was to quantify predation on juvenile Chinook salmon</w:t>
-      </w:r>
-    </w:p>
-    <w:p>
-      <w:pPr>
-        <w:numPr>
-          <w:ilvl w:val="1"/>
           <w:numId w:val="1011"/>
         </w:numPr>
         <w:pStyle w:val="Compact"/>
       </w:pPr>
       <w:r>
-        <w:t xml:space="preserve">or incidentally, juvenile steelhead or sockeye salmon</w:t>
-      </w:r>
-    </w:p>
-    <w:p>
-      <w:pPr>
-        <w:pStyle w:val="FirstParagraph"/>
-      </w:pPr>
-      <w:r>
-        <w:t xml:space="preserve">We collected stomach contents from most captured individuals using gastric lavage (</w:t>
-      </w:r>
-      <w:r>
-        <w:t xml:space="preserve">Foster (1977)</w:t>
-      </w:r>
-      <w:r>
-        <w:t xml:space="preserve">) and examined contents for the presence or absence of juvenile Chinook salmon and other incidentals (e.g., steelhead, sockeye salmon) juveniles and the proportion of stomach contents containing targets versus non-targets (e.g., macroinvertebrates). Stomach contents were stored in whirl-paks, preserved with 99% isopropyl alcohol, and analyzed one week later in a controlled environment. Each sample was uniquely identified to match up with the appropriate fish record, contents were identified down to its unique composition, total weight of all content was measured in grams, and total weight of fish content, if found, was measured in grams. Throughout the sampling period a proportion of the captured individuals were sacrificed after gastric lavage to validate that the gastric lavage was successful at flushing all or most of the stomach contents from the northern pikeminnow.</w:t>
-      </w:r>
-    </w:p>
-    <w:bookmarkEnd w:id="24"/>
-    <w:bookmarkStart w:id="25" w:name="bioenergetics-objective-3"/>
-    <w:p>
-      <w:pPr>
-        <w:pStyle w:val="Heading2"/>
-      </w:pPr>
-      <w:r>
-        <w:t xml:space="preserve">Bioenergetics (Objective 3)</w:t>
-      </w:r>
-    </w:p>
-    <w:p>
-      <w:pPr>
-        <w:pStyle w:val="FirstParagraph"/>
-      </w:pPr>
-      <w:r>
-        <w:rPr>
-          <w:bCs/>
-          <w:b/>
-        </w:rPr>
-        <w:t xml:space="preserve">Data = Temperature, Bioenergetics Inputs, Others?</w:t>
-      </w:r>
-    </w:p>
-    <w:p>
-      <w:pPr>
-        <w:pStyle w:val="BodyText"/>
-      </w:pPr>
-      <w:r>
-        <w:t xml:space="preserve">Pull material from technical report</w:t>
-      </w:r>
-    </w:p>
-    <w:bookmarkEnd w:id="25"/>
-    <w:bookmarkStart w:id="26" w:name="impacts-to-adult-returns-objective-4"/>
-    <w:p>
-      <w:pPr>
-        <w:pStyle w:val="Heading2"/>
-      </w:pPr>
-      <w:r>
-        <w:t xml:space="preserve">Impacts to Adult Returns (Objective 4)</w:t>
-      </w:r>
-    </w:p>
-    <w:p>
-      <w:pPr>
-        <w:pStyle w:val="FirstParagraph"/>
-      </w:pPr>
-      <w:r>
-        <w:rPr>
-          <w:bCs/>
-          <w:b/>
-        </w:rPr>
-        <w:t xml:space="preserve">Data = SARs, Adult Escapements, Others?</w:t>
-      </w:r>
-    </w:p>
-    <w:p>
-      <w:pPr>
-        <w:pStyle w:val="BodyText"/>
-      </w:pPr>
-      <w:r>
-        <w:t xml:space="preserve">Pull material from technical report</w:t>
+        <w:t xml:space="preserve">After making some assumptions (e.g., on SARs) attempt to estimate how results from objective #3 could translate into impacts on adult returns (via a thought experiment or simulation approach)</w:t>
       </w:r>
     </w:p>
     <w:bookmarkEnd w:id="26"/>
@@ -1823,7 +1725,7 @@
     </w:p>
     <w:bookmarkEnd w:id="31"/>
     <w:bookmarkEnd w:id="32"/>
-    <w:bookmarkStart w:id="41" w:name="discussion"/>
+    <w:bookmarkStart w:id="42" w:name="discussion"/>
     <w:p>
       <w:pPr>
         <w:pStyle w:val="Heading1"/>
@@ -1837,7 +1739,152 @@
         <w:pStyle w:val="FirstParagraph"/>
       </w:pPr>
       <w:r>
-        <w:t xml:space="preserve">Start with a summary of the most important results! How many pikeminnow are there? Did we document/quantify predation? What’s the potential impacts to adult returns?</w:t>
+        <w:t xml:space="preserve">We estimated the population size of northern pikeminnow in the Deadwater Slough and during the fall emigration period to be greater than</w:t>
+      </w:r>
+      <w:r>
+        <w:t xml:space="preserve"> </w:t>
+      </w:r>
+      <w:r>
+        <w:rPr>
+          <w:iCs/>
+          <w:i/>
+          <w:bCs/>
+          <w:b/>
+        </w:rPr>
+        <w:t xml:space="preserve">xx,xxx</w:t>
+      </w:r>
+      <w:r>
+        <w:t xml:space="preserve">. And although we did not attempt to estimate population size during the spring emigration period, the relative abundance measured as CPUE was comparable to that during the fall sampling periods (update statement later). That fall population size estimate translates to</w:t>
+      </w:r>
+      <w:r>
+        <w:t xml:space="preserve"> </w:t>
+      </w:r>
+      <w:r>
+        <w:rPr>
+          <w:iCs/>
+          <w:i/>
+          <w:bCs/>
+          <w:b/>
+        </w:rPr>
+        <w:t xml:space="preserve">xxx</w:t>
+      </w:r>
+      <w:r>
+        <w:t xml:space="preserve"> </w:t>
+      </w:r>
+      <w:r>
+        <w:t xml:space="preserve">northern pikeminnow per 100 m or</w:t>
+      </w:r>
+      <w:r>
+        <w:t xml:space="preserve"> </w:t>
+      </w:r>
+      <w:r>
+        <w:rPr>
+          <w:iCs/>
+          <w:i/>
+          <w:bCs/>
+          <w:b/>
+        </w:rPr>
+        <w:t xml:space="preserve">xxx</w:t>
+      </w:r>
+      <w:r>
+        <w:t xml:space="preserve"> </w:t>
+      </w:r>
+      <w:r>
+        <w:t xml:space="preserve">pikeminnow per 100 m</w:t>
+      </w:r>
+      <w:r>
+        <w:rPr>
+          <w:vertAlign w:val="superscript"/>
+        </w:rPr>
+        <w:t xml:space="preserve">2</w:t>
+      </w:r>
+      <w:r>
+        <w:t xml:space="preserve">. For context, that is similar/more/less than estimates from the Columbia River where predation impacts have been demonstrated as substantial and bounty programs have been implemented to reduce northern pikeminnow abundance. Given that estimate of abundance and some assumptions, we estimated that northern pikeminnow potentially consume between</w:t>
+      </w:r>
+      <w:r>
+        <w:t xml:space="preserve"> </w:t>
+      </w:r>
+      <w:r>
+        <w:rPr>
+          <w:iCs/>
+          <w:i/>
+          <w:bCs/>
+          <w:b/>
+        </w:rPr>
+        <w:t xml:space="preserve">xx,xxx</w:t>
+      </w:r>
+      <w:r>
+        <w:t xml:space="preserve"> </w:t>
+      </w:r>
+      <w:r>
+        <w:t xml:space="preserve">and</w:t>
+      </w:r>
+      <w:r>
+        <w:t xml:space="preserve"> </w:t>
+      </w:r>
+      <w:r>
+        <w:rPr>
+          <w:iCs/>
+          <w:i/>
+          <w:bCs/>
+          <w:b/>
+        </w:rPr>
+        <w:t xml:space="preserve">xx,xxx</w:t>
+      </w:r>
+      <w:r>
+        <w:t xml:space="preserve"> </w:t>
+      </w:r>
+      <w:r>
+        <w:t xml:space="preserve">juvenile Chinook salmon during the</w:t>
+      </w:r>
+      <w:r>
+        <w:t xml:space="preserve"> </w:t>
+      </w:r>
+      <w:r>
+        <w:rPr>
+          <w:iCs/>
+          <w:i/>
+        </w:rPr>
+        <w:t xml:space="preserve">x</w:t>
+      </w:r>
+      <w:r>
+        <w:t xml:space="preserve"> </w:t>
+      </w:r>
+      <w:r>
+        <w:t xml:space="preserve">sampling periods resulting in a reduction of adult returns between</w:t>
+      </w:r>
+      <w:r>
+        <w:t xml:space="preserve"> </w:t>
+      </w:r>
+      <w:r>
+        <w:rPr>
+          <w:iCs/>
+          <w:i/>
+          <w:bCs/>
+          <w:b/>
+        </w:rPr>
+        <w:t xml:space="preserve">xxx</w:t>
+      </w:r>
+      <w:r>
+        <w:t xml:space="preserve"> </w:t>
+      </w:r>
+      <w:r>
+        <w:t xml:space="preserve">and</w:t>
+      </w:r>
+      <w:r>
+        <w:t xml:space="preserve"> </w:t>
+      </w:r>
+      <w:r>
+        <w:rPr>
+          <w:iCs/>
+          <w:i/>
+          <w:bCs/>
+          <w:b/>
+        </w:rPr>
+        <w:t xml:space="preserve">x,xxx</w:t>
+      </w:r>
+      <w:r>
+        <w:t xml:space="preserve">. We suggest that modifications to the habitat due to human activities in the Deadwater Reach has resulted in favorable conditions for northern pikeminnow, including improving conditions for predation upon juvenile Chinook salmon, which has resulted in a consequential impact to ESA-listed Chinook salmon populations in the Upper Salmon River MPG.</w:t>
       </w:r>
     </w:p>
     <w:bookmarkStart w:id="33" w:name="mark-recapture-model"/>
@@ -1885,6 +1932,14 @@
         <w:t xml:space="preserve">Bioenergetics</w:t>
       </w:r>
     </w:p>
+    <w:p>
+      <w:pPr>
+        <w:pStyle w:val="FirstParagraph"/>
+      </w:pPr>
+      <w:r>
+        <w:t xml:space="preserve">What assumptions did we make during the bioenergetics assessment? And how might violations of those assumptions change our estimate of the number of juvenile Chinook salmon consumed and resulting impacts to adult returns?</w:t>
+      </w:r>
+    </w:p>
     <w:bookmarkEnd w:id="35"/>
     <w:bookmarkStart w:id="36" w:name="impacts-to-adult-returns"/>
     <w:p>
@@ -1895,8 +1950,16 @@
         <w:t xml:space="preserve">Impacts to Adult Returns</w:t>
       </w:r>
     </w:p>
+    <w:p>
+      <w:pPr>
+        <w:pStyle w:val="FirstParagraph"/>
+      </w:pPr>
+      <w:r>
+        <w:t xml:space="preserve">Again, what assumptions did we make here and how might violations of those assumptions change our estimate of impacts to adult returns.</w:t>
+      </w:r>
+    </w:p>
     <w:bookmarkEnd w:id="36"/>
-    <w:bookmarkStart w:id="38" w:name="avian-predation"/>
+    <w:bookmarkStart w:id="39" w:name="avian-predation"/>
     <w:p>
       <w:pPr>
         <w:pStyle w:val="Heading2"/>
@@ -1910,19 +1973,36 @@
         <w:pStyle w:val="FirstParagraph"/>
       </w:pPr>
       <w:r>
-        <w:t xml:space="preserve">In the discussion, let’s also acknowledge the potential impacts from avian predation. Outside of the scope of the study, but what did we find in the first year? Other large studies that estimate impacts of avian predaton (herons in particular) on juvenile Chinook salmon, especially in altered habitats? Anecdotally, what did we see i.e., we noticed lots of herons traveling to/from the site especially in the anastomosizing section above Deadwater Slough?</w:t>
-      </w:r>
-    </w:p>
-    <w:p>
-      <w:pPr>
-        <w:numPr>
-          <w:ilvl w:val="0"/>
-          <w:numId w:val="1017"/>
-        </w:numPr>
-        <w:pStyle w:val="Compact"/>
-      </w:pPr>
-      <w:r>
-        <w:t xml:space="preserve">In addition to fish predators the Deadwater Slough is also recognized as an important bird watching and nesting area due to the riparian and backwater habitats created by the feature</w:t>
+        <w:t xml:space="preserve">Although not formally assessed here, another potential source of predation upon juvenile salmon in the Deadwater Slough is from avian predators including great blue herons</w:t>
+      </w:r>
+      <w:r>
+        <w:t xml:space="preserve"> </w:t>
+      </w:r>
+      <w:r>
+        <w:rPr>
+          <w:iCs/>
+          <w:i/>
+        </w:rPr>
+        <w:t xml:space="preserve">Ardea herodias</w:t>
+      </w:r>
+      <w:r>
+        <w:t xml:space="preserve"> </w:t>
+      </w:r>
+      <w:r>
+        <w:t xml:space="preserve">and bald eagles</w:t>
+      </w:r>
+      <w:r>
+        <w:t xml:space="preserve"> </w:t>
+      </w:r>
+      <w:r>
+        <w:rPr>
+          <w:iCs/>
+          <w:i/>
+        </w:rPr>
+        <w:t xml:space="preserve">Haliaeetus leucocephalus</w:t>
+      </w:r>
+      <w:r>
+        <w:t xml:space="preserve">. The Deadwater Slough is recognized as an important bird watching and nesting area due to the riparian and backwater habitats created by the feature</w:t>
       </w:r>
       <w:r>
         <w:t xml:space="preserve"> </w:t>
@@ -1936,11 +2016,37 @@
         </w:r>
       </w:hyperlink>
       <w:r>
-        <w:t xml:space="preserve">.</w:t>
-      </w:r>
-    </w:p>
-    <w:bookmarkEnd w:id="38"/>
-    <w:bookmarkStart w:id="39" w:name="management-implications"/>
+        <w:t xml:space="preserve">. During the initial sampling event in 2019, a two-person crew equipped with a mobile passive integrated transponder (PIT) tag antenna walked the entire reach and surrounding and upstream areas scanning for PIT tags. During the informal survey, we did identify nine PIT tags on surfaces surrounding Deadwater Slough, many of which were near nests or in an upstream anastomizing reach where herons and eagles are prevalent. Investigating their tag histories in</w:t>
+      </w:r>
+      <w:r>
+        <w:t xml:space="preserve"> </w:t>
+      </w:r>
+      <w:hyperlink r:id="rId38">
+        <w:r>
+          <w:rPr>
+            <w:rStyle w:val="Hyperlink"/>
+          </w:rPr>
+          <w:t xml:space="preserve">PTAGIS</w:t>
+        </w:r>
+      </w:hyperlink>
+      <w:r>
+        <w:t xml:space="preserve">, these tags were implanted into a combination of juvenile Chinook Salmon (3), Sockeye Salmon (3), and steelhead (3) suggesting avian predation does occur at and adjacent to the Deadwater Reach, although to an unknown degree.</w:t>
+      </w:r>
+      <w:r>
+        <w:t xml:space="preserve"> </w:t>
+      </w:r>
+      <w:r>
+        <w:rPr>
+          <w:iCs/>
+          <w:i/>
+          <w:bCs/>
+          <w:b/>
+        </w:rPr>
+        <w:t xml:space="preserve">Follow up with a brief lit review on avian predation on juvenile Chinook salmon elsewhere</w:t>
+      </w:r>
+    </w:p>
+    <w:bookmarkEnd w:id="39"/>
+    <w:bookmarkStart w:id="40" w:name="management-implications"/>
     <w:p>
       <w:pPr>
         <w:pStyle w:val="Heading2"/>
@@ -1967,6 +2073,38 @@
       </w:r>
       <w:r>
         <w:t xml:space="preserve">* A local bounty program? What would that look like? Have they been successful elsewhere e.g., in the Columbia River?</w:t>
+      </w:r>
+    </w:p>
+    <w:p>
+      <w:pPr>
+        <w:numPr>
+          <w:ilvl w:val="0"/>
+          <w:numId w:val="1017"/>
+        </w:numPr>
+      </w:pPr>
+      <w:r>
+        <w:t xml:space="preserve">Deadwater is an opportunity to benefit multiple (6 or 7) local populations with a single management or restoration action.</w:t>
+      </w:r>
+    </w:p>
+    <w:p>
+      <w:pPr>
+        <w:numPr>
+          <w:ilvl w:val="0"/>
+          <w:numId w:val="1017"/>
+        </w:numPr>
+      </w:pPr>
+      <w:r>
+        <w:t xml:space="preserve">Also, this is an anthropogenically created dead water area, which could be a candidate for restoration (removing the impoundment). Is there anything in the literature that discusses habitat preferences for pike minnow? If we speed up velocities and add some cover potentially pike minnow predation success will be lowered. Will these fish just move elsewhere?</w:t>
+      </w:r>
+    </w:p>
+    <w:bookmarkEnd w:id="40"/>
+    <w:bookmarkStart w:id="41" w:name="conclusions"/>
+    <w:p>
+      <w:pPr>
+        <w:pStyle w:val="Heading2"/>
+      </w:pPr>
+      <w:r>
+        <w:t xml:space="preserve">Conclusions</w:t>
       </w:r>
     </w:p>
     <w:p>
@@ -1975,9 +2113,10 @@
           <w:ilvl w:val="0"/>
           <w:numId w:val="1018"/>
         </w:numPr>
-      </w:pPr>
-      <w:r>
-        <w:t xml:space="preserve">Deadwater is an opportunity to benefit multiple (6 or 7) local populations with a single management or restoration action.</w:t>
+        <w:pStyle w:val="Compact"/>
+      </w:pPr>
+      <w:r>
+        <w:t xml:space="preserve">We have also presented a novel modeling framework for estimating predation on native, critically endangered anadromous species which can be applied to other areas of interest. John day? Others?</w:t>
       </w:r>
     </w:p>
     <w:p>
@@ -1986,48 +2125,15 @@
           <w:ilvl w:val="0"/>
           <w:numId w:val="1018"/>
         </w:numPr>
-      </w:pPr>
-      <w:r>
-        <w:t xml:space="preserve">Also, this is an anthropogenically created dead water area, which could be a candidate for restoration (removing the impoundment). Is there anything in the literature that discusses habitat preferences for pike minnow? If we speed up velocities and add some cover potentially pike minnow predation success will be lowered. Will these fish just move elsewhere?</w:t>
-      </w:r>
-    </w:p>
-    <w:bookmarkEnd w:id="39"/>
-    <w:bookmarkStart w:id="40" w:name="conclusions"/>
-    <w:p>
-      <w:pPr>
-        <w:pStyle w:val="Heading2"/>
-      </w:pPr>
-      <w:r>
-        <w:t xml:space="preserve">Conclusions</w:t>
-      </w:r>
-    </w:p>
-    <w:p>
-      <w:pPr>
-        <w:numPr>
-          <w:ilvl w:val="0"/>
-          <w:numId w:val="1019"/>
-        </w:numPr>
         <w:pStyle w:val="Compact"/>
       </w:pPr>
       <w:r>
-        <w:t xml:space="preserve">We have also presented a novel modeling framework for estimating predation on native, critically endangered anadromous species which can be applied to other areas of interest. John day? Others?</w:t>
-      </w:r>
-    </w:p>
-    <w:p>
-      <w:pPr>
-        <w:numPr>
-          <w:ilvl w:val="0"/>
-          <w:numId w:val="1019"/>
-        </w:numPr>
-        <w:pStyle w:val="Compact"/>
-      </w:pPr>
-      <w:r>
         <w:t xml:space="preserve">The end.</w:t>
       </w:r>
     </w:p>
-    <w:bookmarkEnd w:id="40"/>
     <w:bookmarkEnd w:id="41"/>
-    <w:bookmarkStart w:id="42" w:name="acknowledgements"/>
+    <w:bookmarkEnd w:id="42"/>
+    <w:bookmarkStart w:id="43" w:name="acknowledgements"/>
     <w:p>
       <w:pPr>
         <w:pStyle w:val="Heading1"/>
@@ -2041,8 +2147,8 @@
         <w:br w:type="page"/>
       </w:r>
     </w:p>
-    <w:bookmarkEnd w:id="42"/>
-    <w:bookmarkStart w:id="54" w:name="references"/>
+    <w:bookmarkEnd w:id="43"/>
+    <w:bookmarkStart w:id="56" w:name="references"/>
     <w:p>
       <w:pPr>
         <w:pStyle w:val="Heading1"/>
@@ -2051,13 +2157,77 @@
         <w:t xml:space="preserve">References</w:t>
       </w:r>
     </w:p>
-    <w:bookmarkStart w:id="52" w:name="refs"/>
-    <w:bookmarkStart w:id="43" w:name="ref-Axel2015"/>
+    <w:bookmarkStart w:id="54" w:name="refs"/>
+    <w:bookmarkStart w:id="44" w:name="ref-Ackerman2018"/>
     <w:p>
       <w:pPr>
         <w:pStyle w:val="Bibliography"/>
       </w:pPr>
       <w:r>
+        <w:t xml:space="preserve">Ackerman, M. W., G. A. Axel, R. A. Carmichael, and K. See. 2018. Movement and</w:t>
+      </w:r>
+      <w:r>
+        <w:t xml:space="preserve"> </w:t>
+      </w:r>
+      <w:r>
+        <w:t xml:space="preserve">Distribution</w:t>
+      </w:r>
+      <w:r>
+        <w:t xml:space="preserve"> </w:t>
+      </w:r>
+      <w:r>
+        <w:t xml:space="preserve">of</w:t>
+      </w:r>
+      <w:r>
+        <w:t xml:space="preserve"> </w:t>
+      </w:r>
+      <w:r>
+        <w:t xml:space="preserve">Sp</w:t>
+      </w:r>
+      <w:r>
+        <w:t xml:space="preserve">/</w:t>
+      </w:r>
+      <w:r>
+        <w:t xml:space="preserve">Sum Chinook Salmon Pre</w:t>
+      </w:r>
+      <w:r>
+        <w:t xml:space="preserve">-smolts in the</w:t>
+      </w:r>
+      <w:r>
+        <w:t xml:space="preserve"> </w:t>
+      </w:r>
+      <w:r>
+        <w:t xml:space="preserve">Mainstem Salmon River</w:t>
+      </w:r>
+      <w:r>
+        <w:t xml:space="preserve">,</w:t>
+      </w:r>
+      <w:r>
+        <w:t xml:space="preserve"> </w:t>
+      </w:r>
+      <w:r>
+        <w:t xml:space="preserve">Pilot Study</w:t>
+      </w:r>
+      <w:r>
+        <w:t xml:space="preserve">.</w:t>
+      </w:r>
+      <w:r>
+        <w:t xml:space="preserve"> </w:t>
+      </w:r>
+      <w:r>
+        <w:t xml:space="preserve">Unpublished</w:t>
+      </w:r>
+      <w:r>
+        <w:t xml:space="preserve">.</w:t>
+      </w:r>
+    </w:p>
+    <w:bookmarkEnd w:id="44"/>
+    <w:bookmarkStart w:id="45" w:name="ref-Axel2015"/>
+    <w:p>
+      <w:pPr>
+        <w:pStyle w:val="Bibliography"/>
+      </w:pPr>
+      <w:r>
         <w:t xml:space="preserve">Axel, G. A., M. Peterson, C. C. Kozfkay, B. P. Sandford, M. G. Nesbit, B. J. Burke, K. E. Frick, and J. J. Lamb. 2015. Characterizing migration and survival between the</w:t>
       </w:r>
       <w:r>
@@ -2106,8 +2276,8 @@
         <w:t xml:space="preserve">.</w:t>
       </w:r>
     </w:p>
-    <w:bookmarkEnd w:id="43"/>
-    <w:bookmarkStart w:id="44" w:name="ref-Copeland2014"/>
+    <w:bookmarkEnd w:id="45"/>
+    <w:bookmarkStart w:id="46" w:name="ref-Copeland2014"/>
     <w:p>
       <w:pPr>
         <w:pStyle w:val="Bibliography"/>
@@ -2182,8 +2352,8 @@
         <w:t xml:space="preserve">.</w:t>
       </w:r>
     </w:p>
-    <w:bookmarkEnd w:id="44"/>
-    <w:bookmarkStart w:id="45" w:name="ref-Emerson1973"/>
+    <w:bookmarkEnd w:id="46"/>
+    <w:bookmarkStart w:id="47" w:name="ref-Emerson1973"/>
     <w:p>
       <w:pPr>
         <w:pStyle w:val="Bibliography"/>
@@ -2222,8 +2392,8 @@
         <w:t xml:space="preserve">.</w:t>
       </w:r>
     </w:p>
-    <w:bookmarkEnd w:id="45"/>
-    <w:bookmarkStart w:id="46" w:name="ref-Foster1977"/>
+    <w:bookmarkEnd w:id="47"/>
+    <w:bookmarkStart w:id="48" w:name="ref-Foster1977"/>
     <w:p>
       <w:pPr>
         <w:pStyle w:val="Bibliography"/>
@@ -2295,8 +2465,8 @@
         <w:t xml:space="preserve">.</w:t>
       </w:r>
     </w:p>
-    <w:bookmarkEnd w:id="46"/>
-    <w:bookmarkStart w:id="47" w:name="ref-ICTRT2007"/>
+    <w:bookmarkEnd w:id="48"/>
+    <w:bookmarkStart w:id="49" w:name="ref-ICTRT2007"/>
     <w:p>
       <w:pPr>
         <w:pStyle w:val="Bibliography"/>
@@ -2335,8 +2505,8 @@
         <w:t xml:space="preserve">.</w:t>
       </w:r>
     </w:p>
-    <w:bookmarkEnd w:id="47"/>
-    <w:bookmarkStart w:id="48" w:name="ref-McElhany2000"/>
+    <w:bookmarkEnd w:id="49"/>
+    <w:bookmarkStart w:id="50" w:name="ref-McElhany2000"/>
     <w:p>
       <w:pPr>
         <w:pStyle w:val="Bibliography"/>
@@ -2411,8 +2581,8 @@
         <w:t xml:space="preserve">-42.:156.</w:t>
       </w:r>
     </w:p>
-    <w:bookmarkEnd w:id="48"/>
-    <w:bookmarkStart w:id="49" w:name="ref-NOAA2017"/>
+    <w:bookmarkEnd w:id="50"/>
+    <w:bookmarkStart w:id="51" w:name="ref-NOAA2017"/>
     <w:p>
       <w:pPr>
         <w:pStyle w:val="Bibliography"/>
@@ -2542,8 +2712,8 @@
         <w:t xml:space="preserve">.</w:t>
       </w:r>
     </w:p>
-    <w:bookmarkEnd w:id="49"/>
-    <w:bookmarkStart w:id="50" w:name="ref-Porter2019"/>
+    <w:bookmarkEnd w:id="51"/>
+    <w:bookmarkStart w:id="52" w:name="ref-Porter2019"/>
     <w:p>
       <w:pPr>
         <w:pStyle w:val="Bibliography"/>
@@ -2603,8 +2773,8 @@
         <w:t xml:space="preserve">.</w:t>
       </w:r>
     </w:p>
-    <w:bookmarkEnd w:id="50"/>
-    <w:bookmarkStart w:id="51" w:name="ref-Porter2020"/>
+    <w:bookmarkEnd w:id="52"/>
+    <w:bookmarkStart w:id="53" w:name="ref-Porter2020"/>
     <w:p>
       <w:pPr>
         <w:pStyle w:val="Bibliography"/>
@@ -2671,982 +2841,982 @@
       </w:r>
       <w:r>
         <w:t xml:space="preserve">.</w:t>
-      </w:r>
-    </w:p>
-    <w:bookmarkEnd w:id="51"/>
-    <w:bookmarkEnd w:id="52"/>
-    <w:p>
-      <w:r>
-        <w:br w:type="page"/>
-      </w:r>
-    </w:p>
-    <w:bookmarkStart w:id="53" w:name="colophon"/>
-    <w:p>
-      <w:pPr>
-        <w:pStyle w:val="Heading3"/>
-      </w:pPr>
-      <w:r>
-        <w:t xml:space="preserve">Colophon</w:t>
-      </w:r>
-    </w:p>
-    <w:p>
-      <w:pPr>
-        <w:pStyle w:val="FirstParagraph"/>
-      </w:pPr>
-      <w:r>
-        <w:t xml:space="preserve">This report was generated on 2021-11-04 18:53:54 using the following computational environment and dependencies:</w:t>
-      </w:r>
-    </w:p>
-    <w:p>
-      <w:pPr>
-        <w:pStyle w:val="SourceCode"/>
-      </w:pPr>
-      <w:r>
-        <w:rPr>
-          <w:rStyle w:val="VerbatimChar"/>
-        </w:rPr>
-        <w:t xml:space="preserve">#&gt; - Session info  --------------------------------------------------------------</w:t>
-      </w:r>
-      <w:r>
-        <w:br/>
-      </w:r>
-      <w:r>
-        <w:rPr>
-          <w:rStyle w:val="VerbatimChar"/>
-        </w:rPr>
-        <w:t xml:space="preserve">#&gt;  hash: brain, man scientist: medium-dark skin tone, man astronaut: medium-dark skin tone</w:t>
-      </w:r>
-      <w:r>
-        <w:br/>
-      </w:r>
-      <w:r>
-        <w:rPr>
-          <w:rStyle w:val="VerbatimChar"/>
-        </w:rPr>
-        <w:t xml:space="preserve">#&gt; </w:t>
-      </w:r>
-      <w:r>
-        <w:br/>
-      </w:r>
-      <w:r>
-        <w:rPr>
-          <w:rStyle w:val="VerbatimChar"/>
-        </w:rPr>
-        <w:t xml:space="preserve">#&gt;  setting  value</w:t>
-      </w:r>
-      <w:r>
-        <w:br/>
-      </w:r>
-      <w:r>
-        <w:rPr>
-          <w:rStyle w:val="VerbatimChar"/>
-        </w:rPr>
-        <w:t xml:space="preserve">#&gt;  version  R version 4.1.1 (2021-08-10)</w:t>
-      </w:r>
-      <w:r>
-        <w:br/>
-      </w:r>
-      <w:r>
-        <w:rPr>
-          <w:rStyle w:val="VerbatimChar"/>
-        </w:rPr>
-        <w:t xml:space="preserve">#&gt;  os       Windows 10 x64 (build 19043)</w:t>
-      </w:r>
-      <w:r>
-        <w:br/>
-      </w:r>
-      <w:r>
-        <w:rPr>
-          <w:rStyle w:val="VerbatimChar"/>
-        </w:rPr>
-        <w:t xml:space="preserve">#&gt;  system   x86_64, mingw32</w:t>
-      </w:r>
-      <w:r>
-        <w:br/>
-      </w:r>
-      <w:r>
-        <w:rPr>
-          <w:rStyle w:val="VerbatimChar"/>
-        </w:rPr>
-        <w:t xml:space="preserve">#&gt;  ui       RTerm</w:t>
-      </w:r>
-      <w:r>
-        <w:br/>
-      </w:r>
-      <w:r>
-        <w:rPr>
-          <w:rStyle w:val="VerbatimChar"/>
-        </w:rPr>
-        <w:t xml:space="preserve">#&gt;  language (EN)</w:t>
-      </w:r>
-      <w:r>
-        <w:br/>
-      </w:r>
-      <w:r>
-        <w:rPr>
-          <w:rStyle w:val="VerbatimChar"/>
-        </w:rPr>
-        <w:t xml:space="preserve">#&gt;  collate  English_United States.1252</w:t>
-      </w:r>
-      <w:r>
-        <w:br/>
-      </w:r>
-      <w:r>
-        <w:rPr>
-          <w:rStyle w:val="VerbatimChar"/>
-        </w:rPr>
-        <w:t xml:space="preserve">#&gt;  ctype    English_United States.1252</w:t>
-      </w:r>
-      <w:r>
-        <w:br/>
-      </w:r>
-      <w:r>
-        <w:rPr>
-          <w:rStyle w:val="VerbatimChar"/>
-        </w:rPr>
-        <w:t xml:space="preserve">#&gt;  tz       America/Denver</w:t>
-      </w:r>
-      <w:r>
-        <w:br/>
-      </w:r>
-      <w:r>
-        <w:rPr>
-          <w:rStyle w:val="VerbatimChar"/>
-        </w:rPr>
-        <w:t xml:space="preserve">#&gt;  date     2021-11-04</w:t>
-      </w:r>
-      <w:r>
-        <w:br/>
-      </w:r>
-      <w:r>
-        <w:rPr>
-          <w:rStyle w:val="VerbatimChar"/>
-        </w:rPr>
-        <w:t xml:space="preserve">#&gt;  pandoc   2.14.0.3 @ C:/Program Files/RStudio/bin/pandoc/ (via rmarkdown)</w:t>
-      </w:r>
-      <w:r>
-        <w:br/>
-      </w:r>
-      <w:r>
-        <w:rPr>
-          <w:rStyle w:val="VerbatimChar"/>
-        </w:rPr>
-        <w:t xml:space="preserve">#&gt; </w:t>
-      </w:r>
-      <w:r>
-        <w:br/>
-      </w:r>
-      <w:r>
-        <w:rPr>
-          <w:rStyle w:val="VerbatimChar"/>
-        </w:rPr>
-        <w:t xml:space="preserve">#&gt; - Packages -------------------------------------------------------------------</w:t>
-      </w:r>
-      <w:r>
-        <w:br/>
-      </w:r>
-      <w:r>
-        <w:rPr>
-          <w:rStyle w:val="VerbatimChar"/>
-        </w:rPr>
-        <w:t xml:space="preserve">#&gt;  package     * version date (UTC) lib source</w:t>
-      </w:r>
-      <w:r>
-        <w:br/>
-      </w:r>
-      <w:r>
-        <w:rPr>
-          <w:rStyle w:val="VerbatimChar"/>
-        </w:rPr>
-        <w:t xml:space="preserve">#&gt;  assertthat    0.2.1   2019-03-21 [1] CRAN (R 4.1.1)</w:t>
-      </w:r>
-      <w:r>
-        <w:br/>
-      </w:r>
-      <w:r>
-        <w:rPr>
-          <w:rStyle w:val="VerbatimChar"/>
-        </w:rPr>
-        <w:t xml:space="preserve">#&gt;  backports     1.3.0   2021-10-27 [1] CRAN (R 4.1.1)</w:t>
-      </w:r>
-      <w:r>
-        <w:br/>
-      </w:r>
-      <w:r>
-        <w:rPr>
-          <w:rStyle w:val="VerbatimChar"/>
-        </w:rPr>
-        <w:t xml:space="preserve">#&gt;  bit           4.0.4   2020-08-04 [1] CRAN (R 4.1.1)</w:t>
-      </w:r>
-      <w:r>
-        <w:br/>
-      </w:r>
-      <w:r>
-        <w:rPr>
-          <w:rStyle w:val="VerbatimChar"/>
-        </w:rPr>
-        <w:t xml:space="preserve">#&gt;  bit64         4.0.5   2020-08-30 [1] CRAN (R 4.1.1)</w:t>
-      </w:r>
-      <w:r>
-        <w:br/>
-      </w:r>
-      <w:r>
-        <w:rPr>
-          <w:rStyle w:val="VerbatimChar"/>
-        </w:rPr>
-        <w:t xml:space="preserve">#&gt;  bookdown      0.24    2021-09-02 [1] CRAN (R 4.1.1)</w:t>
-      </w:r>
-      <w:r>
-        <w:br/>
-      </w:r>
-      <w:r>
-        <w:rPr>
-          <w:rStyle w:val="VerbatimChar"/>
-        </w:rPr>
-        <w:t xml:space="preserve">#&gt;  broom         0.7.10  2021-10-31 [1] CRAN (R 4.1.1)</w:t>
-      </w:r>
-      <w:r>
-        <w:br/>
-      </w:r>
-      <w:r>
-        <w:rPr>
-          <w:rStyle w:val="VerbatimChar"/>
-        </w:rPr>
-        <w:t xml:space="preserve">#&gt;  cachem        1.0.6   2021-08-19 [1] CRAN (R 4.1.1)</w:t>
-      </w:r>
-      <w:r>
-        <w:br/>
-      </w:r>
-      <w:r>
-        <w:rPr>
-          <w:rStyle w:val="VerbatimChar"/>
-        </w:rPr>
-        <w:t xml:space="preserve">#&gt;  callr         3.7.0   2021-04-20 [1] CRAN (R 4.1.1)</w:t>
-      </w:r>
-      <w:r>
-        <w:br/>
-      </w:r>
-      <w:r>
-        <w:rPr>
-          <w:rStyle w:val="VerbatimChar"/>
-        </w:rPr>
-        <w:t xml:space="preserve">#&gt;  cellranger    1.1.0   2016-07-27 [1] CRAN (R 4.1.1)</w:t>
-      </w:r>
-      <w:r>
-        <w:br/>
-      </w:r>
-      <w:r>
-        <w:rPr>
-          <w:rStyle w:val="VerbatimChar"/>
-        </w:rPr>
-        <w:t xml:space="preserve">#&gt;  cli           3.1.0   2021-10-27 [1] CRAN (R 4.1.1)</w:t>
-      </w:r>
-      <w:r>
-        <w:br/>
-      </w:r>
-      <w:r>
-        <w:rPr>
-          <w:rStyle w:val="VerbatimChar"/>
-        </w:rPr>
-        <w:t xml:space="preserve">#&gt;  colorspace    2.0-2   2021-06-24 [1] CRAN (R 4.1.1)</w:t>
-      </w:r>
-      <w:r>
-        <w:br/>
-      </w:r>
-      <w:r>
-        <w:rPr>
-          <w:rStyle w:val="VerbatimChar"/>
-        </w:rPr>
-        <w:t xml:space="preserve">#&gt;  crayon        1.4.2   2021-10-29 [1] CRAN (R 4.1.1)</w:t>
-      </w:r>
-      <w:r>
-        <w:br/>
-      </w:r>
-      <w:r>
-        <w:rPr>
-          <w:rStyle w:val="VerbatimChar"/>
-        </w:rPr>
-        <w:t xml:space="preserve">#&gt;  DBI           1.1.1   2021-01-15 [1] CRAN (R 4.1.1)</w:t>
-      </w:r>
-      <w:r>
-        <w:br/>
-      </w:r>
-      <w:r>
-        <w:rPr>
-          <w:rStyle w:val="VerbatimChar"/>
-        </w:rPr>
-        <w:t xml:space="preserve">#&gt;  dbplyr        2.1.1   2021-04-06 [1] CRAN (R 4.1.1)</w:t>
-      </w:r>
-      <w:r>
-        <w:br/>
-      </w:r>
-      <w:r>
-        <w:rPr>
-          <w:rStyle w:val="VerbatimChar"/>
-        </w:rPr>
-        <w:t xml:space="preserve">#&gt;  desc          1.4.0   2021-09-28 [1] CRAN (R 4.1.1)</w:t>
-      </w:r>
-      <w:r>
-        <w:br/>
-      </w:r>
-      <w:r>
-        <w:rPr>
-          <w:rStyle w:val="VerbatimChar"/>
-        </w:rPr>
-        <w:t xml:space="preserve">#&gt;  devtools      2.4.2   2021-06-07 [1] CRAN (R 4.1.1)</w:t>
-      </w:r>
-      <w:r>
-        <w:br/>
-      </w:r>
-      <w:r>
-        <w:rPr>
-          <w:rStyle w:val="VerbatimChar"/>
-        </w:rPr>
-        <w:t xml:space="preserve">#&gt;  digest        0.6.28  2021-09-23 [1] CRAN (R 4.1.1)</w:t>
-      </w:r>
-      <w:r>
-        <w:br/>
-      </w:r>
-      <w:r>
-        <w:rPr>
-          <w:rStyle w:val="VerbatimChar"/>
-        </w:rPr>
-        <w:t xml:space="preserve">#&gt;  dplyr       * 1.0.7   2021-06-18 [1] CRAN (R 4.1.1)</w:t>
-      </w:r>
-      <w:r>
-        <w:br/>
-      </w:r>
-      <w:r>
-        <w:rPr>
-          <w:rStyle w:val="VerbatimChar"/>
-        </w:rPr>
-        <w:t xml:space="preserve">#&gt;  ellipsis      0.3.2   2021-04-29 [1] CRAN (R 4.1.1)</w:t>
-      </w:r>
-      <w:r>
-        <w:br/>
-      </w:r>
-      <w:r>
-        <w:rPr>
-          <w:rStyle w:val="VerbatimChar"/>
-        </w:rPr>
-        <w:t xml:space="preserve">#&gt;  evaluate      0.14    2019-05-28 [1] CRAN (R 4.1.1)</w:t>
-      </w:r>
-      <w:r>
-        <w:br/>
-      </w:r>
-      <w:r>
-        <w:rPr>
-          <w:rStyle w:val="VerbatimChar"/>
-        </w:rPr>
-        <w:t xml:space="preserve">#&gt;  fansi         0.5.0   2021-05-25 [1] CRAN (R 4.1.1)</w:t>
-      </w:r>
-      <w:r>
-        <w:br/>
-      </w:r>
-      <w:r>
-        <w:rPr>
-          <w:rStyle w:val="VerbatimChar"/>
-        </w:rPr>
-        <w:t xml:space="preserve">#&gt;  fastmap       1.1.0   2021-01-25 [1] CRAN (R 4.1.1)</w:t>
-      </w:r>
-      <w:r>
-        <w:br/>
-      </w:r>
-      <w:r>
-        <w:rPr>
-          <w:rStyle w:val="VerbatimChar"/>
-        </w:rPr>
-        <w:t xml:space="preserve">#&gt;  forcats     * 0.5.1   2021-01-27 [1] CRAN (R 4.1.1)</w:t>
-      </w:r>
-      <w:r>
-        <w:br/>
-      </w:r>
-      <w:r>
-        <w:rPr>
-          <w:rStyle w:val="VerbatimChar"/>
-        </w:rPr>
-        <w:t xml:space="preserve">#&gt;  fs            1.5.0   2020-07-31 [1] CRAN (R 4.1.1)</w:t>
-      </w:r>
-      <w:r>
-        <w:br/>
-      </w:r>
-      <w:r>
-        <w:rPr>
-          <w:rStyle w:val="VerbatimChar"/>
-        </w:rPr>
-        <w:t xml:space="preserve">#&gt;  generics      0.1.1   2021-10-25 [1] CRAN (R 4.1.1)</w:t>
-      </w:r>
-      <w:r>
-        <w:br/>
-      </w:r>
-      <w:r>
-        <w:rPr>
-          <w:rStyle w:val="VerbatimChar"/>
-        </w:rPr>
-        <w:t xml:space="preserve">#&gt;  ggplot2     * 3.3.5   2021-06-25 [1] CRAN (R 4.1.1)</w:t>
-      </w:r>
-      <w:r>
-        <w:br/>
-      </w:r>
-      <w:r>
-        <w:rPr>
-          <w:rStyle w:val="VerbatimChar"/>
-        </w:rPr>
-        <w:t xml:space="preserve">#&gt;  glue          1.4.2   2020-08-27 [1] CRAN (R 4.1.1)</w:t>
-      </w:r>
-      <w:r>
-        <w:br/>
-      </w:r>
-      <w:r>
-        <w:rPr>
-          <w:rStyle w:val="VerbatimChar"/>
-        </w:rPr>
-        <w:t xml:space="preserve">#&gt;  gtable        0.3.0   2019-03-25 [1] CRAN (R 4.1.1)</w:t>
-      </w:r>
-      <w:r>
-        <w:br/>
-      </w:r>
-      <w:r>
-        <w:rPr>
-          <w:rStyle w:val="VerbatimChar"/>
-        </w:rPr>
-        <w:t xml:space="preserve">#&gt;  haven         2.4.3   2021-08-04 [1] CRAN (R 4.1.1)</w:t>
-      </w:r>
-      <w:r>
-        <w:br/>
-      </w:r>
-      <w:r>
-        <w:rPr>
-          <w:rStyle w:val="VerbatimChar"/>
-        </w:rPr>
-        <w:t xml:space="preserve">#&gt;  hms           1.1.1   2021-09-26 [1] CRAN (R 4.1.1)</w:t>
-      </w:r>
-      <w:r>
-        <w:br/>
-      </w:r>
-      <w:r>
-        <w:rPr>
-          <w:rStyle w:val="VerbatimChar"/>
-        </w:rPr>
-        <w:t xml:space="preserve">#&gt;  htmltools     0.5.2   2021-08-25 [1] CRAN (R 4.1.1)</w:t>
-      </w:r>
-      <w:r>
-        <w:br/>
-      </w:r>
-      <w:r>
-        <w:rPr>
-          <w:rStyle w:val="VerbatimChar"/>
-        </w:rPr>
-        <w:t xml:space="preserve">#&gt;  httr          1.4.2   2020-07-20 [1] CRAN (R 4.1.1)</w:t>
-      </w:r>
-      <w:r>
-        <w:br/>
-      </w:r>
-      <w:r>
-        <w:rPr>
-          <w:rStyle w:val="VerbatimChar"/>
-        </w:rPr>
-        <w:t xml:space="preserve">#&gt;  janitor     * 2.1.0   2021-01-05 [1] CRAN (R 4.1.1)</w:t>
-      </w:r>
-      <w:r>
-        <w:br/>
-      </w:r>
-      <w:r>
-        <w:rPr>
-          <w:rStyle w:val="VerbatimChar"/>
-        </w:rPr>
-        <w:t xml:space="preserve">#&gt;  jsonlite      1.7.2   2020-12-09 [1] CRAN (R 4.1.1)</w:t>
-      </w:r>
-      <w:r>
-        <w:br/>
-      </w:r>
-      <w:r>
-        <w:rPr>
-          <w:rStyle w:val="VerbatimChar"/>
-        </w:rPr>
-        <w:t xml:space="preserve">#&gt;  knitr         1.36    2021-09-29 [1] CRAN (R 4.1.1)</w:t>
-      </w:r>
-      <w:r>
-        <w:br/>
-      </w:r>
-      <w:r>
-        <w:rPr>
-          <w:rStyle w:val="VerbatimChar"/>
-        </w:rPr>
-        <w:t xml:space="preserve">#&gt;  lifecycle     1.0.1   2021-09-24 [1] CRAN (R 4.1.1)</w:t>
-      </w:r>
-      <w:r>
-        <w:br/>
-      </w:r>
-      <w:r>
-        <w:rPr>
-          <w:rStyle w:val="VerbatimChar"/>
-        </w:rPr>
-        <w:t xml:space="preserve">#&gt;  lubridate     1.8.0   2021-10-07 [1] CRAN (R 4.1.1)</w:t>
-      </w:r>
-      <w:r>
-        <w:br/>
-      </w:r>
-      <w:r>
-        <w:rPr>
-          <w:rStyle w:val="VerbatimChar"/>
-        </w:rPr>
-        <w:t xml:space="preserve">#&gt;  magrittr    * 2.0.1   2020-11-17 [1] CRAN (R 4.1.1)</w:t>
-      </w:r>
-      <w:r>
-        <w:br/>
-      </w:r>
-      <w:r>
-        <w:rPr>
-          <w:rStyle w:val="VerbatimChar"/>
-        </w:rPr>
-        <w:t xml:space="preserve">#&gt;  memoise       2.0.0   2021-01-26 [1] CRAN (R 4.1.1)</w:t>
-      </w:r>
-      <w:r>
-        <w:br/>
-      </w:r>
-      <w:r>
-        <w:rPr>
-          <w:rStyle w:val="VerbatimChar"/>
-        </w:rPr>
-        <w:t xml:space="preserve">#&gt;  modelr        0.1.8   2020-05-19 [1] CRAN (R 4.1.1)</w:t>
-      </w:r>
-      <w:r>
-        <w:br/>
-      </w:r>
-      <w:r>
-        <w:rPr>
-          <w:rStyle w:val="VerbatimChar"/>
-        </w:rPr>
-        <w:t xml:space="preserve">#&gt;  munsell       0.5.0   2018-06-12 [1] CRAN (R 4.1.1)</w:t>
-      </w:r>
-      <w:r>
-        <w:br/>
-      </w:r>
-      <w:r>
-        <w:rPr>
-          <w:rStyle w:val="VerbatimChar"/>
-        </w:rPr>
-        <w:t xml:space="preserve">#&gt;  pillar        1.6.4   2021-10-18 [1] CRAN (R 4.1.1)</w:t>
-      </w:r>
-      <w:r>
-        <w:br/>
-      </w:r>
-      <w:r>
-        <w:rPr>
-          <w:rStyle w:val="VerbatimChar"/>
-        </w:rPr>
-        <w:t xml:space="preserve">#&gt;  pkgbuild      1.2.0   2020-12-15 [1] CRAN (R 4.1.1)</w:t>
-      </w:r>
-      <w:r>
-        <w:br/>
-      </w:r>
-      <w:r>
-        <w:rPr>
-          <w:rStyle w:val="VerbatimChar"/>
-        </w:rPr>
-        <w:t xml:space="preserve">#&gt;  pkgconfig     2.0.3   2019-09-22 [1] CRAN (R 4.1.1)</w:t>
-      </w:r>
-      <w:r>
-        <w:br/>
-      </w:r>
-      <w:r>
-        <w:rPr>
-          <w:rStyle w:val="VerbatimChar"/>
-        </w:rPr>
-        <w:t xml:space="preserve">#&gt;  pkgload       1.2.3   2021-10-13 [1] CRAN (R 4.1.1)</w:t>
-      </w:r>
-      <w:r>
-        <w:br/>
-      </w:r>
-      <w:r>
-        <w:rPr>
-          <w:rStyle w:val="VerbatimChar"/>
-        </w:rPr>
-        <w:t xml:space="preserve">#&gt;  prettyunits   1.1.1   2020-01-24 [1] CRAN (R 4.1.1)</w:t>
-      </w:r>
-      <w:r>
-        <w:br/>
-      </w:r>
-      <w:r>
-        <w:rPr>
-          <w:rStyle w:val="VerbatimChar"/>
-        </w:rPr>
-        <w:t xml:space="preserve">#&gt;  processx      3.5.2   2021-04-30 [1] CRAN (R 4.1.1)</w:t>
-      </w:r>
-      <w:r>
-        <w:br/>
-      </w:r>
-      <w:r>
-        <w:rPr>
-          <w:rStyle w:val="VerbatimChar"/>
-        </w:rPr>
-        <w:t xml:space="preserve">#&gt;  ps            1.6.0   2021-02-28 [1] CRAN (R 4.1.1)</w:t>
-      </w:r>
-      <w:r>
-        <w:br/>
-      </w:r>
-      <w:r>
-        <w:rPr>
-          <w:rStyle w:val="VerbatimChar"/>
-        </w:rPr>
-        <w:t xml:space="preserve">#&gt;  purrr       * 0.3.4   2020-04-17 [1] CRAN (R 4.1.1)</w:t>
-      </w:r>
-      <w:r>
-        <w:br/>
-      </w:r>
-      <w:r>
-        <w:rPr>
-          <w:rStyle w:val="VerbatimChar"/>
-        </w:rPr>
-        <w:t xml:space="preserve">#&gt;  R6            2.5.1   2021-08-19 [1] CRAN (R 4.1.1)</w:t>
-      </w:r>
-      <w:r>
-        <w:br/>
-      </w:r>
-      <w:r>
-        <w:rPr>
-          <w:rStyle w:val="VerbatimChar"/>
-        </w:rPr>
-        <w:t xml:space="preserve">#&gt;  Rcpp          1.0.7   2021-07-07 [1] CRAN (R 4.1.1)</w:t>
-      </w:r>
-      <w:r>
-        <w:br/>
-      </w:r>
-      <w:r>
-        <w:rPr>
-          <w:rStyle w:val="VerbatimChar"/>
-        </w:rPr>
-        <w:t xml:space="preserve">#&gt;  readr       * 2.0.2   2021-09-27 [1] CRAN (R 4.1.1)</w:t>
-      </w:r>
-      <w:r>
-        <w:br/>
-      </w:r>
-      <w:r>
-        <w:rPr>
-          <w:rStyle w:val="VerbatimChar"/>
-        </w:rPr>
-        <w:t xml:space="preserve">#&gt;  readxl        1.3.1   2019-03-13 [1] CRAN (R 4.1.1)</w:t>
-      </w:r>
-      <w:r>
-        <w:br/>
-      </w:r>
-      <w:r>
-        <w:rPr>
-          <w:rStyle w:val="VerbatimChar"/>
-        </w:rPr>
-        <w:t xml:space="preserve">#&gt;  remotes       2.4.1   2021-09-29 [1] CRAN (R 4.1.1)</w:t>
-      </w:r>
-      <w:r>
-        <w:br/>
-      </w:r>
-      <w:r>
-        <w:rPr>
-          <w:rStyle w:val="VerbatimChar"/>
-        </w:rPr>
-        <w:t xml:space="preserve">#&gt;  reprex        2.0.1   2021-08-05 [1] CRAN (R 4.1.1)</w:t>
-      </w:r>
-      <w:r>
-        <w:br/>
-      </w:r>
-      <w:r>
-        <w:rPr>
-          <w:rStyle w:val="VerbatimChar"/>
-        </w:rPr>
-        <w:t xml:space="preserve">#&gt;  rlang         0.4.12  2021-10-18 [1] CRAN (R 4.1.1)</w:t>
-      </w:r>
-      <w:r>
-        <w:br/>
-      </w:r>
-      <w:r>
-        <w:rPr>
-          <w:rStyle w:val="VerbatimChar"/>
-        </w:rPr>
-        <w:t xml:space="preserve">#&gt;  rmarkdown     2.11    2021-09-14 [1] CRAN (R 4.1.1)</w:t>
-      </w:r>
-      <w:r>
-        <w:br/>
-      </w:r>
-      <w:r>
-        <w:rPr>
-          <w:rStyle w:val="VerbatimChar"/>
-        </w:rPr>
-        <w:t xml:space="preserve">#&gt;  rprojroot     2.0.2   2020-11-15 [1] CRAN (R 4.1.1)</w:t>
-      </w:r>
-      <w:r>
-        <w:br/>
-      </w:r>
-      <w:r>
-        <w:rPr>
-          <w:rStyle w:val="VerbatimChar"/>
-        </w:rPr>
-        <w:t xml:space="preserve">#&gt;  rstudioapi    0.13    2020-11-12 [1] CRAN (R 4.1.1)</w:t>
-      </w:r>
-      <w:r>
-        <w:br/>
-      </w:r>
-      <w:r>
-        <w:rPr>
-          <w:rStyle w:val="VerbatimChar"/>
-        </w:rPr>
-        <w:t xml:space="preserve">#&gt;  rvest         1.0.2   2021-10-16 [1] CRAN (R 4.1.1)</w:t>
-      </w:r>
-      <w:r>
-        <w:br/>
-      </w:r>
-      <w:r>
-        <w:rPr>
-          <w:rStyle w:val="VerbatimChar"/>
-        </w:rPr>
-        <w:t xml:space="preserve">#&gt;  scales        1.1.1   2020-05-11 [1] CRAN (R 4.1.1)</w:t>
-      </w:r>
-      <w:r>
-        <w:br/>
-      </w:r>
-      <w:r>
-        <w:rPr>
-          <w:rStyle w:val="VerbatimChar"/>
-        </w:rPr>
-        <w:t xml:space="preserve">#&gt;  sessioninfo   1.2.1   2021-11-02 [1] CRAN (R 4.1.1)</w:t>
-      </w:r>
-      <w:r>
-        <w:br/>
-      </w:r>
-      <w:r>
-        <w:rPr>
-          <w:rStyle w:val="VerbatimChar"/>
-        </w:rPr>
-        <w:t xml:space="preserve">#&gt;  snakecase     0.11.0  2019-05-25 [1] CRAN (R 4.1.1)</w:t>
-      </w:r>
-      <w:r>
-        <w:br/>
-      </w:r>
-      <w:r>
-        <w:rPr>
-          <w:rStyle w:val="VerbatimChar"/>
-        </w:rPr>
-        <w:t xml:space="preserve">#&gt;  stringi       1.7.5   2021-10-04 [1] CRAN (R 4.1.1)</w:t>
-      </w:r>
-      <w:r>
-        <w:br/>
-      </w:r>
-      <w:r>
-        <w:rPr>
-          <w:rStyle w:val="VerbatimChar"/>
-        </w:rPr>
-        <w:t xml:space="preserve">#&gt;  stringr     * 1.4.0   2019-02-10 [1] CRAN (R 4.1.1)</w:t>
-      </w:r>
-      <w:r>
-        <w:br/>
-      </w:r>
-      <w:r>
-        <w:rPr>
-          <w:rStyle w:val="VerbatimChar"/>
-        </w:rPr>
-        <w:t xml:space="preserve">#&gt;  testthat      3.1.0   2021-10-04 [1] CRAN (R 4.1.1)</w:t>
-      </w:r>
-      <w:r>
-        <w:br/>
-      </w:r>
-      <w:r>
-        <w:rPr>
-          <w:rStyle w:val="VerbatimChar"/>
-        </w:rPr>
-        <w:t xml:space="preserve">#&gt;  tibble      * 3.1.5   2021-09-30 [1] CRAN (R 4.1.1)</w:t>
-      </w:r>
-      <w:r>
-        <w:br/>
-      </w:r>
-      <w:r>
-        <w:rPr>
-          <w:rStyle w:val="VerbatimChar"/>
-        </w:rPr>
-        <w:t xml:space="preserve">#&gt;  tidyr       * 1.1.4   2021-09-27 [1] CRAN (R 4.1.1)</w:t>
-      </w:r>
-      <w:r>
-        <w:br/>
-      </w:r>
-      <w:r>
-        <w:rPr>
-          <w:rStyle w:val="VerbatimChar"/>
-        </w:rPr>
-        <w:t xml:space="preserve">#&gt;  tidyselect    1.1.1   2021-04-30 [1] CRAN (R 4.1.1)</w:t>
-      </w:r>
-      <w:r>
-        <w:br/>
-      </w:r>
-      <w:r>
-        <w:rPr>
-          <w:rStyle w:val="VerbatimChar"/>
-        </w:rPr>
-        <w:t xml:space="preserve">#&gt;  tidyverse   * 1.3.1   2021-04-15 [1] CRAN (R 4.1.1)</w:t>
-      </w:r>
-      <w:r>
-        <w:br/>
-      </w:r>
-      <w:r>
-        <w:rPr>
-          <w:rStyle w:val="VerbatimChar"/>
-        </w:rPr>
-        <w:t xml:space="preserve">#&gt;  tzdb          0.2.0   2021-10-27 [1] CRAN (R 4.1.1)</w:t>
-      </w:r>
-      <w:r>
-        <w:br/>
-      </w:r>
-      <w:r>
-        <w:rPr>
-          <w:rStyle w:val="VerbatimChar"/>
-        </w:rPr>
-        <w:t xml:space="preserve">#&gt;  usethis       2.1.3   2021-10-27 [1] CRAN (R 4.1.1)</w:t>
-      </w:r>
-      <w:r>
-        <w:br/>
-      </w:r>
-      <w:r>
-        <w:rPr>
-          <w:rStyle w:val="VerbatimChar"/>
-        </w:rPr>
-        <w:t xml:space="preserve">#&gt;  utf8          1.2.2   2021-07-24 [1] CRAN (R 4.1.1)</w:t>
-      </w:r>
-      <w:r>
-        <w:br/>
-      </w:r>
-      <w:r>
-        <w:rPr>
-          <w:rStyle w:val="VerbatimChar"/>
-        </w:rPr>
-        <w:t xml:space="preserve">#&gt;  vctrs         0.3.8   2021-04-29 [1] CRAN (R 4.1.1)</w:t>
-      </w:r>
-      <w:r>
-        <w:br/>
-      </w:r>
-      <w:r>
-        <w:rPr>
-          <w:rStyle w:val="VerbatimChar"/>
-        </w:rPr>
-        <w:t xml:space="preserve">#&gt;  vroom         1.5.5   2021-09-14 [1] CRAN (R 4.1.1)</w:t>
-      </w:r>
-      <w:r>
-        <w:br/>
-      </w:r>
-      <w:r>
-        <w:rPr>
-          <w:rStyle w:val="VerbatimChar"/>
-        </w:rPr>
-        <w:t xml:space="preserve">#&gt;  withr         2.4.2   2021-04-18 [1] CRAN (R 4.1.1)</w:t>
-      </w:r>
-      <w:r>
-        <w:br/>
-      </w:r>
-      <w:r>
-        <w:rPr>
-          <w:rStyle w:val="VerbatimChar"/>
-        </w:rPr>
-        <w:t xml:space="preserve">#&gt;  xfun          0.27    2021-10-18 [1] CRAN (R 4.1.1)</w:t>
-      </w:r>
-      <w:r>
-        <w:br/>
-      </w:r>
-      <w:r>
-        <w:rPr>
-          <w:rStyle w:val="VerbatimChar"/>
-        </w:rPr>
-        <w:t xml:space="preserve">#&gt;  xml2          1.3.2   2020-04-23 [1] CRAN (R 4.1.1)</w:t>
-      </w:r>
-      <w:r>
-        <w:br/>
-      </w:r>
-      <w:r>
-        <w:rPr>
-          <w:rStyle w:val="VerbatimChar"/>
-        </w:rPr>
-        <w:t xml:space="preserve">#&gt;  yaml          2.2.1   2020-02-01 [1] CRAN (R 4.1.1)</w:t>
-      </w:r>
-      <w:r>
-        <w:br/>
-      </w:r>
-      <w:r>
-        <w:rPr>
-          <w:rStyle w:val="VerbatimChar"/>
-        </w:rPr>
-        <w:t xml:space="preserve">#&gt; </w:t>
-      </w:r>
-      <w:r>
-        <w:br/>
-      </w:r>
-      <w:r>
-        <w:rPr>
-          <w:rStyle w:val="VerbatimChar"/>
-        </w:rPr>
-        <w:t xml:space="preserve">#&gt;  [1] C:/Users/mikea/Documents/R/win-library/4.1</w:t>
-      </w:r>
-      <w:r>
-        <w:br/>
-      </w:r>
-      <w:r>
-        <w:rPr>
-          <w:rStyle w:val="VerbatimChar"/>
-        </w:rPr>
-        <w:t xml:space="preserve">#&gt;  [2] C:/Program Files/R/R-4.1.1/library</w:t>
-      </w:r>
-      <w:r>
-        <w:br/>
-      </w:r>
-      <w:r>
-        <w:rPr>
-          <w:rStyle w:val="VerbatimChar"/>
-        </w:rPr>
-        <w:t xml:space="preserve">#&gt; </w:t>
-      </w:r>
-      <w:r>
-        <w:br/>
-      </w:r>
-      <w:r>
-        <w:rPr>
-          <w:rStyle w:val="VerbatimChar"/>
-        </w:rPr>
-        <w:t xml:space="preserve">#&gt; ------------------------------------------------------------------------------</w:t>
-      </w:r>
-    </w:p>
-    <w:p>
-      <w:pPr>
-        <w:pStyle w:val="FirstParagraph"/>
-      </w:pPr>
-      <w:r>
-        <w:t xml:space="preserve">The current Git commit details are:</w:t>
-      </w:r>
-    </w:p>
-    <w:p>
-      <w:pPr>
-        <w:pStyle w:val="SourceCode"/>
-      </w:pPr>
-      <w:r>
-        <w:rPr>
-          <w:rStyle w:val="VerbatimChar"/>
-        </w:rPr>
-        <w:t xml:space="preserve">#&gt; Local:    main C:/Git/DeadwaterPaper</w:t>
-      </w:r>
-      <w:r>
-        <w:br/>
-      </w:r>
-      <w:r>
-        <w:rPr>
-          <w:rStyle w:val="VerbatimChar"/>
-        </w:rPr>
-        <w:t xml:space="preserve">#&gt; Remote:   main @ origin (https://github.com/BiomarkABS/DeadwaterPaper.git)</w:t>
-      </w:r>
-      <w:r>
-        <w:br/>
-      </w:r>
-      <w:r>
-        <w:rPr>
-          <w:rStyle w:val="VerbatimChar"/>
-        </w:rPr>
-        <w:t xml:space="preserve">#&gt; Head:     [0836cfd] 2021-11-04: additions to Introduction</w:t>
       </w:r>
     </w:p>
     <w:bookmarkEnd w:id="53"/>
     <w:bookmarkEnd w:id="54"/>
+    <w:p>
+      <w:r>
+        <w:br w:type="page"/>
+      </w:r>
+    </w:p>
+    <w:bookmarkStart w:id="55" w:name="colophon"/>
+    <w:p>
+      <w:pPr>
+        <w:pStyle w:val="Heading3"/>
+      </w:pPr>
+      <w:r>
+        <w:t xml:space="preserve">Colophon</w:t>
+      </w:r>
+    </w:p>
+    <w:p>
+      <w:pPr>
+        <w:pStyle w:val="FirstParagraph"/>
+      </w:pPr>
+      <w:r>
+        <w:t xml:space="preserve">This report was generated on 2021-11-05 12:57:17 using the following computational environment and dependencies:</w:t>
+      </w:r>
+    </w:p>
+    <w:p>
+      <w:pPr>
+        <w:pStyle w:val="SourceCode"/>
+      </w:pPr>
+      <w:r>
+        <w:rPr>
+          <w:rStyle w:val="VerbatimChar"/>
+        </w:rPr>
+        <w:t xml:space="preserve">#&gt; - Session info  --------------------------------------------------------------</w:t>
+      </w:r>
+      <w:r>
+        <w:br/>
+      </w:r>
+      <w:r>
+        <w:rPr>
+          <w:rStyle w:val="VerbatimChar"/>
+        </w:rPr>
+        <w:t xml:space="preserve">#&gt;  hash: brain, man scientist: medium-dark skin tone, man astronaut: medium-dark skin tone</w:t>
+      </w:r>
+      <w:r>
+        <w:br/>
+      </w:r>
+      <w:r>
+        <w:rPr>
+          <w:rStyle w:val="VerbatimChar"/>
+        </w:rPr>
+        <w:t xml:space="preserve">#&gt; </w:t>
+      </w:r>
+      <w:r>
+        <w:br/>
+      </w:r>
+      <w:r>
+        <w:rPr>
+          <w:rStyle w:val="VerbatimChar"/>
+        </w:rPr>
+        <w:t xml:space="preserve">#&gt;  setting  value</w:t>
+      </w:r>
+      <w:r>
+        <w:br/>
+      </w:r>
+      <w:r>
+        <w:rPr>
+          <w:rStyle w:val="VerbatimChar"/>
+        </w:rPr>
+        <w:t xml:space="preserve">#&gt;  version  R version 4.1.1 (2021-08-10)</w:t>
+      </w:r>
+      <w:r>
+        <w:br/>
+      </w:r>
+      <w:r>
+        <w:rPr>
+          <w:rStyle w:val="VerbatimChar"/>
+        </w:rPr>
+        <w:t xml:space="preserve">#&gt;  os       Windows 10 x64 (build 19043)</w:t>
+      </w:r>
+      <w:r>
+        <w:br/>
+      </w:r>
+      <w:r>
+        <w:rPr>
+          <w:rStyle w:val="VerbatimChar"/>
+        </w:rPr>
+        <w:t xml:space="preserve">#&gt;  system   x86_64, mingw32</w:t>
+      </w:r>
+      <w:r>
+        <w:br/>
+      </w:r>
+      <w:r>
+        <w:rPr>
+          <w:rStyle w:val="VerbatimChar"/>
+        </w:rPr>
+        <w:t xml:space="preserve">#&gt;  ui       RTerm</w:t>
+      </w:r>
+      <w:r>
+        <w:br/>
+      </w:r>
+      <w:r>
+        <w:rPr>
+          <w:rStyle w:val="VerbatimChar"/>
+        </w:rPr>
+        <w:t xml:space="preserve">#&gt;  language (EN)</w:t>
+      </w:r>
+      <w:r>
+        <w:br/>
+      </w:r>
+      <w:r>
+        <w:rPr>
+          <w:rStyle w:val="VerbatimChar"/>
+        </w:rPr>
+        <w:t xml:space="preserve">#&gt;  collate  English_United States.1252</w:t>
+      </w:r>
+      <w:r>
+        <w:br/>
+      </w:r>
+      <w:r>
+        <w:rPr>
+          <w:rStyle w:val="VerbatimChar"/>
+        </w:rPr>
+        <w:t xml:space="preserve">#&gt;  ctype    English_United States.1252</w:t>
+      </w:r>
+      <w:r>
+        <w:br/>
+      </w:r>
+      <w:r>
+        <w:rPr>
+          <w:rStyle w:val="VerbatimChar"/>
+        </w:rPr>
+        <w:t xml:space="preserve">#&gt;  tz       America/Denver</w:t>
+      </w:r>
+      <w:r>
+        <w:br/>
+      </w:r>
+      <w:r>
+        <w:rPr>
+          <w:rStyle w:val="VerbatimChar"/>
+        </w:rPr>
+        <w:t xml:space="preserve">#&gt;  date     2021-11-05</w:t>
+      </w:r>
+      <w:r>
+        <w:br/>
+      </w:r>
+      <w:r>
+        <w:rPr>
+          <w:rStyle w:val="VerbatimChar"/>
+        </w:rPr>
+        <w:t xml:space="preserve">#&gt;  pandoc   2.14.0.3 @ C:/Program Files/RStudio/bin/pandoc/ (via rmarkdown)</w:t>
+      </w:r>
+      <w:r>
+        <w:br/>
+      </w:r>
+      <w:r>
+        <w:rPr>
+          <w:rStyle w:val="VerbatimChar"/>
+        </w:rPr>
+        <w:t xml:space="preserve">#&gt; </w:t>
+      </w:r>
+      <w:r>
+        <w:br/>
+      </w:r>
+      <w:r>
+        <w:rPr>
+          <w:rStyle w:val="VerbatimChar"/>
+        </w:rPr>
+        <w:t xml:space="preserve">#&gt; - Packages -------------------------------------------------------------------</w:t>
+      </w:r>
+      <w:r>
+        <w:br/>
+      </w:r>
+      <w:r>
+        <w:rPr>
+          <w:rStyle w:val="VerbatimChar"/>
+        </w:rPr>
+        <w:t xml:space="preserve">#&gt;  package     * version date (UTC) lib source</w:t>
+      </w:r>
+      <w:r>
+        <w:br/>
+      </w:r>
+      <w:r>
+        <w:rPr>
+          <w:rStyle w:val="VerbatimChar"/>
+        </w:rPr>
+        <w:t xml:space="preserve">#&gt;  assertthat    0.2.1   2019-03-21 [1] CRAN (R 4.1.1)</w:t>
+      </w:r>
+      <w:r>
+        <w:br/>
+      </w:r>
+      <w:r>
+        <w:rPr>
+          <w:rStyle w:val="VerbatimChar"/>
+        </w:rPr>
+        <w:t xml:space="preserve">#&gt;  backports     1.3.0   2021-10-27 [1] CRAN (R 4.1.1)</w:t>
+      </w:r>
+      <w:r>
+        <w:br/>
+      </w:r>
+      <w:r>
+        <w:rPr>
+          <w:rStyle w:val="VerbatimChar"/>
+        </w:rPr>
+        <w:t xml:space="preserve">#&gt;  bit           4.0.4   2020-08-04 [1] CRAN (R 4.1.1)</w:t>
+      </w:r>
+      <w:r>
+        <w:br/>
+      </w:r>
+      <w:r>
+        <w:rPr>
+          <w:rStyle w:val="VerbatimChar"/>
+        </w:rPr>
+        <w:t xml:space="preserve">#&gt;  bit64         4.0.5   2020-08-30 [1] CRAN (R 4.1.1)</w:t>
+      </w:r>
+      <w:r>
+        <w:br/>
+      </w:r>
+      <w:r>
+        <w:rPr>
+          <w:rStyle w:val="VerbatimChar"/>
+        </w:rPr>
+        <w:t xml:space="preserve">#&gt;  bookdown      0.24    2021-09-02 [1] CRAN (R 4.1.1)</w:t>
+      </w:r>
+      <w:r>
+        <w:br/>
+      </w:r>
+      <w:r>
+        <w:rPr>
+          <w:rStyle w:val="VerbatimChar"/>
+        </w:rPr>
+        <w:t xml:space="preserve">#&gt;  broom         0.7.10  2021-10-31 [1] CRAN (R 4.1.1)</w:t>
+      </w:r>
+      <w:r>
+        <w:br/>
+      </w:r>
+      <w:r>
+        <w:rPr>
+          <w:rStyle w:val="VerbatimChar"/>
+        </w:rPr>
+        <w:t xml:space="preserve">#&gt;  cachem        1.0.6   2021-08-19 [1] CRAN (R 4.1.1)</w:t>
+      </w:r>
+      <w:r>
+        <w:br/>
+      </w:r>
+      <w:r>
+        <w:rPr>
+          <w:rStyle w:val="VerbatimChar"/>
+        </w:rPr>
+        <w:t xml:space="preserve">#&gt;  callr         3.7.0   2021-04-20 [1] CRAN (R 4.1.1)</w:t>
+      </w:r>
+      <w:r>
+        <w:br/>
+      </w:r>
+      <w:r>
+        <w:rPr>
+          <w:rStyle w:val="VerbatimChar"/>
+        </w:rPr>
+        <w:t xml:space="preserve">#&gt;  cellranger    1.1.0   2016-07-27 [1] CRAN (R 4.1.1)</w:t>
+      </w:r>
+      <w:r>
+        <w:br/>
+      </w:r>
+      <w:r>
+        <w:rPr>
+          <w:rStyle w:val="VerbatimChar"/>
+        </w:rPr>
+        <w:t xml:space="preserve">#&gt;  cli           3.1.0   2021-10-27 [1] CRAN (R 4.1.1)</w:t>
+      </w:r>
+      <w:r>
+        <w:br/>
+      </w:r>
+      <w:r>
+        <w:rPr>
+          <w:rStyle w:val="VerbatimChar"/>
+        </w:rPr>
+        <w:t xml:space="preserve">#&gt;  colorspace    2.0-2   2021-06-24 [1] CRAN (R 4.1.1)</w:t>
+      </w:r>
+      <w:r>
+        <w:br/>
+      </w:r>
+      <w:r>
+        <w:rPr>
+          <w:rStyle w:val="VerbatimChar"/>
+        </w:rPr>
+        <w:t xml:space="preserve">#&gt;  crayon        1.4.2   2021-10-29 [1] CRAN (R 4.1.1)</w:t>
+      </w:r>
+      <w:r>
+        <w:br/>
+      </w:r>
+      <w:r>
+        <w:rPr>
+          <w:rStyle w:val="VerbatimChar"/>
+        </w:rPr>
+        <w:t xml:space="preserve">#&gt;  DBI           1.1.1   2021-01-15 [1] CRAN (R 4.1.1)</w:t>
+      </w:r>
+      <w:r>
+        <w:br/>
+      </w:r>
+      <w:r>
+        <w:rPr>
+          <w:rStyle w:val="VerbatimChar"/>
+        </w:rPr>
+        <w:t xml:space="preserve">#&gt;  dbplyr        2.1.1   2021-04-06 [1] CRAN (R 4.1.1)</w:t>
+      </w:r>
+      <w:r>
+        <w:br/>
+      </w:r>
+      <w:r>
+        <w:rPr>
+          <w:rStyle w:val="VerbatimChar"/>
+        </w:rPr>
+        <w:t xml:space="preserve">#&gt;  desc          1.4.0   2021-09-28 [1] CRAN (R 4.1.1)</w:t>
+      </w:r>
+      <w:r>
+        <w:br/>
+      </w:r>
+      <w:r>
+        <w:rPr>
+          <w:rStyle w:val="VerbatimChar"/>
+        </w:rPr>
+        <w:t xml:space="preserve">#&gt;  devtools      2.4.2   2021-06-07 [1] CRAN (R 4.1.1)</w:t>
+      </w:r>
+      <w:r>
+        <w:br/>
+      </w:r>
+      <w:r>
+        <w:rPr>
+          <w:rStyle w:val="VerbatimChar"/>
+        </w:rPr>
+        <w:t xml:space="preserve">#&gt;  digest        0.6.28  2021-09-23 [1] CRAN (R 4.1.1)</w:t>
+      </w:r>
+      <w:r>
+        <w:br/>
+      </w:r>
+      <w:r>
+        <w:rPr>
+          <w:rStyle w:val="VerbatimChar"/>
+        </w:rPr>
+        <w:t xml:space="preserve">#&gt;  dplyr       * 1.0.7   2021-06-18 [1] CRAN (R 4.1.1)</w:t>
+      </w:r>
+      <w:r>
+        <w:br/>
+      </w:r>
+      <w:r>
+        <w:rPr>
+          <w:rStyle w:val="VerbatimChar"/>
+        </w:rPr>
+        <w:t xml:space="preserve">#&gt;  ellipsis      0.3.2   2021-04-29 [1] CRAN (R 4.1.1)</w:t>
+      </w:r>
+      <w:r>
+        <w:br/>
+      </w:r>
+      <w:r>
+        <w:rPr>
+          <w:rStyle w:val="VerbatimChar"/>
+        </w:rPr>
+        <w:t xml:space="preserve">#&gt;  evaluate      0.14    2019-05-28 [1] CRAN (R 4.1.1)</w:t>
+      </w:r>
+      <w:r>
+        <w:br/>
+      </w:r>
+      <w:r>
+        <w:rPr>
+          <w:rStyle w:val="VerbatimChar"/>
+        </w:rPr>
+        <w:t xml:space="preserve">#&gt;  fansi         0.5.0   2021-05-25 [1] CRAN (R 4.1.1)</w:t>
+      </w:r>
+      <w:r>
+        <w:br/>
+      </w:r>
+      <w:r>
+        <w:rPr>
+          <w:rStyle w:val="VerbatimChar"/>
+        </w:rPr>
+        <w:t xml:space="preserve">#&gt;  fastmap       1.1.0   2021-01-25 [1] CRAN (R 4.1.1)</w:t>
+      </w:r>
+      <w:r>
+        <w:br/>
+      </w:r>
+      <w:r>
+        <w:rPr>
+          <w:rStyle w:val="VerbatimChar"/>
+        </w:rPr>
+        <w:t xml:space="preserve">#&gt;  forcats     * 0.5.1   2021-01-27 [1] CRAN (R 4.1.1)</w:t>
+      </w:r>
+      <w:r>
+        <w:br/>
+      </w:r>
+      <w:r>
+        <w:rPr>
+          <w:rStyle w:val="VerbatimChar"/>
+        </w:rPr>
+        <w:t xml:space="preserve">#&gt;  fs            1.5.0   2020-07-31 [1] CRAN (R 4.1.1)</w:t>
+      </w:r>
+      <w:r>
+        <w:br/>
+      </w:r>
+      <w:r>
+        <w:rPr>
+          <w:rStyle w:val="VerbatimChar"/>
+        </w:rPr>
+        <w:t xml:space="preserve">#&gt;  generics      0.1.1   2021-10-25 [1] CRAN (R 4.1.1)</w:t>
+      </w:r>
+      <w:r>
+        <w:br/>
+      </w:r>
+      <w:r>
+        <w:rPr>
+          <w:rStyle w:val="VerbatimChar"/>
+        </w:rPr>
+        <w:t xml:space="preserve">#&gt;  ggplot2     * 3.3.5   2021-06-25 [1] CRAN (R 4.1.1)</w:t>
+      </w:r>
+      <w:r>
+        <w:br/>
+      </w:r>
+      <w:r>
+        <w:rPr>
+          <w:rStyle w:val="VerbatimChar"/>
+        </w:rPr>
+        <w:t xml:space="preserve">#&gt;  glue          1.4.2   2020-08-27 [1] CRAN (R 4.1.1)</w:t>
+      </w:r>
+      <w:r>
+        <w:br/>
+      </w:r>
+      <w:r>
+        <w:rPr>
+          <w:rStyle w:val="VerbatimChar"/>
+        </w:rPr>
+        <w:t xml:space="preserve">#&gt;  gtable        0.3.0   2019-03-25 [1] CRAN (R 4.1.1)</w:t>
+      </w:r>
+      <w:r>
+        <w:br/>
+      </w:r>
+      <w:r>
+        <w:rPr>
+          <w:rStyle w:val="VerbatimChar"/>
+        </w:rPr>
+        <w:t xml:space="preserve">#&gt;  haven         2.4.3   2021-08-04 [1] CRAN (R 4.1.1)</w:t>
+      </w:r>
+      <w:r>
+        <w:br/>
+      </w:r>
+      <w:r>
+        <w:rPr>
+          <w:rStyle w:val="VerbatimChar"/>
+        </w:rPr>
+        <w:t xml:space="preserve">#&gt;  hms           1.1.1   2021-09-26 [1] CRAN (R 4.1.1)</w:t>
+      </w:r>
+      <w:r>
+        <w:br/>
+      </w:r>
+      <w:r>
+        <w:rPr>
+          <w:rStyle w:val="VerbatimChar"/>
+        </w:rPr>
+        <w:t xml:space="preserve">#&gt;  htmltools     0.5.2   2021-08-25 [1] CRAN (R 4.1.1)</w:t>
+      </w:r>
+      <w:r>
+        <w:br/>
+      </w:r>
+      <w:r>
+        <w:rPr>
+          <w:rStyle w:val="VerbatimChar"/>
+        </w:rPr>
+        <w:t xml:space="preserve">#&gt;  httr          1.4.2   2020-07-20 [1] CRAN (R 4.1.1)</w:t>
+      </w:r>
+      <w:r>
+        <w:br/>
+      </w:r>
+      <w:r>
+        <w:rPr>
+          <w:rStyle w:val="VerbatimChar"/>
+        </w:rPr>
+        <w:t xml:space="preserve">#&gt;  janitor     * 2.1.0   2021-01-05 [1] CRAN (R 4.1.1)</w:t>
+      </w:r>
+      <w:r>
+        <w:br/>
+      </w:r>
+      <w:r>
+        <w:rPr>
+          <w:rStyle w:val="VerbatimChar"/>
+        </w:rPr>
+        <w:t xml:space="preserve">#&gt;  jsonlite      1.7.2   2020-12-09 [1] CRAN (R 4.1.1)</w:t>
+      </w:r>
+      <w:r>
+        <w:br/>
+      </w:r>
+      <w:r>
+        <w:rPr>
+          <w:rStyle w:val="VerbatimChar"/>
+        </w:rPr>
+        <w:t xml:space="preserve">#&gt;  knitr         1.36    2021-09-29 [1] CRAN (R 4.1.1)</w:t>
+      </w:r>
+      <w:r>
+        <w:br/>
+      </w:r>
+      <w:r>
+        <w:rPr>
+          <w:rStyle w:val="VerbatimChar"/>
+        </w:rPr>
+        <w:t xml:space="preserve">#&gt;  lifecycle     1.0.1   2021-09-24 [1] CRAN (R 4.1.1)</w:t>
+      </w:r>
+      <w:r>
+        <w:br/>
+      </w:r>
+      <w:r>
+        <w:rPr>
+          <w:rStyle w:val="VerbatimChar"/>
+        </w:rPr>
+        <w:t xml:space="preserve">#&gt;  lubridate     1.8.0   2021-10-07 [1] CRAN (R 4.1.1)</w:t>
+      </w:r>
+      <w:r>
+        <w:br/>
+      </w:r>
+      <w:r>
+        <w:rPr>
+          <w:rStyle w:val="VerbatimChar"/>
+        </w:rPr>
+        <w:t xml:space="preserve">#&gt;  magrittr    * 2.0.1   2020-11-17 [1] CRAN (R 4.1.1)</w:t>
+      </w:r>
+      <w:r>
+        <w:br/>
+      </w:r>
+      <w:r>
+        <w:rPr>
+          <w:rStyle w:val="VerbatimChar"/>
+        </w:rPr>
+        <w:t xml:space="preserve">#&gt;  memoise       2.0.0   2021-01-26 [1] CRAN (R 4.1.1)</w:t>
+      </w:r>
+      <w:r>
+        <w:br/>
+      </w:r>
+      <w:r>
+        <w:rPr>
+          <w:rStyle w:val="VerbatimChar"/>
+        </w:rPr>
+        <w:t xml:space="preserve">#&gt;  modelr        0.1.8   2020-05-19 [1] CRAN (R 4.1.1)</w:t>
+      </w:r>
+      <w:r>
+        <w:br/>
+      </w:r>
+      <w:r>
+        <w:rPr>
+          <w:rStyle w:val="VerbatimChar"/>
+        </w:rPr>
+        <w:t xml:space="preserve">#&gt;  munsell       0.5.0   2018-06-12 [1] CRAN (R 4.1.1)</w:t>
+      </w:r>
+      <w:r>
+        <w:br/>
+      </w:r>
+      <w:r>
+        <w:rPr>
+          <w:rStyle w:val="VerbatimChar"/>
+        </w:rPr>
+        <w:t xml:space="preserve">#&gt;  pillar        1.6.4   2021-10-18 [1] CRAN (R 4.1.1)</w:t>
+      </w:r>
+      <w:r>
+        <w:br/>
+      </w:r>
+      <w:r>
+        <w:rPr>
+          <w:rStyle w:val="VerbatimChar"/>
+        </w:rPr>
+        <w:t xml:space="preserve">#&gt;  pkgbuild      1.2.0   2020-12-15 [1] CRAN (R 4.1.1)</w:t>
+      </w:r>
+      <w:r>
+        <w:br/>
+      </w:r>
+      <w:r>
+        <w:rPr>
+          <w:rStyle w:val="VerbatimChar"/>
+        </w:rPr>
+        <w:t xml:space="preserve">#&gt;  pkgconfig     2.0.3   2019-09-22 [1] CRAN (R 4.1.1)</w:t>
+      </w:r>
+      <w:r>
+        <w:br/>
+      </w:r>
+      <w:r>
+        <w:rPr>
+          <w:rStyle w:val="VerbatimChar"/>
+        </w:rPr>
+        <w:t xml:space="preserve">#&gt;  pkgload       1.2.3   2021-10-13 [1] CRAN (R 4.1.1)</w:t>
+      </w:r>
+      <w:r>
+        <w:br/>
+      </w:r>
+      <w:r>
+        <w:rPr>
+          <w:rStyle w:val="VerbatimChar"/>
+        </w:rPr>
+        <w:t xml:space="preserve">#&gt;  prettyunits   1.1.1   2020-01-24 [1] CRAN (R 4.1.1)</w:t>
+      </w:r>
+      <w:r>
+        <w:br/>
+      </w:r>
+      <w:r>
+        <w:rPr>
+          <w:rStyle w:val="VerbatimChar"/>
+        </w:rPr>
+        <w:t xml:space="preserve">#&gt;  processx      3.5.2   2021-04-30 [1] CRAN (R 4.1.1)</w:t>
+      </w:r>
+      <w:r>
+        <w:br/>
+      </w:r>
+      <w:r>
+        <w:rPr>
+          <w:rStyle w:val="VerbatimChar"/>
+        </w:rPr>
+        <w:t xml:space="preserve">#&gt;  ps            1.6.0   2021-02-28 [1] CRAN (R 4.1.1)</w:t>
+      </w:r>
+      <w:r>
+        <w:br/>
+      </w:r>
+      <w:r>
+        <w:rPr>
+          <w:rStyle w:val="VerbatimChar"/>
+        </w:rPr>
+        <w:t xml:space="preserve">#&gt;  purrr       * 0.3.4   2020-04-17 [1] CRAN (R 4.1.1)</w:t>
+      </w:r>
+      <w:r>
+        <w:br/>
+      </w:r>
+      <w:r>
+        <w:rPr>
+          <w:rStyle w:val="VerbatimChar"/>
+        </w:rPr>
+        <w:t xml:space="preserve">#&gt;  R6            2.5.1   2021-08-19 [1] CRAN (R 4.1.1)</w:t>
+      </w:r>
+      <w:r>
+        <w:br/>
+      </w:r>
+      <w:r>
+        <w:rPr>
+          <w:rStyle w:val="VerbatimChar"/>
+        </w:rPr>
+        <w:t xml:space="preserve">#&gt;  Rcpp          1.0.7   2021-07-07 [1] CRAN (R 4.1.1)</w:t>
+      </w:r>
+      <w:r>
+        <w:br/>
+      </w:r>
+      <w:r>
+        <w:rPr>
+          <w:rStyle w:val="VerbatimChar"/>
+        </w:rPr>
+        <w:t xml:space="preserve">#&gt;  readr       * 2.0.2   2021-09-27 [1] CRAN (R 4.1.1)</w:t>
+      </w:r>
+      <w:r>
+        <w:br/>
+      </w:r>
+      <w:r>
+        <w:rPr>
+          <w:rStyle w:val="VerbatimChar"/>
+        </w:rPr>
+        <w:t xml:space="preserve">#&gt;  readxl        1.3.1   2019-03-13 [1] CRAN (R 4.1.1)</w:t>
+      </w:r>
+      <w:r>
+        <w:br/>
+      </w:r>
+      <w:r>
+        <w:rPr>
+          <w:rStyle w:val="VerbatimChar"/>
+        </w:rPr>
+        <w:t xml:space="preserve">#&gt;  remotes       2.4.1   2021-09-29 [1] CRAN (R 4.1.1)</w:t>
+      </w:r>
+      <w:r>
+        <w:br/>
+      </w:r>
+      <w:r>
+        <w:rPr>
+          <w:rStyle w:val="VerbatimChar"/>
+        </w:rPr>
+        <w:t xml:space="preserve">#&gt;  reprex        2.0.1   2021-08-05 [1] CRAN (R 4.1.1)</w:t>
+      </w:r>
+      <w:r>
+        <w:br/>
+      </w:r>
+      <w:r>
+        <w:rPr>
+          <w:rStyle w:val="VerbatimChar"/>
+        </w:rPr>
+        <w:t xml:space="preserve">#&gt;  rlang         0.4.12  2021-10-18 [1] CRAN (R 4.1.1)</w:t>
+      </w:r>
+      <w:r>
+        <w:br/>
+      </w:r>
+      <w:r>
+        <w:rPr>
+          <w:rStyle w:val="VerbatimChar"/>
+        </w:rPr>
+        <w:t xml:space="preserve">#&gt;  rmarkdown     2.11    2021-09-14 [1] CRAN (R 4.1.1)</w:t>
+      </w:r>
+      <w:r>
+        <w:br/>
+      </w:r>
+      <w:r>
+        <w:rPr>
+          <w:rStyle w:val="VerbatimChar"/>
+        </w:rPr>
+        <w:t xml:space="preserve">#&gt;  rprojroot     2.0.2   2020-11-15 [1] CRAN (R 4.1.1)</w:t>
+      </w:r>
+      <w:r>
+        <w:br/>
+      </w:r>
+      <w:r>
+        <w:rPr>
+          <w:rStyle w:val="VerbatimChar"/>
+        </w:rPr>
+        <w:t xml:space="preserve">#&gt;  rstudioapi    0.13    2020-11-12 [1] CRAN (R 4.1.1)</w:t>
+      </w:r>
+      <w:r>
+        <w:br/>
+      </w:r>
+      <w:r>
+        <w:rPr>
+          <w:rStyle w:val="VerbatimChar"/>
+        </w:rPr>
+        <w:t xml:space="preserve">#&gt;  rvest         1.0.2   2021-10-16 [1] CRAN (R 4.1.1)</w:t>
+      </w:r>
+      <w:r>
+        <w:br/>
+      </w:r>
+      <w:r>
+        <w:rPr>
+          <w:rStyle w:val="VerbatimChar"/>
+        </w:rPr>
+        <w:t xml:space="preserve">#&gt;  scales        1.1.1   2020-05-11 [1] CRAN (R 4.1.1)</w:t>
+      </w:r>
+      <w:r>
+        <w:br/>
+      </w:r>
+      <w:r>
+        <w:rPr>
+          <w:rStyle w:val="VerbatimChar"/>
+        </w:rPr>
+        <w:t xml:space="preserve">#&gt;  sessioninfo   1.2.1   2021-11-02 [1] CRAN (R 4.1.1)</w:t>
+      </w:r>
+      <w:r>
+        <w:br/>
+      </w:r>
+      <w:r>
+        <w:rPr>
+          <w:rStyle w:val="VerbatimChar"/>
+        </w:rPr>
+        <w:t xml:space="preserve">#&gt;  snakecase     0.11.0  2019-05-25 [1] CRAN (R 4.1.1)</w:t>
+      </w:r>
+      <w:r>
+        <w:br/>
+      </w:r>
+      <w:r>
+        <w:rPr>
+          <w:rStyle w:val="VerbatimChar"/>
+        </w:rPr>
+        <w:t xml:space="preserve">#&gt;  stringi       1.7.5   2021-10-04 [1] CRAN (R 4.1.1)</w:t>
+      </w:r>
+      <w:r>
+        <w:br/>
+      </w:r>
+      <w:r>
+        <w:rPr>
+          <w:rStyle w:val="VerbatimChar"/>
+        </w:rPr>
+        <w:t xml:space="preserve">#&gt;  stringr     * 1.4.0   2019-02-10 [1] CRAN (R 4.1.1)</w:t>
+      </w:r>
+      <w:r>
+        <w:br/>
+      </w:r>
+      <w:r>
+        <w:rPr>
+          <w:rStyle w:val="VerbatimChar"/>
+        </w:rPr>
+        <w:t xml:space="preserve">#&gt;  testthat      3.1.0   2021-10-04 [1] CRAN (R 4.1.1)</w:t>
+      </w:r>
+      <w:r>
+        <w:br/>
+      </w:r>
+      <w:r>
+        <w:rPr>
+          <w:rStyle w:val="VerbatimChar"/>
+        </w:rPr>
+        <w:t xml:space="preserve">#&gt;  tibble      * 3.1.5   2021-09-30 [1] CRAN (R 4.1.1)</w:t>
+      </w:r>
+      <w:r>
+        <w:br/>
+      </w:r>
+      <w:r>
+        <w:rPr>
+          <w:rStyle w:val="VerbatimChar"/>
+        </w:rPr>
+        <w:t xml:space="preserve">#&gt;  tidyr       * 1.1.4   2021-09-27 [1] CRAN (R 4.1.1)</w:t>
+      </w:r>
+      <w:r>
+        <w:br/>
+      </w:r>
+      <w:r>
+        <w:rPr>
+          <w:rStyle w:val="VerbatimChar"/>
+        </w:rPr>
+        <w:t xml:space="preserve">#&gt;  tidyselect    1.1.1   2021-04-30 [1] CRAN (R 4.1.1)</w:t>
+      </w:r>
+      <w:r>
+        <w:br/>
+      </w:r>
+      <w:r>
+        <w:rPr>
+          <w:rStyle w:val="VerbatimChar"/>
+        </w:rPr>
+        <w:t xml:space="preserve">#&gt;  tidyverse   * 1.3.1   2021-04-15 [1] CRAN (R 4.1.1)</w:t>
+      </w:r>
+      <w:r>
+        <w:br/>
+      </w:r>
+      <w:r>
+        <w:rPr>
+          <w:rStyle w:val="VerbatimChar"/>
+        </w:rPr>
+        <w:t xml:space="preserve">#&gt;  tzdb          0.2.0   2021-10-27 [1] CRAN (R 4.1.1)</w:t>
+      </w:r>
+      <w:r>
+        <w:br/>
+      </w:r>
+      <w:r>
+        <w:rPr>
+          <w:rStyle w:val="VerbatimChar"/>
+        </w:rPr>
+        <w:t xml:space="preserve">#&gt;  usethis       2.1.3   2021-10-27 [1] CRAN (R 4.1.1)</w:t>
+      </w:r>
+      <w:r>
+        <w:br/>
+      </w:r>
+      <w:r>
+        <w:rPr>
+          <w:rStyle w:val="VerbatimChar"/>
+        </w:rPr>
+        <w:t xml:space="preserve">#&gt;  utf8          1.2.2   2021-07-24 [1] CRAN (R 4.1.1)</w:t>
+      </w:r>
+      <w:r>
+        <w:br/>
+      </w:r>
+      <w:r>
+        <w:rPr>
+          <w:rStyle w:val="VerbatimChar"/>
+        </w:rPr>
+        <w:t xml:space="preserve">#&gt;  vctrs         0.3.8   2021-04-29 [1] CRAN (R 4.1.1)</w:t>
+      </w:r>
+      <w:r>
+        <w:br/>
+      </w:r>
+      <w:r>
+        <w:rPr>
+          <w:rStyle w:val="VerbatimChar"/>
+        </w:rPr>
+        <w:t xml:space="preserve">#&gt;  vroom         1.5.5   2021-09-14 [1] CRAN (R 4.1.1)</w:t>
+      </w:r>
+      <w:r>
+        <w:br/>
+      </w:r>
+      <w:r>
+        <w:rPr>
+          <w:rStyle w:val="VerbatimChar"/>
+        </w:rPr>
+        <w:t xml:space="preserve">#&gt;  withr         2.4.2   2021-04-18 [1] CRAN (R 4.1.1)</w:t>
+      </w:r>
+      <w:r>
+        <w:br/>
+      </w:r>
+      <w:r>
+        <w:rPr>
+          <w:rStyle w:val="VerbatimChar"/>
+        </w:rPr>
+        <w:t xml:space="preserve">#&gt;  xfun          0.27    2021-10-18 [1] CRAN (R 4.1.1)</w:t>
+      </w:r>
+      <w:r>
+        <w:br/>
+      </w:r>
+      <w:r>
+        <w:rPr>
+          <w:rStyle w:val="VerbatimChar"/>
+        </w:rPr>
+        <w:t xml:space="preserve">#&gt;  xml2          1.3.2   2020-04-23 [1] CRAN (R 4.1.1)</w:t>
+      </w:r>
+      <w:r>
+        <w:br/>
+      </w:r>
+      <w:r>
+        <w:rPr>
+          <w:rStyle w:val="VerbatimChar"/>
+        </w:rPr>
+        <w:t xml:space="preserve">#&gt;  yaml          2.2.1   2020-02-01 [1] CRAN (R 4.1.1)</w:t>
+      </w:r>
+      <w:r>
+        <w:br/>
+      </w:r>
+      <w:r>
+        <w:rPr>
+          <w:rStyle w:val="VerbatimChar"/>
+        </w:rPr>
+        <w:t xml:space="preserve">#&gt; </w:t>
+      </w:r>
+      <w:r>
+        <w:br/>
+      </w:r>
+      <w:r>
+        <w:rPr>
+          <w:rStyle w:val="VerbatimChar"/>
+        </w:rPr>
+        <w:t xml:space="preserve">#&gt;  [1] C:/Users/mikea/Documents/R/win-library/4.1</w:t>
+      </w:r>
+      <w:r>
+        <w:br/>
+      </w:r>
+      <w:r>
+        <w:rPr>
+          <w:rStyle w:val="VerbatimChar"/>
+        </w:rPr>
+        <w:t xml:space="preserve">#&gt;  [2] C:/Program Files/R/R-4.1.1/library</w:t>
+      </w:r>
+      <w:r>
+        <w:br/>
+      </w:r>
+      <w:r>
+        <w:rPr>
+          <w:rStyle w:val="VerbatimChar"/>
+        </w:rPr>
+        <w:t xml:space="preserve">#&gt; </w:t>
+      </w:r>
+      <w:r>
+        <w:br/>
+      </w:r>
+      <w:r>
+        <w:rPr>
+          <w:rStyle w:val="VerbatimChar"/>
+        </w:rPr>
+        <w:t xml:space="preserve">#&gt; ------------------------------------------------------------------------------</w:t>
+      </w:r>
+    </w:p>
+    <w:p>
+      <w:pPr>
+        <w:pStyle w:val="FirstParagraph"/>
+      </w:pPr>
+      <w:r>
+        <w:t xml:space="preserve">The current Git commit details are:</w:t>
+      </w:r>
+    </w:p>
+    <w:p>
+      <w:pPr>
+        <w:pStyle w:val="SourceCode"/>
+      </w:pPr>
+      <w:r>
+        <w:rPr>
+          <w:rStyle w:val="VerbatimChar"/>
+        </w:rPr>
+        <w:t xml:space="preserve">#&gt; Local:    main C:/Git/DeadwaterPaper</w:t>
+      </w:r>
+      <w:r>
+        <w:br/>
+      </w:r>
+      <w:r>
+        <w:rPr>
+          <w:rStyle w:val="VerbatimChar"/>
+        </w:rPr>
+        <w:t xml:space="preserve">#&gt; Remote:   main @ origin (https://github.com/BiomarkABS/DeadwaterPaper.git)</w:t>
+      </w:r>
+      <w:r>
+        <w:br/>
+      </w:r>
+      <w:r>
+        <w:rPr>
+          <w:rStyle w:val="VerbatimChar"/>
+        </w:rPr>
+        <w:t xml:space="preserve">#&gt; Head:     [f17d59a] 2021-11-05: done w intro for day</w:t>
+      </w:r>
+    </w:p>
+    <w:bookmarkEnd w:id="55"/>
+    <w:bookmarkEnd w:id="56"/>
     <w:sectPr>
       <w:pgSz w:h="15840" w:w="12240"/>
       <w:pgMar w:bottom="1440" w:footer="720" w:gutter="0" w:header="720" w:left="1440" w:right="1440" w:top="1440"/>
@@ -3682,7 +3852,7 @@
 </file>
 
 <file path=word/numbering.xml><?xml version="1.0" encoding="utf-8"?>
-<w:numbering xmlns:aink="http://schemas.microsoft.com/office/drawing/2016/ink" xmlns:am3d="http://schemas.microsoft.com/office/drawing/2017/model3d" xmlns:cx="http://schemas.microsoft.com/office/drawing/2014/chartex" xmlns:cx1="http://schemas.microsoft.com/office/drawing/2015/9/8/chartex" xmlns:cx2="http://schemas.microsoft.com/office/drawing/2015/10/21/chartex" xmlns:cx3="http://schemas.microsoft.com/office/drawing/2016/5/9/chartex" xmlns:cx4="http://schemas.microsoft.com/office/drawing/2016/5/10/chartex" xmlns:cx5="http://schemas.microsoft.com/office/drawing/2016/5/11/chartex" xmlns:cx6="http://schemas.microsoft.com/office/drawing/2016/5/12/chartex" xmlns:cx7="http://schemas.microsoft.com/office/drawing/2016/5/13/chartex" xmlns:cx8="http://schemas.microsoft.com/office/drawing/2016/5/14/chartex" xmlns:m="http://schemas.openxmlformats.org/officeDocument/2006/math" xmlns:mc="http://schemas.openxmlformats.org/markup-compatibility/2006" xmlns:o="urn:schemas-microsoft-com:office:office" xmlns:r="http://schemas.openxmlformats.org/officeDocument/2006/relationships" xmlns:v="urn:schemas-microsoft-com:vml" xmlns:w="http://schemas.openxmlformats.org/wordprocessingml/2006/main" xmlns:w10="urn:schemas-microsoft-com:office:word" xmlns:w14="http://schemas.microsoft.com/office/word/2010/wordml" xmlns:w15="http://schemas.microsoft.com/office/word/2012/wordml" xmlns:w16="http://schemas.microsoft.com/office/word/2018/wordml" xmlns:w16cex="http://schemas.microsoft.com/office/word/2018/wordml/cex" xmlns:w16cid="http://schemas.microsoft.com/office/word/2016/wordml/cid" xmlns:w16se="http://schemas.microsoft.com/office/word/2015/wordml/symex" xmlns:wne="http://schemas.microsoft.com/office/word/2006/wordml" xmlns:wp="http://schemas.openxmlformats.org/drawingml/2006/wordprocessingDrawing" xmlns:wp14="http://schemas.microsoft.com/office/word/2010/wordprocessingDrawing" xmlns:wpc="http://schemas.microsoft.com/office/word/2010/wordprocessingCanvas" xmlns:wpg="http://schemas.microsoft.com/office/word/2010/wordprocessingGroup" xmlns:wpi="http://schemas.microsoft.com/office/word/2010/wordprocessingInk" xmlns:wps="http://schemas.microsoft.com/office/word/2010/wordprocessingShape" mc:Ignorable="w14 w15 w16se w16cid w16 w16cex wp14">
+<w:numbering xmlns:aink="http://schemas.microsoft.com/office/drawing/2016/ink" xmlns:am3d="http://schemas.microsoft.com/office/drawing/2017/model3d" xmlns:cx="http://schemas.microsoft.com/office/drawing/2014/chartex" xmlns:cx1="http://schemas.microsoft.com/office/drawing/2015/9/8/chartex" xmlns:cx2="http://schemas.microsoft.com/office/drawing/2015/10/21/chartex" xmlns:cx3="http://schemas.microsoft.com/office/drawing/2016/5/9/chartex" xmlns:cx4="http://schemas.microsoft.com/office/drawing/2016/5/10/chartex" xmlns:cx5="http://schemas.microsoft.com/office/drawing/2016/5/11/chartex" xmlns:cx6="http://schemas.microsoft.com/office/drawing/2016/5/12/chartex" xmlns:cx7="http://schemas.microsoft.com/office/drawing/2016/5/13/chartex" xmlns:cx8="http://schemas.microsoft.com/office/drawing/2016/5/14/chartex" xmlns:m="http://schemas.openxmlformats.org/officeDocument/2006/math" xmlns:mc="http://schemas.openxmlformats.org/markup-compatibility/2006" xmlns:o="urn:schemas-microsoft-com:office:office" xmlns:r="http://schemas.openxmlformats.org/officeDocument/2006/relationships" xmlns:v="urn:schemas-microsoft-com:vml" xmlns:w="http://schemas.openxmlformats.org/wordprocessingml/2006/main" xmlns:w10="urn:schemas-microsoft-com:office:word" xmlns:w14="http://schemas.microsoft.com/office/word/2010/wordml" xmlns:w15="http://schemas.microsoft.com/office/word/2012/wordml" xmlns:w16="http://schemas.microsoft.com/office/word/2018/wordml" xmlns:w16cex="http://schemas.microsoft.com/office/word/2018/wordml/cex" xmlns:w16cid="http://schemas.microsoft.com/office/word/2016/wordml/cid" xmlns:w16sdtdh="http://schemas.microsoft.com/office/word/2020/wordml/sdtdatahash" xmlns:w16se="http://schemas.microsoft.com/office/word/2015/wordml/symex" xmlns:wne="http://schemas.microsoft.com/office/word/2006/wordml" xmlns:wp="http://schemas.openxmlformats.org/drawingml/2006/wordprocessingDrawing" xmlns:wp14="http://schemas.microsoft.com/office/word/2010/wordprocessingDrawing" xmlns:wpc="http://schemas.microsoft.com/office/word/2010/wordprocessingCanvas" xmlns:wpg="http://schemas.microsoft.com/office/word/2010/wordprocessingGroup" xmlns:wpi="http://schemas.microsoft.com/office/word/2010/wordprocessingInk" xmlns:wps="http://schemas.microsoft.com/office/word/2010/wordprocessingShape" mc:Ignorable="w14 w15 w16se w16cid w16 w16cex w16sdtdh wp14">
   <w:abstractNum w15:restartNumberingAfterBreak="0" w:abstractNumId="0">
     <w:nsid w:val="EA454B4C"/>
     <w:multiLevelType w:val="multilevel"/>
@@ -4409,6 +4579,91 @@
     </w:lvl>
     <w:lvl w:ilvl="8">
       <w:start w:val="1"/>
+      <w:numFmt w:val="decimal"/>
+      <w:lvlText w:val="%9."/>
+      <w:lvlJc w:val="left"/>
+      <w:pPr>
+        <w:ind w:left="6480" w:hanging="480"/>
+      </w:pPr>
+    </w:lvl>
+  </w:abstractNum>
+  <w:abstractNum w:abstractNumId="99414">
+    <w:nsid w:val="A99414"/>
+    <w:multiLevelType w:val="multilevel"/>
+    <w:lvl w:ilvl="0">
+      <w:start w:val="4"/>
+      <w:numFmt w:val="decimal"/>
+      <w:lvlText w:val="%1."/>
+      <w:lvlJc w:val="left"/>
+      <w:pPr>
+        <w:ind w:left="720" w:hanging="480"/>
+      </w:pPr>
+    </w:lvl>
+    <w:lvl w:ilvl="1">
+      <w:start w:val="4"/>
+      <w:numFmt w:val="decimal"/>
+      <w:lvlText w:val="%2."/>
+      <w:lvlJc w:val="left"/>
+      <w:pPr>
+        <w:ind w:left="1440" w:hanging="480"/>
+      </w:pPr>
+    </w:lvl>
+    <w:lvl w:ilvl="2">
+      <w:start w:val="4"/>
+      <w:numFmt w:val="decimal"/>
+      <w:lvlText w:val="%3."/>
+      <w:lvlJc w:val="left"/>
+      <w:pPr>
+        <w:ind w:left="2160" w:hanging="480"/>
+      </w:pPr>
+    </w:lvl>
+    <w:lvl w:ilvl="3">
+      <w:start w:val="4"/>
+      <w:numFmt w:val="decimal"/>
+      <w:lvlText w:val="%4."/>
+      <w:lvlJc w:val="left"/>
+      <w:pPr>
+        <w:ind w:left="2880" w:hanging="480"/>
+      </w:pPr>
+    </w:lvl>
+    <w:lvl w:ilvl="4">
+      <w:start w:val="4"/>
+      <w:numFmt w:val="decimal"/>
+      <w:lvlText w:val="%5."/>
+      <w:lvlJc w:val="left"/>
+      <w:pPr>
+        <w:ind w:left="3600" w:hanging="480"/>
+      </w:pPr>
+    </w:lvl>
+    <w:lvl w:ilvl="5">
+      <w:start w:val="4"/>
+      <w:numFmt w:val="decimal"/>
+      <w:lvlText w:val="%6."/>
+      <w:lvlJc w:val="left"/>
+      <w:pPr>
+        <w:ind w:left="4320" w:hanging="480"/>
+      </w:pPr>
+    </w:lvl>
+    <w:lvl w:ilvl="6">
+      <w:start w:val="4"/>
+      <w:numFmt w:val="decimal"/>
+      <w:lvlText w:val="%7."/>
+      <w:lvlJc w:val="left"/>
+      <w:pPr>
+        <w:ind w:left="5040" w:hanging="480"/>
+      </w:pPr>
+    </w:lvl>
+    <w:lvl w:ilvl="7">
+      <w:start w:val="4"/>
+      <w:numFmt w:val="decimal"/>
+      <w:lvlText w:val="%8."/>
+      <w:lvlJc w:val="left"/>
+      <w:pPr>
+        <w:ind w:left="5760" w:hanging="480"/>
+      </w:pPr>
+    </w:lvl>
+    <w:lvl w:ilvl="8">
+      <w:start w:val="4"/>
       <w:numFmt w:val="decimal"/>
       <w:lvlText w:val="%9."/>
       <w:lvlJc w:val="left"/>
@@ -4475,9 +4730,6 @@
     <w:abstractNumId w:val="991"/>
   </w:num>
   <w:num w:numId="1006">
-    <w:abstractNumId w:val="991"/>
-  </w:num>
-  <w:num w:numId="1007">
     <w:abstractNumId w:val="99411"/>
     <w:lvlOverride w:ilvl="0">
       <w:startOverride w:val="1"/>
@@ -4507,6 +4759,9 @@
       <w:startOverride w:val="1"/>
     </w:lvlOverride>
   </w:num>
+  <w:num w:numId="1007">
+    <w:abstractNumId w:val="991"/>
+  </w:num>
   <w:num w:numId="1008">
     <w:abstractNumId w:val="991"/>
   </w:num>
@@ -4517,7 +4772,34 @@
     <w:abstractNumId w:val="991"/>
   </w:num>
   <w:num w:numId="1011">
-    <w:abstractNumId w:val="991"/>
+    <w:abstractNumId w:val="99414"/>
+    <w:lvlOverride w:ilvl="0">
+      <w:startOverride w:val="4"/>
+    </w:lvlOverride>
+    <w:lvlOverride w:ilvl="1">
+      <w:startOverride w:val="4"/>
+    </w:lvlOverride>
+    <w:lvlOverride w:ilvl="2">
+      <w:startOverride w:val="4"/>
+    </w:lvlOverride>
+    <w:lvlOverride w:ilvl="3">
+      <w:startOverride w:val="4"/>
+    </w:lvlOverride>
+    <w:lvlOverride w:ilvl="4">
+      <w:startOverride w:val="4"/>
+    </w:lvlOverride>
+    <w:lvlOverride w:ilvl="5">
+      <w:startOverride w:val="4"/>
+    </w:lvlOverride>
+    <w:lvlOverride w:ilvl="6">
+      <w:startOverride w:val="4"/>
+    </w:lvlOverride>
+    <w:lvlOverride w:ilvl="7">
+      <w:startOverride w:val="4"/>
+    </w:lvlOverride>
+    <w:lvlOverride w:ilvl="8">
+      <w:startOverride w:val="4"/>
+    </w:lvlOverride>
   </w:num>
   <w:num w:numId="1012">
     <w:abstractNumId w:val="991"/>
@@ -4540,14 +4822,11 @@
   <w:num w:numId="1018">
     <w:abstractNumId w:val="991"/>
   </w:num>
-  <w:num w:numId="1019">
-    <w:abstractNumId w:val="991"/>
-  </w:num>
 </w:numbering>
 </file>
 
 <file path=word/styles.xml><?xml version="1.0" encoding="utf-8"?>
-<w:styles xmlns:mc="http://schemas.openxmlformats.org/markup-compatibility/2006" xmlns:r="http://schemas.openxmlformats.org/officeDocument/2006/relationships" xmlns:w="http://schemas.openxmlformats.org/wordprocessingml/2006/main" xmlns:w14="http://schemas.microsoft.com/office/word/2010/wordml" xmlns:w15="http://schemas.microsoft.com/office/word/2012/wordml" xmlns:w16="http://schemas.microsoft.com/office/word/2018/wordml" xmlns:w16cex="http://schemas.microsoft.com/office/word/2018/wordml/cex" xmlns:w16cid="http://schemas.microsoft.com/office/word/2016/wordml/cid" xmlns:w16se="http://schemas.microsoft.com/office/word/2015/wordml/symex" mc:Ignorable="w14 w15 w16se w16cid w16 w16cex">
+<w:styles xmlns:mc="http://schemas.openxmlformats.org/markup-compatibility/2006" xmlns:r="http://schemas.openxmlformats.org/officeDocument/2006/relationships" xmlns:w="http://schemas.openxmlformats.org/wordprocessingml/2006/main" xmlns:w14="http://schemas.microsoft.com/office/word/2010/wordml" xmlns:w15="http://schemas.microsoft.com/office/word/2012/wordml" xmlns:w16="http://schemas.microsoft.com/office/word/2018/wordml" xmlns:w16cex="http://schemas.microsoft.com/office/word/2018/wordml/cex" xmlns:w16cid="http://schemas.microsoft.com/office/word/2016/wordml/cid" xmlns:w16sdtdh="http://schemas.microsoft.com/office/word/2020/wordml/sdtdatahash" xmlns:w16se="http://schemas.microsoft.com/office/word/2015/wordml/symex" mc:Ignorable="w14 w15 w16se w16cid w16 w16cex w16sdtdh">
   <w:docDefaults>
     <w:rPrDefault>
       <w:rPr>
@@ -5127,6 +5406,7 @@
     <w:basedOn w:val="Normal"/>
     <w:link w:val="BodyTextChar"/>
     <w:qFormat/>
+    <w:rsid w:val="00603E30"/>
     <w:pPr>
       <w:spacing w:after="180" w:before="180"/>
     </w:pPr>
@@ -5702,7 +5982,10 @@
     <w:name w:val="Body Text Char"/>
     <w:basedOn w:val="DefaultParagraphFont"/>
     <w:link w:val="BodyText"/>
-    <w:rsid w:val="009029C6"/>
+    <w:rsid w:val="00603E30"/>
+    <w:rPr>
+      <w:rFonts w:ascii="Times New Roman" w:hAnsi="Times New Roman"/>
+    </w:rPr>
   </w:style>
 </w:styles>
 </file>

</xml_diff>

<commit_message>
made sure all numbers in text jived
</commit_message>
<xml_diff>
--- a/analysis/paper/paper.docx
+++ b/analysis/paper/paper.docx
@@ -242,13 +242,13 @@
         <w:pStyle w:val="Date"/>
       </w:pPr>
       <w:r>
-        <w:t xml:space="preserve">23</w:t>
-      </w:r>
-      <w:r>
-        <w:t xml:space="preserve"> </w:t>
-      </w:r>
-      <w:r>
-        <w:t xml:space="preserve">February,</w:t>
+        <w:t xml:space="preserve">30</w:t>
+      </w:r>
+      <w:r>
+        <w:t xml:space="preserve"> </w:t>
+      </w:r>
+      <w:r>
+        <w:t xml:space="preserve">March,</w:t>
       </w:r>
       <w:r>
         <w:t xml:space="preserve"> </w:t>
@@ -301,7 +301,7 @@
         <w:t xml:space="preserve"> </w:t>
       </w:r>
       <w:r>
-        <w:t xml:space="preserve">Washington Department of Fish and Wildife, Fish Program, Science Division, 1111 Washington Street NE, Olympia, Washington, 98501, USA</w:t>
+        <w:t xml:space="preserve">Washington Department of Fish and Wildlife, Fish Program, Science Division, 1111 Washington Street NE, Olympia, Washington, 98501, USA</w:t>
       </w:r>
       <w:r>
         <w:br/>
@@ -388,7 +388,7 @@
         <w:pStyle w:val="FirstParagraph"/>
       </w:pPr>
       <w:r>
-        <w:t xml:space="preserve">Predation on emigrating juvenile salmonids by piscivorous fishes is a widely-studied source of mortality within reservoirs and dam tailraces in the Columbia River basin. The native Northern Pikeminnow are one of these predators and have been estimated to consume ~8% of the approximately 200 million juvenile salmonids emigrating through the lower Snake and Columbia rivers, annually. Less is known about the interaction between upstream, river-dwelling Northern Pikeminnow and their impacts on salmonid recovery above the reservoir systems. In this study, we examine the abundance of Northern Pikeminnow in a slow-water reach of the Salmon River, Idaho, known as Deadwater Slough, and consider potential impacts of them on local Chinook Salmon populations. The Deadwater Slough contains historically important overwinter rearing habitat and is a migration corridor for Chinook Salmon as well as other Endangered Species Act-listings including steelhead and Sockeye Salmon. We estimated the abundance of Northern Pikeminnow in Deadwater Slough during the peak emigrations of juvenile Chinook Salmon to be 27,874 in the fall and 19,499 in the spring. Using these abundance values, we estimated Northern Pikeminnow consumption of juvenile Chinook Salmon for varying proportions of fish in their diet, ranging from 30% to 90%. Assuming a median scenario where 60% of the Northern Pikeminnow diet is fish, of which 50% is juvenile Chinook Salmon, we estimated the Northern Pikeminnow population can consume 95,120 juvenile Chinook Salmon, annually. Using a sensitivity analysis, the potential impact of predation on juvenile Chinook Salmon under the median scenario is a reduction in adult returns by 539 (95% CI: 231 - 1,335). Given the relatively small size of the Salmon River, the large densities and potential consumption rates of Northern Pikeminnow in Deadwater Slough suggest predation likely has consequential impacts on Chinook Salmon in the Upper Salmon River major population group.</w:t>
+        <w:t xml:space="preserve">Predation on emigrating juvenile salmonids by piscivorous fishes is a widely-studied source of mortality within reservoirs and dam tailraces in the Columbia River basin. Native Northern Pikeminnow have been estimated to consume ~8% of the approximately 200 million juvenile salmonids emigrating through the lower Snake and Columbia rivers, annually. Less is known about the interaction between upstream, river-dwelling Northern Pikeminnow and their impacts on salmonid recovery above the reservoir systems. In this study, we examine the abundance of Northern Pikeminnow in a slow-water reach of the Salmon River, Idaho, known as Deadwater Slough, and consider their potential impacts on local Chinook Salmon populations. The Deadwater Slough contains historically important overwinter rearing habitat and is a migration corridor for Chinook Salmon as well as other Endangered Species Act-listings including steelhead and Sockeye Salmon. We estimated the abundance of Northern Pikeminnow in Deadwater Slough to be 19,499 in the fall and 10,352 in the spring, corresponding with the peak emigrations of juvenile Chinook Salmon. Using these abundance values, we estimated Northern Pikeminnow consumption of juvenile Chinook Salmon. Assuming 60% of the Northern Pikeminnow diet is fish, of which 50% is juvenile Chinook Salmon, we estimated the Northern Pikeminnow population can consume 61,409 juvenile Chinook Salmon, annually. Using a sensitivity analysis, Northern Pikeminnow predation on juvenile Chinook Salmon was predicted to reduce adult returns by 377 (95% CI: 161 - 935). Given the relatively small size of the Salmon River, the large densities and potential consumption rates of Northern Pikeminnow in Deadwater Slough suggest predation likely has consequential impacts on Chinook Salmon in the Upper Salmon River major population group.</w:t>
       </w:r>
     </w:p>
     <w:bookmarkEnd w:id="21"/>
@@ -625,7 +625,7 @@
         <w:t xml:space="preserve"> </w:t>
       </w:r>
       <w:r>
-        <w:t xml:space="preserve">and several populations of threatened Snake River steelhead. The slough is also inhabited by piscivorous predators, including Northern Pikeminnow and Smallmouth Bass</w:t>
+        <w:t xml:space="preserve">and several populations of threatened Snake River steelhead. The slough is also inhabited by piscivorous predators, Northern Pikeminnow and Smallmouth Bass</w:t>
       </w:r>
       <w:r>
         <w:t xml:space="preserve"> </w:t>
@@ -638,10 +638,7 @@
         <w:t xml:space="preserve">Micropterus dolomieu</w:t>
       </w:r>
       <w:r>
-        <w:t xml:space="preserve"> </w:t>
-      </w:r>
-      <w:r>
-        <w:t xml:space="preserve">that are potential sources of mortality for these rearing and migrating salmonids.</w:t>
+        <w:t xml:space="preserve">, that are potential sources of mortality for rearing and migrating salmonids.</w:t>
       </w:r>
     </w:p>
     <w:p>
@@ -649,7 +646,7 @@
         <w:pStyle w:val="BodyText"/>
       </w:pPr>
       <w:r>
-        <w:t xml:space="preserve">Quantifying mortality associated with piscine predation in upstream habitats of the Salmon River is of particular interest for spring/summer-run Chinook Salmon (hereafter Chinook Salmon) in the Upper Salmon major population group (MPG). The Salmon River was historically the most productive tributary for Chinook Salmon in the Columbia River basin</w:t>
+        <w:t xml:space="preserve">The Salmon River was historically the most productive tributary for Chinook Salmon in the Columbia River basin</w:t>
       </w:r>
       <w:r>
         <w:t xml:space="preserve"> </w:t>
@@ -658,7 +655,7 @@
         <w:t xml:space="preserve">(Nemeth and Kiefer 1999)</w:t>
       </w:r>
       <w:r>
-        <w:t xml:space="preserve">, but those populations have become depleted in recent decades. Currently, the Upper Salmon MPG supports eight independent, extant populations; this includes Salmon River (above Redfish Lake Creek), Valley Creek, Yankee Fork Salmon River, East Fork Salmon River, Salmon River (mainstem below Redfish Lake Creek), Pahsimeroi River, Lemhi River, and North Fork Salmon River populations</w:t>
+        <w:t xml:space="preserve">, but those populations have become depleted in recent decades. Therefore, quantifying the mortality of spring/summer-run Chinook Salmon (hereafter Chinook Salmon) in the Upper Salmon major population group (MPG) associated with piscine predation is of particular interest. Currently, the Upper Salmon MPG supports eight independent, extant populations; this includes Salmon River (above Redfish Lake Creek), Valley Creek, Yankee Fork Salmon River, East Fork Salmon River, Salmon River (mainstem below Redfish Lake Creek), Pahsimeroi River, Lemhi River, and North Fork Salmon River populations</w:t>
       </w:r>
       <w:r>
         <w:t xml:space="preserve"> </w:t>
@@ -862,7 +859,7 @@
         <w:pStyle w:val="FirstParagraph"/>
       </w:pPr>
       <w:r>
-        <w:t xml:space="preserve">We estimated the population size of piscine predators in the Deadwater Slough using a mark-recapture survey design and a catch per unit effort (CPUE) approach. Predators were sampled near the peaks of the fall DSR and spring NRR emigrations. During our initial survey in 2019, Northern Pikeminnow were by far the most prevalent piscine predator in Deadwater Slough and consequently became our focal taxa. The initial intent was to survey during the emigration of the 2018 Chinook Salmon brood year (fall 2019 and spring 2020), however logistical constraints during the onset of the Covid-19 pandemic delayed the spring 2020 survey until 2021. Over this period, an additional fall survey occurred during the 2020 DSR emigration. The fall surveys were constrained to two weeks to minimize Northern Pikeminnow immigration/emigration.</w:t>
+        <w:t xml:space="preserve">We estimated the population size of piscine predators in the Deadwater Slough using a mark-recapture survey design and a catch per unit effort (CPUE) approach. Predators were sampled near the peaks of the fall DSR and spring NRR emigrations. During our initial survey in 2019, Northern Pikeminnow were the most prevalent piscine predator in Deadwater Slough and consequently became our focal taxa. Our intent was to survey during the emigration of the 2018 Chinook Salmon brood year that occurred fall 2019 and spring 2020, however logistical constraints during the onset of the Covid-19 pandemic delayed the spring 2020 survey until 2021. Over this period, an additional fall survey occurred during the 2020 DSR emigration. Fall surveys were constrained to two weeks to minimize Northern Pikeminnow immigration/emigration.</w:t>
       </w:r>
     </w:p>
     <w:p>
@@ -870,7 +867,7 @@
         <w:pStyle w:val="BodyText"/>
       </w:pPr>
       <w:r>
-        <w:t xml:space="preserve">Multiple capture methods were employed during the initial fall 2019 survey to reduce selectivity and bias for species and size classes. Methods included raft electrofishing, fyke netting, snorkeling, and angling. After evaluating all methods, angling was the most effective method for capturing Northern Pikeminnow while also minimizing potential impacts to ESA-listed adult steelhead that were present during our surveys. Ineffective methods were abandoned in subsequent years and the following analyses will focus on fish captured by angling, unless otherwise noted.</w:t>
+        <w:t xml:space="preserve">Multiple capture methods were employed during the fall 2019 survey to reduce selectivity and bias for species and size classes. Methods included raft electrofishing, fyke netting, snorkeling, and angling. After evaluating all methods, angling was the most effective method for capturing Northern Pikeminnow while also minimizing potential impacts to ESA-listed adult steelhead that were present during our surveys. Less effective methods were abandoned in subsequent years and the following analyses will focus on fish captured by angling, unless otherwise noted.</w:t>
       </w:r>
     </w:p>
     <w:p>
@@ -878,7 +875,7 @@
         <w:pStyle w:val="BodyText"/>
       </w:pPr>
       <w:r>
-        <w:t xml:space="preserve">Our study relied heavily on volunteer anglers who were permitted to fish anywhere within Deadwater Slough. Each survey day, anglers boated or hiked their catch (periodically or upon filling a livewell) to a processing station at the boat ramp, approximately 500 m downstream from the top of the slough. For each fish, we recorded the date of capture, species, total length (TL; mm), and whether the fish was previously marked. Unmarked fish were given a physical mark (e.g., hole punch of lower caudal, upper caudal, left pelvic, right pelvic) unique to each day and then were released. Released fish were distributed throughout Deadwater Slough to facilitate mixing back into the population. Fish that died prior to release were included in the total capture (or recapture) count, but not included in the number of marked fish available for recapture after that date. Finally, we recorded the angling start and end time for each crew (person or combinations of persons) to calculate CPUE as the number of Northern Pikeminnow caught per angler hour.</w:t>
+        <w:t xml:space="preserve">Our study relied heavily on volunteer anglers who were permitted to fish anywhere within Deadwater Slough. Each survey day, anglers boated or hiked their catch (periodically or upon filling a livewell) to a processing station at the boat ramp, approximately 500 m downstream from the top of the slough. For each fish, we recorded the date of capture, species, total length (TL; mm), and whether the fish was previously marked. Unmarked fish were given a physical mark (e.g., hole punch of lower caudal, upper caudal, left pelvic, right pelvic) unique to each day and then were released. Fish release sites were distributed throughout Deadwater Slough to facilitate mixing back into the population. Fish that died prior to release were included in that day’s total capture (or recapture) count, but not included in the number of marked fish available for recapture after that date. Finally, we recorded the angling start and end time for each crew (person or combinations of persons) to calculate CPUE as the number of Northern Pikeminnow caught per angler hour.</w:t>
       </w:r>
     </w:p>
     <w:p>
@@ -1253,7 +1250,7 @@
         </m:r>
       </m:oMath>
       <w:r>
-        <w:t xml:space="preserve">. With small numbers of recaptures, it may not be appropriate to calculate the standard error of the Schnabel estimator, but the 95% confidence intervals can be calculated using a Poisson approximation</w:t>
+        <w:t xml:space="preserve">. The 95% confidence intervals were calculated using a Poisson approximation</w:t>
       </w:r>
       <w:r>
         <w:t xml:space="preserve"> </w:t>
@@ -1270,7 +1267,25 @@
         <w:pStyle w:val="BodyText"/>
       </w:pPr>
       <w:r>
-        <w:t xml:space="preserve">Because captures of new and marked fish were dependent on volunteer anglers, there was concern that sampling was biased to locations preferred by anglers. If marked fish were not recently released or mixed back into those preferred locales, marked fish may have been less susceptible to capture than unmarked fish. To account for this potential bias, we also used an adjusted Schnabel estimator, which assumed that marked and released fish during each survey day were not available for recapture for 48 hours. The adjusted Schnabel estimator, referred to as the</w:t>
+        <w:t xml:space="preserve">Because fish capture was dependent on volunteer anglers, there was concern that sampling effort was biased to locations preferred by anglers. If release sites for marked fish were not proximal to preferred angling locales, recently released fish may have been less susceptible to immediate capture than unmarked fish. To account for this potential bias, we included a</w:t>
+      </w:r>
+      <w:r>
+        <w:t xml:space="preserve"> </w:t>
+      </w:r>
+      <w:r>
+        <w:t xml:space="preserve">“</w:t>
+      </w:r>
+      <w:r>
+        <w:t xml:space="preserve">Delayed-mixing</w:t>
+      </w:r>
+      <w:r>
+        <w:t xml:space="preserve">”</w:t>
+      </w:r>
+      <w:r>
+        <w:t xml:space="preserve"> </w:t>
+      </w:r>
+      <w:r>
+        <w:t xml:space="preserve">Schnabel estimator that assumed fish marked and released on a given survey day were not available for recapture for 48 hours. The</w:t>
       </w:r>
       <w:r>
         <w:t xml:space="preserve"> </w:t>
@@ -1455,7 +1470,7 @@
         <w:pStyle w:val="FirstParagraph"/>
       </w:pPr>
       <w:r>
-        <w:t xml:space="preserve">All mark-recapture abundance estimators assumed: (1) the population is closed (no immigration, emigration, births or deaths during the survey period), (2) all fish have equal chance of being caught in subsequent survey days, (3) marking a fish does not affect its chances of recapture, (4) no loss of marks, and (5) marks are not missed or mistaken.</w:t>
+        <w:t xml:space="preserve">All mark-recapture abundance estimators assumed: (1) the population is closed (no immigration, emigration, births or deaths during the survey period), (2) all fish have equal chance of being caught in subsequent survey days, (3) marking a fish does not affect its chances of recapture, (4) no loss of marks, and (5) marks are not missed or misidentified.</w:t>
       </w:r>
     </w:p>
     <w:p>
@@ -1463,7 +1478,7 @@
         <w:pStyle w:val="BodyText"/>
       </w:pPr>
       <w:r>
-        <w:t xml:space="preserve">To estimate the abundance of Northern Pikeminnow during spring 2021, which was not a mark-recapture design, we used the ratio of mean total CPUE in the fall surveys to the total CPUE in the spring survey, then multiplied that ratio by the mean abundance from fall surveys.</w:t>
+        <w:t xml:space="preserve">Surveys conducted in spring 2021 did not follow a mark-recapture study design so Northern Pikeminnow abundance was estimated as the ratio of mean total CPUE in the fall surveys to the total CPUE in the spring survey, then multiplied that ratio by the mean abundance from fall surveys.</w:t>
       </w:r>
     </w:p>
     <w:p>
@@ -1632,7 +1647,7 @@
         <w:pStyle w:val="FirstParagraph"/>
       </w:pPr>
       <w:r>
-        <w:t xml:space="preserve">This approach assumes equal capture probabilities for fall and spring surveys. Fall and spring population estimates were converted into linear and areal densities by dividing by the length and area of Deadwater Slough. Length and area were measured in QGIS software</w:t>
+        <w:t xml:space="preserve">This approach assumes equal capture probabilities for fall and spring surveys. Fall and spring population estimates were converted into linear and areal densities by dividing by the length and area of Deadwater Slough, respectively. Length and area were measured in QGIS software</w:t>
       </w:r>
       <w:r>
         <w:t xml:space="preserve"> </w:t>
@@ -1652,7 +1667,7 @@
         <w:pStyle w:val="BodyText"/>
       </w:pPr>
       <w:r>
-        <w:t xml:space="preserve">Anglers reported that Northern Pikeminnow in Deadwater Slough were large-bodied. To describe the population size structure, we calculated the proportional stock density (PSD) for Northern Pikeminnow in Deadwater Slough. PSD is a ratio, expressed as a percentage, between the number of</w:t>
+        <w:t xml:space="preserve">Anglers reported that Northern Pikeminnow in Deadwater Slough were large-bodied. To describe the population size structure, we calculated the proportional stock density (PSD) for Northern Pikeminnow in Deadwater Slough. PSD is the percentage of all fish that meet criteria for</w:t>
       </w:r>
       <w:r>
         <w:t xml:space="preserve"> </w:t>
@@ -1661,7 +1676,7 @@
         <w:t xml:space="preserve">“</w:t>
       </w:r>
       <w:r>
-        <w:t xml:space="preserve">quality-sized</w:t>
+        <w:t xml:space="preserve">quality-length</w:t>
       </w:r>
       <w:r>
         <w:t xml:space="preserve">”</w:t>
@@ -1679,7 +1694,7 @@
         <w:t xml:space="preserve">“</w:t>
       </w:r>
       <w:r>
-        <w:t xml:space="preserve">stock-sized</w:t>
+        <w:t xml:space="preserve">stock-length</w:t>
       </w:r>
       <w:r>
         <w:t xml:space="preserve">”</w:t>
@@ -1706,18 +1721,9 @@
           <m:r>
             <m:t>S</m:t>
           </m:r>
-          <m:sSub>
-            <m:e>
-              <m:r>
-                <m:t>D</m:t>
-              </m:r>
-            </m:e>
-            <m:sub>
-              <m:r>
-                <m:t>i</m:t>
-              </m:r>
-            </m:sub>
-          </m:sSub>
+          <m:r>
+            <m:t>D</m:t>
+          </m:r>
           <m:r>
             <m:rPr>
               <m:sty m:val="p"/>
@@ -1741,35 +1747,17 @@
               <m:r>
                 <m:t>F</m:t>
               </m:r>
-              <m:sSub>
-                <m:e>
-                  <m:r>
-                    <m:t>Q</m:t>
-                  </m:r>
-                </m:e>
-                <m:sub>
-                  <m:r>
-                    <m:t>i</m:t>
-                  </m:r>
-                </m:sub>
-              </m:sSub>
+              <m:r>
+                <m:t>Q</m:t>
+              </m:r>
             </m:num>
             <m:den>
               <m:r>
                 <m:t>F</m:t>
               </m:r>
-              <m:sSub>
-                <m:e>
-                  <m:r>
-                    <m:t>S</m:t>
-                  </m:r>
-                </m:e>
-                <m:sub>
-                  <m:r>
-                    <m:t>i</m:t>
-                  </m:r>
-                </m:sub>
-              </m:sSub>
+              <m:r>
+                <m:t>S</m:t>
+              </m:r>
             </m:den>
           </m:f>
         </m:oMath>
@@ -1789,18 +1777,9 @@
         <m:r>
           <m:t>F</m:t>
         </m:r>
-        <m:sSub>
-          <m:e>
-            <m:r>
-              <m:t>Q</m:t>
-            </m:r>
-          </m:e>
-          <m:sub>
-            <m:r>
-              <m:t>i</m:t>
-            </m:r>
-          </m:sub>
-        </m:sSub>
+        <m:r>
+          <m:t>Q</m:t>
+        </m:r>
       </m:oMath>
       <w:r>
         <w:t xml:space="preserve"> </w:t>
@@ -1823,18 +1802,7 @@
         <w:t xml:space="preserve"> </w:t>
       </w:r>
       <w:r>
-        <w:t xml:space="preserve">quality-length for species</w:t>
-      </w:r>
-      <w:r>
-        <w:t xml:space="preserve"> </w:t>
-      </w:r>
-      <m:oMath>
-        <m:r>
-          <m:t>i</m:t>
-        </m:r>
-      </m:oMath>
-      <w:r>
-        <w:t xml:space="preserve">, and</w:t>
+        <w:t xml:space="preserve">quality-length, and</w:t>
       </w:r>
       <w:r>
         <w:t xml:space="preserve"> </w:t>
@@ -1843,18 +1811,9 @@
         <m:r>
           <m:t>F</m:t>
         </m:r>
-        <m:sSub>
-          <m:e>
-            <m:r>
-              <m:t>S</m:t>
-            </m:r>
-          </m:e>
-          <m:sub>
-            <m:r>
-              <m:t>i</m:t>
-            </m:r>
-          </m:sub>
-        </m:sSub>
+        <m:r>
+          <m:t>S</m:t>
+        </m:r>
       </m:oMath>
       <w:r>
         <w:t xml:space="preserve"> </w:t>
@@ -1877,18 +1836,7 @@
         <w:t xml:space="preserve"> </w:t>
       </w:r>
       <w:r>
-        <w:t xml:space="preserve">stock-length for species</w:t>
-      </w:r>
-      <w:r>
-        <w:t xml:space="preserve"> </w:t>
-      </w:r>
-      <m:oMath>
-        <m:r>
-          <m:t>i</m:t>
-        </m:r>
-      </m:oMath>
-      <w:r>
-        <w:t xml:space="preserve">. For Northern Pikeminnow in Deadwater Slough, we used 380 mm TL for quality-length and 250 mm TL for stock-length</w:t>
+        <w:t xml:space="preserve">stock-length. For Northern Pikeminnow in Deadwater Slough, we used 380 mm TL for quality-length and 250 mm TL for stock-length</w:t>
       </w:r>
       <w:r>
         <w:t xml:space="preserve"> </w:t>
@@ -1927,7 +1875,7 @@
         <w:t xml:space="preserve"> </w:t>
       </w:r>
       <w:r>
-        <w:t xml:space="preserve">was used to examine the stomach contents of Northern Pikeminnow for the presence of juvenile Chinook Salmon and other fishes occupying Deadwater Slough. Immediately following lavage, stomach contents of individuals were preserved with 99% isopropyl alcohol in whirl-paks to be analyzed in a controlled environment. For each stomach sample, wet weight (grams) was recorded for the total stomach contents, including all non-fish items (e.g., macroinvertebrates, organic matter), as well as the portion consisting of fish. Fish and fish remnants were identified to the lowest taxonomic unit using diagnostic bones</w:t>
+        <w:t xml:space="preserve">was used to examine the stomach contents of Northern Pikeminnow for the presence of juvenile Chinook Salmon and other fishes occupying Deadwater Slough. Immediately following lavage, stomach contents of individuals were preserved with 99% isopropyl alcohol in whirl-paks to be analyzed in a controlled environment. For each stomach sample, total wet weight (grams) was recorded for all stomach contents, including all fish and non-fish items (e.g., macroinvertebrates, organic matter). Fish and fish remnants were identified to the lowest taxonomic unit using diagnostic bones</w:t>
       </w:r>
       <w:r>
         <w:t xml:space="preserve"> </w:t>
@@ -1978,7 +1926,7 @@
         <w:t xml:space="preserve">(R Core Team 2021)</w:t>
       </w:r>
       <w:r>
-        <w:t xml:space="preserve">. The daily rate of consumption in grams for an individual Northern Pikeminnow was estimated based on the following inputs: predator and prey energy densities, predator start and end weights, and water temperatures. Separate models were run for the fall period (September 15 - November 30) and the spring period (March 1 - May 31) to coincide with peak emigrations of DSR and NRR juveniles from the Lemhi River, the largest Chinook Salmon population in the Upper Salmon MPG.</w:t>
+        <w:t xml:space="preserve">. The daily rate of consumption in grams for an individual Northern Pikeminnow was estimated based on predator and prey energy densities, predator start and end weights, and water temperatures. Separate models were run for the fall period (September 15 - November 30) and the spring period (March 1 - May 31) to coincide with peak emigrations of DSR and NRR juveniles from the Lemhi River, the largest Chinook Salmon population in the Upper Salmon MPG.</w:t>
       </w:r>
     </w:p>
     <w:p>
@@ -1986,7 +1934,7 @@
         <w:pStyle w:val="BodyText"/>
       </w:pPr>
       <w:r>
-        <w:t xml:space="preserve">Predator energy density for Northern Pikeminnow was fixed at 6,703 Joules(J)/g</w:t>
+        <w:t xml:space="preserve">Predator energy density for Northern Pikeminnow was fixed at 6,703 Joules (J)/g</w:t>
       </w:r>
       <w:r>
         <w:t xml:space="preserve"> </w:t>
@@ -2139,7 +2087,7 @@
         <w:pStyle w:val="BodyText"/>
       </w:pPr>
       <w:r>
-        <w:t xml:space="preserve">The proportion of fish in the Northern Pikeminnow’s diet relative to non-fish prey items is unknown in Deadwater Slough. Therefore, we conducted separate model runs that assume different proportions of fish in the diet ranging from 30 - 90%, in 10% increments. These values were supported by observations elsewhere in the Columbia River basin (54-86%:</w:t>
+        <w:t xml:space="preserve">The proportion of fish in the Northern Pikeminnow’s diet relative to non-fish prey items is unknown in Deadwater Slough. Therefore, we conducted a series of model runs with varying proportions of fish in the diet ranging from 30 - 90%, in 10% increments. These values were supported by observations elsewhere in the Columbia River basin (54-86%:</w:t>
       </w:r>
       <w:r>
         <w:t xml:space="preserve"> </w:t>
@@ -2166,7 +2114,7 @@
         <w:t xml:space="preserve">Gray and Dauble (2001)</w:t>
       </w:r>
       <w:r>
-        <w:t xml:space="preserve">) that suggest fish are the majority of Northern Pikeminnow prey. Fourteen model runs were completed (7 diet scenarios and 2 seasons), each providing an estimate of the total grams of fish consumed by an individual Northern Pikeminnow (Table</w:t>
+        <w:t xml:space="preserve">) that suggest fish are the majority of Northern Pikeminnow prey by volume. A model run was conducted for each combination of diet scenario and season, resulting in fourteen estimates of the total grams of fish consumed by an individual Northern Pikeminnow (Table</w:t>
       </w:r>
       <w:r>
         <w:t xml:space="preserve"> </w:t>
@@ -2228,7 +2176,7 @@
         <w:pStyle w:val="BodyText"/>
       </w:pPr>
       <w:r>
-        <w:t xml:space="preserve">The estimate of total juvenile Chinook Salmon biomass consumed was then converted to the total estimated number of fish consumed each period by dividing by the average weight of DSR (10.3 g) and NRR (10.9 g) emigrants in the Upper Salmon MPG. The average weights of DSR and NRR emigrants were calculated from fish captured at seven rotary screw traps upstream of Deadwater Slough during the fall and spring periods. Although the primary impact to Chinook Salmon in Deadwater Slough by Northern Pikeminnow is juvenile predation, the common metric to evaluate salmon recovery is often adult returns. We assessed the potential impacts on adult returns by estimating the number of additional adult Chinook Salmon expected to return to Lower Granite Dam if predation was reduced or eliminated in the Deadwater Slough. This calculation was made by multiplying the total estimated juvenile Chinook Salmon consumed by the median Granite-to-Granite SAR of 0.00614 (sd = 0.00051) from</w:t>
+        <w:t xml:space="preserve">We obtained an estimate of the number of juvenile Chinook Salmon consumed by dividing total biomass consumed by the average weight of DSR (10.3 g) and NRR (10.9 g) emigrants in the Upper Salmon MPG. The average weights of DSR and NRR emigrants were calculated from fish captured at seven rotary screw traps upstream of Deadwater Slough during the fall and spring periods. We also quantified the potential impact of Northern Pikeminnow predation on juvenile Chinook Salmon to adult returns by estimating the number of additional adult Chinook Salmon expected to return to Lower Granite Dam if predation by Pikeminnow was reduced or eliminated in the Deadwater Slough. We multiplied the estimated total juvenile Chinook Salmon consumed by the median Granite-to-Granite smolt-to-adult return rate (SAR) of 0.00614 (SD = 0.00051) from</w:t>
       </w:r>
       <w:r>
         <w:t xml:space="preserve"> </w:t>
@@ -2323,7 +2271,7 @@
         <w:pStyle w:val="BodyText"/>
       </w:pPr>
       <w:r>
-        <w:t xml:space="preserve">Mark-recapture abundance estimates of Northern Pikeminnow in Deadwater Slough during fall 2019 ranged from 12,480 to 18,732 and for fall 2020 ranged from 24,381 to 37,016 depending on the estimator used (Table</w:t>
+        <w:t xml:space="preserve">Mark-recapture abundance estimates of Northern Pikeminnow in Deadwater Slough ranged from 12,480 to 18,732 in fall 2019 and from 24,381 to 37,016 in fall 2020 (Table</w:t>
       </w:r>
       <w:r>
         <w:t xml:space="preserve"> </w:t>
@@ -2332,7 +2280,7 @@
         <w:t xml:space="preserve">4</w:t>
       </w:r>
       <w:r>
-        <w:t xml:space="preserve">). For both surveys, the unadjusted multiple-census estimates were larger than the single census estimates and small numbers of recaptures resulted in wide confidence intervals (Figure</w:t>
+        <w:t xml:space="preserve">). We estimated larger populations of Northern Pikeminnow using the unadjusted multiple-census estimator compared to adjusted and single census estimators (Figure</w:t>
       </w:r>
       <w:r>
         <w:t xml:space="preserve"> </w:t>
@@ -2341,7 +2289,7 @@
         <w:t xml:space="preserve">2</w:t>
       </w:r>
       <w:r>
-        <w:t xml:space="preserve">). Because our sampling design most closely matched a multiple census estimator and required a small sample size modification, we deemed the Schnabel estimates most appropriate. Accordingly, the mean Northern Pikeminnow abundance for the two fall sampling events was 27,874 (95% CI: 14,244 - 59,388). Using the delayed-mixing Schnabel estimator, the mean fall abundance estimate was 19,499 (95% CI: 9,952 - 41,597). For spring 2021, we estimated 14,799 (95% CI: 7,562 - 31,530) Northern Pikeminnow in Deadwater Slough. Those estimates translate to linear densities of 10,422 and 7,909 Northern Pikeminnow per rkm and areal densities (fish/100 m</w:t>
+        <w:t xml:space="preserve">). Because our sampling design most closely matched a multiple census estimator and required a small sample size modification, we deemed the Schnabel estimates most appropriate. Accordingly, the mean Northern Pikeminnow abundance for the two fall sampling events was 27,874 (95% CI: 14,244 - 59,388). Using the delayed-mixing Schnabel estimator, the mean fall abundance estimate was 19,499 (95% CI: 9,952 - 41,597). For spring 2021, we estimated 10,352 (95% CI: 5,284 - 22,084) Northern Pikeminnow in Deadwater Slough. Those estimates translate to linear densities of 10,422 and 5,533 Northern Pikeminnow per rkm and areal densities (fish/100 m</w:t>
       </w:r>
       <m:oMath>
         <m:sSup>
@@ -2358,7 +2306,7 @@
         </m:sSup>
       </m:oMath>
       <w:r>
-        <w:t xml:space="preserve">) of 23.3 and 12.4 for fall and spring, respectively.</w:t>
+        <w:t xml:space="preserve">) of 16.3 and 8.7 for fall and spring, respectively.</w:t>
       </w:r>
     </w:p>
     <w:p>
@@ -2393,7 +2341,7 @@
         <w:pStyle w:val="FirstParagraph"/>
       </w:pPr>
       <w:r>
-        <w:t xml:space="preserve">We found that gastric lavage successfully removed food items in all dissected individuals, indicating the method was effective. Of the 1,558 Northern Pikeminnow sampled using gastric lavage, we found contents in 350 (22.5%) stomachs and confirmed fish or fish parts in 44 (12.6%) stomachs. Northern Pikeminnow captured during spring 2021 had a higher proportion of fish content in their diet compared to individuals captured in the fall surveys (Table</w:t>
+        <w:t xml:space="preserve">We found that gastric lavage successfully removed food items in all dissected individuals, indicating the method was effective. Of the 1,558 Northern Pikeminnow sampled using gastric lavage, we found contents in 350 (22.5%) stomachs and confirmed fish or fish parts in 44 stomachs. Northern Pikeminnow captured during spring 2021 had a higher proportion of fish content in their diet compared to individuals captured in the fall surveys (Table</w:t>
       </w:r>
       <w:r>
         <w:t xml:space="preserve"> </w:t>
@@ -2402,7 +2350,7 @@
         <w:t xml:space="preserve">5</w:t>
       </w:r>
       <w:r>
-        <w:t xml:space="preserve">). The mean wet weight of total contents for an individual was 0.98 g (median = 0.25 g; sd = 2.16 g). Overall, fish or fish remnants made up 11.7% of all stomach contents examined.</w:t>
+        <w:t xml:space="preserve">). The mean wet weight of total contents for an individual was 0.98 g (median = 0.25 g; SD = 2.16 g). Overall, fish or fish remnants made up 11.7% of all stomach contents examined.</w:t>
       </w:r>
     </w:p>
     <w:bookmarkEnd w:id="30"/>
@@ -2438,7 +2386,7 @@
         <w:t xml:space="preserve">4</w:t>
       </w:r>
       <w:r>
-        <w:t xml:space="preserve">). Spring consumption ranged from 34.01 for a diet of 30% fish to 44.33 for a diet of 90% fish. Given estimated mean Northern Pikeminnow population sizes of 27,874 from fall estimates and 14,799 for spring 2021, and assuming 60% of their diet is fish, we estimate that the Northern Pikeminnow population can consume 1.2 metric tons of fish during the fall DSR emigration and an additional 0.6 metric tons during the spring NRR emigration in Deadwater Slough.</w:t>
+        <w:t xml:space="preserve">). Spring consumption ranged from 34.01 for a diet of 30% fish to 44.33 for a diet of 90% fish. Given estimated mean Northern Pikeminnow population sizes of 19,499 in the fall, 10,352 in the spring 2021, and a diet consisting of 60% fish, the Northern Pikeminnow population can consume 0.8 metric tons of fish during the fall DSR emigration and 0.4 metric tons during the spring NRR emigration in Deadwater Slough.</w:t>
       </w:r>
     </w:p>
     <w:bookmarkEnd w:id="31"/>
@@ -2456,7 +2404,7 @@
         <w:pStyle w:val="FirstParagraph"/>
       </w:pPr>
       <w:r>
-        <w:t xml:space="preserve">Using the total fish consumed by the Northern Pikeminnow population (summing fall and spring surveys), we produced a sensitivity analysis for three Northern Pikeminnow diet scenarios where 60% of the diet is fish, and juvenile Chinook Salmon make up 30%, 50%, and 65% of total fish prey consumed (Figure</w:t>
+        <w:t xml:space="preserve">Given yearly fish consumption estimates during the fall DSR and spring NRR periods, we produced a sensitivity analysis to calculated consumption of juvenile Chinook Salmon where 30%, 50%, and 65% of total fish prey consumed are juvenile Chinook Salmon (Figure</w:t>
       </w:r>
       <w:r>
         <w:t xml:space="preserve"> </w:t>
@@ -2465,7 +2413,7 @@
         <w:t xml:space="preserve">5</w:t>
       </w:r>
       <w:r>
-        <w:t xml:space="preserve">). Assuming that 50% of the total fish consumed are juvenile Chinook salmon, we estimate that 87,785 (95% CI: 44,858 - 187,033) juvenile Chinook Salmon will be consumed. Using the median Granite-to-Granite SAR, we estimated that juvenile consumption is equivalent to 539 (95% CI: 231 - 1,335) adults (Figure</w:t>
+        <w:t xml:space="preserve">). At the median value of 50%, we estimated that 61,409 (95% CI: 31,342 - 131,004) juvenile Chinook Salmon will be consumed. Using the median Granite-to-Granite SAR, we estimated that juvenile consumption is equivalent to 377 (95% CI: 161 - 935) adults (Figure</w:t>
       </w:r>
       <w:r>
         <w:t xml:space="preserve"> </w:t>
@@ -2502,7 +2450,7 @@
         <w:pStyle w:val="FirstParagraph"/>
       </w:pPr>
       <w:r>
-        <w:t xml:space="preserve">All mark-recapture abundance estimators suggest a large population of Northern Pikeminnow occupies Deadwater Slough. The mean population size of Northern Pikeminnow was estimated to be 27,874 during the fall DSR emigration and 14,799 during the spring NRR emigration. Those estimates translate to linear densities (fish/rkm) that are 21 and 11 times greater than densities reported by</w:t>
+        <w:t xml:space="preserve">All mark-recapture abundance estimators suggest a large population of Northern Pikeminnow occupies Deadwater Slough. The mean population size of Northern Pikeminnow was estimated to be 19,499 during the fall DSR emigration and 10,352 during the spring NRR emigration. Those estimates translate to linear densities (fish/rkm) that are 15 and 8 times greater than densities reported by</w:t>
       </w:r>
       <w:r>
         <w:t xml:space="preserve"> </w:t>
@@ -2514,7 +2462,7 @@
         <w:t xml:space="preserve"> </w:t>
       </w:r>
       <w:r>
-        <w:t xml:space="preserve">for the John Day Reservoir and approximately 5 and 3 times greater than projections for the lower Columbia River</w:t>
+        <w:t xml:space="preserve">for the John Day Reservoir and approximately 4 and 2 times greater than projections for the lower Columbia River</w:t>
       </w:r>
       <w:r>
         <w:t xml:space="preserve"> </w:t>
@@ -2830,7 +2778,7 @@
         <w:t xml:space="preserve"> </w:t>
       </w:r>
       <w:r>
-        <w:t xml:space="preserve">for the MPG to be considered viable and for recovery of the Snake River Evolutionary Significant Unit. We estimate that 87,785 juvenile Chinook Salmon may be consumed by Northern Pikeminnow assuming that 60% of their diet is fish and 50% of fish prey are Chinook Salmon. Considering that diet scenarios used in our study are likely conservative assumptions, especially during the fall DSR emigration, the estimated number of Chinook Salmon consumed is substantial.</w:t>
+        <w:t xml:space="preserve">for the MPG to be considered viable and for recovery of the Snake River Evolutionary Significant Unit. We estimate that 61,409 juvenile Chinook Salmon may be consumed by Northern Pikeminnow assuming that 60% of their diet is fish and 50% of fish prey are Chinook Salmon. Considering that diet scenarios used in our study are likely conservative assumptions, especially during the fall DSR emigration, the estimated number of Chinook Salmon consumed is substantial.</w:t>
       </w:r>
     </w:p>
     <w:p>
@@ -2838,7 +2786,7 @@
         <w:pStyle w:val="BodyText"/>
       </w:pPr>
       <w:r>
-        <w:t xml:space="preserve">Spawner abundance is perhaps the most important metric considered in determining a population’s viability and productivity. We estimated that consumption of juvenile Chinook Salmon by Northern Pikeminnow in the Deadwater Slough potentially reduces natural-origin returns to upriver populations by 539 adults, annually, which is 97% of the total mean adult escapement estimated</w:t>
+        <w:t xml:space="preserve">Spawner abundance is perhaps the most important metric considered in determining a population’s viability and productivity. We estimated that consumption of juvenile Chinook Salmon by Northern Pikeminnow in the Deadwater Slough potentially reduces natural-origin returns to upriver populations by 377 adults, annually, which is 68% of the total mean adult escapement estimated</w:t>
       </w:r>
       <w:r>
         <w:t xml:space="preserve"> </w:t>
@@ -2853,7 +2801,7 @@
         <w:t xml:space="preserve">(Kinzer et al. 2020)</w:t>
       </w:r>
       <w:r>
-        <w:t xml:space="preserve">. Even under the most conservative scenario where 30% of the Northern Pikeminnow diet is fish and 30% of that is Chinook Salmon we estimate the</w:t>
+        <w:t xml:space="preserve">. Even under the most conservative scenario where 30% of the Northern Pikeminnow diet is fish and 30% of that is juvenile Chinook Salmon, we estimated 184</w:t>
       </w:r>
       <w:r>
         <w:t xml:space="preserve"> </w:t>
@@ -2871,7 +2819,7 @@
         <w:t xml:space="preserve"> </w:t>
       </w:r>
       <w:r>
-        <w:t xml:space="preserve">of the juveniles consumed to be 263, which is 47% of recent natural-origin adult escapements. In addition to juvenile Chinook Salmon, juvenile steelhead and Sockeye Salmon, including hatchery releases, are also likely prey items for Northern Pikeminnow in Deadwater Slough. Accordingly, we surmise that adult returns of steelhead and Sockeye Salmon are also affected by predation, including hatchery populations, which provide recreational fishing opportunities. Consequently, reducing predation mortality at Deadwater Slough could potentially benefit multiple upriver natural and hatchery populations, including other ESA-listed species. Because the Deadwater Slough is part of the migratory pathway for multiple species and populations of emigrating salmonids, the positive impact could be greater than individual tributary rehabilitation actions which typically benefit a single population.</w:t>
+        <w:t xml:space="preserve">would be consumed, which is approximately 33% of recent natural-origin adult Chinook Salmon escapements. In addition to juvenile Chinook Salmon, juvenile steelhead and Sockeye Salmon, including hatchery releases, are also likely prey items for Northern Pikeminnow in Deadwater Slough. Accordingly, we surmise that adult returns of steelhead and Sockeye Salmon are also affected by predation, including hatchery populations, which provide recreational fishing opportunities. Consequently, reducing predation mortality at Deadwater Slough could potentially benefit multiple upriver natural and hatchery populations, including other ESA-listed species. Because the Deadwater Slough is part of the migratory pathway for multiple species and populations of emigrating salmonids, the positive impact could be greater than individual tributary rehabilitation actions which typically benefit a single population.</w:t>
       </w:r>
     </w:p>
     <w:bookmarkEnd w:id="37"/>
@@ -3101,7 +3049,7 @@
         <w:pStyle w:val="FirstParagraph"/>
       </w:pPr>
       <w:r>
-        <w:t xml:space="preserve">The authors extend much appreciation to the many volunteers that assisted with field efforts including collaborators from the Bureau of Reclamation, Idaho Governor’s Office of Species Conservation, Idaho Department of Fish and Game, and the Lemhi Regional Land Trust, among others. Special thanks to Jared Barker, Brian Hamilton, Tulley Mackey, and Chelsea Welke for their help in the field. We further appreciate the administrative support and guidance from Caitlin Alcott and Inter-Fluve. This manuscript benefited from a review by Sean Gibbs. Funding for this study was provided by the Bureau of Reclamation, Pacific Northwest Regional Office (contract No. 140R1021F0018) with assistance from the Idaho Governor’s Office of Species Conservation.</w:t>
+        <w:t xml:space="preserve">The authors extend much appreciation to the many volunteers that assisted with field efforts including collaborators from the Bureau of Reclamation, Idaho Governor’s Office of Species Conservation, Idaho Department of Fish and Game, and the Lemhi Regional Land Trust, among others. Special thanks to Jared Barker, Brian Hamilton, Tulley Mackey, and Chelsea Welke for their help in the field. We further appreciate the administrative support and guidance from Caitlin Alcott and Inter-Fluve. This manuscript benefited from reviews by Sean Gibbs, Mark Roes, and Ian Courter. Funding for this study was provided by the Bureau of Reclamation, Pacific Northwest Regional Office (contract No. 140R1021F0018) with assistance from the Idaho Governor’s Office of Species Conservation.</w:t>
       </w:r>
     </w:p>
     <w:p>
@@ -8842,7 +8790,7 @@
         <w:pStyle w:val="FirstParagraph"/>
       </w:pPr>
       <w:r>
-        <w:t xml:space="preserve">This report was generated on 2022-02-23 15:03:57 using the following computational environment and dependencies:</w:t>
+        <w:t xml:space="preserve">This report was generated on 2022-03-30 14:49:07 using the following computational environment and dependencies:</w:t>
       </w:r>
     </w:p>
     <w:p>
@@ -8943,7 +8891,7 @@
         <w:rPr>
           <w:rStyle w:val="VerbatimChar"/>
         </w:rPr>
-        <w:t xml:space="preserve">#&gt;  date     2022-02-23</w:t>
+        <w:t xml:space="preserve">#&gt;  date     2022-03-30</w:t>
       </w:r>
       <w:r>
         <w:br/>
@@ -9930,7 +9878,7 @@
         <w:rPr>
           <w:rStyle w:val="VerbatimChar"/>
         </w:rPr>
-        <w:t xml:space="preserve">#&gt; Head:     [2406c0c] 2022-02-23: Typo fix</w:t>
+        <w:t xml:space="preserve">#&gt; Head:     [db9c1c6] 2022-03-23: Updated with edits from IC and MR</w:t>
       </w:r>
     </w:p>
     <w:bookmarkEnd w:id="112"/>

</xml_diff>

<commit_message>
updated draft in repo
</commit_message>
<xml_diff>
--- a/analysis/paper/paper.docx
+++ b/analysis/paper/paper.docx
@@ -841,7 +841,7 @@
         <w:t xml:space="preserve">(Reichmuth et al. 1985; USACE 1986)</w:t>
       </w:r>
       <w:r>
-        <w:t xml:space="preserve">, they likely coincided with the failure of a small mining reservoir in the Dump Creek drainage around 1897 that deposited substantial amounts of sediment at its confluence with the Salmon River</w:t>
+        <w:t xml:space="preserve">, some believe they coincided with the failure of a small mining reservoir in the Dump Creek drainage around 1897 that deposited substantial amounts of sediment at its confluence with the Salmon River</w:t>
       </w:r>
       <w:r>
         <w:t xml:space="preserve"> </w:t>
@@ -1294,7 +1294,7 @@
         <w:t xml:space="preserve"> </w:t>
       </w:r>
       <w:r>
-        <w:t xml:space="preserve">Schnabel estimator that assumed fish marked and released on a given survey day were not available for recapture for 48 hours. The delayed-mixing Schnabel estimator, is given by:</w:t>
+        <w:t xml:space="preserve">Schnabel estimator that assumed fish marked and released on a given survey day were not available for recapture for 48 hours. The delayed-mixing Schnabel estimator is given by:</w:t>
       </w:r>
     </w:p>
     <w:p>
@@ -2170,7 +2170,7 @@
         <w:pStyle w:val="BodyText"/>
       </w:pPr>
       <w:r>
-        <w:t xml:space="preserve">We obtained an estimate of the number of juvenile Chinook Salmon consumed by dividing total biomass consumed by the average weight of DSR (10.3 g) and NRR (10.9 g) emigrants in the Upper Salmon MPG. The average weights of DSR and NRR emigrants were calculated from fish captured at seven rotary screw traps upstream of Deadwater Slough during the fall and spring periods. Although the primary impact to Chinook Salmon in Deadwater Slough by Northern Pikeminnow is juvenile predation, the common metric to evaluate salmon recovery is adult returns. We quantified the potential impact of Northern Pikeminnow predation on adult returns by estimating the number of equivalent adults expected to return to Lower Granite Dam if predation by Pikeminnow was eliminated in the Deadwater Slough. To accomplish this, we multiplied the estimated total juvenile Chinook Salmon consumed by the median Granite-to-Granite smolt-to-adult return rate (SAR) of 0.00614 (SD = 0.00051) from</w:t>
+        <w:t xml:space="preserve">We obtained an estimate of the number of juvenile Chinook Salmon consumed by dividing total biomass consumed by the average weight of DSR (10.3 g) and NRR (10.9 g) emigrants in the Upper Salmon River. The average weights of DSR and NRR emigrants were calculated from fish captured at seven rotary screw traps upstream of Deadwater Slough during the fall and spring periods. Although the primary impact to Chinook Salmon in Deadwater Slough by Northern Pikeminnow is juvenile predation, the common metric to evaluate salmon recovery is adult returns. We quantified the potential impact of Northern Pikeminnow predation on adult returns by estimating the number of equivalent adults expected to return to Lower Granite Dam if predation by Pikeminnow was eliminated in the Deadwater Slough. To accomplish this, we multiplied the estimated total juvenile Chinook Salmon consumed by the median Granite-to-Granite smolt-to-adult return rate (SAR) of 0.00614 (SD = 0.00051) from</w:t>
       </w:r>
       <w:r>
         <w:t xml:space="preserve"> </w:t>
@@ -2239,7 +2239,7 @@
         <w:t xml:space="preserve"> </w:t>
       </w:r>
       <w:r>
-        <w:t xml:space="preserve">??</w:t>
+        <w:t xml:space="preserve">1</w:t>
       </w:r>
       <w:r>
         <w:t xml:space="preserve">). Mark-recapture abundance estimates of Northern Pikeminnow in Deadwater Slough ranged from 12,480 to 18,732 in fall 2019 and from 24,381 to 37,016 in fall 2020 (Table</w:t>
@@ -2248,7 +2248,7 @@
         <w:t xml:space="preserve"> </w:t>
       </w:r>
       <w:r>
-        <w:t xml:space="preserve">2</w:t>
+        <w:t xml:space="preserve">3</w:t>
       </w:r>
       <w:r>
         <w:t xml:space="preserve">). We estimated larger populations of Northern Pikeminnow using the unadjusted multiple-census estimator compared to the single census and adjusted delayed-mixing multiple census estimators (Figure</w:t>
@@ -2318,7 +2318,7 @@
         <w:t xml:space="preserve"> </w:t>
       </w:r>
       <w:r>
-        <w:t xml:space="preserve">3</w:t>
+        <w:t xml:space="preserve">4</w:t>
       </w:r>
       <w:r>
         <w:t xml:space="preserve">). The mean wet weight of total contents for an individual was 0.98 g (median = 0.25 g; SD = 2.16 g). Overall, fish or fish remnants made up 11.7% of all stomach contents examined.</w:t>
@@ -5438,16 +5438,11 @@
     <w:bookmarkStart w:id="101" w:name="tables"/>
     <w:bookmarkEnd w:id="101"/>
     <w:p>
-      <w:r>
-        <w:br w:type="page"/>
-      </w:r>
-    </w:p>
-    <w:p>
       <w:pPr>
         <w:pStyle w:val="TableCaption"/>
       </w:pPr>
       <w:r>
-        <w:t xml:space="preserve">Table 1: Bioenergetics model runs to estimate the grams of fish consumed during the fall DSR and spring NRR Chinook Salmon emigrations. The date ranges for each model run, the assumed proportion of fish in the diet, and the total grams of fish consumed by an individual Northern Pikeminnow to maintain its body weight for a given season are shown. Northern Pikeminnow start and end weights were 598.7 and 430.7 g for the fall and spring seasons, respectively.</w:t>
+        <w:t xml:space="preserve">Table 1: Summary of Northern Pikeminnow angling survey data. Fall surveys included mark and recapture weeks for the single census estimate. Spring surveys included only a single capture week to estimate catch-per-unit-effort.</w:t>
       </w:r>
     </w:p>
     <w:tbl>
@@ -5455,7 +5450,165 @@
         <w:tblStyle w:val="Table"/>
         <w:tblW w:type="auto" w:w="0"/>
         <w:tblLook w:firstRow="1" w:lastRow="0" w:firstColumn="0" w:lastColumn="0" w:noHBand="0" w:noVBand="0" w:val="0020"/>
-        <w:tblCaption w:val="Table 1: Bioenergetics model runs to estimate the grams of fish consumed during the fall DSR and spring NRR Chinook Salmon emigrations. The date ranges for each model run, the assumed proportion of fish in the diet, and the total grams of fish consumed by an individual Northern Pikeminnow to maintain its body weight for a given season are shown. Northern Pikeminnow start and end weights were 598.7 and 430.7 g for the fall and spring seasons, respectively."/>
+        <w:tblCaption w:val="Table 1: Summary of Northern Pikeminnow angling survey data. Fall surveys included mark and recapture weeks for the single census estimate. Spring surveys included only a single capture week to estimate catch-per-unit-effort."/>
+      </w:tblPr>
+      <w:tblGrid>
+        <w:gridCol w:w="3960"/>
+        <w:gridCol w:w="3960"/>
+      </w:tblGrid>
+      <w:tr>
+        <w:trPr>
+          <w:tblHeader w:val="true"/>
+        </w:trPr>
+        <w:tc>
+          <w:tcPr/>
+          <w:p>
+            <w:pPr>
+              <w:pStyle w:val="Compact"/>
+              <w:jc w:val="right"/>
+            </w:pPr>
+            <w:r>
+              <w:t xml:space="preserve">dummy</w:t>
+            </w:r>
+          </w:p>
+        </w:tc>
+        <w:tc>
+          <w:tcPr/>
+          <w:p>
+            <w:pPr>
+              <w:pStyle w:val="Compact"/>
+              <w:jc w:val="right"/>
+            </w:pPr>
+            <w:r>
+              <w:t xml:space="preserve">bogus</w:t>
+            </w:r>
+          </w:p>
+        </w:tc>
+      </w:tr>
+      <w:tr>
+        <w:tc>
+          <w:tcPr/>
+          <w:p>
+            <w:pPr>
+              <w:pStyle w:val="Compact"/>
+              <w:jc w:val="right"/>
+            </w:pPr>
+            <w:r>
+              <w:t xml:space="preserve">1</w:t>
+            </w:r>
+          </w:p>
+        </w:tc>
+        <w:tc>
+          <w:tcPr/>
+          <w:p>
+            <w:pPr>
+              <w:pStyle w:val="Compact"/>
+              <w:jc w:val="right"/>
+            </w:pPr>
+            <w:r>
+              <w:t xml:space="preserve">5</w:t>
+            </w:r>
+          </w:p>
+        </w:tc>
+      </w:tr>
+      <w:tr>
+        <w:tc>
+          <w:tcPr/>
+          <w:p>
+            <w:pPr>
+              <w:pStyle w:val="Compact"/>
+              <w:jc w:val="right"/>
+            </w:pPr>
+            <w:r>
+              <w:t xml:space="preserve">2</w:t>
+            </w:r>
+          </w:p>
+        </w:tc>
+        <w:tc>
+          <w:tcPr/>
+          <w:p>
+            <w:pPr>
+              <w:pStyle w:val="Compact"/>
+              <w:jc w:val="right"/>
+            </w:pPr>
+            <w:r>
+              <w:t xml:space="preserve">6</w:t>
+            </w:r>
+          </w:p>
+        </w:tc>
+      </w:tr>
+      <w:tr>
+        <w:tc>
+          <w:tcPr/>
+          <w:p>
+            <w:pPr>
+              <w:pStyle w:val="Compact"/>
+              <w:jc w:val="right"/>
+            </w:pPr>
+            <w:r>
+              <w:t xml:space="preserve">3</w:t>
+            </w:r>
+          </w:p>
+        </w:tc>
+        <w:tc>
+          <w:tcPr/>
+          <w:p>
+            <w:pPr>
+              <w:pStyle w:val="Compact"/>
+              <w:jc w:val="right"/>
+            </w:pPr>
+            <w:r>
+              <w:t xml:space="preserve">7</w:t>
+            </w:r>
+          </w:p>
+        </w:tc>
+      </w:tr>
+      <w:tr>
+        <w:tc>
+          <w:tcPr/>
+          <w:p>
+            <w:pPr>
+              <w:pStyle w:val="Compact"/>
+              <w:jc w:val="right"/>
+            </w:pPr>
+            <w:r>
+              <w:t xml:space="preserve">4</w:t>
+            </w:r>
+          </w:p>
+        </w:tc>
+        <w:tc>
+          <w:tcPr/>
+          <w:p>
+            <w:pPr>
+              <w:pStyle w:val="Compact"/>
+              <w:jc w:val="right"/>
+            </w:pPr>
+            <w:r>
+              <w:t xml:space="preserve">8</w:t>
+            </w:r>
+          </w:p>
+        </w:tc>
+      </w:tr>
+    </w:tbl>
+    <w:p>
+      <w:r>
+        <w:br w:type="page"/>
+      </w:r>
+    </w:p>
+    <w:p>
+      <w:pPr>
+        <w:pStyle w:val="TableCaption"/>
+      </w:pPr>
+      <w:r>
+        <w:t xml:space="preserve">Table 2: Bioenergetics model runs to estimate the grams of fish consumed during the fall DSR and spring NRR Chinook Salmon emigrations. The date ranges for each model run, the assumed proportion of fish in the diet, and the total grams of fish consumed by an individual Northern Pikeminnow to maintain its body weight for a given season are shown. Northern Pikeminnow start and end weights were 598.7 and 430.7 g for the fall and spring seasons, respectively.</w:t>
+      </w:r>
+    </w:p>
+    <w:tbl>
+      <w:tblPr>
+        <w:tblStyle w:val="Table"/>
+        <w:tblW w:type="auto" w:w="0"/>
+        <w:tblLook w:firstRow="1" w:lastRow="0" w:firstColumn="0" w:lastColumn="0" w:noHBand="0" w:noVBand="0" w:val="0020"/>
+        <w:tblCaption w:val="Table 2: Bioenergetics model runs to estimate the grams of fish consumed during the fall DSR and spring NRR Chinook Salmon emigrations. The date ranges for each model run, the assumed proportion of fish in the diet, and the total grams of fish consumed by an individual Northern Pikeminnow to maintain its body weight for a given season are shown. Northern Pikeminnow start and end weights were 598.7 and 430.7 g for the fall and spring seasons, respectively."/>
       </w:tblPr>
       <w:tblGrid>
         <w:gridCol w:w="1980"/>
@@ -6227,7 +6380,7 @@
         <w:pStyle w:val="TableCaption"/>
       </w:pPr>
       <w:r>
-        <w:t xml:space="preserve">Table 2: Point estimates, standard errors, and 95% confidence intervals for each of the mark-recapture estimators and for the fall sampling efforts. Standard errors are not available for the multiple-census estimators.</w:t>
+        <w:t xml:space="preserve">Table 3: Point estimates, standard errors, and 95% confidence intervals for each of the mark-recapture estimators and for the fall sampling efforts. Standard errors are not available for the multiple-census estimators.</w:t>
       </w:r>
     </w:p>
     <w:tbl>
@@ -6235,7 +6388,7 @@
         <w:tblStyle w:val="Table"/>
         <w:tblW w:type="auto" w:w="0"/>
         <w:tblLook w:firstRow="1" w:lastRow="0" w:firstColumn="0" w:lastColumn="0" w:noHBand="0" w:noVBand="0" w:val="0020"/>
-        <w:tblCaption w:val="Table 2: Point estimates, standard errors, and 95% confidence intervals for each of the mark-recapture estimators and for the fall sampling efforts. Standard errors are not available for the multiple-census estimators."/>
+        <w:tblCaption w:val="Table 3: Point estimates, standard errors, and 95% confidence intervals for each of the mark-recapture estimators and for the fall sampling efforts. Standard errors are not available for the multiple-census estimators."/>
       </w:tblPr>
       <w:tblGrid>
         <w:gridCol w:w="1584"/>
@@ -6692,7 +6845,7 @@
         <w:pStyle w:val="TableCaption"/>
       </w:pPr>
       <w:r>
-        <w:t xml:space="preserve">Table 3: Summary of gastric lavage results including counts of the total number of Northern Pikeminnow captured, gastric lavaged, individuals with stomach contents, and individuals with fish prey contents.</w:t>
+        <w:t xml:space="preserve">Table 4: Summary of gastric lavage results including counts of the total number of Northern Pikeminnow captured, gastric lavaged, individuals with stomach contents, and individuals with fish prey contents.</w:t>
       </w:r>
     </w:p>
     <w:tbl>
@@ -6700,7 +6853,7 @@
         <w:tblStyle w:val="Table"/>
         <w:tblW w:type="auto" w:w="0"/>
         <w:tblLook w:firstRow="1" w:lastRow="0" w:firstColumn="0" w:lastColumn="0" w:noHBand="0" w:noVBand="0" w:val="0020"/>
-        <w:tblCaption w:val="Table 3: Summary of gastric lavage results including counts of the total number of Northern Pikeminnow captured, gastric lavaged, individuals with stomach contents, and individuals with fish prey contents."/>
+        <w:tblCaption w:val="Table 4: Summary of gastric lavage results including counts of the total number of Northern Pikeminnow captured, gastric lavaged, individuals with stomach contents, and individuals with fish prey contents."/>
       </w:tblPr>
       <w:tblGrid>
         <w:gridCol w:w="1584"/>
@@ -7414,7 +7567,7 @@
         <w:pStyle w:val="FirstParagraph"/>
       </w:pPr>
       <w:r>
-        <w:t xml:space="preserve">This report was generated on 2022-04-06 21:15:27 using the following computational environment and dependencies:</w:t>
+        <w:t xml:space="preserve">This report was generated on 2022-04-06 21:45:16 using the following computational environment and dependencies:</w:t>
       </w:r>
     </w:p>
     <w:p>
@@ -8502,7 +8655,7 @@
         <w:rPr>
           <w:rStyle w:val="VerbatimChar"/>
         </w:rPr>
-        <w:t xml:space="preserve">#&gt; Head:     [fe82e01] 2022-04-07: knit in near final edits</w:t>
+        <w:t xml:space="preserve">#&gt; Head:     [68f09d9] 2022-04-07: updated BibTex library</w:t>
       </w:r>
     </w:p>
     <w:p>

</xml_diff>

<commit_message>
removed reference to zenodo DOI... for now
</commit_message>
<xml_diff>
--- a/analysis/paper/paper.docx
+++ b/analysis/paper/paper.docx
@@ -2185,29 +2185,6 @@
         <w:t xml:space="preserve">for Chinook Salmon in the Upper Salmon River.</w:t>
       </w:r>
     </w:p>
-    <w:p>
-      <w:pPr>
-        <w:pStyle w:val="BodyText"/>
-      </w:pPr>
-      <w:r>
-        <w:t xml:space="preserve">All data and code for the analyses presented here can be found in a GitHub repository at</w:t>
-      </w:r>
-      <w:r>
-        <w:t xml:space="preserve"> </w:t>
-      </w:r>
-      <w:r>
-        <w:rPr>
-          <w:iCs/>
-          <w:i/>
-          <w:bCs/>
-          <w:b/>
-        </w:rPr>
-        <w:t xml:space="preserve">zenodo DOI</w:t>
-      </w:r>
-      <w:r>
-        <w:t xml:space="preserve">.</w:t>
-      </w:r>
-    </w:p>
     <w:bookmarkEnd w:id="27"/>
     <w:bookmarkEnd w:id="28"/>
     <w:bookmarkStart w:id="33" w:name="results"/>
@@ -7602,7 +7579,7 @@
         <w:pStyle w:val="FirstParagraph"/>
       </w:pPr>
       <w:r>
-        <w:t xml:space="preserve">This report was generated on 2022-04-07 07:08:25 using the following computational environment and dependencies:</w:t>
+        <w:t xml:space="preserve">This report was generated on 2022-04-07 08:38:18 using the following computational environment and dependencies:</w:t>
       </w:r>
     </w:p>
     <w:p>
@@ -8690,7 +8667,7 @@
         <w:rPr>
           <w:rStyle w:val="VerbatimChar"/>
         </w:rPr>
-        <w:t xml:space="preserve">#&gt; Head:     [489ffcd] 2022-04-07: updated author order</w:t>
+        <w:t xml:space="preserve">#&gt; Head:     [8d279bd] 2022-04-07: tiny updates to README</w:t>
       </w:r>
     </w:p>
     <w:p>

</xml_diff>

<commit_message>
incorporated KS and RC edits and re-knit paper.docx
</commit_message>
<xml_diff>
--- a/analysis/paper/paper.docx
+++ b/analysis/paper/paper.docx
@@ -242,7 +242,7 @@
         <w:pStyle w:val="Date"/>
       </w:pPr>
       <w:r>
-        <w:t xml:space="preserve">07</w:t>
+        <w:t xml:space="preserve">12</w:t>
       </w:r>
       <w:r>
         <w:t xml:space="preserve"> </w:t>
@@ -388,7 +388,7 @@
         <w:pStyle w:val="FirstParagraph"/>
       </w:pPr>
       <w:r>
-        <w:t xml:space="preserve">Predation on emigrating juvenile salmonids by piscivorous fishes is a widely-studied source of mortality within reservoirs and dam tailraces in the Columbia River basin. Native Northern Pikeminnow have been estimated to consume ~8% of the approximately 200 million juvenile salmonids emigrating through the lower Snake and Columbia rivers, annually. Less is known about the interaction between upstream, river-dwelling Northern Pikeminnow and their impacts on salmonid recovery above the reservoir systems. In this study, we examine the abundance of Northern Pikeminnow in a slow-water reach of the Salmon River, Idaho, known as Deadwater Slough, and consider their potential impacts on local Chinook Salmon populations. The Deadwater Slough is within a migration corridor for several Chinook Salmon populations as well as other Endangered Species Act-listings including steelhead and Sockeye Salmon. We estimated the abundance of Northern Pikeminnow in Deadwater Slough, an approximately 1.9 kilometer reach of the Salmon River, to be 19,499 in the fall and 10,352 in the spring, corresponding with the peak emigrations of juvenile Chinook Salmon. Using these abundance values, we estimated Northern Pikeminnow consumption of juvenile Chinook Salmon. Assuming 60% of the Northern Pikeminnow diet is fish, of which 50% is juvenile Chinook Salmon, we estimated the Northern Pikeminnow population can consume 61,409 juvenile Chinook Salmon, annually. Using a sensitivity analysis, estimated Northern Pikeminnow predation on juvenile Chinook Salmon was equivalent to 377 (95% CI: 161 - 935) returning adults. Given the relatively small size of the Salmon River, the large densities and potential consumption rates of Northern Pikeminnow in Deadwater Slough suggest predation likely has consequential impact on Chinook Salmon recovery in the Upper Salmon River.</w:t>
+        <w:t xml:space="preserve">Predation on emigrating juvenile salmonids by piscivorous fishes is a widely-studied source of mortality within reservoirs and dam tailraces in the Columbia River basin. Native Northern Pikeminnow have been estimated to consume ~8% of the approximately 200 million juvenile salmonids emigrating through the lower Snake and Columbia rivers, annually. Less is known about the interaction between upstream, river-dwelling Northern Pikeminnow and their impacts on salmonid recovery above the reservoir systems. In this study, we examine the abundance of Northern Pikeminnow in a slow-water reach of the Salmon River, Idaho, known as Deadwater Slough, and consider their potential impacts on local Chinook Salmon populations. The Deadwater Slough is within a migration corridor for several Chinook Salmon populations as well as other Endangered Species Act-listings including steelhead and Sockeye Salmon. We estimated the abundance of Northern Pikeminnow in Deadwater Slough, an approximately 1.9 kilometer reach of the Salmon River, to be 19,499 in the fall and 10,352 in the spring, corresponding with the peak emigration windows of juvenile Chinook Salmon. Using these abundance values, we estimated Northern Pikeminnow consumption of juvenile Chinook Salmon. Assuming 60% of the Northern Pikeminnow diet is fish, of which 50% is juvenile Chinook Salmon, we estimated the Northern Pikeminnow population can consume 61,409 juvenile Chinook Salmon, annually. After performing a sensitivity analysis, we estimated Northern Pikeminnow predation on juvenile Chinook Salmon was equivalent to 377 (95% CI: 161 - 935) returning adults. Given the relatively small size of the Salmon River, the large densities and potential consumption rates of Northern Pikeminnow in Deadwater Slough suggest predation likely has a consequential impact on Chinook Salmon recovery in the Upper Salmon River.</w:t>
       </w:r>
     </w:p>
     <w:bookmarkEnd w:id="21"/>
@@ -522,7 +522,7 @@
         <w:t xml:space="preserve"> </w:t>
       </w:r>
       <w:r>
-        <w:t xml:space="preserve">and consequently have benefited from dams on the Columbia River, becoming abundant predators of salmonid outmigrants</w:t>
+        <w:t xml:space="preserve">and thus have benefited from dams on the Columbia River, becoming abundant predators of salmonid outmigrants</w:t>
       </w:r>
       <w:r>
         <w:t xml:space="preserve"> </w:t>
@@ -625,7 +625,7 @@
         <w:t xml:space="preserve"> </w:t>
       </w:r>
       <w:r>
-        <w:t xml:space="preserve">and several populations of threatened Snake River steelhead. The slough is also inhabited by piscivorous predators, Northern Pikeminnow and Smallmouth Bass</w:t>
+        <w:t xml:space="preserve">and several populations of threatened Snake River steelhead. The slough is also inhabited by piscivorous predators, including Northern Pikeminnow and Smallmouth Bass</w:t>
       </w:r>
       <w:r>
         <w:t xml:space="preserve"> </w:t>
@@ -699,7 +699,7 @@
         <w:t xml:space="preserve">(Dodson et al. 2013)</w:t>
       </w:r>
       <w:r>
-        <w:t xml:space="preserve">. Deadwater Slough represents an important habitat for Chinook Salmon in the Upper Salmon River as it supports rearing and migration of juveniles from all populations including fall DSR and spring NRR migrants.</w:t>
+        <w:t xml:space="preserve">. Deadwater Slough represents an important habitat for Chinook Salmon in the Upper Salmon River as it supports rearing and migration of juveniles from all upstream populations including fall DSR and spring NRR migrants.</w:t>
       </w:r>
     </w:p>
     <w:p>
@@ -748,7 +748,7 @@
         <w:pStyle w:val="BodyText"/>
       </w:pPr>
       <w:r>
-        <w:t xml:space="preserve">In this study, we estimated the abundance of Northern Pikeminnow in the Deadwater Slough and evaluated potential impacts to juvenile salmon emigrants, focusing on DSR and NRR Chinook Salmon. We hypothesize that high densities of piscivorous predators in the Deadwater Slough may explain the reduced survival observed for juvenile Chinook Salmon. To test this, our objectives were four-fold:</w:t>
+        <w:t xml:space="preserve">In this study, we estimated the abundance of Northern Pikeminnow in the Deadwater Slough and evaluated potential impacts to juvenile salmon emigrants, focusing on DSR and NRR Chinook Salmon. We hypothesized that high densities of piscivorous predators in the Deadwater Slough might explain the reduced survival observed for juvenile Chinook Salmon. To test this, our objectives were four-fold:</w:t>
       </w:r>
     </w:p>
     <w:p>
@@ -868,7 +868,7 @@
         <w:pStyle w:val="FirstParagraph"/>
       </w:pPr>
       <w:r>
-        <w:t xml:space="preserve">We estimated the population size of piscine predators in the Deadwater Slough using a mark-recapture survey design and a catch per unit effort (CPUE) approach. Predators were sampled near the peaks of the fall DSR and spring NRR emigrations. During our initial survey in 2019, Northern Pikeminnow were the most prevalent piscine predator in Deadwater Slough and consequently became our focal taxa. Our intent was to survey during the emigration of the 2018 Chinook Salmon brood year that occurred fall 2019 and spring 2020, however logistical constraints during the onset of the Covid-19 pandemic delayed the spring 2020 survey until 2021. Over this period, an additional fall survey occurred during the 2020 DSR emigration. Fall surveys were constrained to two weeks to minimize Northern Pikeminnow immigration and emigration.</w:t>
+        <w:t xml:space="preserve">We estimated the population size of piscine predators in the Deadwater Slough using a mark-recapture survey design and a catch per unit effort (CPUE) approach. Predators were sampled near the peaks of the fall DSR and spring NRR emigrations. During our initial survey in 2019, Northern Pikeminnow were the most prevalent piscine predator in Deadwater Slough and consequently became our focal taxa. Our intent was to survey during the emigration of the 2018 Chinook Salmon brood year that occurred fall 2019 and spring 2020, however logistical constraints during the onset of the COVID-19 pandemic delayed the spring 2020 survey until 2021. Over this period, an additional fall survey occurred during the 2020 DSR emigration. Fall surveys were constrained to two weeks to minimize Northern Pikeminnow immigration and emigration.</w:t>
       </w:r>
     </w:p>
     <w:p>
@@ -1878,7 +1878,7 @@
         <w:t xml:space="preserve"> </w:t>
       </w:r>
       <w:r>
-        <w:t xml:space="preserve">was used to examine the stomach contents of Northern Pikeminnow for the presence of juvenile Chinook Salmon and other fishes occupying Deadwater Slough. Immediately following lavage, stomach contents of individuals were preserved with 99% isopropyl alcohol in whirl-paks to be analyzed in a controlled environment. For each stomach sample, total wet weight (grams) was recorded for all stomach contents, including all fish and non-fish items (e.g., macroinvertebrates, organic matter). Fish and fish remnants were identified to the lowest taxonomic unit using diagnostic bones</w:t>
+        <w:t xml:space="preserve">was used to examine the stomach contents of Northern Pikeminnow for the presence of juvenile Chinook Salmon and other fishes occupying Deadwater Slough. Immediately following lavage, stomach contents of individuals were preserved with 99% isopropyl alcohol in whirl-paks to be analyzed in a controlled environment. For each stomach sample, total wet weight (grams) was recorded, including all fish and non-fish items (e.g., macroinvertebrates, organic matter). Fish and fish remnants were identified to the lowest taxonomic unit using diagnostic bones</w:t>
       </w:r>
       <w:r>
         <w:t xml:space="preserve"> </w:t>
@@ -1890,7 +1890,7 @@
         <w:t xml:space="preserve"> </w:t>
       </w:r>
       <w:r>
-        <w:t xml:space="preserve">or were categorized as unknown. Approximately 5% of Northern Pikeminnow were euthanized for dissection (n = 75) after gastric lavage to validate the efficacy of the methodology.</w:t>
+        <w:t xml:space="preserve">or were categorized as unknown. Approximately 5% of Northern Pikeminnow were euthanized for dissection (n = 75) after gastric lavage to validate the efficacy of the methodology. Additionally, contents of livewells were examined during fish processing to ensure food items were not regurgitated.</w:t>
       </w:r>
     </w:p>
     <w:bookmarkEnd w:id="25"/>
@@ -2262,7 +2262,7 @@
         <w:pStyle w:val="BodyText"/>
       </w:pPr>
       <w:r>
-        <w:t xml:space="preserve">The lengths of Northern Pikeminnow ranged from 176 to 639 mm TL with an average of 389 mm (Figure</w:t>
+        <w:t xml:space="preserve">Lengths of Northern Pikeminnow ranged from 176 to 639 mm TL with an average of 389 mm (Figure</w:t>
       </w:r>
       <w:r>
         <w:t xml:space="preserve"> </w:t>
@@ -2316,7 +2316,7 @@
         <w:pStyle w:val="FirstParagraph"/>
       </w:pPr>
       <w:r>
-        <w:t xml:space="preserve">During the fall DSR emigration, we estimated an average-size Northern Pikeminnow (394.1 TL mm) to consume 43.55 g of fish to maintain their body size, assuming 60% of their diet consists of fish prey (Figure</w:t>
+        <w:t xml:space="preserve">During the fall DSR emigration, we estimated an average-size Northern Pikeminnow (394.1 TL mm) to consume 43.55 g of fish to maintain their body size, assuming 60% of their diet consisted of fish prey (Figure</w:t>
       </w:r>
       <w:r>
         <w:t xml:space="preserve"> </w:t>
@@ -2325,7 +2325,7 @@
         <w:t xml:space="preserve">4</w:t>
       </w:r>
       <w:r>
-        <w:t xml:space="preserve">). Fall consumption ranged from 35.74 g for a diet of 30% fish to 46.91 g for a diet of 90% fish. During the spring NRR emigration, we estimated an average-size Northern Pikeminnow (352.9 TL mm) to consume 42.51 g of fish, assuming 60% of their diet is fish prey (Figure</w:t>
+        <w:t xml:space="preserve">). Fall consumption ranged from 35.74 g for a diet of 30% fish to 46.91 g for a diet of 90% fish. During the spring NRR emigration, we estimated an average-size Northern Pikeminnow (352.9 TL mm) to consume 42.51 g of fish, assuming 60% of their diet was fish prey (Figure</w:t>
       </w:r>
       <w:r>
         <w:t xml:space="preserve"> </w:t>
@@ -2343,7 +2343,7 @@
         <w:t xml:space="preserve">4</w:t>
       </w:r>
       <w:r>
-        <w:t xml:space="preserve">). Given estimated mean Northern Pikeminnow population sizes of 19,499 in the fall and 10,352 in the spring 2021, and a diet consisting of 60% fish, the Northern Pikeminnow population is estimated to consume 0.8 metric tons of fish during the fall DSR emigration and 0.4 metric tons during the spring NRR emigration in Deadwater Slough.</w:t>
+        <w:t xml:space="preserve">). Given estimated mean Northern Pikeminnow population sizes of 19,499 in the fall and 10,352 in the spring 2021, and a diet consisting of 60% fish, the Northern Pikeminnow population was estimated to consume 0.8 metric tons of fish during the fall DSR emigration and 0.4 metric tons during the spring NRR emigration in Deadwater Slough.</w:t>
       </w:r>
     </w:p>
     <w:bookmarkEnd w:id="31"/>
@@ -2361,7 +2361,7 @@
         <w:pStyle w:val="FirstParagraph"/>
       </w:pPr>
       <w:r>
-        <w:t xml:space="preserve">Given yearly fish consumption estimates during the fall DSR and spring NRR periods, we produced a sensitivity analysis to calculate the consumption of juvenile Chinook Salmon where 30%, 50%, and 65% of total fish prey consumed are juvenile Chinook Salmon (Figure</w:t>
+        <w:t xml:space="preserve">Given yearly fish consumption estimates during the fall DSR and spring NRR periods, we produced a sensitivity analysis to calculate the consumption of juvenile Chinook Salmon where 30%, 50%, and 65% of total fish prey consumed were juvenile Chinook Salmon (Figure</w:t>
       </w:r>
       <w:r>
         <w:t xml:space="preserve"> </w:t>
@@ -2370,7 +2370,7 @@
         <w:t xml:space="preserve">5</w:t>
       </w:r>
       <w:r>
-        <w:t xml:space="preserve">). At the median value of 50%, we estimated that 61,409 (95% CI: 31,342 - 131,004) juvenile Chinook Salmon will be consumed. Using the median Granite-to-Granite SAR for Chinook Salmon in the Upper Salmon River, we estimated the</w:t>
+        <w:t xml:space="preserve">). At the median value of 50%, we estimated that 61,409 (95% CI: 31,342 - 131,004) juvenile Chinook Salmon would be consumed. Using the median Granite-to-Granite SAR for Chinook Salmon in the Upper Salmon River, we estimated the</w:t>
       </w:r>
       <w:r>
         <w:t xml:space="preserve"> </w:t>
@@ -2449,7 +2449,7 @@
         <w:t xml:space="preserve"> </w:t>
       </w:r>
       <w:r>
-        <w:t xml:space="preserve">acknowledged that their methods were unsuitable for sampling offshore, noting that water velocity, depth, and irregular bottom contours, and barge traffic made sampling offshore ineffective; therefore it is possible that their estimates may have been low. Conversely, the maximum depth at Deadwater Slough was approximately 6 m with a relatively homogenous bottom contour, making angling an effective method throughout the entire reach. Our estimated densities of Northern Pikeminnow suggest that slow-water reaches outside of the reservoir complexes on the Snake and Columbia rivers may support exceptionally high predator densities, consistent with findings of</w:t>
+        <w:t xml:space="preserve">acknowledged that their methods were unsuitable for sampling offshore, noting that water velocity, depth, and irregular bottom contours, and barge traffic made sampling offshore ineffective; therefore it is possible that their estimates may have been low. Conversely, the maximum depth at Deadwater Slough was approximately 6 m with a relatively homogenous bottom contour, making angling an effective method throughout the entire reach. Our estimated densities of Northern Pikeminnow suggest that slow-water reaches outside of reservoir complexes on the Snake and Columbia rivers may support exceptionally high predator densities, consistent with findings of</w:t>
       </w:r>
       <w:r>
         <w:t xml:space="preserve"> </w:t>
@@ -2493,7 +2493,7 @@
         <w:pStyle w:val="BodyText"/>
       </w:pPr>
       <w:r>
-        <w:t xml:space="preserve">Several assumptions in our estimators may have influenced the magnitude of our abundance results. First, all models assumed a closed population; however, it is possible that immigration and emigration occurred. Nevertheless, our estimators still provide unbiased estimates of abundance assuming the immigration and emigration rates are equal between marked and unmarked fish. Emigration of marked individuals could reduce the marking fraction in the population leading to an upward bias in abundance estimates, but emigration rates would need to be substantial. The multiple census estimators, which we report, are more robust to this assumption because the marking fraction is estimated daily. We additionally have little reason to believe that emigration occurs during the two-week survey window owing to favorable habitat for Northern Pikeminnow in Deadwater Slough relative to adjacent reaches. Given the size of the sampling area and the short duration of our surveys, the closed population assumption is likely met. This assumption can likewise affect results if mortality occurs for some marked fish released back to the population. During field processing, no mortalities or injury post release was observed and fish injured prior to release were retained. Nevertheless, the potential for mortality amongst marked and released fish cannot be discounted.</w:t>
+        <w:t xml:space="preserve">Several assumptions in our estimators may have influenced the magnitude of our abundance results. First, all models assumed a closed population; however, it is possible that immigration and emigration occurred. Nevertheless, our estimators still provide unbiased estimates of abundance assuming the immigration and emigration rates were equal between marked and unmarked fish. Emigration of marked individuals could reduce the marking fraction in the population leading to an upward bias in abundance estimates, but emigration rates would have needed to be substantial. We also captured two fish with marks from previous years, indicating seasonal residency of some fish. The multiple census estimators, which we report, are more robust to this assumption because the marking fraction was estimated daily. We additionally have little reason to believe that emigration occurs during the two-week survey window owing to favorable habitat for Northern Pikeminnow in Deadwater Slough relative to adjacent reaches. Given the size of the sampling area and the short duration of our surveys, the closed population assumption was likely met. This assumption could likewise have affected results if mortality occurred for some marked fish released back to the population. During field processing, no mortalities or injuries post release were observed and fish injured prior to release were retained. Nevertheless, the potential for mortality amongst marked and released fish cannot be discounted.</w:t>
       </w:r>
     </w:p>
     <w:p>
@@ -2501,7 +2501,7 @@
         <w:pStyle w:val="BodyText"/>
       </w:pPr>
       <w:r>
-        <w:t xml:space="preserve">Next, our abundance estimates assumed that capture and recapture events are random samples of the population. Angling methods often have a size selection bias, thereby limiting abundance estimates to a size range susceptible to angling, resulting in a conservative estimate of the total population. We also question the validity of our assumption of equal catchability of individual fish between sampling events. Two individual fish were recaptured during multiple days within a survey, indicating that marked fish were continually susceptible to angling. We additionally suspect that marked and released fish may not have immediately mixed thoroughly back into the population. Although we attempted to release marked fish evenly throughout Deadwater Slough, we anecdotally observed anglers congregating in particular areas of the slough to socialize or exploit</w:t>
+        <w:t xml:space="preserve">Next, our abundance estimates assumed that capture and recapture events are random samples of the population. Angling methods often have a size selection bias, thereby limiting abundance estimates to a size range susceptible to angling, resulting in a conservative estimate of the total population. The estimators also assumed equal catchability of individual fish between sampling events; two fish were recaptured during multiple days within a survey, indicating that marked fish were continually susceptible to angling. It is also possible that marked and released fish may not have immediately mixed thoroughly back into the population. Although we attempted to release marked fish evenly throughout Deadwater Slough, we anecdotally observed anglers congregating in particular areas of the slough to socialize or exploit</w:t>
       </w:r>
       <w:r>
         <w:t xml:space="preserve"> </w:t>
@@ -2519,7 +2519,7 @@
         <w:t xml:space="preserve"> </w:t>
       </w:r>
       <w:r>
-        <w:t xml:space="preserve">fishing locales. Violations of the assumption of equal catchability between marked and unmarked fish may lead to an overestimate of abundance of Northern Pikeminnow in our study if marked fish have lower catchability. This bias will be proportional to the difference in catchability of marked and unmarked fish. As an example, if marked fish were only 70% as likely to be caught as unmarked fish, the true abundance is closer to 70% of our abundance estimate. This would additionally account for marked and released fish being</w:t>
+        <w:t xml:space="preserve">fishing locales. Violations of the assumption of equal catchability between marked and unmarked fish may have led to an overestimate of abundance of Northern Pikeminnow in our study if marked fish have lower catchability. This bias will be proportional to the difference in catchability of marked and unmarked fish. As an example, if marked fish were only 70% as likely to be caught as unmarked fish, the true abundance is closer to 70% of our abundance estimate. This would additionally account for marked and released fish being</w:t>
       </w:r>
       <w:r>
         <w:t xml:space="preserve"> </w:t>
@@ -2537,7 +2537,7 @@
         <w:t xml:space="preserve"> </w:t>
       </w:r>
       <w:r>
-        <w:t xml:space="preserve">for a period of time. The adjusted delayed-mixing Schnabel estimator may account for these biases; however the magnitude of bias is unknown.</w:t>
+        <w:t xml:space="preserve">for a period of time. The adjusted delayed-mixing Schnabel estimator may account for these biases; however, the magnitude of bias is unknown.</w:t>
       </w:r>
     </w:p>
     <w:p>
@@ -2571,7 +2571,7 @@
         <w:t xml:space="preserve">(Winther et al. 2020)</w:t>
       </w:r>
       <w:r>
-        <w:t xml:space="preserve">. This suggests that a larger fraction of Northern Pikeminnow in Deadwater Slough are of a quality size relative to populations reported elsewhere in the Columbia River. Notably, the Idaho state catch-and-release record Northern Pikeminnow, measuring 639 mm TL, was caught in Deadwater Slough during the fall 2020 survey.</w:t>
+        <w:t xml:space="preserve">. This suggests that a larger fraction of Northern Pikeminnow in Deadwater Slough are of a quality size relative to populations reported elsewhere in the Columbia River. Notably, the Idaho state catch-and-release record Northern Pikeminnow, measuring 639 mm TL, was caught in Deadwater Slough during the fall 2020 survey alluding to the favorable conditions for Northern Pikeminnow.</w:t>
       </w:r>
     </w:p>
     <w:p>
@@ -2705,7 +2705,7 @@
         <w:t xml:space="preserve">(Poe et al. 1991; Shively et al. 1996)</w:t>
       </w:r>
       <w:r>
-        <w:t xml:space="preserve">. This is likely the case during fall months when DSR Chinook Salmon are the dominant prey species available the Salmon River and Deadwater Slough as 1) few to no hatchery releases are present in the river and 2) fall emigrations of steelhead and Sockeye Salmon are less prominent than Chinook Salmon. During spring when natural-origin steelhead and Sockeye Salmon are also actively emigrating from the Upper Salmon River and hatchery-origin releases of all three species (Chinook Salmon, steelhead, Sockeye Salmon) are present in the river, less than 50% Chinook Salmon in the Northern Pikeminnow’s diet may be more likely. Future work to quantify and identify juvenile salmonids in Deadwater Slough during their seasonal migration would be useful to validate the diet composition assumptions used in our model and to understand impacts to local populations.</w:t>
+        <w:t xml:space="preserve">. This is likely the case during fall months when DSR Chinook Salmon are the dominant prey species available within the Salmon River and Deadwater Slough as 1) few to no hatchery releases are present in the river and 2) fall emigrations of steelhead and Sockeye Salmon are less prominent than Chinook Salmon. During spring when natural-origin steelhead and Sockeye Salmon are also actively emigrating from the Upper Salmon River and hatchery-origin releases of all three species (Chinook Salmon, steelhead, Sockeye Salmon) are present in the river, less than 50% Chinook Salmon in the Northern Pikeminnow’s diet may be more likely. Future work to quantify and identify juvenile salmonids in Deadwater Slough during their seasonal migration would be useful to validate the diet composition assumptions used in our model and to understand impacts to local populations.</w:t>
       </w:r>
     </w:p>
     <w:p>
@@ -2798,7 +2798,7 @@
         <w:pStyle w:val="BodyText"/>
       </w:pPr>
       <w:r>
-        <w:t xml:space="preserve">In additional to juvenile Chinook Salmon, juvenile steelhead and Sockeye Salmon, including both natural-origin juveniles and hatchery releases, are also likely prey items for Northern Pikeminnow in Deadwater Slough. Accordingly, we surmise that juvenile emigration and adult returns of steelhead and Sockeye Salmon are also affected by predation, including hatchery populations, which provide for recreational fishing opportunities in the Upper Salmon River. Consequently, reducing predation mortality in Deadwater Slough could potentially benefit multiple upriver natural and hatchery populations, including other ESA-listed species. Because Deadwater Slough is part of the migratory pathway for multiple species and populations of emigrating salmonids, the positive impact could be greater than individual tributary rehabilitation actions which typically benefit a single population. Predation on juveniles from any of the ESA-listed salmonid species is likely detrimental to their recovery.</w:t>
+        <w:t xml:space="preserve">In addition to juvenile Chinook Salmon, juvenile steelhead and Sockeye Salmon (both natural-origin and hatchery releases) are also likely prey items for Northern Pikeminnow in Deadwater Slough. Accordingly, we surmise that juvenile emigration and adult returns of steelhead and Sockeye Salmon are also affected by predation, including hatchery populations, which provide for recreational fishing opportunities in the Upper Salmon River. Consequently, reducing predation mortality in Deadwater Slough could potentially benefit multiple upriver natural and hatchery populations, including other ESA-listed species. Because Deadwater Slough is part of the migratory pathway for multiple species and populations of emigrating salmonids, the positive impact could be greater than individual tributary rehabilitation actions which typically benefit a single population. Predation on juveniles from any of the ESA-listed salmonid species is likely detrimental to their recovery.</w:t>
       </w:r>
     </w:p>
     <w:p>
@@ -2843,7 +2843,7 @@
         <w:t xml:space="preserve">(Winther et al. 2020)</w:t>
       </w:r>
       <w:r>
-        <w:t xml:space="preserve">. A local Northern Pikeminnow bounty program could provide monetary incentive for sportfisherman, in addition to boosting the local economy from lost revenues. Bounty programs could be conducted year-round or seasonally to coincide with peak juvenile outmigration(s). Each approach would require continual/annual effort and harvest to suppress the population size and as such, appropriate funding would be needed to support the program. Lastly, a more passive approach could be to provide cover or structure within Deadwater Slough that provides refugia for juvenile salmonids during their emigration. Cover should be appropriately sized to provide concealment to juvenile fishes while reducing access by larger fishes like Northern Pikeminnow. Adding cover could be a cost-effective approach; however, its potential effectiveness is unclear.</w:t>
+        <w:t xml:space="preserve">. A local Northern Pikeminnow bounty program could provide monetary incentive for sportfisherman, in addition to boosting the local economy from lost revenues. Bounty programs could be conducted year-round or seasonally to coincide with peak juvenile outmigration(s). Each approach would require continual/annual effort and harvest to suppress the population size and as such, appropriate funding would be needed to support the program. Lastly, a more passive approach could be to improve cover or structure within Deadwater Slough that provides refugia for juvenile salmonids during their emigration. Cover would need to be appropriately sized to provide concealment to juvenile fishes while reducing access by larger fishes like Northern Pikeminnow. Adding cover could be a cost-effective approach; however, its potential effectiveness is unclear.</w:t>
       </w:r>
     </w:p>
     <w:p>
@@ -2860,7 +2860,7 @@
         <w:t xml:space="preserve">(Reichmuth et al. 1985; USACE 1986)</w:t>
       </w:r>
       <w:r>
-        <w:t xml:space="preserve">, it is likely that human activities in Dump Creek appear to have either exacerbated or contributed to its formation, and in turn, created favorable conditions for Northern Pikeminnow. Among the three surveys, our lowest population abundance estimate was greater than 10,000 Northern Pikeminnow that occupy Deadwater Slough, suggesting a remarkably high density given the size of the area. The slow water velocity and lack of cover for fish also create conditions where juvenile salmonids that are rearing in or emigrating through Deadwater Slough, including Chinook Salmon, are susceptible to predation. We estimate that, at a minimum, Northern Pikeminnow in Deadwater Slough consume greater than 15,000 juvenile Chinook Salmon (the lower endpoint of the confidence interval for the most conservative scenario); however, it is likely that this value is closer to 61,000, annually. The magnitude of predation by Northern Pikeminnow is equivalent to 33% and 94% of recent adult escapements. Deadwater Slough predates the ESA-listing of Chinook Salmon populations in the Upper Salmon MPG in the 1990s and is therefore unlikely to be the primary cause for the population’s decline. However, predation by Northern Pikeminnow in Deadwater Slough and elsewhere should be considered among limiting factors hindering recovery efforts of ESA-listed Chinook Salmon populations in the Upper Salmon MPG.</w:t>
+        <w:t xml:space="preserve">, it is likely that human activities in Dump Creek appear to have either exacerbated or contributed to its formation, and in turn, created favorable conditions for Northern Pikeminnow. Among the three surveys, our lowest population abundance estimate was greater than 10,000 Northern Pikeminnow occupying Deadwater Slough, suggesting a remarkably high density given the size of the area. The slow water velocity and lack of cover for fish also create conditions where juvenile salmonids that are rearing in or emigrating through Deadwater Slough, including Chinook Salmon, are susceptible to predation. We estimate that, at a minimum, Northern Pikeminnow in Deadwater Slough consume greater than 15,000 juvenile Chinook Salmon (the lower endpoint of the confidence interval for the most conservative scenario); however, it is likely that this value is closer to 61,000, annually. The magnitude of predation by Northern Pikeminnow is equivalent to 33% and 94% of recent adult escapements. Deadwater Slough predates the ESA-listing of Chinook Salmon populations in the Upper Salmon MPG in the 1990s and is therefore unlikely to be the primary cause for the population’s decline. However, predation by Northern Pikeminnow in Deadwater Slough and elsewhere should be considered among limiting factors hindering recovery efforts of ESA-listed Chinook Salmon populations in the Upper Salmon MPG.</w:t>
       </w:r>
     </w:p>
     <w:p>
@@ -2883,7 +2883,7 @@
         <w:pStyle w:val="FirstParagraph"/>
       </w:pPr>
       <w:r>
-        <w:t xml:space="preserve">The authors extend much appreciation to the many volunteers that assisted with field efforts including collaborators from the Bureau of Reclamation, Idaho Governor’s Office of Species Conservation, Idaho Department of Fish and Game, and the Lemhi Regional Land Trust, among others. Special thanks to Jared Barker, Brian Hamilton, Tulley Mackey, and Chelsea Welke for their help in the field. We further appreciate the administrative support and guidance from staff at Inter-Fluve. This manuscript benefited from reviews by Sean Gibbs, Mark Roes, and Ian Courter. Funding for this study was provided by the Bureau of Reclamation, Pacific Northwest Regional Office (contract No. 140R1021F0018) with assistance from the Idaho Governor’s Office of Species Conservation.</w:t>
+        <w:t xml:space="preserve">The authors extend much appreciation to the many volunteers that assisted with field efforts including collaborators from the Bureau of Reclamation, Idaho Governor’s Office of Species Conservation, Idaho Department of Fish and Game, and the Lemhi Regional Land Trust, among others. Special thanks to Braden Lott, Jared Barker, Brian Hamilton, Tulley Mackey, and Chelsea Welke for their help in the field. We further appreciate the administrative support and guidance from staff at Inter-Fluve. This manuscript benefited from reviews by Sean Gibbs, Mark Roes, and Ian Courter. Funding for this study was provided by the Bureau of Reclamation, Pacific Northwest Regional Office (contract No. 140R1021F0018) with assistance from the Idaho Governor’s Office of Species Conservation.</w:t>
       </w:r>
     </w:p>
     <w:p>
@@ -5664,7 +5664,7 @@
               <w:jc w:val="left"/>
             </w:pPr>
             <w:r>
-              <w:t xml:space="preserve">% Fish in Diet</w:t>
+              <w:t xml:space="preserve">Percent Fish in Diet</w:t>
             </w:r>
           </w:p>
         </w:tc>
@@ -5676,7 +5676,7 @@
               <w:jc w:val="right"/>
             </w:pPr>
             <w:r>
-              <w:t xml:space="preserve">g Consumed</w:t>
+              <w:t xml:space="preserve">g Fish Consumed</w:t>
             </w:r>
           </w:p>
         </w:tc>
@@ -6857,7 +6857,7 @@
         <w:pStyle w:val="TableCaption"/>
       </w:pPr>
       <w:r>
-        <w:t xml:space="preserve">Table 4: Summary of gastric lavage results including counts of the total number of Northern Pikeminnow captured, gastric lavaged, individuals with stomach contents, and individuals with fish prey contents.</w:t>
+        <w:t xml:space="preserve">Table 4: Counts of the total number of Northern Pikeminnow captured, gastric lavaged, individuals with stomach contents, and individuals with fish prey contents.</w:t>
       </w:r>
     </w:p>
     <w:tbl>
@@ -6865,7 +6865,7 @@
         <w:tblStyle w:val="Table"/>
         <w:tblW w:type="auto" w:w="0"/>
         <w:tblLook w:firstRow="1" w:lastRow="0" w:firstColumn="0" w:lastColumn="0" w:noHBand="0" w:noVBand="0" w:val="0020"/>
-        <w:tblCaption w:val="Table 4: Summary of gastric lavage results including counts of the total number of Northern Pikeminnow captured, gastric lavaged, individuals with stomach contents, and individuals with fish prey contents."/>
+        <w:tblCaption w:val="Table 4: Counts of the total number of Northern Pikeminnow captured, gastric lavaged, individuals with stomach contents, and individuals with fish prey contents."/>
       </w:tblPr>
       <w:tblGrid>
         <w:gridCol w:w="1584"/>
@@ -7214,7 +7214,7 @@
           <wp:inline>
             <wp:extent cx="5943600" cy="4203059"/>
             <wp:effectExtent b="0" l="0" r="0" t="0"/>
-            <wp:docPr descr="Figure 1: Map of the Deadwater Slough study area within the Upper Salmon River MPG. The Dump Creek alluvial fan is loacted at the downstream end of the study reach." title="" id="1" name="Picture"/>
+            <wp:docPr descr="Figure 1: Map of the Deadwater Slough study area within the Upper Salmon River MPG. The Dump Creek alluvial fan is located at the downstream end of the study reach." title="" id="1" name="Picture"/>
             <a:graphic>
               <a:graphicData uri="http://schemas.openxmlformats.org/drawingml/2006/picture">
                 <pic:pic>
@@ -7257,7 +7257,7 @@
         <w:pStyle w:val="ImageCaption"/>
       </w:pPr>
       <w:r>
-        <w:t xml:space="preserve">Figure 1: Map of the Deadwater Slough study area within the Upper Salmon River MPG. The Dump Creek alluvial fan is loacted at the downstream end of the study reach.</w:t>
+        <w:t xml:space="preserve">Figure 1: Map of the Deadwater Slough study area within the Upper Salmon River MPG. The Dump Creek alluvial fan is located at the downstream end of the study reach.</w:t>
       </w:r>
     </w:p>
     <w:p>
@@ -7454,7 +7454,7 @@
           <wp:inline>
             <wp:extent cx="5504749" cy="3669832"/>
             <wp:effectExtent b="0" l="0" r="0" t="0"/>
-            <wp:docPr descr="Figure 5: Estimated number of juvenile Chinook Salmon consumed by Northern Pikeminnow from a sensitivity analysis of variable diet scenarios. The proportion of Chinook Salmon in the total fish prey consumed by Northern Pikminnow were evaluated for 30%, 50%, and 65% scenarios, similar to those reported by Zimmerman and Ward 1999" title="" id="1" name="Picture"/>
+            <wp:docPr descr="Figure 5: Estimated number of juvenile Chinook Salmon consumed by Northern Pikeminnow from a sensitivity analysis of diet scenarios made up of variable percentages of fish. The proportion of Chinook Salmon in the total fish prey consumed by Northern Pikeminnow were evaluated for 30%, 50%, and 65% scenarios, similar to those reported by Zimmerman and Ward 1999." title="" id="1" name="Picture"/>
             <a:graphic>
               <a:graphicData uri="http://schemas.openxmlformats.org/drawingml/2006/picture">
                 <pic:pic>
@@ -7497,7 +7497,7 @@
         <w:pStyle w:val="ImageCaption"/>
       </w:pPr>
       <w:r>
-        <w:t xml:space="preserve">Figure 5: Estimated number of juvenile Chinook Salmon consumed by Northern Pikeminnow from a sensitivity analysis of variable diet scenarios. The proportion of Chinook Salmon in the total fish prey consumed by Northern Pikminnow were evaluated for 30%, 50%, and 65% scenarios, similar to those reported by Zimmerman and Ward 1999</w:t>
+        <w:t xml:space="preserve">Figure 5: Estimated number of juvenile Chinook Salmon consumed by Northern Pikeminnow from a sensitivity analysis of diet scenarios made up of variable percentages of fish. The proportion of Chinook Salmon in the total fish prey consumed by Northern Pikeminnow were evaluated for 30%, 50%, and 65% scenarios, similar to those reported by Zimmerman and Ward 1999.</w:t>
       </w:r>
     </w:p>
     <w:p>
@@ -7579,7 +7579,7 @@
         <w:pStyle w:val="FirstParagraph"/>
       </w:pPr>
       <w:r>
-        <w:t xml:space="preserve">This report was generated on 2022-04-07 08:38:18 using the following computational environment and dependencies:</w:t>
+        <w:t xml:space="preserve">This report was generated on 2022-04-12 12:53:44 using the following computational environment and dependencies:</w:t>
       </w:r>
     </w:p>
     <w:p>
@@ -7680,7 +7680,7 @@
         <w:rPr>
           <w:rStyle w:val="VerbatimChar"/>
         </w:rPr>
-        <w:t xml:space="preserve">#&gt;  date     2022-04-07</w:t>
+        <w:t xml:space="preserve">#&gt;  date     2022-04-12</w:t>
       </w:r>
       <w:r>
         <w:br/>
@@ -8667,7 +8667,7 @@
         <w:rPr>
           <w:rStyle w:val="VerbatimChar"/>
         </w:rPr>
-        <w:t xml:space="preserve">#&gt; Head:     [8d279bd] 2022-04-07: tiny updates to README</w:t>
+        <w:t xml:space="preserve">#&gt; Head:     [1c5063c] 2022-04-11: added folder of 20220407 drafts</w:t>
       </w:r>
     </w:p>
     <w:p>

</xml_diff>

<commit_message>
knitting before preparing for submission
</commit_message>
<xml_diff>
--- a/analysis/paper/paper.docx
+++ b/analysis/paper/paper.docx
@@ -388,7 +388,7 @@
         <w:pStyle w:val="FirstParagraph"/>
       </w:pPr>
       <w:r>
-        <w:t xml:space="preserve">Predation on emigrating juvenile salmonids by piscivorous fishes is a widely-studied source of mortality within reservoirs and dam tailraces in the Columbia River basin. Native Northern Pikeminnow have been estimated to consume ~8% of the approximately 200 million juvenile salmonids emigrating through the lower Snake and Columbia rivers, annually. Less is known about the interaction between upstream, river-dwelling Northern Pikeminnow and their impacts on salmonid recovery above the reservoir systems. In this study, we examine the abundance of Northern Pikeminnow in a slow-water reach of the Salmon River, Idaho, known as Deadwater Slough, and consider their potential impacts on local Chinook Salmon populations. The Deadwater Slough is within a migration corridor for several Chinook Salmon populations as well as other Endangered Species Act-listings including steelhead and Sockeye Salmon. We estimated the abundance of Northern Pikeminnow in Deadwater Slough, an approximately 1.9 kilometer reach of the Salmon River, to be 19,499 in the fall and 10,352 in the spring, corresponding with the peak emigration windows of juvenile Chinook Salmon. Using these abundance values, we estimated Northern Pikeminnow consumption of juvenile Chinook Salmon. Assuming 60% of the Northern Pikeminnow diet is fish, of which 50% is juvenile Chinook Salmon, we estimated the Northern Pikeminnow population can consume 61,409 juvenile Chinook Salmon, annually. After performing a sensitivity analysis, we estimated Northern Pikeminnow predation on juvenile Chinook Salmon was equivalent to 377 (95% CI: 161 - 935) returning adults. Given the relatively small size of the Salmon River, the large densities and potential consumption rates of Northern Pikeminnow in Deadwater Slough suggest predation likely has a consequential impact on Chinook Salmon recovery in the Upper Salmon River.</w:t>
+        <w:t xml:space="preserve">Predation on emigrating juvenile salmonids by piscivorous fishes is a widely-studied source of mortality within reservoirs and dam tailraces in the Columbia River basin. Native Northern Pikeminnow have been estimated to consume ~8% of the approximately 200 million juvenile salmonids emigrating through the lower Snake and Columbia rivers, annually. Less is known about the interaction between upstream, river-dwelling Northern Pikeminnow and their impacts on salmonid recovery above the reservoir systems. In this study, we examine the abundance of Northern Pikeminnow in a slow-water reach of the Salmon River, Idaho, known as Deadwater Slough, and consider their potential impacts on local Chinook Salmon populations. The Deadwater Slough is within a migration corridor for several Chinook Salmon populations as well as other Endangered Species Act-listings including steelhead and Sockeye Salmon. We estimated the abundance of Northern Pikeminnow in Deadwater Slough, an approximately 1.9 kilometer reach of the Salmon River, to be 19,499 in the fall and 10,352 in the spring, corresponding with the peak emigration windows of juvenile Chinook Salmon. Using these abundance values, we estimated Northern Pikeminnow consumption of juvenile Chinook Salmon. Assuming 60% of the Northern Pikeminnow diet is fish, of which 50% is juvenile Chinook Salmon, we estimated the Northern Pikeminnow population can consume 61,409 juvenile Chinook Salmon, annually. After performing a sensitivity analysis, we estimated Northern Pikeminnow predation on juvenile Chinook Salmon was equivalent to 377 (95% CI: 161 - 935) returning adults. Given the relatively small size of the Salmon River, the high densities and potential consumption rates of Northern Pikeminnow in Deadwater Slough suggest predation likely has a consequential impact on Chinook Salmon recovery in the Upper Salmon River.</w:t>
       </w:r>
     </w:p>
     <w:bookmarkEnd w:id="21"/>
@@ -531,7 +531,7 @@
         <w:t xml:space="preserve">(Knutsen and Ward 1999)</w:t>
       </w:r>
       <w:r>
-        <w:t xml:space="preserve">. Northern Pikeminnow are estimated to consume ~8% (16.4 million) of the approximately 200 million juvenile salmonids emigrating through the lower Snake and Columbia Rivers, annually</w:t>
+        <w:t xml:space="preserve">. Northern Pikeminnow are estimated to consume ~8% (16.4 million) of the approximately 200 million juvenile salmonids emigrating through the lower Snake and Columbia rivers, annually</w:t>
       </w:r>
       <w:r>
         <w:t xml:space="preserve"> </w:t>
@@ -597,7 +597,7 @@
         <w:t xml:space="preserve"> </w:t>
       </w:r>
       <w:r>
-        <w:t xml:space="preserve">and is part of the migratory pathway for upstream Chinook Salmon, the endangered Snake River Sockeye Salmon</w:t>
+        <w:t xml:space="preserve">and is part of the migratory pathway for upstream Chinook Salmon populations, the endangered Snake River Sockeye Salmon</w:t>
       </w:r>
       <w:r>
         <w:t xml:space="preserve"> </w:t>
@@ -622,10 +622,7 @@
         <w:t xml:space="preserve">(Axel et al. 2015)</w:t>
       </w:r>
       <w:r>
-        <w:t xml:space="preserve"> </w:t>
-      </w:r>
-      <w:r>
-        <w:t xml:space="preserve">and several populations of threatened Snake River steelhead. The slough is also inhabited by piscivorous predators, including Northern Pikeminnow and Smallmouth Bass</w:t>
+        <w:t xml:space="preserve">, and several populations of threatened Snake River steelhead. The slough is also inhabited by piscivorous predators, including Northern Pikeminnow and Smallmouth Bass</w:t>
       </w:r>
       <w:r>
         <w:t xml:space="preserve"> </w:t>
@@ -748,7 +745,7 @@
         <w:pStyle w:val="BodyText"/>
       </w:pPr>
       <w:r>
-        <w:t xml:space="preserve">In this study, we estimated the abundance of Northern Pikeminnow in the Deadwater Slough and evaluated potential impacts to juvenile salmon emigrants, focusing on DSR and NRR Chinook Salmon. We hypothesized that high densities of piscivorous predators in the Deadwater Slough might explain the reduced survival observed for juvenile Chinook Salmon. To test this, our objectives were four-fold:</w:t>
+        <w:t xml:space="preserve">In this study, we estimated the abundance of Northern Pikeminnow in Deadwater Slough and evaluated potential impacts to juvenile salmon emigrants, focusing on DSR and NRR Chinook Salmon. We hypothesized that high densities of piscivorous predators in the Deadwater Slough might explain the reduced survival observed for juvenile Chinook Salmon. To test this, our objectives were four-fold:</w:t>
       </w:r>
     </w:p>
     <w:p>
@@ -760,7 +757,7 @@
         <w:pStyle w:val="Compact"/>
       </w:pPr>
       <w:r>
-        <w:t xml:space="preserve">Estimate the abundance of Northern Pikeminnow in the Deadwater Slough during the peaks of fall DSR and spring NRR juvenile emigrations;</w:t>
+        <w:t xml:space="preserve">Estimate the abundance of Northern Pikeminnow in Deadwater Slough during the peaks of fall DSR and spring NRR juvenile emigrations;</w:t>
       </w:r>
     </w:p>
     <w:p>
@@ -796,7 +793,7 @@
         <w:pStyle w:val="Compact"/>
       </w:pPr>
       <w:r>
-        <w:t xml:space="preserve">Estimate how consumption of juvenile Chinook Salmon emigrants at Deadwater Slough by Northern Pikeminnow may impact adult returns to the Upper Salmon River.</w:t>
+        <w:t xml:space="preserve">Estimate how consumption of juvenile Chinook Salmon emigrants at Deadwater Slough by Northern Pikeminnow might impact adult returns to the Upper Salmon River.</w:t>
       </w:r>
     </w:p>
     <w:bookmarkEnd w:id="22"/>
@@ -876,7 +873,7 @@
         <w:pStyle w:val="BodyText"/>
       </w:pPr>
       <w:r>
-        <w:t xml:space="preserve">Multiple capture methods were employed during the fall 2019 survey to reduce selectivity and bias for species and size classes. Methods included raft electrofishing, fyke netting, snorkeling, and angling. After evaluating all methods, angling was the most effective method for capturing Northern Pikeminnow while also minimizing potential impacts to ESA-listed adult steelhead that were present during our surveys. Less effective methods were abandoned in subsequent years and the following analyses will focus on fish captured by angling, unless otherwise noted.</w:t>
+        <w:t xml:space="preserve">Multiple capture methods were employed during the fall 2019 survey to reduce selectivity and bias for species and size classes. Methods included raft electrofishing, fyke netting, snorkeling, and angling. After evaluating all methods, angling was the most effective method for capturing Northern Pikeminnow while also minimizing potential impacts to Endangered Species Act (ESA)-listed adult steelhead that were present during our surveys. Less effective methods were abandoned in subsequent years and the following analyses will focus on fish captured by angling, unless otherwise noted.</w:t>
       </w:r>
     </w:p>
     <w:p>
@@ -1481,7 +1478,7 @@
         <w:pStyle w:val="BodyText"/>
       </w:pPr>
       <w:r>
-        <w:t xml:space="preserve">Surveys conducted in spring 2021 did not follow a mark-recapture study design so Northern Pikeminnow abundance was estimated as the ratio of mean total CPUE in the fall surveys to the total CPUE in the spring survey, then multiplied that ratio by the mean abundance from fall surveys.</w:t>
+        <w:t xml:space="preserve">Surveys conducted in spring 2021 did not follow a mark-recapture study design so Northern Pikeminnow abundance was estimated as the ratio of mean total CPUE in the fall surveys to the total CPUE in the spring survey, then multiplied that ratio by the mean abundance from fall surveys:</w:t>
       </w:r>
     </w:p>
     <w:p>
@@ -1890,7 +1887,7 @@
         <w:t xml:space="preserve"> </w:t>
       </w:r>
       <w:r>
-        <w:t xml:space="preserve">or were categorized as unknown. Approximately 5% of Northern Pikeminnow were euthanized for dissection (n = 75) after gastric lavage to validate the efficacy of the methodology. Additionally, contents of livewells were examined during fish processing to ensure food items were not regurgitated.</w:t>
+        <w:t xml:space="preserve">or were categorized as unknown. Approximately 5% of Northern Pikeminnow were euthanized for dissection (n = 75) after gastric lavage to validate the efficacy of the methodology. Contents of livewells were examined during fish processing to ensure food items were not regurgitated.</w:t>
       </w:r>
     </w:p>
     <w:bookmarkEnd w:id="25"/>
@@ -1955,7 +1952,7 @@
         <w:t xml:space="preserve">(Moss et al. 2016)</w:t>
       </w:r>
       <w:r>
-        <w:t xml:space="preserve">. Because we were unable to differentiate juvenile Chinook Salmon from other fish prey, we assume all fish prey have the same energy densities as juvenile Chinook Salmon. The average TL of Northern Pikeminnow caught in Deadwater Slough during our study was converted to fork length (FL) and then to weight (grams) using a weight-length formula from</w:t>
+        <w:t xml:space="preserve">. Because we were unable to differentiate juvenile Chinook Salmon from other fish prey in model runs, we assume all fish prey have the same energy densities as juvenile Chinook Salmon. The average TL of Northern Pikeminnow caught in Deadwater Slough during our study was converted to fork length (FL) and then to weight (grams) using a weight-length formula from</w:t>
       </w:r>
       <w:r>
         <w:t xml:space="preserve"> </w:t>
@@ -2117,7 +2114,7 @@
         <w:t xml:space="preserve">Gray and Dauble (2001)</w:t>
       </w:r>
       <w:r>
-        <w:t xml:space="preserve">) that suggest fish are the majority of Northern Pikeminnow prey by volume. A model run was conducted for each combination of diet scenario and season, resulting in fourteen estimates of the total grams of fish consumed by an individual Northern Pikeminnow. To estimate the total biomass of fish consumed by Northern Pikeminnow in Deadwater Slough, we multiplied the grams of fish consumed by an individual Northern Pikeminnow by the estimated Northern Pikeminnow population sizes during fall and spring.</w:t>
+        <w:t xml:space="preserve">) that suggest fish are the majority of Northern Pikeminnow prey by volume. A model run was conducted for each combination of diet scenario and season, resulting in fourteen estimates of the total grams of fish consumed by an individual Northern Pikeminnow. To estimate the total biomass of fish consumed by Northern Pikeminnow in Deadwater Slough, we multiplied the grams of fish consumed by an individual Northern Pikeminnow by the estimated Northern Pikeminnow population sizes during fall DSR and spring NRR emigrations.</w:t>
       </w:r>
     </w:p>
     <w:bookmarkEnd w:id="26"/>
@@ -2170,7 +2167,7 @@
         <w:pStyle w:val="BodyText"/>
       </w:pPr>
       <w:r>
-        <w:t xml:space="preserve">We obtained an estimate of the number of juvenile Chinook Salmon consumed by dividing total biomass consumed by the average weight of DSR (10.3 g) and NRR (10.9 g) emigrants in the Upper Salmon River. The average weights of DSR and NRR emigrants were calculated from fish captured at seven rotary screw traps upstream of Deadwater Slough during the fall and spring periods. Although the primary impact to Chinook Salmon in Deadwater Slough by Northern Pikeminnow is juvenile predation, the common metric to evaluate salmon recovery is adult returns. We quantified the potential impact of Northern Pikeminnow predation on adult returns by estimating the number of equivalent adults expected to return to Lower Granite Dam if predation by Pikeminnow was eliminated in the Deadwater Slough. To accomplish this, we multiplied the estimated total juvenile Chinook Salmon consumed by the median Granite-to-Granite smolt-to-adult return rate (SAR) of 0.00614 (SD = 0.00051) from</w:t>
+        <w:t xml:space="preserve">We obtained an estimate of the number of juvenile Chinook Salmon consumed by dividing total biomass consumed by the average weight of DSR (10.3 g) and NRR (10.9 g) emigrants in the Upper Salmon River. The average weights of DSR and NRR emigrants were calculated from fish captured at seven rotary screw traps upstream of Deadwater Slough during the fall and spring periods. Although the primary impact to Chinook Salmon in Deadwater Slough by Northern Pikeminnow is juvenile predation, the common metric to evaluate salmon recovery is adult returns. We quantified the potential impact of Northern Pikeminnow predation on adult returns by estimating the number of equivalent adults expected to return to Lower Granite Dam if predation by Pikeminnow was eliminated in Deadwater Slough. To accomplish this, we multiplied the estimated total juvenile Chinook Salmon consumed by the median Granite-to-Granite smolt-to-adult return rate (SAR) of 0.00614 (SD = 0.00051) from</w:t>
       </w:r>
       <w:r>
         <w:t xml:space="preserve"> </w:t>
@@ -2228,7 +2225,7 @@
         <w:t xml:space="preserve">3</w:t>
       </w:r>
       <w:r>
-        <w:t xml:space="preserve">). We estimated larger populations of Northern Pikeminnow using the unadjusted multiple-census estimator compared to the single census and adjusted delayed-mixing multiple census estimators (Figure</w:t>
+        <w:t xml:space="preserve">). We estimated larger populations of Northern Pikeminnow using the unadjusted multiple census estimator compared to the single census and adjusted delayed-mixing multiple census estimators (Figure</w:t>
       </w:r>
       <w:r>
         <w:t xml:space="preserve"> </w:t>
@@ -2237,7 +2234,7 @@
         <w:t xml:space="preserve">2</w:t>
       </w:r>
       <w:r>
-        <w:t xml:space="preserve">). Our sampling design most closely matched a multiple-census estimator; therefore, the Schnabel estimates were considered most appropriate. Accordingly, the mean Northern Pikeminnow abundance for the two fall sampling events was 27,874 (95% CI: 14,244 - 59,388) using the unadjusted Schabel estimator. Using the delayed-mixing Schnabel estimator the mean fall abundance estimate was 19,499 (95% CI: 9,952 - 41,597). All subsequent analyses use results from the adjusted delayed-mixing Schnabel estimator. For spring 2021, we estimated 10,352 (95% CI: 5,284 - 22,084) Northern Pikeminnow in Deadwater Slough. Those estimates translate to linear densities of 10,422 and 5,533 Northern Pikeminnow per rkm and areal densities (fish/100 m</w:t>
+        <w:t xml:space="preserve">). Our sampling design most closely matched a multiple census estimator; therefore, the Schnabel estimates were considered most appropriate. Accordingly, the mean Northern Pikeminnow abundance for the two fall sampling events was 27,874 (95% CI: 14,244 - 59,388) using the unadjusted Schabel estimator. Using the delayed-mixing Schnabel estimator the mean fall abundance estimate was 19,499 (95% CI: 9,952 - 41,597). All subsequent analyses use results from the adjusted delayed-mixing Schnabel estimator. For spring 2021, we estimated 10,352 (95% CI: 5,284 - 22,084) Northern Pikeminnow in Deadwater Slough. Those estimates translate to linear densities of 10,422 and 5,533 Northern Pikeminnow per rkm and areal densities (fish per 100 m</w:t>
       </w:r>
       <m:oMath>
         <m:sSup>
@@ -2289,7 +2286,13 @@
         <w:pStyle w:val="FirstParagraph"/>
       </w:pPr>
       <w:r>
-        <w:t xml:space="preserve">We found that gastric lavage successfully removed food items in all dissected individuals, indicating the method was effective. Of the 1,558 Northern Pikeminnow sampled using gastric lavage, we found contents in 350 (22.5%) stomachs and confirmed fish or fish parts in 44 of those. Northern Pikeminnow captured during spring 2021 had a higher proportion of fish content in their diet compared to individuals captured in the fall surveys (Table</w:t>
+        <w:t xml:space="preserve">We found that gastric lavage successfully removed food items in all dissected individuals, indicating the method was effective. Of the 1,558 Northern Pikeminnow sampled using gastric lavage, we found contents in 350</w:t>
+      </w:r>
+      <w:r>
+        <w:t xml:space="preserve"> </w:t>
+      </w:r>
+      <w:r>
+        <w:t xml:space="preserve">stomachs and confirmed fish or fish parts in 44 of those. Northern Pikeminnow captured during spring 2021 had a higher proportion of fish content in their diet compared to individuals captured in the fall surveys (Table</w:t>
       </w:r>
       <w:r>
         <w:t xml:space="preserve"> </w:t>
@@ -2334,7 +2337,7 @@
         <w:t xml:space="preserve">4</w:t>
       </w:r>
       <w:r>
-        <w:t xml:space="preserve">). Spring consumption ranged from 34.01 for a diet of 30% fish to 44.33 for a diet of 90% fish. Daily consumption rates were higher early in the fall and late in the spring and corresponded with water temperatures above 8 degrees Celsius (Figure</w:t>
+        <w:t xml:space="preserve">). Spring consumption ranged from 34.01 for a diet of 30% fish to 44.33 for a diet of 90% fish. Daily consumption rates were higher early in the fall and late in the spring and corresponded with higher water temperatures, especially above 8 degrees Celsius (Figure</w:t>
       </w:r>
       <w:r>
         <w:t xml:space="preserve"> </w:t>
@@ -2416,7 +2419,7 @@
         <w:pStyle w:val="FirstParagraph"/>
       </w:pPr>
       <w:r>
-        <w:t xml:space="preserve">All mark-recapture abundance estimators suggest a large population of Northern Pikeminnow occupies Deadwater Slough. The mean population size of Northern Pikeminnow was estimated to be 19,499 during the fall DSR emigration and 10,352 during the spring NRR emigration even after accounting for the potential of delayed mixing of marked fish. Those estimates translate to linear densities (fish/rkm) that are 15 and 8 times greater than densities reported by</w:t>
+        <w:t xml:space="preserve">All mark-recapture abundance estimators suggest a large population of Northern Pikeminnow occupies Deadwater Slough. The mean population size of Northern Pikeminnow was estimated to be 19,499 during the fall DSR emigration and 10,352 during the spring NRR emigration even after accounting for the potential of delayed mixing of marked and released fish. Those estimates translate to linear densities (fish per rkm) that are 15 and 8 times greater than densities reported by</w:t>
       </w:r>
       <w:r>
         <w:t xml:space="preserve"> </w:t>
@@ -2449,7 +2452,7 @@
         <w:t xml:space="preserve"> </w:t>
       </w:r>
       <w:r>
-        <w:t xml:space="preserve">acknowledged that their methods were unsuitable for sampling offshore, noting that water velocity, depth, and irregular bottom contours, and barge traffic made sampling offshore ineffective; therefore it is possible that their estimates may have been low. Conversely, the maximum depth at Deadwater Slough was approximately 6 m with a relatively homogenous bottom contour, making angling an effective method throughout the entire reach. Our estimated densities of Northern Pikeminnow suggest that slow-water reaches outside of reservoir complexes on the Snake and Columbia rivers may support exceptionally high predator densities, consistent with findings of</w:t>
+        <w:t xml:space="preserve">acknowledged that their methods were unsuitable for sampling offshore, noting that water velocity, depth, and irregular bottom contours, and barge traffic made sampling offshore ineffective; therefore, it is possible that their estimates may have been low. Conversely, the maximum depth at Deadwater Slough was approximately 6 m with a relatively homogenous bottom contour, making angling an effective method throughout the entire reach. Our estimated densities of Northern Pikeminnow suggest that slow-water reaches outside of reservoir complexes on the Snake and Columbia rivers may support exceptionally high predator densities, consistent with findings of</w:t>
       </w:r>
       <w:r>
         <w:t xml:space="preserve"> </w:t>
@@ -2843,7 +2846,7 @@
         <w:t xml:space="preserve">(Winther et al. 2020)</w:t>
       </w:r>
       <w:r>
-        <w:t xml:space="preserve">. A local Northern Pikeminnow bounty program could provide monetary incentive for sportfisherman, in addition to boosting the local economy from lost revenues. Bounty programs could be conducted year-round or seasonally to coincide with peak juvenile outmigration(s). Each approach would require continual/annual effort and harvest to suppress the population size and as such, appropriate funding would be needed to support the program. Lastly, a more passive approach could be to improve cover or structure within Deadwater Slough that provides refugia for juvenile salmonids during their emigration. Cover would need to be appropriately sized to provide concealment to juvenile fishes while reducing access by larger fishes like Northern Pikeminnow. Adding cover could be a cost-effective approach; however, its potential effectiveness is unclear.</w:t>
+        <w:t xml:space="preserve">. A local Northern Pikeminnow bounty program could provide monetary incentive for sportfisherman, in addition to boosting the local economy from lost revenues. Bounty programs could be conducted year-round or seasonally to coincide with peak juvenile outmigration(s). Each approach would require continual/annual effort and harvest to suppress the population size and as such, appropriate funding would be needed to support such a program. Lastly, a more passive approach could be to improve cover or structure within Deadwater Slough that provides refugia for juvenile salmonids during their emigration. Cover would need to be appropriately sized to provide concealment to juvenile fishes while reducing access by larger fishes like Northern Pikeminnow. Adding cover could be a cost-effective approach; however, its potential effectiveness is unclear.</w:t>
       </w:r>
     </w:p>
     <w:p>
@@ -2860,7 +2863,7 @@
         <w:t xml:space="preserve">(Reichmuth et al. 1985; USACE 1986)</w:t>
       </w:r>
       <w:r>
-        <w:t xml:space="preserve">, it is likely that human activities in Dump Creek appear to have either exacerbated or contributed to its formation, and in turn, created favorable conditions for Northern Pikeminnow. Among the three surveys, our lowest population abundance estimate was greater than 10,000 Northern Pikeminnow occupying Deadwater Slough, suggesting a remarkably high density given the size of the area. The slow water velocity and lack of cover for fish also create conditions where juvenile salmonids that are rearing in or emigrating through Deadwater Slough, including Chinook Salmon, are susceptible to predation. We estimate that, at a minimum, Northern Pikeminnow in Deadwater Slough consume greater than 15,000 juvenile Chinook Salmon (the lower endpoint of the confidence interval for the most conservative scenario); however, it is likely that this value is closer to 61,000, annually. The magnitude of predation by Northern Pikeminnow is equivalent to 33% and 94% of recent adult escapements. Deadwater Slough predates the ESA-listing of Chinook Salmon populations in the Upper Salmon MPG in the 1990s and is therefore unlikely to be the primary cause for the population’s decline. However, predation by Northern Pikeminnow in Deadwater Slough and elsewhere should be considered among limiting factors hindering recovery efforts of ESA-listed Chinook Salmon populations in the Upper Salmon MPG.</w:t>
+        <w:t xml:space="preserve">, it appears likely that human activities in Dump Creek have either exacerbated or contributed to its formation, and in turn, created favorable conditions for Northern Pikeminnow. Among the three surveys, our lowest population abundance estimate was greater than 10,000 Northern Pikeminnow occupying Deadwater Slough, suggesting a remarkably high density given the size of the area. The slow water velocity and lack of cover for fish also create conditions where juvenile salmonids that are rearing in or emigrating through Deadwater Slough, including Chinook Salmon, are susceptible to predation. We estimate that, at a minimum, Northern Pikeminnow in Deadwater Slough consume greater than 15,000 juvenile Chinook Salmon (the lower endpoint of the confidence interval for the most conservative scenario); however, it is likely that this value is closer to 61,000, annually. The magnitude of predation by Northern Pikeminnow is equivalent to 33% and 94% of recent adult escapements. Deadwater Slough predates the ESA-listing of Chinook Salmon populations in the Upper Salmon MPG in the 1990s and is therefore unlikely to be the primary cause for the population’s decline. However, predation by Northern Pikeminnow in Deadwater Slough and elsewhere should be considered among limiting factors hindering recovery efforts of ESA-listed Chinook Salmon populations in the Upper Salmon MPG.</w:t>
       </w:r>
     </w:p>
     <w:p>
@@ -6392,7 +6395,7 @@
         <w:pStyle w:val="TableCaption"/>
       </w:pPr>
       <w:r>
-        <w:t xml:space="preserve">Table 3: Point estimates, standard errors, and 95% confidence intervals for each of the mark-recapture estimators and for the fall sampling efforts. Standard errors are not available for the multiple-census estimators.</w:t>
+        <w:t xml:space="preserve">Table 3: Point estimates, standard errors, and 95% confidence intervals for each of the mark-recapture estimators and for the fall sampling efforts. Standard errors are not available for the multiple census estimators.</w:t>
       </w:r>
     </w:p>
     <w:tbl>
@@ -6400,7 +6403,7 @@
         <w:tblStyle w:val="Table"/>
         <w:tblW w:type="auto" w:w="0"/>
         <w:tblLook w:firstRow="1" w:lastRow="0" w:firstColumn="0" w:lastColumn="0" w:noHBand="0" w:noVBand="0" w:val="0020"/>
-        <w:tblCaption w:val="Table 3: Point estimates, standard errors, and 95% confidence intervals for each of the mark-recapture estimators and for the fall sampling efforts. Standard errors are not available for the multiple-census estimators."/>
+        <w:tblCaption w:val="Table 3: Point estimates, standard errors, and 95% confidence intervals for each of the mark-recapture estimators and for the fall sampling efforts. Standard errors are not available for the multiple census estimators."/>
       </w:tblPr>
       <w:tblGrid>
         <w:gridCol w:w="1584"/>
@@ -7579,7 +7582,7 @@
         <w:pStyle w:val="FirstParagraph"/>
       </w:pPr>
       <w:r>
-        <w:t xml:space="preserve">This report was generated on 2022-04-12 12:53:44 using the following computational environment and dependencies:</w:t>
+        <w:t xml:space="preserve">This report was generated on 2022-04-12 15:23:58 using the following computational environment and dependencies:</w:t>
       </w:r>
     </w:p>
     <w:p>
@@ -8667,7 +8670,7 @@
         <w:rPr>
           <w:rStyle w:val="VerbatimChar"/>
         </w:rPr>
-        <w:t xml:space="preserve">#&gt; Head:     [1c5063c] 2022-04-11: added folder of 20220407 drafts</w:t>
+        <w:t xml:space="preserve">#&gt; Head:     [2ce7ff4] 2022-04-12: crossing fingers, final edits before preparing for submission</w:t>
       </w:r>
     </w:p>
     <w:p>

</xml_diff>

<commit_message>
minor edits in .Rmd and .docx that are reflected in the submission draft
</commit_message>
<xml_diff>
--- a/analysis/paper/paper.docx
+++ b/analysis/paper/paper.docx
@@ -98,12 +98,6 @@
       </w:r>
       <w:r>
         <w:t xml:space="preserve">Salmon</w:t>
-      </w:r>
-      <w:r>
-        <w:t xml:space="preserve"> </w:t>
-      </w:r>
-      <w:r>
-        <w:t xml:space="preserve">Populations</w:t>
       </w:r>
     </w:p>
     <w:p>
@@ -366,6 +360,14 @@
         <w:pStyle w:val="BodyText"/>
       </w:pPr>
       <w:r>
+        <w:t xml:space="preserve">Running Head: Northern Pikeminnow in Deadwater Slough</w:t>
+      </w:r>
+    </w:p>
+    <w:p>
+      <w:pPr>
+        <w:pStyle w:val="BodyText"/>
+      </w:pPr>
+      <w:r>
         <w:t xml:space="preserve">Keywords: Northern Pikeminnow; Chinook Salmon; predation; mark-recapture; bioenergetics</w:t>
       </w:r>
     </w:p>
@@ -374,12 +376,30 @@
         <w:br w:type="page"/>
       </w:r>
     </w:p>
-    <w:bookmarkStart w:id="21" w:name="abstract"/>
+    <w:bookmarkStart w:id="21" w:name="impact-statement"/>
     <w:p>
       <w:pPr>
         <w:pStyle w:val="Heading2"/>
       </w:pPr>
       <w:r>
+        <w:t xml:space="preserve">Impact Statement</w:t>
+      </w:r>
+    </w:p>
+    <w:p>
+      <w:pPr>
+        <w:pStyle w:val="FirstParagraph"/>
+      </w:pPr>
+      <w:r>
+        <w:t xml:space="preserve">A large population of Northern Pikeminnow in a slow-water reach of the Salmon River, Idaho can potentially consume large numbers of juvenile Chinook Salmon, hindering ongoing recovery efforts.</w:t>
+      </w:r>
+    </w:p>
+    <w:bookmarkEnd w:id="21"/>
+    <w:bookmarkStart w:id="22" w:name="abstract"/>
+    <w:p>
+      <w:pPr>
+        <w:pStyle w:val="Heading2"/>
+      </w:pPr>
+      <w:r>
         <w:t xml:space="preserve">Abstract</w:t>
       </w:r>
     </w:p>
@@ -391,8 +411,13 @@
         <w:t xml:space="preserve">Predation on emigrating juvenile salmonids by piscivorous fishes is a widely-studied source of mortality within reservoirs and dam tailraces in the Columbia River basin. Native Northern Pikeminnow have been estimated to consume ~8% of the approximately 200 million juvenile salmonids emigrating through the lower Snake and Columbia rivers, annually. Less is known about the interaction between upstream, river-dwelling Northern Pikeminnow and their impacts on salmonid recovery above the reservoir systems. In this study, we examine the abundance of Northern Pikeminnow in a slow-water reach of the Salmon River, Idaho, known as Deadwater Slough, and consider their potential impacts on local Chinook Salmon populations. The Deadwater Slough is within a migration corridor for several Chinook Salmon populations as well as other Endangered Species Act-listings including steelhead and Sockeye Salmon. We estimated the abundance of Northern Pikeminnow in Deadwater Slough, an approximately 1.9 kilometer reach of the Salmon River, to be 19,499 in the fall and 10,352 in the spring, corresponding with the peak emigration windows of juvenile Chinook Salmon. Using these abundance values, we estimated Northern Pikeminnow consumption of juvenile Chinook Salmon. Assuming 60% of the Northern Pikeminnow diet is fish, of which 50% is juvenile Chinook Salmon, we estimated the Northern Pikeminnow population can consume 61,409 juvenile Chinook Salmon, annually. After performing a sensitivity analysis, we estimated Northern Pikeminnow predation on juvenile Chinook Salmon was equivalent to 377 (95% CI: 161 - 935) returning adults. Given the relatively small size of the Salmon River, the high densities and potential consumption rates of Northern Pikeminnow in Deadwater Slough suggest predation likely has a consequential impact on Chinook Salmon recovery in the Upper Salmon River.</w:t>
       </w:r>
     </w:p>
-    <w:bookmarkEnd w:id="21"/>
-    <w:bookmarkStart w:id="22" w:name="introduction"/>
+    <w:p>
+      <w:r>
+        <w:br w:type="page"/>
+      </w:r>
+    </w:p>
+    <w:bookmarkEnd w:id="22"/>
+    <w:bookmarkStart w:id="23" w:name="introduction"/>
     <w:p>
       <w:pPr>
         <w:pStyle w:val="Heading1"/>
@@ -796,8 +821,8 @@
         <w:t xml:space="preserve">Estimate how consumption of juvenile Chinook Salmon emigrants at Deadwater Slough by Northern Pikeminnow might impact adult returns to the Upper Salmon River.</w:t>
       </w:r>
     </w:p>
-    <w:bookmarkEnd w:id="22"/>
-    <w:bookmarkStart w:id="28" w:name="methods"/>
+    <w:bookmarkEnd w:id="23"/>
+    <w:bookmarkStart w:id="29" w:name="methods"/>
     <w:p>
       <w:pPr>
         <w:pStyle w:val="Heading1"/>
@@ -806,7 +831,7 @@
         <w:t xml:space="preserve">Methods</w:t>
       </w:r>
     </w:p>
-    <w:bookmarkStart w:id="23" w:name="study-site"/>
+    <w:bookmarkStart w:id="24" w:name="study-site"/>
     <w:p>
       <w:pPr>
         <w:pStyle w:val="Heading2"/>
@@ -850,8 +875,8 @@
         <w:t xml:space="preserve">. The slough is currently a slow, deep section in the river, spanning approximately 12 hectares, averaging 68 m wide, and has characteristics resembling a small reservoir.</w:t>
       </w:r>
     </w:p>
-    <w:bookmarkEnd w:id="23"/>
-    <w:bookmarkStart w:id="24" w:name="northern-pikeminnow-demographics"/>
+    <w:bookmarkEnd w:id="24"/>
+    <w:bookmarkStart w:id="25" w:name="northern-pikeminnow-demographics"/>
     <w:p>
       <w:pPr>
         <w:pStyle w:val="Heading2"/>
@@ -1848,8 +1873,8 @@
         <w:t xml:space="preserve">.</w:t>
       </w:r>
     </w:p>
-    <w:bookmarkEnd w:id="24"/>
-    <w:bookmarkStart w:id="25" w:name="stomach-contents"/>
+    <w:bookmarkEnd w:id="25"/>
+    <w:bookmarkStart w:id="26" w:name="stomach-contents"/>
     <w:p>
       <w:pPr>
         <w:pStyle w:val="Heading2"/>
@@ -1890,8 +1915,8 @@
         <w:t xml:space="preserve">or were categorized as unknown. Approximately 5% of Northern Pikeminnow were euthanized for dissection (n = 75) after gastric lavage to validate the efficacy of the methodology. Contents of livewells were examined during fish processing to ensure food items were not regurgitated.</w:t>
       </w:r>
     </w:p>
-    <w:bookmarkEnd w:id="25"/>
-    <w:bookmarkStart w:id="26" w:name="fish-consumption-potential"/>
+    <w:bookmarkEnd w:id="26"/>
+    <w:bookmarkStart w:id="27" w:name="fish-consumption-potential"/>
     <w:p>
       <w:pPr>
         <w:pStyle w:val="Heading2"/>
@@ -2117,8 +2142,8 @@
         <w:t xml:space="preserve">) that suggest fish are the majority of Northern Pikeminnow prey by volume. A model run was conducted for each combination of diet scenario and season, resulting in fourteen estimates of the total grams of fish consumed by an individual Northern Pikeminnow. To estimate the total biomass of fish consumed by Northern Pikeminnow in Deadwater Slough, we multiplied the grams of fish consumed by an individual Northern Pikeminnow by the estimated Northern Pikeminnow population sizes during fall DSR and spring NRR emigrations.</w:t>
       </w:r>
     </w:p>
-    <w:bookmarkEnd w:id="26"/>
-    <w:bookmarkStart w:id="27" w:name="impacts-to-chinook-salmon-populations"/>
+    <w:bookmarkEnd w:id="27"/>
+    <w:bookmarkStart w:id="28" w:name="impacts-to-chinook-salmon-populations"/>
     <w:p>
       <w:pPr>
         <w:pStyle w:val="Heading2"/>
@@ -2182,9 +2207,9 @@
         <w:t xml:space="preserve">for Chinook Salmon in the Upper Salmon River.</w:t>
       </w:r>
     </w:p>
-    <w:bookmarkEnd w:id="27"/>
     <w:bookmarkEnd w:id="28"/>
-    <w:bookmarkStart w:id="33" w:name="results"/>
+    <w:bookmarkEnd w:id="29"/>
+    <w:bookmarkStart w:id="34" w:name="results"/>
     <w:p>
       <w:pPr>
         <w:pStyle w:val="Heading1"/>
@@ -2193,7 +2218,7 @@
         <w:t xml:space="preserve">Results</w:t>
       </w:r>
     </w:p>
-    <w:bookmarkStart w:id="29" w:name="northern-pikeminnow-demographics-1"/>
+    <w:bookmarkStart w:id="30" w:name="northern-pikeminnow-demographics-1"/>
     <w:p>
       <w:pPr>
         <w:pStyle w:val="Heading2"/>
@@ -2271,8 +2296,8 @@
         <w:t xml:space="preserve">). The PSD for Northern Pikeminnow in Deadwater Slough across all three surveys was 50%.</w:t>
       </w:r>
     </w:p>
-    <w:bookmarkEnd w:id="29"/>
-    <w:bookmarkStart w:id="30" w:name="stomach-contents-1"/>
+    <w:bookmarkEnd w:id="30"/>
+    <w:bookmarkStart w:id="31" w:name="stomach-contents-1"/>
     <w:p>
       <w:pPr>
         <w:pStyle w:val="Heading2"/>
@@ -2304,8 +2329,8 @@
         <w:t xml:space="preserve">). The mean wet weight of total contents for an individual was 0.98 g (median = 0.25 g; SD = 2.16 g). Overall, fish or fish remnants made up 11.7% of all stomach contents examined.</w:t>
       </w:r>
     </w:p>
-    <w:bookmarkEnd w:id="30"/>
-    <w:bookmarkStart w:id="31" w:name="fish-consumption-potential-1"/>
+    <w:bookmarkEnd w:id="31"/>
+    <w:bookmarkStart w:id="32" w:name="fish-consumption-potential-1"/>
     <w:p>
       <w:pPr>
         <w:pStyle w:val="Heading2"/>
@@ -2349,8 +2374,8 @@
         <w:t xml:space="preserve">). Given estimated mean Northern Pikeminnow population sizes of 19,499 in the fall and 10,352 in the spring 2021, and a diet consisting of 60% fish, the Northern Pikeminnow population was estimated to consume 0.8 metric tons of fish during the fall DSR emigration and 0.4 metric tons during the spring NRR emigration in Deadwater Slough.</w:t>
       </w:r>
     </w:p>
-    <w:bookmarkEnd w:id="31"/>
-    <w:bookmarkStart w:id="32" w:name="impacts-to-chinook-salmon-populations-1"/>
+    <w:bookmarkEnd w:id="32"/>
+    <w:bookmarkStart w:id="33" w:name="impacts-to-chinook-salmon-populations-1"/>
     <w:p>
       <w:pPr>
         <w:pStyle w:val="Heading2"/>
@@ -2403,9 +2428,9 @@
         <w:t xml:space="preserve">).</w:t>
       </w:r>
     </w:p>
-    <w:bookmarkEnd w:id="32"/>
     <w:bookmarkEnd w:id="33"/>
-    <w:bookmarkStart w:id="35" w:name="discussion"/>
+    <w:bookmarkEnd w:id="34"/>
+    <w:bookmarkStart w:id="36" w:name="discussion"/>
     <w:p>
       <w:pPr>
         <w:pStyle w:val="Heading1"/>
@@ -2820,7 +2845,7 @@
       <w:r>
         <w:t xml:space="preserve">. Managers ought also to consider the feasibility and net benefit of restoring fluvial processes relative to potential losses for recreational fishing and bird watching opportunities (</w:t>
       </w:r>
-      <w:hyperlink r:id="rId34">
+      <w:hyperlink r:id="rId35">
         <w:r>
           <w:rPr>
             <w:rStyle w:val="Hyperlink"/>
@@ -2871,8 +2896,8 @@
         <w:br w:type="page"/>
       </w:r>
     </w:p>
-    <w:bookmarkEnd w:id="35"/>
-    <w:bookmarkStart w:id="36" w:name="acknowledgements"/>
+    <w:bookmarkEnd w:id="36"/>
+    <w:bookmarkStart w:id="37" w:name="acknowledgements"/>
     <w:p>
       <w:pPr>
         <w:pStyle w:val="Heading1"/>
@@ -2894,8 +2919,8 @@
         <w:br w:type="page"/>
       </w:r>
     </w:p>
-    <w:bookmarkEnd w:id="36"/>
-    <w:bookmarkStart w:id="100" w:name="literature-cited"/>
+    <w:bookmarkEnd w:id="37"/>
+    <w:bookmarkStart w:id="101" w:name="literature-cited"/>
     <w:p>
       <w:pPr>
         <w:pStyle w:val="Heading1"/>
@@ -2904,8 +2929,8 @@
         <w:t xml:space="preserve">Literature Cited</w:t>
       </w:r>
     </w:p>
-    <w:bookmarkStart w:id="99" w:name="refs"/>
-    <w:bookmarkStart w:id="37" w:name="ref-Ackerman2018"/>
+    <w:bookmarkStart w:id="100" w:name="refs"/>
+    <w:bookmarkStart w:id="38" w:name="ref-Ackerman2018"/>
     <w:p>
       <w:pPr>
         <w:pStyle w:val="Bibliography"/>
@@ -2935,8 +2960,8 @@
         <w:t xml:space="preserve">, pilot study. Technical report prepared for Idaho Governor’s Office of Species Conservation.</w:t>
       </w:r>
     </w:p>
-    <w:bookmarkEnd w:id="37"/>
-    <w:bookmarkStart w:id="38" w:name="ref-Atlas2021"/>
+    <w:bookmarkEnd w:id="38"/>
+    <w:bookmarkStart w:id="39" w:name="ref-Atlas2021"/>
     <w:p>
       <w:pPr>
         <w:pStyle w:val="Bibliography"/>
@@ -2970,8 +2995,8 @@
         <w:t xml:space="preserve">spp.) fisheries. BioScience 71(2):186–204.</w:t>
       </w:r>
     </w:p>
-    <w:bookmarkEnd w:id="38"/>
-    <w:bookmarkStart w:id="39" w:name="ref-Axel2015"/>
+    <w:bookmarkEnd w:id="39"/>
+    <w:bookmarkStart w:id="40" w:name="ref-Axel2015"/>
     <w:p>
       <w:pPr>
         <w:pStyle w:val="Bibliography"/>
@@ -3025,8 +3050,8 @@
         <w:t xml:space="preserve">.</w:t>
       </w:r>
     </w:p>
-    <w:bookmarkEnd w:id="39"/>
-    <w:bookmarkStart w:id="40" w:name="ref-Beamesderfer1996"/>
+    <w:bookmarkEnd w:id="40"/>
+    <w:bookmarkStart w:id="41" w:name="ref-Beamesderfer1996"/>
     <w:p>
       <w:pPr>
         <w:pStyle w:val="Bibliography"/>
@@ -3091,8 +3116,8 @@
         <w:t xml:space="preserve">rivers. Canadian Journal of Fisheries and Aquatic Sciences 53(12):2898–2908.</w:t>
       </w:r>
     </w:p>
-    <w:bookmarkEnd w:id="40"/>
-    <w:bookmarkStart w:id="41" w:name="ref-Beamesderfer1991"/>
+    <w:bookmarkEnd w:id="41"/>
+    <w:bookmarkStart w:id="42" w:name="ref-Beamesderfer1991"/>
     <w:p>
       <w:pPr>
         <w:pStyle w:val="Bibliography"/>
@@ -3149,8 +3174,8 @@
         <w:t xml:space="preserve">. Transactions of the American Fisheries Society 120:439–447.</w:t>
       </w:r>
     </w:p>
-    <w:bookmarkEnd w:id="41"/>
-    <w:bookmarkStart w:id="42" w:name="ref-Chapman1951"/>
+    <w:bookmarkEnd w:id="42"/>
+    <w:bookmarkStart w:id="43" w:name="ref-Chapman1951"/>
     <w:p>
       <w:pPr>
         <w:pStyle w:val="Bibliography"/>
@@ -3204,8 +3229,8 @@
         <w:t xml:space="preserve">. University of California Publications Statistics 1:131–160.</w:t>
       </w:r>
     </w:p>
-    <w:bookmarkEnd w:id="42"/>
-    <w:bookmarkStart w:id="43" w:name="ref-Clark2020"/>
+    <w:bookmarkEnd w:id="43"/>
+    <w:bookmarkStart w:id="44" w:name="ref-Clark2020"/>
     <w:p>
       <w:pPr>
         <w:pStyle w:val="Bibliography"/>
@@ -3223,8 +3248,8 @@
         <w:t xml:space="preserve">. Fisheries Management and Ecology 27(1):102–110.</w:t>
       </w:r>
     </w:p>
-    <w:bookmarkEnd w:id="43"/>
-    <w:bookmarkStart w:id="44" w:name="ref-Copeland2014a"/>
+    <w:bookmarkEnd w:id="44"/>
+    <w:bookmarkStart w:id="45" w:name="ref-Copeland2014a"/>
     <w:p>
       <w:pPr>
         <w:pStyle w:val="Bibliography"/>
@@ -3299,8 +3324,8 @@
         <w:t xml:space="preserve">.</w:t>
       </w:r>
     </w:p>
-    <w:bookmarkEnd w:id="44"/>
-    <w:bookmarkStart w:id="45" w:name="ref-Crozier2020"/>
+    <w:bookmarkEnd w:id="45"/>
+    <w:bookmarkStart w:id="46" w:name="ref-Crozier2020"/>
     <w:p>
       <w:pPr>
         <w:pStyle w:val="Bibliography"/>
@@ -3345,8 +3370,8 @@
         <w:t xml:space="preserve">for upstream migration survival during recent extreme and future climates. PLOS ONE 15(9):e0238886.</w:t>
       </w:r>
     </w:p>
-    <w:bookmarkEnd w:id="45"/>
-    <w:bookmarkStart w:id="46" w:name="ref-Deslauriers2017"/>
+    <w:bookmarkEnd w:id="46"/>
+    <w:bookmarkStart w:id="47" w:name="ref-Deslauriers2017"/>
     <w:p>
       <w:pPr>
         <w:pStyle w:val="Bibliography"/>
@@ -3379,8 +3404,8 @@
         <w:t xml:space="preserve">modeling application. Fisheries 42(11):586–596.</w:t>
       </w:r>
     </w:p>
-    <w:bookmarkEnd w:id="46"/>
-    <w:bookmarkStart w:id="47" w:name="ref-Dodson2013"/>
+    <w:bookmarkEnd w:id="47"/>
+    <w:bookmarkStart w:id="48" w:name="ref-Dodson2013"/>
     <w:p>
       <w:pPr>
         <w:pStyle w:val="Bibliography"/>
@@ -3401,8 +3426,8 @@
         <w:t xml:space="preserve">migratory tactics as threshold traits. Biological Reviews 88(3):602–625.</w:t>
       </w:r>
     </w:p>
-    <w:bookmarkEnd w:id="47"/>
-    <w:bookmarkStart w:id="48" w:name="ref-eBird2021"/>
+    <w:bookmarkEnd w:id="48"/>
+    <w:bookmarkStart w:id="49" w:name="ref-eBird2021"/>
     <w:p>
       <w:pPr>
         <w:pStyle w:val="Bibliography"/>
@@ -3516,8 +3541,8 @@
         <w:t xml:space="preserve">10, 2021.</w:t>
       </w:r>
     </w:p>
-    <w:bookmarkEnd w:id="48"/>
-    <w:bookmarkStart w:id="49" w:name="ref-Emerson1973"/>
+    <w:bookmarkEnd w:id="49"/>
+    <w:bookmarkStart w:id="50" w:name="ref-Emerson1973"/>
     <w:p>
       <w:pPr>
         <w:pStyle w:val="Bibliography"/>
@@ -3541,8 +3566,8 @@
         <w:t xml:space="preserve">United States Forest Service. 194 pp.</w:t>
       </w:r>
     </w:p>
-    <w:bookmarkEnd w:id="49"/>
-    <w:bookmarkStart w:id="50" w:name="ref-Evans2012"/>
+    <w:bookmarkEnd w:id="50"/>
+    <w:bookmarkStart w:id="51" w:name="ref-Evans2012"/>
     <w:p>
       <w:pPr>
         <w:pStyle w:val="Bibliography"/>
@@ -3563,8 +3588,8 @@
         <w:t xml:space="preserve">based on recoveries of passive integrated transponder tags. Transactions of the American Fisheries Society 141(4):975–989.</w:t>
       </w:r>
     </w:p>
-    <w:bookmarkEnd w:id="50"/>
-    <w:bookmarkStart w:id="51" w:name="ref-Evans2016"/>
+    <w:bookmarkEnd w:id="51"/>
+    <w:bookmarkStart w:id="52" w:name="ref-Evans2016"/>
     <w:p>
       <w:pPr>
         <w:pStyle w:val="Bibliography"/>
@@ -3573,8 +3598,8 @@
         <w:t xml:space="preserve">Evans, A. F., Q. Payton, A. Turecek, B. Cramer, K. Collis, D. D. Roby, P. J. Loschl, L. Sullivan, J. Skalski, M. Weiland, and C. Dotson. 2016. Avian predation on juvenile salmonids: Spatial and temporal analysis based on acoustic and passive integrated transponder tags. Transactions of the American Fisheries Society 145(4):860–877.</w:t>
       </w:r>
     </w:p>
-    <w:bookmarkEnd w:id="51"/>
-    <w:bookmarkStart w:id="52" w:name="ref-Feeken2020"/>
+    <w:bookmarkEnd w:id="52"/>
+    <w:bookmarkStart w:id="53" w:name="ref-Feeken2020"/>
     <w:p>
       <w:pPr>
         <w:pStyle w:val="Bibliography"/>
@@ -3601,8 +3626,8 @@
         <w:t xml:space="preserve">. IDFG Report Number 20-09:67.</w:t>
       </w:r>
     </w:p>
-    <w:bookmarkEnd w:id="52"/>
-    <w:bookmarkStart w:id="53" w:name="ref-Foster1977"/>
+    <w:bookmarkEnd w:id="53"/>
+    <w:bookmarkStart w:id="54" w:name="ref-Foster1977"/>
     <w:p>
       <w:pPr>
         <w:pStyle w:val="Bibliography"/>
@@ -3623,8 +3648,8 @@
         <w:t xml:space="preserve">efficient method of removing the stomach contents of live fish. The Progressive Fish-Culturist 39(4):166–169.</w:t>
       </w:r>
     </w:p>
-    <w:bookmarkEnd w:id="53"/>
-    <w:bookmarkStart w:id="54" w:name="ref-Friesen1999"/>
+    <w:bookmarkEnd w:id="54"/>
+    <w:bookmarkStart w:id="55" w:name="ref-Friesen1999"/>
     <w:p>
       <w:pPr>
         <w:pStyle w:val="Bibliography"/>
@@ -3669,8 +3694,8 @@
         <w:t xml:space="preserve">rivers. North American Journal of Fisheries Management 19(2):406–420.</w:t>
       </w:r>
     </w:p>
-    <w:bookmarkEnd w:id="54"/>
-    <w:bookmarkStart w:id="55" w:name="ref-Frost2000"/>
+    <w:bookmarkEnd w:id="55"/>
+    <w:bookmarkStart w:id="56" w:name="ref-Frost2000"/>
     <w:p>
       <w:pPr>
         <w:pStyle w:val="Bibliography"/>
@@ -3700,8 +3725,8 @@
         <w:t xml:space="preserve">.</w:t>
       </w:r>
     </w:p>
-    <w:bookmarkEnd w:id="55"/>
-    <w:bookmarkStart w:id="56" w:name="ref-Gray2001"/>
+    <w:bookmarkEnd w:id="56"/>
+    <w:bookmarkStart w:id="57" w:name="ref-Gray2001"/>
     <w:p>
       <w:pPr>
         <w:pStyle w:val="Bibliography"/>
@@ -3752,8 +3777,8 @@
         <w:t xml:space="preserve">. Northwest Science 75(2):122–136.</w:t>
       </w:r>
     </w:p>
-    <w:bookmarkEnd w:id="56"/>
-    <w:bookmarkStart w:id="57" w:name="ref-Hansel1988"/>
+    <w:bookmarkEnd w:id="57"/>
+    <w:bookmarkStart w:id="58" w:name="ref-Hansel1988"/>
     <w:p>
       <w:pPr>
         <w:pStyle w:val="Bibliography"/>
@@ -3762,8 +3787,8 @@
         <w:t xml:space="preserve">Hansel, H. C., S. D. Duke, P. T. Lofy, and G. A. Gray. 1988. Use of diagnostic bones to identify and estimate original lengths of ingested prey fishes. Transactions of the American Fisheries Society 117(1):55–62.</w:t>
       </w:r>
     </w:p>
-    <w:bookmarkEnd w:id="57"/>
-    <w:bookmarkStart w:id="58" w:name="ref-Harnish2014"/>
+    <w:bookmarkEnd w:id="58"/>
+    <w:bookmarkStart w:id="59" w:name="ref-Harnish2014"/>
     <w:p>
       <w:pPr>
         <w:pStyle w:val="Bibliography"/>
@@ -3838,8 +3863,8 @@
         <w:t xml:space="preserve">.</w:t>
       </w:r>
     </w:p>
-    <w:bookmarkEnd w:id="58"/>
-    <w:bookmarkStart w:id="59" w:name="ref-Hartleb1995"/>
+    <w:bookmarkEnd w:id="59"/>
+    <w:bookmarkStart w:id="60" w:name="ref-Hartleb1995"/>
     <w:p>
       <w:pPr>
         <w:pStyle w:val="Bibliography"/>
@@ -3848,8 +3873,8 @@
         <w:t xml:space="preserve">Hartleb, C. F., and J. R. Moring. 1995. An improved gastric lavage device for removing stomach contents from live fish. Fisheries Research 24(3):261–265.</w:t>
       </w:r>
     </w:p>
-    <w:bookmarkEnd w:id="59"/>
-    <w:bookmarkStart w:id="60" w:name="ref-Hodgson1988"/>
+    <w:bookmarkEnd w:id="60"/>
+    <w:bookmarkStart w:id="61" w:name="ref-Hodgson1988"/>
     <w:p>
       <w:pPr>
         <w:pStyle w:val="Bibliography"/>
@@ -3878,8 +3903,8 @@
         <w:t xml:space="preserve">). SIL Proceedings, 1922-2010 23(3):1670–1675.</w:t>
       </w:r>
     </w:p>
-    <w:bookmarkEnd w:id="60"/>
-    <w:bookmarkStart w:id="61" w:name="ref-ICTRT2007"/>
+    <w:bookmarkEnd w:id="61"/>
+    <w:bookmarkStart w:id="62" w:name="ref-ICTRT2007"/>
     <w:p>
       <w:pPr>
         <w:pStyle w:val="Bibliography"/>
@@ -3918,8 +3943,8 @@
         <w:t xml:space="preserve">.</w:t>
       </w:r>
     </w:p>
-    <w:bookmarkEnd w:id="61"/>
-    <w:bookmarkStart w:id="62" w:name="ref-Jurajda2016"/>
+    <w:bookmarkEnd w:id="62"/>
+    <w:bookmarkStart w:id="63" w:name="ref-Jurajda2016"/>
     <w:p>
       <w:pPr>
         <w:pStyle w:val="Bibliography"/>
@@ -3946,8 +3971,8 @@
         <w:t xml:space="preserve">. Polar Biology 39(12):2299–2309.</w:t>
       </w:r>
     </w:p>
-    <w:bookmarkEnd w:id="62"/>
-    <w:bookmarkStart w:id="63" w:name="ref-Justice2017"/>
+    <w:bookmarkEnd w:id="63"/>
+    <w:bookmarkStart w:id="64" w:name="ref-Justice2017"/>
     <w:p>
       <w:pPr>
         <w:pStyle w:val="Bibliography"/>
@@ -3956,8 +3981,8 @@
         <w:t xml:space="preserve">Justice, C., S. M. White, D. A. McCullough, D. S. Graves, and M. R. Blanchard. 2017. Can stream and riparian restoration offset climate change impacts to salmon populations? Journal of Environmental Management 188(2017):212–227.</w:t>
       </w:r>
     </w:p>
-    <w:bookmarkEnd w:id="63"/>
-    <w:bookmarkStart w:id="64" w:name="ref-Kamler2001"/>
+    <w:bookmarkEnd w:id="64"/>
+    <w:bookmarkStart w:id="65" w:name="ref-Kamler2001"/>
     <w:p>
       <w:pPr>
         <w:pStyle w:val="Bibliography"/>
@@ -3966,8 +3991,8 @@
         <w:t xml:space="preserve">Kamler, J. F., and K. L. Pope. 2001. Nonlethal methods of examining fish stomach contents. Reviews in Fisheries Science 9(1):1–11.</w:t>
       </w:r>
     </w:p>
-    <w:bookmarkEnd w:id="64"/>
-    <w:bookmarkStart w:id="65" w:name="ref-Kinzer2020"/>
+    <w:bookmarkEnd w:id="65"/>
+    <w:bookmarkStart w:id="66" w:name="ref-Kinzer2020"/>
     <w:p>
       <w:pPr>
         <w:pStyle w:val="Bibliography"/>
@@ -4051,8 +4076,8 @@
         <w:t xml:space="preserve">IPTDSW (In-stream PIT-tag detection systems workgroup). 118 pp.</w:t>
       </w:r>
     </w:p>
-    <w:bookmarkEnd w:id="65"/>
-    <w:bookmarkStart w:id="66" w:name="ref-Knutsen1999"/>
+    <w:bookmarkEnd w:id="66"/>
+    <w:bookmarkStart w:id="67" w:name="ref-Knutsen1999"/>
     <w:p>
       <w:pPr>
         <w:pStyle w:val="Bibliography"/>
@@ -4097,8 +4122,8 @@
         <w:t xml:space="preserve">rivers before and after sustained exploitation. Transactions of the American Fisheries Society 128(6):1008–1019.</w:t>
       </w:r>
     </w:p>
-    <w:bookmarkEnd w:id="66"/>
-    <w:bookmarkStart w:id="67" w:name="ref-Krebs1999"/>
+    <w:bookmarkEnd w:id="67"/>
+    <w:bookmarkStart w:id="68" w:name="ref-Krebs1999"/>
     <w:p>
       <w:pPr>
         <w:pStyle w:val="Bibliography"/>
@@ -4125,8 +4150,8 @@
         <w:t xml:space="preserve">.</w:t>
       </w:r>
     </w:p>
-    <w:bookmarkEnd w:id="67"/>
-    <w:bookmarkStart w:id="68" w:name="ref-Lewis2019"/>
+    <w:bookmarkEnd w:id="68"/>
+    <w:bookmarkStart w:id="69" w:name="ref-Lewis2019"/>
     <w:p>
       <w:pPr>
         <w:pStyle w:val="Bibliography"/>
@@ -4135,8 +4160,8 @@
         <w:t xml:space="preserve">Lewis, D. J., S. J. Dundas, D. M. Kling, D. K. Lew, and S. D. Hacker. 2019. The non-market benefits of early and partial gains in managing threatened salmon. PLOS ONE 14(8):e0220260.</w:t>
       </w:r>
     </w:p>
-    <w:bookmarkEnd w:id="68"/>
-    <w:bookmarkStart w:id="69" w:name="ref-McCann2019"/>
+    <w:bookmarkEnd w:id="69"/>
+    <w:bookmarkStart w:id="70" w:name="ref-McCann2019"/>
     <w:p>
       <w:pPr>
         <w:pStyle w:val="Bibliography"/>
@@ -4217,8 +4242,8 @@
         <w:t xml:space="preserve">https://www.fpc.org/documents/CSS/2019CSS_FullDRAFT.pdf.</w:t>
       </w:r>
     </w:p>
-    <w:bookmarkEnd w:id="69"/>
-    <w:bookmarkStart w:id="70" w:name="ref-McClure2021"/>
+    <w:bookmarkEnd w:id="70"/>
+    <w:bookmarkStart w:id="71" w:name="ref-McClure2021"/>
     <w:p>
       <w:pPr>
         <w:pStyle w:val="Bibliography"/>
@@ -4245,8 +4270,8 @@
         <w:t xml:space="preserve">. IDFG Report Number 21-11:65.</w:t>
       </w:r>
     </w:p>
-    <w:bookmarkEnd w:id="70"/>
-    <w:bookmarkStart w:id="71" w:name="ref-McElhany2000"/>
+    <w:bookmarkEnd w:id="71"/>
+    <w:bookmarkStart w:id="72" w:name="ref-McElhany2000"/>
     <w:p>
       <w:pPr>
         <w:pStyle w:val="Bibliography"/>
@@ -4330,8 +4355,8 @@
         <w:t xml:space="preserve">.:156 pp.</w:t>
       </w:r>
     </w:p>
-    <w:bookmarkEnd w:id="71"/>
-    <w:bookmarkStart w:id="72" w:name="ref-Moss2016"/>
+    <w:bookmarkEnd w:id="72"/>
+    <w:bookmarkStart w:id="73" w:name="ref-Moss2016"/>
     <w:p>
       <w:pPr>
         <w:pStyle w:val="Bibliography"/>
@@ -4413,8 +4438,8 @@
         <w:t xml:space="preserve">across a latitudinal gradient. North Pacific Anadromous Fish Commission Bulletin 6(1):161–168.</w:t>
       </w:r>
     </w:p>
-    <w:bookmarkEnd w:id="72"/>
-    <w:bookmarkStart w:id="73" w:name="ref-Murphy2021"/>
+    <w:bookmarkEnd w:id="73"/>
+    <w:bookmarkStart w:id="74" w:name="ref-Murphy2021"/>
     <w:p>
       <w:pPr>
         <w:pStyle w:val="Bibliography"/>
@@ -4423,8 +4448,8 @@
         <w:t xml:space="preserve">Murphy, C. A., J. D. Romer, K. Stertz, I. Arismendi, R. Emig, F. Monzyk, and S. L. Johnson. 2021. Damming salmon fry: Evidence for predation by non-native warmwater fishes in reservoirs. Ecosphere 12(9):e03757.</w:t>
       </w:r>
     </w:p>
-    <w:bookmarkEnd w:id="73"/>
-    <w:bookmarkStart w:id="74" w:name="ref-NOAA2017"/>
+    <w:bookmarkEnd w:id="74"/>
+    <w:bookmarkStart w:id="75" w:name="ref-NOAA2017"/>
     <w:p>
       <w:pPr>
         <w:pStyle w:val="Bibliography"/>
@@ -4521,8 +4546,8 @@
         <w:t xml:space="preserve">).</w:t>
       </w:r>
     </w:p>
-    <w:bookmarkEnd w:id="74"/>
-    <w:bookmarkStart w:id="75" w:name="ref-Nemeth1999"/>
+    <w:bookmarkEnd w:id="75"/>
+    <w:bookmarkStart w:id="76" w:name="ref-Nemeth1999"/>
     <w:p>
       <w:pPr>
         <w:pStyle w:val="Bibliography"/>
@@ -4555,8 +4580,8 @@
         <w:t xml:space="preserve">choice for recovery. Fisheries 24(10):16–23.</w:t>
       </w:r>
     </w:p>
-    <w:bookmarkEnd w:id="75"/>
-    <w:bookmarkStart w:id="76" w:name="ref-Parker1995"/>
+    <w:bookmarkEnd w:id="76"/>
+    <w:bookmarkStart w:id="77" w:name="ref-Parker1995"/>
     <w:p>
       <w:pPr>
         <w:pStyle w:val="Bibliography"/>
@@ -4601,8 +4626,8 @@
         <w:t xml:space="preserve">rivers 124:335–346.</w:t>
       </w:r>
     </w:p>
-    <w:bookmarkEnd w:id="76"/>
-    <w:bookmarkStart w:id="77" w:name="ref-Petersen1994"/>
+    <w:bookmarkEnd w:id="77"/>
+    <w:bookmarkStart w:id="78" w:name="ref-Petersen1994"/>
     <w:p>
       <w:pPr>
         <w:pStyle w:val="Bibliography"/>
@@ -4620,8 +4645,8 @@
         <w:t xml:space="preserve">. Transactions of the American Fisheries Society 123(6):924–930.</w:t>
       </w:r>
     </w:p>
-    <w:bookmarkEnd w:id="77"/>
-    <w:bookmarkStart w:id="78" w:name="ref-Petersen1999"/>
+    <w:bookmarkEnd w:id="78"/>
+    <w:bookmarkStart w:id="79" w:name="ref-Petersen1999"/>
     <w:p>
       <w:pPr>
         <w:pStyle w:val="Bibliography"/>
@@ -4651,8 +4676,8 @@
         <w:t xml:space="preserve">. Transactions of the American Fisheries Society 128(5):784–801.</w:t>
       </w:r>
     </w:p>
-    <w:bookmarkEnd w:id="78"/>
-    <w:bookmarkStart w:id="79" w:name="ref-Poe1991"/>
+    <w:bookmarkEnd w:id="79"/>
+    <w:bookmarkStart w:id="80" w:name="ref-Poe1991"/>
     <w:p>
       <w:pPr>
         <w:pStyle w:val="Bibliography"/>
@@ -4679,8 +4704,8 @@
         <w:t xml:space="preserve">. Transactions of the American Fisheries Society 120(4):405–420.</w:t>
       </w:r>
     </w:p>
-    <w:bookmarkEnd w:id="79"/>
-    <w:bookmarkStart w:id="80" w:name="ref-Poole2019"/>
+    <w:bookmarkEnd w:id="80"/>
+    <w:bookmarkStart w:id="81" w:name="ref-Poole2019"/>
     <w:p>
       <w:pPr>
         <w:pStyle w:val="Bibliography"/>
@@ -4707,8 +4732,8 @@
         <w:t xml:space="preserve">. IDFG Report Number 19-11:71.</w:t>
       </w:r>
     </w:p>
-    <w:bookmarkEnd w:id="80"/>
-    <w:bookmarkStart w:id="81" w:name="ref-Porter2019"/>
+    <w:bookmarkEnd w:id="81"/>
+    <w:bookmarkStart w:id="82" w:name="ref-Porter2019"/>
     <w:p>
       <w:pPr>
         <w:pStyle w:val="Bibliography"/>
@@ -4747,8 +4772,8 @@
         <w:t xml:space="preserve">.</w:t>
       </w:r>
     </w:p>
-    <w:bookmarkEnd w:id="81"/>
-    <w:bookmarkStart w:id="82" w:name="ref-QGISDevelopmentTeam2022"/>
+    <w:bookmarkEnd w:id="82"/>
+    <w:bookmarkStart w:id="83" w:name="ref-QGISDevelopmentTeam2022"/>
     <w:p>
       <w:pPr>
         <w:pStyle w:val="Bibliography"/>
@@ -4766,8 +4791,8 @@
         <w:t xml:space="preserve">. Open Source Geospatial Foundation.</w:t>
       </w:r>
     </w:p>
-    <w:bookmarkEnd w:id="82"/>
-    <w:bookmarkStart w:id="83" w:name="ref-RCoreTeam2021"/>
+    <w:bookmarkEnd w:id="83"/>
+    <w:bookmarkStart w:id="84" w:name="ref-RCoreTeam2021"/>
     <w:p>
       <w:pPr>
         <w:pStyle w:val="Bibliography"/>
@@ -4797,8 +4822,8 @@
         <w:t xml:space="preserve">.</w:t>
       </w:r>
     </w:p>
-    <w:bookmarkEnd w:id="83"/>
-    <w:bookmarkStart w:id="84" w:name="ref-Reichmuth1985"/>
+    <w:bookmarkEnd w:id="84"/>
+    <w:bookmarkStart w:id="85" w:name="ref-Reichmuth1985"/>
     <w:p>
       <w:pPr>
         <w:pStyle w:val="Bibliography"/>
@@ -4897,8 +4922,8 @@
         <w:t xml:space="preserve">, Prepared for {{Idaho Department}} of {{Fish}} and {{Game}}.</w:t>
       </w:r>
     </w:p>
-    <w:bookmarkEnd w:id="84"/>
-    <w:bookmarkStart w:id="85" w:name="ref-Roni2018"/>
+    <w:bookmarkEnd w:id="85"/>
+    <w:bookmarkStart w:id="86" w:name="ref-Roni2018"/>
     <w:p>
       <w:pPr>
         <w:pStyle w:val="Bibliography"/>
@@ -4919,8 +4944,8 @@
         <w:t xml:space="preserve">salmon and steelhead. North American Journal of Fisheries Management 38(2):355–376.</w:t>
       </w:r>
     </w:p>
-    <w:bookmarkEnd w:id="85"/>
-    <w:bookmarkStart w:id="86" w:name="ref-Rubenson2020"/>
+    <w:bookmarkEnd w:id="86"/>
+    <w:bookmarkStart w:id="87" w:name="ref-Rubenson2020"/>
     <w:p>
       <w:pPr>
         <w:pStyle w:val="Bibliography"/>
@@ -4953,8 +4978,8 @@
         <w:t xml:space="preserve">inferred from stable isotope and fatty acid biomarkers. Transactions of the American Fisheries Society 149(3):350–363.</w:t>
       </w:r>
     </w:p>
-    <w:bookmarkEnd w:id="86"/>
-    <w:bookmarkStart w:id="87" w:name="ref-Shively1996"/>
+    <w:bookmarkEnd w:id="87"/>
+    <w:bookmarkStart w:id="88" w:name="ref-Shively1996"/>
     <w:p>
       <w:pPr>
         <w:pStyle w:val="Bibliography"/>
@@ -4987,8 +5012,8 @@
         <w:t xml:space="preserve">dams. Regulated Rivers: Research &amp; Management 12(4-5):493–500.</w:t>
       </w:r>
     </w:p>
-    <w:bookmarkEnd w:id="87"/>
-    <w:bookmarkStart w:id="88" w:name="ref-Tabor1993"/>
+    <w:bookmarkEnd w:id="88"/>
+    <w:bookmarkStart w:id="89" w:name="ref-Tabor1993"/>
     <w:p>
       <w:pPr>
         <w:pStyle w:val="Bibliography"/>
@@ -5051,8 +5076,8 @@
         <w:t xml:space="preserve">. North American Journal of Fisheries Management 13(4):831–838.</w:t>
       </w:r>
     </w:p>
-    <w:bookmarkEnd w:id="88"/>
-    <w:bookmarkStart w:id="89" w:name="ref-USACE1986"/>
+    <w:bookmarkEnd w:id="89"/>
+    <w:bookmarkStart w:id="90" w:name="ref-USACE1986"/>
     <w:p>
       <w:pPr>
         <w:pStyle w:val="Bibliography"/>
@@ -5118,8 +5143,8 @@
         <w:t xml:space="preserve">.</w:t>
       </w:r>
     </w:p>
-    <w:bookmarkEnd w:id="89"/>
-    <w:bookmarkStart w:id="90" w:name="ref-Venditti2000"/>
+    <w:bookmarkEnd w:id="90"/>
+    <w:bookmarkStart w:id="91" w:name="ref-Venditti2000"/>
     <w:p>
       <w:pPr>
         <w:pStyle w:val="Bibliography"/>
@@ -5152,8 +5177,8 @@
         <w:t xml:space="preserve">impoundment. North American Journal of Fisheries Management 20(1):41–52.</w:t>
       </w:r>
     </w:p>
-    <w:bookmarkEnd w:id="90"/>
-    <w:bookmarkStart w:id="91" w:name="ref-Ward1995"/>
+    <w:bookmarkEnd w:id="91"/>
+    <w:bookmarkStart w:id="92" w:name="ref-Ward1995"/>
     <w:p>
       <w:pPr>
         <w:pStyle w:val="Bibliography"/>
@@ -5195,8 +5220,8 @@
         <w:t xml:space="preserve">. Transactions of the American Fisheries Society 124:321–334.</w:t>
       </w:r>
     </w:p>
-    <w:bookmarkEnd w:id="91"/>
-    <w:bookmarkStart w:id="92" w:name="ref-Wasowicz1994"/>
+    <w:bookmarkEnd w:id="92"/>
+    <w:bookmarkStart w:id="93" w:name="ref-Wasowicz1994"/>
     <w:p>
       <w:pPr>
         <w:pStyle w:val="Bibliography"/>
@@ -5214,8 +5239,8 @@
         <w:t xml:space="preserve">. North American Journal of Fisheries Management 14(3):656–658.</w:t>
       </w:r>
     </w:p>
-    <w:bookmarkEnd w:id="92"/>
-    <w:bookmarkStart w:id="93" w:name="ref-White2021"/>
+    <w:bookmarkEnd w:id="93"/>
+    <w:bookmarkStart w:id="94" w:name="ref-White2021"/>
     <w:p>
       <w:pPr>
         <w:pStyle w:val="Bibliography"/>
@@ -5254,8 +5279,8 @@
         <w:t xml:space="preserve">. Fisheries 46(5):229–243.</w:t>
       </w:r>
     </w:p>
-    <w:bookmarkEnd w:id="93"/>
-    <w:bookmarkStart w:id="94" w:name="ref-Widener2021"/>
+    <w:bookmarkEnd w:id="94"/>
+    <w:bookmarkStart w:id="95" w:name="ref-Widener2021"/>
     <w:p>
       <w:pPr>
         <w:pStyle w:val="Bibliography"/>
@@ -5288,8 +5313,8 @@
         <w:t xml:space="preserve">dams and reservoirs, 2020. U.S. Department of Commerce, NOAA Contract Report NMFS-NWFSC-CR-2021-05.</w:t>
       </w:r>
     </w:p>
-    <w:bookmarkEnd w:id="94"/>
-    <w:bookmarkStart w:id="95" w:name="ref-Winther2020"/>
+    <w:bookmarkEnd w:id="95"/>
+    <w:bookmarkStart w:id="96" w:name="ref-Winther2020"/>
     <w:p>
       <w:pPr>
         <w:pStyle w:val="Bibliography"/>
@@ -5316,8 +5341,8 @@
         <w:t xml:space="preserve">.</w:t>
       </w:r>
     </w:p>
-    <w:bookmarkEnd w:id="95"/>
-    <w:bookmarkStart w:id="96" w:name="ref-Wydoski2003"/>
+    <w:bookmarkEnd w:id="96"/>
+    <w:bookmarkStart w:id="97" w:name="ref-Wydoski2003"/>
     <w:p>
       <w:pPr>
         <w:pStyle w:val="Bibliography"/>
@@ -5356,8 +5381,8 @@
         <w:t xml:space="preserve">.</w:t>
       </w:r>
     </w:p>
-    <w:bookmarkEnd w:id="96"/>
-    <w:bookmarkStart w:id="97" w:name="ref-Zimmerman1999"/>
+    <w:bookmarkEnd w:id="97"/>
+    <w:bookmarkStart w:id="98" w:name="ref-Zimmerman1999"/>
     <w:p>
       <w:pPr>
         <w:pStyle w:val="Bibliography"/>
@@ -5390,8 +5415,8 @@
         <w:t xml:space="preserve">basin from 1994-96. Transactions of the American Fisheries Society 128(6):995–1007.</w:t>
       </w:r>
     </w:p>
-    <w:bookmarkEnd w:id="97"/>
-    <w:bookmarkStart w:id="98" w:name="ref-Zimmerman2012"/>
+    <w:bookmarkEnd w:id="98"/>
+    <w:bookmarkStart w:id="99" w:name="ref-Zimmerman2012"/>
     <w:p>
       <w:pPr>
         <w:pStyle w:val="Bibliography"/>
@@ -5433,25 +5458,25 @@
         <w:t xml:space="preserve">watersheds:41.</w:t>
       </w:r>
     </w:p>
-    <w:bookmarkEnd w:id="98"/>
     <w:bookmarkEnd w:id="99"/>
+    <w:bookmarkEnd w:id="100"/>
     <w:p>
       <w:r>
         <w:br w:type="page"/>
       </w:r>
     </w:p>
-    <w:bookmarkEnd w:id="100"/>
+    <w:bookmarkEnd w:id="101"/>
+    <w:bookmarkStart w:id="103" w:name="tables"/>
+    <w:p>
+      <w:pPr>
+        <w:pStyle w:val="Heading1"/>
+      </w:pPr>
+      <w:r>
+        <w:t xml:space="preserve">Tables</w:t>
+      </w:r>
+    </w:p>
     <w:bookmarkStart w:id="102" w:name="tables"/>
-    <w:p>
-      <w:pPr>
-        <w:pStyle w:val="Heading1"/>
-      </w:pPr>
-      <w:r>
-        <w:t xml:space="preserve">Tables</w:t>
-      </w:r>
-    </w:p>
-    <w:bookmarkStart w:id="101" w:name="tables"/>
-    <w:bookmarkEnd w:id="101"/>
+    <w:bookmarkEnd w:id="102"/>
     <w:p>
       <w:pPr>
         <w:pStyle w:val="TableCaption"/>
@@ -5667,7 +5692,7 @@
               <w:jc w:val="left"/>
             </w:pPr>
             <w:r>
-              <w:t xml:space="preserve">Percent Fish in Diet</w:t>
+              <w:t xml:space="preserve">Fish in Diet (%)</w:t>
             </w:r>
           </w:p>
         </w:tc>
@@ -5679,7 +5704,7 @@
               <w:jc w:val="right"/>
             </w:pPr>
             <w:r>
-              <w:t xml:space="preserve">g Fish Consumed</w:t>
+              <w:t xml:space="preserve">Fish Consumed (g)</w:t>
             </w:r>
           </w:p>
         </w:tc>
@@ -6860,7 +6885,7 @@
         <w:pStyle w:val="TableCaption"/>
       </w:pPr>
       <w:r>
-        <w:t xml:space="preserve">Table 4: Counts of the total number of Northern Pikeminnow captured, gastric lavaged, individuals with stomach contents, and individuals with fish prey contents.</w:t>
+        <w:t xml:space="preserve">Table 4: Counts of the total number of Northern Pikeminnow captured and gastric lavaged. The number of individuals with stomach contents, including those with confirmed fish contents are shown.</w:t>
       </w:r>
     </w:p>
     <w:tbl>
@@ -6868,7 +6893,7 @@
         <w:tblStyle w:val="Table"/>
         <w:tblW w:type="auto" w:w="0"/>
         <w:tblLook w:firstRow="1" w:lastRow="0" w:firstColumn="0" w:lastColumn="0" w:noHBand="0" w:noVBand="0" w:val="0020"/>
-        <w:tblCaption w:val="Table 4: Counts of the total number of Northern Pikeminnow captured, gastric lavaged, individuals with stomach contents, and individuals with fish prey contents."/>
+        <w:tblCaption w:val="Table 4: Counts of the total number of Northern Pikeminnow captured and gastric lavaged. The number of individuals with stomach contents, including those with confirmed fish contents are shown."/>
       </w:tblPr>
       <w:tblGrid>
         <w:gridCol w:w="1584"/>
@@ -7196,18 +7221,18 @@
         <w:br w:type="page"/>
       </w:r>
     </w:p>
-    <w:bookmarkEnd w:id="102"/>
-    <w:bookmarkStart w:id="111" w:name="figures"/>
+    <w:bookmarkEnd w:id="103"/>
+    <w:bookmarkStart w:id="115" w:name="figure-captions"/>
     <w:p>
       <w:pPr>
         <w:pStyle w:val="Heading1"/>
       </w:pPr>
       <w:r>
-        <w:t xml:space="preserve">Figures</w:t>
-      </w:r>
-    </w:p>
-    <w:bookmarkStart w:id="103" w:name="figures"/>
-    <w:bookmarkEnd w:id="103"/>
+        <w:t xml:space="preserve">Figure Captions</w:t>
+      </w:r>
+    </w:p>
+    <w:bookmarkStart w:id="104" w:name="figures"/>
+    <w:bookmarkEnd w:id="104"/>
     <w:p>
       <w:pPr>
         <w:pStyle w:val="CaptionedFigure"/>
@@ -7228,7 +7253,7 @@
                     </pic:cNvPicPr>
                   </pic:nvPicPr>
                   <pic:blipFill>
-                    <a:blip r:embed="rId104"/>
+                    <a:blip r:embed="rId105"/>
                     <a:stretch>
                       <a:fillRect/>
                     </a:stretch>
@@ -7283,66 +7308,6 @@
                 <pic:pic>
                   <pic:nvPicPr>
                     <pic:cNvPr descr="../figures/abund-fig-1.png" id="0" name="Picture"/>
-                    <pic:cNvPicPr>
-                      <a:picLocks noChangeArrowheads="1" noChangeAspect="1"/>
-                    </pic:cNvPicPr>
-                  </pic:nvPicPr>
-                  <pic:blipFill>
-                    <a:blip r:embed="rId105"/>
-                    <a:stretch>
-                      <a:fillRect/>
-                    </a:stretch>
-                  </pic:blipFill>
-                  <pic:spPr bwMode="auto">
-                    <a:xfrm>
-                      <a:off x="0" y="0"/>
-                      <a:ext cx="5504749" cy="3669832"/>
-                    </a:xfrm>
-                    <a:prstGeom prst="rect">
-                      <a:avLst/>
-                    </a:prstGeom>
-                    <a:noFill/>
-                    <a:ln w="9525">
-                      <a:noFill/>
-                      <a:headEnd/>
-                      <a:tailEnd/>
-                    </a:ln>
-                  </pic:spPr>
-                </pic:pic>
-              </a:graphicData>
-            </a:graphic>
-          </wp:inline>
-        </w:drawing>
-      </w:r>
-    </w:p>
-    <w:p>
-      <w:pPr>
-        <w:pStyle w:val="ImageCaption"/>
-      </w:pPr>
-      <w:r>
-        <w:t xml:space="preserve">Figure 2: Estimated abundance of Northern Pikeminnow in Deadwater Slough from three mark-recapture estimators for the fall surveys. Error bars indicate 95% confidence intervals.</w:t>
-      </w:r>
-    </w:p>
-    <w:p>
-      <w:r>
-        <w:br w:type="page"/>
-      </w:r>
-    </w:p>
-    <w:p>
-      <w:pPr>
-        <w:pStyle w:val="CaptionedFigure"/>
-      </w:pPr>
-      <w:r>
-        <w:drawing>
-          <wp:inline>
-            <wp:extent cx="5504749" cy="3669832"/>
-            <wp:effectExtent b="0" l="0" r="0" t="0"/>
-            <wp:docPr descr="Figure 3: Length frequency histogram of Northern Pikeminnow caught using hook-and-line angling during the study." title="" id="1" name="Picture"/>
-            <a:graphic>
-              <a:graphicData uri="http://schemas.openxmlformats.org/drawingml/2006/picture">
-                <pic:pic>
-                  <pic:nvPicPr>
-                    <pic:cNvPr descr="../figures/length-freq-p-1.png" id="0" name="Picture"/>
                     <pic:cNvPicPr>
                       <a:picLocks noChangeArrowheads="1" noChangeAspect="1"/>
                     </pic:cNvPicPr>
@@ -7380,7 +7345,7 @@
         <w:pStyle w:val="ImageCaption"/>
       </w:pPr>
       <w:r>
-        <w:t xml:space="preserve">Figure 3: Length frequency histogram of Northern Pikeminnow caught using hook-and-line angling during the study.</w:t>
+        <w:t xml:space="preserve">Figure 2: Estimated abundance of Northern Pikeminnow in Deadwater Slough from three mark-recapture estimators for the fall surveys. Error bars indicate 95% confidence intervals.</w:t>
       </w:r>
     </w:p>
     <w:p>
@@ -7397,12 +7362,12 @@
           <wp:inline>
             <wp:extent cx="5504749" cy="3669832"/>
             <wp:effectExtent b="0" l="0" r="0" t="0"/>
-            <wp:docPr descr="Figure 4: The cumulative fish prey consumed (g) by an individual Northern Pikeminnow during the peak Chinook Salmon emigrations for fall DSR (top left) and spring NRR (top right) and corresponding daily mean water temperatures (bottom panels). The black line is the median Northern Pikeminnow diet scenario, consisting of 60% fish and the gray area shows the range between diet scenarios of 30% and 90% fish prey. Daily mean water temperatures were summarized from six years of data available from the Shoup gage station." title="" id="1" name="Picture"/>
+            <wp:docPr descr="Figure 3: Length frequency histogram of Northern Pikeminnow caught using hook-and-line angling during the study." title="" id="1" name="Picture"/>
             <a:graphic>
               <a:graphicData uri="http://schemas.openxmlformats.org/drawingml/2006/picture">
                 <pic:pic>
                   <pic:nvPicPr>
-                    <pic:cNvPr descr="../figures/bio-p-1.png" id="0" name="Picture"/>
+                    <pic:cNvPr descr="../figures/length-freq-p-1.png" id="0" name="Picture"/>
                     <pic:cNvPicPr>
                       <a:picLocks noChangeArrowheads="1" noChangeAspect="1"/>
                     </pic:cNvPicPr>
@@ -7440,7 +7405,7 @@
         <w:pStyle w:val="ImageCaption"/>
       </w:pPr>
       <w:r>
-        <w:t xml:space="preserve">Figure 4: The cumulative fish prey consumed (g) by an individual Northern Pikeminnow during the peak Chinook Salmon emigrations for fall DSR (top left) and spring NRR (top right) and corresponding daily mean water temperatures (bottom panels). The black line is the median Northern Pikeminnow diet scenario, consisting of 60% fish and the gray area shows the range between diet scenarios of 30% and 90% fish prey. Daily mean water temperatures were summarized from six years of data available from the Shoup gage station.</w:t>
+        <w:t xml:space="preserve">Figure 3: Length frequency histogram of Northern Pikeminnow caught using hook-and-line angling during the study.</w:t>
       </w:r>
     </w:p>
     <w:p>
@@ -7457,12 +7422,12 @@
           <wp:inline>
             <wp:extent cx="5504749" cy="3669832"/>
             <wp:effectExtent b="0" l="0" r="0" t="0"/>
-            <wp:docPr descr="Figure 5: Estimated number of juvenile Chinook Salmon consumed by Northern Pikeminnow from a sensitivity analysis of diet scenarios made up of variable percentages of fish. The proportion of Chinook Salmon in the total fish prey consumed by Northern Pikeminnow were evaluated for 30%, 50%, and 65% scenarios, similar to those reported by Zimmerman and Ward 1999." title="" id="1" name="Picture"/>
+            <wp:docPr descr="Figure 4: The cumulative fish prey consumed (g) by an individual Northern Pikeminnow during the peak Chinook Salmon emigrations for fall DSR (top left) and spring NRR (top right) and corresponding daily mean water temperatures (bottom panels). The black line is the median Northern Pikeminnow diet scenario, consisting of 60% fish and the gray area shows the range between diet scenarios of 30% and 90% fish prey. Daily mean water temperatures were summarized from six years of data available from the Shoup gage station." title="" id="1" name="Picture"/>
             <a:graphic>
               <a:graphicData uri="http://schemas.openxmlformats.org/drawingml/2006/picture">
                 <pic:pic>
                   <pic:nvPicPr>
-                    <pic:cNvPr descr="../figures/juv-con-p-1.png" id="0" name="Picture"/>
+                    <pic:cNvPr descr="../figures/bio-p-1.png" id="0" name="Picture"/>
                     <pic:cNvPicPr>
                       <a:picLocks noChangeArrowheads="1" noChangeAspect="1"/>
                     </pic:cNvPicPr>
@@ -7500,7 +7465,7 @@
         <w:pStyle w:val="ImageCaption"/>
       </w:pPr>
       <w:r>
-        <w:t xml:space="preserve">Figure 5: Estimated number of juvenile Chinook Salmon consumed by Northern Pikeminnow from a sensitivity analysis of diet scenarios made up of variable percentages of fish. The proportion of Chinook Salmon in the total fish prey consumed by Northern Pikeminnow were evaluated for 30%, 50%, and 65% scenarios, similar to those reported by Zimmerman and Ward 1999.</w:t>
+        <w:t xml:space="preserve">Figure 4: The cumulative fish prey consumed (g) by an individual Northern Pikeminnow during the peak Chinook Salmon emigrations for fall DSR (top left) and spring NRR (top right) and corresponding daily mean water temperatures (bottom panels). The black line is the median Northern Pikeminnow diet scenario, consisting of 60% fish and the gray area shows the range between diet scenarios of 30% and 90% fish prey. Daily mean water temperatures were summarized from six years of data available from the Shoup gage station.</w:t>
       </w:r>
     </w:p>
     <w:p>
@@ -7517,12 +7482,12 @@
           <wp:inline>
             <wp:extent cx="5504749" cy="3669832"/>
             <wp:effectExtent b="0" l="0" r="0" t="0"/>
-            <wp:docPr descr="Figure 6: Estimated reduction in the annual number of returning adult Chinook Salmon as a result of Northern Pikeminnow predation. Error bars indicate 95% confidence intervals." title="" id="1" name="Picture"/>
+            <wp:docPr descr="Figure 5: Estimated number of juvenile Chinook Salmon consumed by Northern Pikeminnow from a sensitivity analysis of diet scenarios made up of variable percentages of fish. The proportion of Chinook Salmon in the total fish prey consumed by Northern Pikeminnow were evaluated for 30%, 50%, and 65% scenarios, similar to those reported by Zimmerman and Ward 1999." title="" id="1" name="Picture"/>
             <a:graphic>
               <a:graphicData uri="http://schemas.openxmlformats.org/drawingml/2006/picture">
                 <pic:pic>
                   <pic:nvPicPr>
-                    <pic:cNvPr descr="../figures/adult-imp-p-1.png" id="0" name="Picture"/>
+                    <pic:cNvPr descr="../figures/juv-con-p-1.png" id="0" name="Picture"/>
                     <pic:cNvPicPr>
                       <a:picLocks noChangeArrowheads="1" noChangeAspect="1"/>
                     </pic:cNvPicPr>
@@ -7560,7 +7525,7 @@
         <w:pStyle w:val="ImageCaption"/>
       </w:pPr>
       <w:r>
-        <w:t xml:space="preserve">Figure 6: Estimated reduction in the annual number of returning adult Chinook Salmon as a result of Northern Pikeminnow predation. Error bars indicate 95% confidence intervals.</w:t>
+        <w:t xml:space="preserve">Figure 5: Estimated number of juvenile Chinook Salmon consumed by Northern Pikeminnow from a sensitivity analysis of diet scenarios made up of variable percentages of fish. The proportion of Chinook Salmon in the total fish prey consumed by Northern Pikeminnow were evaluated for 30%, 50%, and 65% scenarios, similar to those reported by Zimmerman and Ward 1999.</w:t>
       </w:r>
     </w:p>
     <w:p>
@@ -7568,7 +7533,85 @@
         <w:br w:type="page"/>
       </w:r>
     </w:p>
-    <w:bookmarkStart w:id="110" w:name="colophon"/>
+    <w:p>
+      <w:pPr>
+        <w:pStyle w:val="CaptionedFigure"/>
+      </w:pPr>
+      <w:r>
+        <w:drawing>
+          <wp:inline>
+            <wp:extent cx="5504749" cy="3669832"/>
+            <wp:effectExtent b="0" l="0" r="0" t="0"/>
+            <wp:docPr descr="Figure 6: Estimated “adult equivalents” of the total juvenile Chinook Salmon consumed by Northern Pikeminnow in Deadwater Slough. Error bars indicate 95% confidence intervals." title="" id="1" name="Picture"/>
+            <a:graphic>
+              <a:graphicData uri="http://schemas.openxmlformats.org/drawingml/2006/picture">
+                <pic:pic>
+                  <pic:nvPicPr>
+                    <pic:cNvPr descr="../figures/adult-imp-p-1.png" id="0" name="Picture"/>
+                    <pic:cNvPicPr>
+                      <a:picLocks noChangeArrowheads="1" noChangeAspect="1"/>
+                    </pic:cNvPicPr>
+                  </pic:nvPicPr>
+                  <pic:blipFill>
+                    <a:blip r:embed="rId110"/>
+                    <a:stretch>
+                      <a:fillRect/>
+                    </a:stretch>
+                  </pic:blipFill>
+                  <pic:spPr bwMode="auto">
+                    <a:xfrm>
+                      <a:off x="0" y="0"/>
+                      <a:ext cx="5504749" cy="3669832"/>
+                    </a:xfrm>
+                    <a:prstGeom prst="rect">
+                      <a:avLst/>
+                    </a:prstGeom>
+                    <a:noFill/>
+                    <a:ln w="9525">
+                      <a:noFill/>
+                      <a:headEnd/>
+                      <a:tailEnd/>
+                    </a:ln>
+                  </pic:spPr>
+                </pic:pic>
+              </a:graphicData>
+            </a:graphic>
+          </wp:inline>
+        </w:drawing>
+      </w:r>
+    </w:p>
+    <w:p>
+      <w:pPr>
+        <w:pStyle w:val="ImageCaption"/>
+      </w:pPr>
+      <w:r>
+        <w:t xml:space="preserve">Figure 6: Estimated</w:t>
+      </w:r>
+      <w:r>
+        <w:t xml:space="preserve"> </w:t>
+      </w:r>
+      <w:r>
+        <w:t xml:space="preserve">“</w:t>
+      </w:r>
+      <w:r>
+        <w:t xml:space="preserve">adult equivalents</w:t>
+      </w:r>
+      <w:r>
+        <w:t xml:space="preserve">”</w:t>
+      </w:r>
+      <w:r>
+        <w:t xml:space="preserve"> </w:t>
+      </w:r>
+      <w:r>
+        <w:t xml:space="preserve">of the total juvenile Chinook Salmon consumed by Northern Pikeminnow in Deadwater Slough. Error bars indicate 95% confidence intervals.</w:t>
+      </w:r>
+    </w:p>
+    <w:p>
+      <w:r>
+        <w:br w:type="page"/>
+      </w:r>
+    </w:p>
+    <w:bookmarkStart w:id="111" w:name="colophon"/>
     <w:p>
       <w:pPr>
         <w:pStyle w:val="Heading3"/>
@@ -7582,7 +7625,7 @@
         <w:pStyle w:val="FirstParagraph"/>
       </w:pPr>
       <w:r>
-        <w:t xml:space="preserve">This report was generated on 2022-04-12 15:23:58 using the following computational environment and dependencies:</w:t>
+        <w:t xml:space="preserve">This report was generated on 2022-04-12 20:56:37 using the following computational environment and dependencies:</w:t>
       </w:r>
     </w:p>
     <w:p>
@@ -8670,7 +8713,7 @@
         <w:rPr>
           <w:rStyle w:val="VerbatimChar"/>
         </w:rPr>
-        <w:t xml:space="preserve">#&gt; Head:     [2ce7ff4] 2022-04-12: crossing fingers, final edits before preparing for submission</w:t>
+        <w:t xml:space="preserve">#&gt; Head:     [2ee9325] 2022-04-13: edits to submission draft</w:t>
       </w:r>
     </w:p>
     <w:p>
@@ -8678,15 +8721,14 @@
         <w:br w:type="page"/>
       </w:r>
     </w:p>
-    <w:bookmarkEnd w:id="110"/>
     <w:bookmarkEnd w:id="111"/>
-    <w:bookmarkStart w:id="114" w:name="supplementary-materials"/>
-    <w:p>
-      <w:pPr>
-        <w:pStyle w:val="Heading1"/>
-      </w:pPr>
-      <w:r>
-        <w:t xml:space="preserve">Supplementary Materials</w:t>
+    <w:bookmarkStart w:id="114" w:name="Xd0685ae7456e6197108dfa3012f503434a3d504"/>
+    <w:p>
+      <w:pPr>
+        <w:pStyle w:val="Heading2"/>
+      </w:pPr>
+      <w:r>
+        <w:t xml:space="preserve">Supplement - Avian Predation in Deadwater Slough</w:t>
       </w:r>
     </w:p>
     <w:p>
@@ -8827,6 +8869,7 @@
       </w:r>
     </w:p>
     <w:bookmarkEnd w:id="114"/>
+    <w:bookmarkEnd w:id="115"/>
     <w:sectPr>
       <w:pgSz w:h="15840" w:w="12240"/>
       <w:pgMar w:bottom="1440" w:footer="720" w:gutter="0" w:header="720" w:left="1440" w:right="1440" w:top="1440"/>

</xml_diff>